<commit_message>
move media up + update teaching
</commit_message>
<xml_diff>
--- a/files/cv_rrau.docx
+++ b/files/cv_rrau.docx
@@ -2134,9 +2134,14 @@
           <w:sz w:val="24"/>
           <w:szCs w:val="24"/>
         </w:rPr>
-        <w:t>Since 2023</w:t>
-      </w:r>
-      <w:r>
+        <w:t>Since 2024</w:t>
+      </w:r>
+      <w:r>
+        <w:rPr>
+          <w:rFonts w:ascii="Bell MT" w:hAnsi="Bell MT"/>
+          <w:sz w:val="24"/>
+          <w:szCs w:val="24"/>
+        </w:rPr>
         <w:tab/>
       </w:r>
       <w:r>
@@ -2147,7 +2152,7 @@
           <w:sz w:val="24"/>
           <w:szCs w:val="24"/>
         </w:rPr>
-        <w:t>Seminar: Quantitative research methods,</w:t>
+        <w:t>Lecture: Introduction to Social Psychology,</w:t>
       </w:r>
       <w:r>
         <w:rPr>
@@ -2175,9 +2180,14 @@
           <w:sz w:val="24"/>
           <w:szCs w:val="24"/>
         </w:rPr>
-        <w:t>2024</w:t>
-      </w:r>
-      <w:r>
+        <w:t>Since 2024</w:t>
+      </w:r>
+      <w:r>
+        <w:rPr>
+          <w:rFonts w:ascii="Bell MT" w:hAnsi="Bell MT"/>
+          <w:sz w:val="24"/>
+          <w:szCs w:val="24"/>
+        </w:rPr>
         <w:tab/>
       </w:r>
       <w:r>
@@ -2188,7 +2198,7 @@
           <w:sz w:val="24"/>
           <w:szCs w:val="24"/>
         </w:rPr>
-        <w:t xml:space="preserve">Workshop: Invited expert for </w:t>
+        <w:t>Seminar: Key Phenomena in</w:t>
       </w:r>
       <w:r>
         <w:rPr>
@@ -2198,83 +2208,15 @@
           <w:sz w:val="24"/>
           <w:szCs w:val="24"/>
         </w:rPr>
-        <w:t xml:space="preserve">the annual </w:t>
-      </w:r>
-      <w:r>
-        <w:rPr>
-          <w:rFonts w:ascii="Bell MT" w:hAnsi="Bell MT"/>
-          <w:b/>
-          <w:bCs/>
-          <w:sz w:val="24"/>
-          <w:szCs w:val="24"/>
-        </w:rPr>
-        <w:t>PhD Workshop</w:t>
-      </w:r>
-      <w:r>
-        <w:rPr>
-          <w:rFonts w:ascii="Bell MT" w:hAnsi="Bell MT"/>
-          <w:sz w:val="24"/>
-          <w:szCs w:val="24"/>
-        </w:rPr>
-        <w:t xml:space="preserve"> </w:t>
-      </w:r>
-      <w:r>
-        <w:rPr>
-          <w:rFonts w:ascii="Bell MT" w:hAnsi="Bell MT"/>
-          <w:sz w:val="24"/>
-          <w:szCs w:val="24"/>
-        </w:rPr>
-        <w:t>organized</w:t>
-      </w:r>
-      <w:r>
-        <w:rPr>
-          <w:rFonts w:ascii="Bell MT" w:hAnsi="Bell MT"/>
-          <w:sz w:val="24"/>
-          <w:szCs w:val="24"/>
-        </w:rPr>
-        <w:t xml:space="preserve"> </w:t>
-      </w:r>
-      <w:r>
-        <w:rPr>
-          <w:rFonts w:ascii="Bell MT" w:hAnsi="Bell MT"/>
-          <w:sz w:val="24"/>
-          <w:szCs w:val="24"/>
-        </w:rPr>
-        <w:t xml:space="preserve">by the </w:t>
-      </w:r>
-      <w:r>
-        <w:rPr>
-          <w:rFonts w:ascii="Bell MT" w:hAnsi="Bell MT"/>
-          <w:sz w:val="24"/>
-          <w:szCs w:val="24"/>
-        </w:rPr>
-        <w:t>Personality Psychology and Psychological Diagnostics Section (DPPD) of the German Psychological Society</w:t>
-      </w:r>
-      <w:r>
-        <w:rPr>
-          <w:rFonts w:ascii="Bell MT" w:hAnsi="Bell MT"/>
-          <w:sz w:val="24"/>
-          <w:szCs w:val="24"/>
-        </w:rPr>
-        <w:t xml:space="preserve">; held together with Prof. Dr. </w:t>
-      </w:r>
-      <w:proofErr w:type="spellStart"/>
-      <w:r>
-        <w:rPr>
-          <w:rFonts w:ascii="Bell MT" w:hAnsi="Bell MT"/>
-          <w:sz w:val="24"/>
-          <w:szCs w:val="24"/>
-        </w:rPr>
-        <w:t>Fanz</w:t>
-      </w:r>
-      <w:proofErr w:type="spellEnd"/>
-      <w:r>
-        <w:rPr>
-          <w:rFonts w:ascii="Bell MT" w:hAnsi="Bell MT"/>
-          <w:sz w:val="24"/>
-          <w:szCs w:val="24"/>
-        </w:rPr>
-        <w:t xml:space="preserve"> Neyer and Prof. Dr. Janina Bühler</w:t>
+        <w:t xml:space="preserve"> Social Psychology,</w:t>
+      </w:r>
+      <w:r>
+        <w:rPr>
+          <w:rFonts w:ascii="Bell MT" w:hAnsi="Bell MT"/>
+          <w:sz w:val="24"/>
+          <w:szCs w:val="24"/>
+        </w:rPr>
+        <w:t xml:space="preserve"> undergraduate course</w:t>
       </w:r>
     </w:p>
     <w:p>
@@ -2294,15 +2236,7 @@
           <w:sz w:val="24"/>
           <w:szCs w:val="24"/>
         </w:rPr>
-        <w:t>2023</w:t>
-      </w:r>
-      <w:r>
-        <w:rPr>
-          <w:rFonts w:ascii="Bell MT" w:hAnsi="Bell MT"/>
-          <w:sz w:val="24"/>
-          <w:szCs w:val="24"/>
-        </w:rPr>
-        <w:t>-2024</w:t>
+        <w:t>2024</w:t>
       </w:r>
       <w:r>
         <w:tab/>
@@ -2315,15 +2249,93 @@
           <w:sz w:val="24"/>
           <w:szCs w:val="24"/>
         </w:rPr>
-        <w:t>Seminar: Psychological assessment,</w:t>
-      </w:r>
-      <w:r>
-        <w:rPr>
-          <w:rFonts w:ascii="Bell MT" w:hAnsi="Bell MT"/>
-          <w:sz w:val="24"/>
-          <w:szCs w:val="24"/>
-        </w:rPr>
-        <w:t xml:space="preserve"> undergraduate course</w:t>
+        <w:t xml:space="preserve">Workshop: Invited expert for </w:t>
+      </w:r>
+      <w:r>
+        <w:rPr>
+          <w:rFonts w:ascii="Bell MT" w:hAnsi="Bell MT"/>
+          <w:b/>
+          <w:bCs/>
+          <w:sz w:val="24"/>
+          <w:szCs w:val="24"/>
+        </w:rPr>
+        <w:t xml:space="preserve">the annual </w:t>
+      </w:r>
+      <w:r>
+        <w:rPr>
+          <w:rFonts w:ascii="Bell MT" w:hAnsi="Bell MT"/>
+          <w:b/>
+          <w:bCs/>
+          <w:sz w:val="24"/>
+          <w:szCs w:val="24"/>
+        </w:rPr>
+        <w:t>PhD Workshop</w:t>
+      </w:r>
+      <w:r>
+        <w:rPr>
+          <w:rFonts w:ascii="Bell MT" w:hAnsi="Bell MT"/>
+          <w:sz w:val="24"/>
+          <w:szCs w:val="24"/>
+        </w:rPr>
+        <w:t xml:space="preserve"> </w:t>
+      </w:r>
+      <w:r>
+        <w:rPr>
+          <w:rFonts w:ascii="Bell MT" w:hAnsi="Bell MT"/>
+          <w:sz w:val="24"/>
+          <w:szCs w:val="24"/>
+        </w:rPr>
+        <w:t>organized</w:t>
+      </w:r>
+      <w:r>
+        <w:rPr>
+          <w:rFonts w:ascii="Bell MT" w:hAnsi="Bell MT"/>
+          <w:sz w:val="24"/>
+          <w:szCs w:val="24"/>
+        </w:rPr>
+        <w:t xml:space="preserve"> </w:t>
+      </w:r>
+      <w:r>
+        <w:rPr>
+          <w:rFonts w:ascii="Bell MT" w:hAnsi="Bell MT"/>
+          <w:sz w:val="24"/>
+          <w:szCs w:val="24"/>
+        </w:rPr>
+        <w:t xml:space="preserve">by the </w:t>
+      </w:r>
+      <w:r>
+        <w:rPr>
+          <w:rFonts w:ascii="Bell MT" w:hAnsi="Bell MT"/>
+          <w:sz w:val="24"/>
+          <w:szCs w:val="24"/>
+        </w:rPr>
+        <w:t>Personality Psychology and Psychological Diagnostics Section (DPPD) of the German Psychological Society</w:t>
+      </w:r>
+      <w:r>
+        <w:rPr>
+          <w:rFonts w:ascii="Bell MT" w:hAnsi="Bell MT"/>
+          <w:sz w:val="24"/>
+          <w:szCs w:val="24"/>
+        </w:rPr>
+        <w:t xml:space="preserve">; held together with Prof. Dr. </w:t>
+      </w:r>
+      <w:proofErr w:type="spellStart"/>
+      <w:r>
+        <w:rPr>
+          <w:rFonts w:ascii="Bell MT" w:hAnsi="Bell MT"/>
+          <w:sz w:val="24"/>
+          <w:szCs w:val="24"/>
+        </w:rPr>
+        <w:t>Fanz</w:t>
+      </w:r>
+      <w:proofErr w:type="spellEnd"/>
+      <w:r>
+        <w:rPr>
+          <w:rFonts w:ascii="Bell MT" w:hAnsi="Bell MT"/>
+          <w:sz w:val="24"/>
+          <w:szCs w:val="24"/>
+        </w:rPr>
+        <w:t xml:space="preserve"> Neyer and Prof. Dr. Janina Bühler</w:t>
       </w:r>
     </w:p>
     <w:p>
@@ -2343,50 +2355,36 @@
           <w:sz w:val="24"/>
           <w:szCs w:val="24"/>
         </w:rPr>
-        <w:t>2021-2022</w:t>
-      </w:r>
-      <w:r>
-        <w:rPr>
-          <w:rFonts w:ascii="Bell MT" w:hAnsi="Bell MT"/>
-          <w:sz w:val="24"/>
-          <w:szCs w:val="24"/>
-        </w:rPr>
+        <w:t>2023</w:t>
+      </w:r>
+      <w:r>
+        <w:rPr>
+          <w:rFonts w:ascii="Bell MT" w:hAnsi="Bell MT"/>
+          <w:sz w:val="24"/>
+          <w:szCs w:val="24"/>
+        </w:rPr>
+        <w:t>-2024</w:t>
+      </w:r>
+      <w:r>
         <w:tab/>
       </w:r>
       <w:r>
         <w:rPr>
           <w:rFonts w:ascii="Bell MT" w:hAnsi="Bell MT"/>
           <w:b/>
-          <w:sz w:val="24"/>
-          <w:szCs w:val="24"/>
-        </w:rPr>
-        <w:t>Lecture</w:t>
-      </w:r>
-      <w:r>
-        <w:rPr>
-          <w:rFonts w:ascii="Bell MT" w:hAnsi="Bell MT"/>
-          <w:b/>
-          <w:sz w:val="24"/>
-          <w:szCs w:val="24"/>
-        </w:rPr>
-        <w:t xml:space="preserve">: </w:t>
-      </w:r>
-      <w:r>
-        <w:rPr>
-          <w:rFonts w:ascii="Bell MT" w:hAnsi="Bell MT"/>
-          <w:b/>
-          <w:sz w:val="24"/>
-          <w:szCs w:val="24"/>
-        </w:rPr>
-        <w:t>Psychological assessment</w:t>
-      </w:r>
-      <w:r>
-        <w:rPr>
-          <w:rFonts w:ascii="Bell MT" w:hAnsi="Bell MT"/>
-          <w:sz w:val="24"/>
-          <w:szCs w:val="24"/>
-        </w:rPr>
-        <w:t>, graduate course</w:t>
+          <w:bCs/>
+          <w:sz w:val="24"/>
+          <w:szCs w:val="24"/>
+        </w:rPr>
+        <w:t>Seminar: Quantitative research methods,</w:t>
+      </w:r>
+      <w:r>
+        <w:rPr>
+          <w:rFonts w:ascii="Bell MT" w:hAnsi="Bell MT"/>
+          <w:sz w:val="24"/>
+          <w:szCs w:val="24"/>
+        </w:rPr>
+        <w:t xml:space="preserve"> undergraduate course</w:t>
       </w:r>
     </w:p>
     <w:p>
@@ -2406,48 +2404,36 @@
           <w:sz w:val="24"/>
           <w:szCs w:val="24"/>
         </w:rPr>
-        <w:t>2021</w:t>
-      </w:r>
-      <w:r>
-        <w:rPr>
-          <w:rFonts w:ascii="Bell MT" w:hAnsi="Bell MT"/>
-          <w:sz w:val="24"/>
-          <w:szCs w:val="24"/>
-        </w:rPr>
-        <w:t>-2022</w:t>
-      </w:r>
-      <w:r>
-        <w:rPr>
-          <w:rFonts w:ascii="Bell MT" w:hAnsi="Bell MT"/>
-          <w:sz w:val="24"/>
-          <w:szCs w:val="24"/>
-        </w:rPr>
+        <w:t>2023</w:t>
+      </w:r>
+      <w:r>
+        <w:rPr>
+          <w:rFonts w:ascii="Bell MT" w:hAnsi="Bell MT"/>
+          <w:sz w:val="24"/>
+          <w:szCs w:val="24"/>
+        </w:rPr>
+        <w:t>-2024</w:t>
+      </w:r>
+      <w:r>
         <w:tab/>
       </w:r>
       <w:r>
         <w:rPr>
           <w:rFonts w:ascii="Bell MT" w:hAnsi="Bell MT"/>
           <w:b/>
-          <w:sz w:val="24"/>
-          <w:szCs w:val="24"/>
-        </w:rPr>
-        <w:t>Seminar: Personality assessment and ability testing,</w:t>
-      </w:r>
-      <w:r>
-        <w:rPr>
-          <w:rFonts w:ascii="Bell MT" w:hAnsi="Bell MT"/>
-          <w:sz w:val="24"/>
-          <w:szCs w:val="24"/>
-        </w:rPr>
-        <w:t xml:space="preserve"> undergraduate</w:t>
-      </w:r>
-      <w:r>
-        <w:rPr>
-          <w:rFonts w:ascii="Bell MT" w:hAnsi="Bell MT"/>
-          <w:sz w:val="24"/>
-          <w:szCs w:val="24"/>
-        </w:rPr>
-        <w:t xml:space="preserve"> course</w:t>
+          <w:bCs/>
+          <w:sz w:val="24"/>
+          <w:szCs w:val="24"/>
+        </w:rPr>
+        <w:t>Seminar: Psychological assessment,</w:t>
+      </w:r>
+      <w:r>
+        <w:rPr>
+          <w:rFonts w:ascii="Bell MT" w:hAnsi="Bell MT"/>
+          <w:sz w:val="24"/>
+          <w:szCs w:val="24"/>
+        </w:rPr>
+        <w:t xml:space="preserve"> undergraduate course</w:t>
       </w:r>
     </w:p>
     <w:p>
@@ -2467,15 +2453,7 @@
           <w:sz w:val="24"/>
           <w:szCs w:val="24"/>
         </w:rPr>
-        <w:t>2019</w:t>
-      </w:r>
-      <w:r>
-        <w:rPr>
-          <w:rFonts w:ascii="Bell MT" w:hAnsi="Bell MT"/>
-          <w:sz w:val="24"/>
-          <w:szCs w:val="24"/>
-        </w:rPr>
-        <w:t>-2022</w:t>
+        <w:t>2021-2022</w:t>
       </w:r>
       <w:r>
         <w:rPr>
@@ -2492,57 +2470,33 @@
           <w:sz w:val="24"/>
           <w:szCs w:val="24"/>
         </w:rPr>
-        <w:t xml:space="preserve">Seminar: </w:t>
-      </w:r>
-      <w:r>
-        <w:rPr>
-          <w:rFonts w:ascii="Bell MT" w:hAnsi="Bell MT"/>
-          <w:b/>
-          <w:sz w:val="24"/>
-          <w:szCs w:val="24"/>
-        </w:rPr>
-        <w:t>Advanced computer-</w:t>
-      </w:r>
-      <w:r>
-        <w:rPr>
-          <w:rFonts w:ascii="Bell MT" w:hAnsi="Bell MT"/>
-          <w:b/>
-          <w:sz w:val="24"/>
-          <w:szCs w:val="24"/>
-        </w:rPr>
-        <w:t>based data analysis in R</w:t>
-      </w:r>
-      <w:r>
-        <w:rPr>
-          <w:rFonts w:ascii="Bell MT" w:hAnsi="Bell MT"/>
-          <w:sz w:val="24"/>
-          <w:szCs w:val="24"/>
-        </w:rPr>
-        <w:t xml:space="preserve">, </w:t>
-      </w:r>
-      <w:r>
-        <w:rPr>
-          <w:rFonts w:ascii="Bell MT" w:hAnsi="Bell MT"/>
-          <w:sz w:val="24"/>
-          <w:szCs w:val="24"/>
-        </w:rPr>
-        <w:t>graduate</w:t>
-      </w:r>
-      <w:r>
-        <w:rPr>
-          <w:rFonts w:ascii="Bell MT" w:hAnsi="Bell MT"/>
-          <w:sz w:val="24"/>
-          <w:szCs w:val="24"/>
-        </w:rPr>
-        <w:t xml:space="preserve"> course</w:t>
-      </w:r>
-      <w:r>
-        <w:rPr>
-          <w:rFonts w:ascii="Bell MT" w:hAnsi="Bell MT"/>
-          <w:sz w:val="24"/>
-          <w:szCs w:val="24"/>
-        </w:rPr>
-        <w:t xml:space="preserve"> </w:t>
+        <w:t>Lecture</w:t>
+      </w:r>
+      <w:r>
+        <w:rPr>
+          <w:rFonts w:ascii="Bell MT" w:hAnsi="Bell MT"/>
+          <w:b/>
+          <w:sz w:val="24"/>
+          <w:szCs w:val="24"/>
+        </w:rPr>
+        <w:t xml:space="preserve">: </w:t>
+      </w:r>
+      <w:r>
+        <w:rPr>
+          <w:rFonts w:ascii="Bell MT" w:hAnsi="Bell MT"/>
+          <w:b/>
+          <w:sz w:val="24"/>
+          <w:szCs w:val="24"/>
+        </w:rPr>
+        <w:t>Psychological assessment</w:t>
+      </w:r>
+      <w:r>
+        <w:rPr>
+          <w:rFonts w:ascii="Bell MT" w:hAnsi="Bell MT"/>
+          <w:sz w:val="24"/>
+          <w:szCs w:val="24"/>
+        </w:rPr>
+        <w:t>, graduate course</w:t>
       </w:r>
     </w:p>
     <w:p>
@@ -2562,7 +2516,15 @@
           <w:sz w:val="24"/>
           <w:szCs w:val="24"/>
         </w:rPr>
-        <w:t>2020-2021</w:t>
+        <w:t>2021</w:t>
+      </w:r>
+      <w:r>
+        <w:rPr>
+          <w:rFonts w:ascii="Bell MT" w:hAnsi="Bell MT"/>
+          <w:sz w:val="24"/>
+          <w:szCs w:val="24"/>
+        </w:rPr>
+        <w:t>-2022</w:t>
       </w:r>
       <w:r>
         <w:rPr>
@@ -2579,15 +2541,23 @@
           <w:sz w:val="24"/>
           <w:szCs w:val="24"/>
         </w:rPr>
-        <w:t>Seminar: Personality and interpersonal perception at zero-acquaintance,</w:t>
-      </w:r>
-      <w:r>
-        <w:rPr>
-          <w:rFonts w:ascii="Bell MT" w:hAnsi="Bell MT"/>
-          <w:sz w:val="24"/>
-          <w:szCs w:val="24"/>
-        </w:rPr>
-        <w:t xml:space="preserve"> undergraduate course </w:t>
+        <w:t>Seminar: Personality assessment and ability testing,</w:t>
+      </w:r>
+      <w:r>
+        <w:rPr>
+          <w:rFonts w:ascii="Bell MT" w:hAnsi="Bell MT"/>
+          <w:sz w:val="24"/>
+          <w:szCs w:val="24"/>
+        </w:rPr>
+        <w:t xml:space="preserve"> undergraduate</w:t>
+      </w:r>
+      <w:r>
+        <w:rPr>
+          <w:rFonts w:ascii="Bell MT" w:hAnsi="Bell MT"/>
+          <w:sz w:val="24"/>
+          <w:szCs w:val="24"/>
+        </w:rPr>
+        <w:t xml:space="preserve"> course</w:t>
       </w:r>
     </w:p>
     <w:p>
@@ -2607,7 +2577,15 @@
           <w:sz w:val="24"/>
           <w:szCs w:val="24"/>
         </w:rPr>
-        <w:t>2019-2020</w:t>
+        <w:t>2019</w:t>
+      </w:r>
+      <w:r>
+        <w:rPr>
+          <w:rFonts w:ascii="Bell MT" w:hAnsi="Bell MT"/>
+          <w:sz w:val="24"/>
+          <w:szCs w:val="24"/>
+        </w:rPr>
+        <w:t>-2022</w:t>
       </w:r>
       <w:r>
         <w:rPr>
@@ -2624,33 +2602,57 @@
           <w:sz w:val="24"/>
           <w:szCs w:val="24"/>
         </w:rPr>
-        <w:t>Lecture</w:t>
-      </w:r>
-      <w:r>
-        <w:rPr>
-          <w:rFonts w:ascii="Bell MT" w:hAnsi="Bell MT"/>
-          <w:b/>
-          <w:sz w:val="24"/>
-          <w:szCs w:val="24"/>
-        </w:rPr>
-        <w:t xml:space="preserve">: </w:t>
-      </w:r>
-      <w:r>
-        <w:rPr>
-          <w:rFonts w:ascii="Bell MT" w:hAnsi="Bell MT"/>
-          <w:b/>
-          <w:sz w:val="24"/>
-          <w:szCs w:val="24"/>
-        </w:rPr>
-        <w:t>Psychological assessment</w:t>
-      </w:r>
-      <w:r>
-        <w:rPr>
-          <w:rFonts w:ascii="Bell MT" w:hAnsi="Bell MT"/>
-          <w:sz w:val="24"/>
-          <w:szCs w:val="24"/>
-        </w:rPr>
-        <w:t xml:space="preserve">, graduate course </w:t>
+        <w:t xml:space="preserve">Seminar: </w:t>
+      </w:r>
+      <w:r>
+        <w:rPr>
+          <w:rFonts w:ascii="Bell MT" w:hAnsi="Bell MT"/>
+          <w:b/>
+          <w:sz w:val="24"/>
+          <w:szCs w:val="24"/>
+        </w:rPr>
+        <w:t>Advanced computer-</w:t>
+      </w:r>
+      <w:r>
+        <w:rPr>
+          <w:rFonts w:ascii="Bell MT" w:hAnsi="Bell MT"/>
+          <w:b/>
+          <w:sz w:val="24"/>
+          <w:szCs w:val="24"/>
+        </w:rPr>
+        <w:t>based data analysis in R</w:t>
+      </w:r>
+      <w:r>
+        <w:rPr>
+          <w:rFonts w:ascii="Bell MT" w:hAnsi="Bell MT"/>
+          <w:sz w:val="24"/>
+          <w:szCs w:val="24"/>
+        </w:rPr>
+        <w:t xml:space="preserve">, </w:t>
+      </w:r>
+      <w:r>
+        <w:rPr>
+          <w:rFonts w:ascii="Bell MT" w:hAnsi="Bell MT"/>
+          <w:sz w:val="24"/>
+          <w:szCs w:val="24"/>
+        </w:rPr>
+        <w:t>graduate</w:t>
+      </w:r>
+      <w:r>
+        <w:rPr>
+          <w:rFonts w:ascii="Bell MT" w:hAnsi="Bell MT"/>
+          <w:sz w:val="24"/>
+          <w:szCs w:val="24"/>
+        </w:rPr>
+        <w:t xml:space="preserve"> course</w:t>
+      </w:r>
+      <w:r>
+        <w:rPr>
+          <w:rFonts w:ascii="Bell MT" w:hAnsi="Bell MT"/>
+          <w:sz w:val="24"/>
+          <w:szCs w:val="24"/>
+        </w:rPr>
+        <w:t xml:space="preserve"> </w:t>
       </w:r>
     </w:p>
     <w:p>
@@ -2671,7 +2673,7 @@
           <w:szCs w:val="24"/>
         </w:rPr>
         <w:lastRenderedPageBreak/>
-        <w:t>2019-2020</w:t>
+        <w:t>2020-2021</w:t>
       </w:r>
       <w:r>
         <w:rPr>
@@ -2688,15 +2690,15 @@
           <w:sz w:val="24"/>
           <w:szCs w:val="24"/>
         </w:rPr>
-        <w:t>Seminar: Goal-oriented diagnostic interviewing</w:t>
-      </w:r>
-      <w:r>
-        <w:rPr>
-          <w:rFonts w:ascii="Bell MT" w:hAnsi="Bell MT"/>
-          <w:sz w:val="24"/>
-          <w:szCs w:val="24"/>
-        </w:rPr>
-        <w:t xml:space="preserve">, undergraduate course </w:t>
+        <w:t>Seminar: Personality and interpersonal perception at zero-acquaintance,</w:t>
+      </w:r>
+      <w:r>
+        <w:rPr>
+          <w:rFonts w:ascii="Bell MT" w:hAnsi="Bell MT"/>
+          <w:sz w:val="24"/>
+          <w:szCs w:val="24"/>
+        </w:rPr>
+        <w:t xml:space="preserve"> undergraduate course </w:t>
       </w:r>
     </w:p>
     <w:p>
@@ -2716,13 +2718,11 @@
           <w:sz w:val="24"/>
           <w:szCs w:val="24"/>
         </w:rPr>
-        <w:t>2019</w:t>
-      </w:r>
-      <w:r>
-        <w:rPr>
-          <w:rFonts w:ascii="Bell MT" w:hAnsi="Bell MT"/>
-          <w:b/>
-          <w:color w:val="808080" w:themeColor="background1" w:themeShade="80"/>
+        <w:t>2019-2020</w:t>
+      </w:r>
+      <w:r>
+        <w:rPr>
+          <w:rFonts w:ascii="Bell MT" w:hAnsi="Bell MT"/>
           <w:sz w:val="24"/>
           <w:szCs w:val="24"/>
         </w:rPr>
@@ -2735,61 +2735,33 @@
           <w:sz w:val="24"/>
           <w:szCs w:val="24"/>
         </w:rPr>
-        <w:t xml:space="preserve">Workshop: Multilevel </w:t>
-      </w:r>
-      <w:r>
-        <w:rPr>
-          <w:rFonts w:ascii="Bell MT" w:hAnsi="Bell MT"/>
-          <w:b/>
-          <w:sz w:val="24"/>
-          <w:szCs w:val="24"/>
-        </w:rPr>
-        <w:t>m</w:t>
-      </w:r>
-      <w:r>
-        <w:rPr>
-          <w:rFonts w:ascii="Bell MT" w:hAnsi="Bell MT"/>
-          <w:b/>
-          <w:sz w:val="24"/>
-          <w:szCs w:val="24"/>
-        </w:rPr>
-        <w:t>odelling of complex psychological data,</w:t>
-      </w:r>
-      <w:r>
-        <w:rPr>
-          <w:rFonts w:ascii="Bell MT" w:hAnsi="Bell MT"/>
-          <w:b/>
-          <w:color w:val="808080" w:themeColor="background1" w:themeShade="80"/>
-          <w:sz w:val="24"/>
-          <w:szCs w:val="24"/>
-        </w:rPr>
-        <w:t xml:space="preserve"> </w:t>
-      </w:r>
-      <w:r>
-        <w:rPr>
-          <w:rFonts w:ascii="Bell MT" w:hAnsi="Bell MT"/>
-          <w:sz w:val="24"/>
-          <w:szCs w:val="24"/>
-        </w:rPr>
-        <w:t>invited workshop</w:t>
-      </w:r>
-      <w:r>
-        <w:rPr>
-          <w:rFonts w:ascii="Bell MT" w:hAnsi="Bell MT"/>
-          <w:b/>
-          <w:color w:val="808080" w:themeColor="background1" w:themeShade="80"/>
-          <w:sz w:val="24"/>
-          <w:szCs w:val="24"/>
-        </w:rPr>
-        <w:t xml:space="preserve"> </w:t>
-      </w:r>
-      <w:r>
-        <w:rPr>
-          <w:rFonts w:ascii="Bell MT" w:hAnsi="Bell MT"/>
-          <w:sz w:val="24"/>
-          <w:szCs w:val="24"/>
-        </w:rPr>
-        <w:t>held together with Dr. Florian Scharf for the Chair of Clinical Child Psychology at University of Leipzig</w:t>
+        <w:t>Lecture</w:t>
+      </w:r>
+      <w:r>
+        <w:rPr>
+          <w:rFonts w:ascii="Bell MT" w:hAnsi="Bell MT"/>
+          <w:b/>
+          <w:sz w:val="24"/>
+          <w:szCs w:val="24"/>
+        </w:rPr>
+        <w:t xml:space="preserve">: </w:t>
+      </w:r>
+      <w:r>
+        <w:rPr>
+          <w:rFonts w:ascii="Bell MT" w:hAnsi="Bell MT"/>
+          <w:b/>
+          <w:sz w:val="24"/>
+          <w:szCs w:val="24"/>
+        </w:rPr>
+        <w:t>Psychological assessment</w:t>
+      </w:r>
+      <w:r>
+        <w:rPr>
+          <w:rFonts w:ascii="Bell MT" w:hAnsi="Bell MT"/>
+          <w:sz w:val="24"/>
+          <w:szCs w:val="24"/>
+        </w:rPr>
+        <w:t xml:space="preserve">, graduate course </w:t>
       </w:r>
     </w:p>
     <w:p>
@@ -2809,15 +2781,7 @@
           <w:sz w:val="24"/>
           <w:szCs w:val="24"/>
         </w:rPr>
-        <w:t>2016</w:t>
-      </w:r>
-      <w:r>
-        <w:rPr>
-          <w:rFonts w:ascii="Bell MT" w:hAnsi="Bell MT"/>
-          <w:sz w:val="24"/>
-          <w:szCs w:val="24"/>
-        </w:rPr>
-        <w:t>-2019</w:t>
+        <w:t>2019-2020</w:t>
       </w:r>
       <w:r>
         <w:rPr>
@@ -2834,27 +2798,20 @@
           <w:sz w:val="24"/>
           <w:szCs w:val="24"/>
         </w:rPr>
-        <w:t>Seminar: Computer based data analysis in R</w:t>
-      </w:r>
-      <w:r>
-        <w:rPr>
-          <w:rFonts w:ascii="Bell MT" w:hAnsi="Bell MT"/>
-          <w:sz w:val="24"/>
-          <w:szCs w:val="24"/>
-        </w:rPr>
-        <w:t xml:space="preserve">, undergraduate </w:t>
-      </w:r>
-      <w:r>
-        <w:rPr>
-          <w:rFonts w:ascii="Bell MT" w:hAnsi="Bell MT"/>
-          <w:sz w:val="24"/>
-          <w:szCs w:val="24"/>
-        </w:rPr>
-        <w:t>course</w:t>
-      </w:r>
-    </w:p>
-    <w:p>
-      <w:pPr>
+        <w:t>Seminar: Goal-oriented diagnostic interviewing</w:t>
+      </w:r>
+      <w:r>
+        <w:rPr>
+          <w:rFonts w:ascii="Bell MT" w:hAnsi="Bell MT"/>
+          <w:sz w:val="24"/>
+          <w:szCs w:val="24"/>
+        </w:rPr>
+        <w:t xml:space="preserve">, undergraduate course </w:t>
+      </w:r>
+    </w:p>
+    <w:p>
+      <w:pPr>
+        <w:spacing w:after="240"/>
         <w:ind w:left="1410" w:hanging="1410"/>
         <w:jc w:val="both"/>
         <w:rPr>
@@ -2869,40 +2826,85 @@
           <w:sz w:val="24"/>
           <w:szCs w:val="24"/>
         </w:rPr>
-        <w:t>2016</w:t>
-      </w:r>
-      <w:r>
+        <w:t>2019</w:t>
+      </w:r>
+      <w:r>
+        <w:rPr>
+          <w:rFonts w:ascii="Bell MT" w:hAnsi="Bell MT"/>
+          <w:b/>
+          <w:color w:val="808080" w:themeColor="background1" w:themeShade="80"/>
+          <w:sz w:val="24"/>
+          <w:szCs w:val="24"/>
+        </w:rPr>
         <w:tab/>
       </w:r>
       <w:r>
         <w:rPr>
           <w:rFonts w:ascii="Bell MT" w:hAnsi="Bell MT"/>
           <w:b/>
-          <w:bCs/>
-          <w:sz w:val="24"/>
-          <w:szCs w:val="24"/>
-        </w:rPr>
-        <w:t>Seminar: Computer based data analysis in SPSS</w:t>
-      </w:r>
-      <w:r>
-        <w:rPr>
-          <w:rFonts w:ascii="Bell MT" w:hAnsi="Bell MT"/>
-          <w:sz w:val="24"/>
-          <w:szCs w:val="24"/>
-        </w:rPr>
-        <w:t xml:space="preserve">, undergraduate </w:t>
-      </w:r>
-      <w:r>
-        <w:rPr>
-          <w:rFonts w:ascii="Bell MT" w:hAnsi="Bell MT"/>
-          <w:sz w:val="24"/>
-          <w:szCs w:val="24"/>
-        </w:rPr>
-        <w:t>course</w:t>
-      </w:r>
-    </w:p>
-    <w:p>
-      <w:pPr>
+          <w:sz w:val="24"/>
+          <w:szCs w:val="24"/>
+        </w:rPr>
+        <w:t xml:space="preserve">Workshop: Multilevel </w:t>
+      </w:r>
+      <w:r>
+        <w:rPr>
+          <w:rFonts w:ascii="Bell MT" w:hAnsi="Bell MT"/>
+          <w:b/>
+          <w:sz w:val="24"/>
+          <w:szCs w:val="24"/>
+        </w:rPr>
+        <w:t>m</w:t>
+      </w:r>
+      <w:r>
+        <w:rPr>
+          <w:rFonts w:ascii="Bell MT" w:hAnsi="Bell MT"/>
+          <w:b/>
+          <w:sz w:val="24"/>
+          <w:szCs w:val="24"/>
+        </w:rPr>
+        <w:t>odelling of complex psychological data,</w:t>
+      </w:r>
+      <w:r>
+        <w:rPr>
+          <w:rFonts w:ascii="Bell MT" w:hAnsi="Bell MT"/>
+          <w:b/>
+          <w:color w:val="808080" w:themeColor="background1" w:themeShade="80"/>
+          <w:sz w:val="24"/>
+          <w:szCs w:val="24"/>
+        </w:rPr>
+        <w:t xml:space="preserve"> </w:t>
+      </w:r>
+      <w:r>
+        <w:rPr>
+          <w:rFonts w:ascii="Bell MT" w:hAnsi="Bell MT"/>
+          <w:sz w:val="24"/>
+          <w:szCs w:val="24"/>
+        </w:rPr>
+        <w:t>invited workshop</w:t>
+      </w:r>
+      <w:r>
+        <w:rPr>
+          <w:rFonts w:ascii="Bell MT" w:hAnsi="Bell MT"/>
+          <w:b/>
+          <w:color w:val="808080" w:themeColor="background1" w:themeShade="80"/>
+          <w:sz w:val="24"/>
+          <w:szCs w:val="24"/>
+        </w:rPr>
+        <w:t xml:space="preserve"> </w:t>
+      </w:r>
+      <w:r>
+        <w:rPr>
+          <w:rFonts w:ascii="Bell MT" w:hAnsi="Bell MT"/>
+          <w:sz w:val="24"/>
+          <w:szCs w:val="24"/>
+        </w:rPr>
+        <w:t>held together with Dr. Florian Scharf for the Chair of Clinical Child Psychology at University of Leipzig</w:t>
+      </w:r>
+    </w:p>
+    <w:p>
+      <w:pPr>
+        <w:spacing w:after="240"/>
         <w:ind w:left="1410" w:hanging="1410"/>
         <w:jc w:val="both"/>
         <w:rPr>
@@ -2917,20 +2919,32 @@
           <w:sz w:val="24"/>
           <w:szCs w:val="24"/>
         </w:rPr>
-        <w:t>2014-2015</w:t>
-      </w:r>
-      <w:r>
+        <w:t>2016</w:t>
+      </w:r>
+      <w:r>
+        <w:rPr>
+          <w:rFonts w:ascii="Bell MT" w:hAnsi="Bell MT"/>
+          <w:sz w:val="24"/>
+          <w:szCs w:val="24"/>
+        </w:rPr>
+        <w:t>-2019</w:t>
+      </w:r>
+      <w:r>
+        <w:rPr>
+          <w:rFonts w:ascii="Bell MT" w:hAnsi="Bell MT"/>
+          <w:sz w:val="24"/>
+          <w:szCs w:val="24"/>
+        </w:rPr>
         <w:tab/>
       </w:r>
       <w:r>
         <w:rPr>
           <w:rFonts w:ascii="Bell MT" w:hAnsi="Bell MT"/>
           <w:b/>
-          <w:bCs/>
-          <w:sz w:val="24"/>
-          <w:szCs w:val="24"/>
-        </w:rPr>
-        <w:t>TA: Scientific writing</w:t>
+          <w:sz w:val="24"/>
+          <w:szCs w:val="24"/>
+        </w:rPr>
+        <w:t>Seminar: Computer based data analysis in R</w:t>
       </w:r>
       <w:r>
         <w:rPr>
@@ -2965,6 +2979,102 @@
           <w:sz w:val="24"/>
           <w:szCs w:val="24"/>
         </w:rPr>
+        <w:t>2016</w:t>
+      </w:r>
+      <w:r>
+        <w:tab/>
+      </w:r>
+      <w:r>
+        <w:rPr>
+          <w:rFonts w:ascii="Bell MT" w:hAnsi="Bell MT"/>
+          <w:b/>
+          <w:bCs/>
+          <w:sz w:val="24"/>
+          <w:szCs w:val="24"/>
+        </w:rPr>
+        <w:t>Seminar: Computer based data analysis in SPSS</w:t>
+      </w:r>
+      <w:r>
+        <w:rPr>
+          <w:rFonts w:ascii="Bell MT" w:hAnsi="Bell MT"/>
+          <w:sz w:val="24"/>
+          <w:szCs w:val="24"/>
+        </w:rPr>
+        <w:t xml:space="preserve">, undergraduate </w:t>
+      </w:r>
+      <w:r>
+        <w:rPr>
+          <w:rFonts w:ascii="Bell MT" w:hAnsi="Bell MT"/>
+          <w:sz w:val="24"/>
+          <w:szCs w:val="24"/>
+        </w:rPr>
+        <w:t>course</w:t>
+      </w:r>
+    </w:p>
+    <w:p>
+      <w:pPr>
+        <w:ind w:left="1410" w:hanging="1410"/>
+        <w:jc w:val="both"/>
+        <w:rPr>
+          <w:rFonts w:ascii="Bell MT" w:hAnsi="Bell MT"/>
+          <w:sz w:val="24"/>
+          <w:szCs w:val="24"/>
+        </w:rPr>
+      </w:pPr>
+      <w:r>
+        <w:rPr>
+          <w:rFonts w:ascii="Bell MT" w:hAnsi="Bell MT"/>
+          <w:sz w:val="24"/>
+          <w:szCs w:val="24"/>
+        </w:rPr>
+        <w:t>2014-2015</w:t>
+      </w:r>
+      <w:r>
+        <w:tab/>
+      </w:r>
+      <w:r>
+        <w:rPr>
+          <w:rFonts w:ascii="Bell MT" w:hAnsi="Bell MT"/>
+          <w:b/>
+          <w:bCs/>
+          <w:sz w:val="24"/>
+          <w:szCs w:val="24"/>
+        </w:rPr>
+        <w:t>TA: Scientific writing</w:t>
+      </w:r>
+      <w:r>
+        <w:rPr>
+          <w:rFonts w:ascii="Bell MT" w:hAnsi="Bell MT"/>
+          <w:sz w:val="24"/>
+          <w:szCs w:val="24"/>
+        </w:rPr>
+        <w:t xml:space="preserve">, undergraduate </w:t>
+      </w:r>
+      <w:r>
+        <w:rPr>
+          <w:rFonts w:ascii="Bell MT" w:hAnsi="Bell MT"/>
+          <w:sz w:val="24"/>
+          <w:szCs w:val="24"/>
+        </w:rPr>
+        <w:t>course</w:t>
+      </w:r>
+    </w:p>
+    <w:p>
+      <w:pPr>
+        <w:ind w:left="1410" w:hanging="1410"/>
+        <w:jc w:val="both"/>
+        <w:rPr>
+          <w:rFonts w:ascii="Bell MT" w:hAnsi="Bell MT"/>
+          <w:sz w:val="24"/>
+          <w:szCs w:val="24"/>
+        </w:rPr>
+      </w:pPr>
+      <w:r>
+        <w:rPr>
+          <w:rFonts w:ascii="Bell MT" w:hAnsi="Bell MT"/>
+          <w:sz w:val="24"/>
+          <w:szCs w:val="24"/>
+        </w:rPr>
         <w:t>2010-2012</w:t>
       </w:r>
       <w:r>
@@ -3933,6 +4043,7 @@
           <w:sz w:val="24"/>
           <w:szCs w:val="24"/>
         </w:rPr>
+        <w:lastRenderedPageBreak/>
         <w:t>2013-2015</w:t>
       </w:r>
       <w:r>
@@ -4109,7 +4220,6 @@
           <w:sz w:val="24"/>
           <w:szCs w:val="24"/>
         </w:rPr>
-        <w:lastRenderedPageBreak/>
         <w:t>JOURNAL REVIEWING</w:t>
       </w:r>
     </w:p>
@@ -4638,6 +4748,27 @@
     </w:p>
     <w:p>
       <w:pPr>
+        <w:rPr>
+          <w:rFonts w:ascii="Bell MT" w:hAnsi="Bell MT"/>
+          <w:b/>
+          <w:color w:val="808080" w:themeColor="background1" w:themeShade="80"/>
+          <w:sz w:val="24"/>
+          <w:szCs w:val="24"/>
+        </w:rPr>
+      </w:pPr>
+      <w:r>
+        <w:rPr>
+          <w:rFonts w:ascii="Bell MT" w:hAnsi="Bell MT"/>
+          <w:b/>
+          <w:color w:val="808080" w:themeColor="background1" w:themeShade="80"/>
+          <w:sz w:val="24"/>
+          <w:szCs w:val="24"/>
+        </w:rPr>
+        <w:br w:type="page"/>
+      </w:r>
+    </w:p>
+    <w:p>
+      <w:pPr>
         <w:ind w:left="1410" w:hanging="1410"/>
         <w:jc w:val="both"/>
         <w:rPr>
@@ -4656,6 +4787,7 @@
           <w:sz w:val="24"/>
           <w:szCs w:val="24"/>
         </w:rPr>
+        <w:lastRenderedPageBreak/>
         <w:t>PUBLICATIONS</w:t>
       </w:r>
     </w:p>
@@ -5004,7 +5136,6 @@
           <w:bCs/>
           <w:color w:val="auto"/>
         </w:rPr>
-        <w:lastRenderedPageBreak/>
         <w:t>Rau, R.,</w:t>
       </w:r>
       <w:r>
@@ -5289,7 +5420,23 @@
           <w:rFonts w:ascii="Bell MT" w:eastAsia="Bell MT" w:hAnsi="Bell MT" w:cs="Bell MT"/>
           <w:color w:val="auto"/>
         </w:rPr>
-        <w:t>*shared first authorship</w:t>
+        <w:t>*</w:t>
+      </w:r>
+      <w:proofErr w:type="gramStart"/>
+      <w:r>
+        <w:rPr>
+          <w:rFonts w:ascii="Bell MT" w:eastAsia="Bell MT" w:hAnsi="Bell MT" w:cs="Bell MT"/>
+          <w:color w:val="auto"/>
+        </w:rPr>
+        <w:t>shared</w:t>
+      </w:r>
+      <w:proofErr w:type="gramEnd"/>
+      <w:r>
+        <w:rPr>
+          <w:rFonts w:ascii="Bell MT" w:eastAsia="Bell MT" w:hAnsi="Bell MT" w:cs="Bell MT"/>
+          <w:color w:val="auto"/>
+        </w:rPr>
+        <w:t xml:space="preserve"> first authorship</w:t>
       </w:r>
     </w:p>
     <w:p>
@@ -5496,7 +5643,23 @@
           <w:rFonts w:ascii="Bell MT" w:eastAsia="Bell MT" w:hAnsi="Bell MT" w:cs="Bell MT"/>
           <w:color w:val="auto"/>
         </w:rPr>
-        <w:t>*shared first authorship</w:t>
+        <w:t>*</w:t>
+      </w:r>
+      <w:proofErr w:type="gramStart"/>
+      <w:r>
+        <w:rPr>
+          <w:rFonts w:ascii="Bell MT" w:eastAsia="Bell MT" w:hAnsi="Bell MT" w:cs="Bell MT"/>
+          <w:color w:val="auto"/>
+        </w:rPr>
+        <w:t>shared</w:t>
+      </w:r>
+      <w:proofErr w:type="gramEnd"/>
+      <w:r>
+        <w:rPr>
+          <w:rFonts w:ascii="Bell MT" w:eastAsia="Bell MT" w:hAnsi="Bell MT" w:cs="Bell MT"/>
+          <w:color w:val="auto"/>
+        </w:rPr>
+        <w:t xml:space="preserve"> first authorship</w:t>
       </w:r>
     </w:p>
     <w:p>
@@ -5645,7 +5808,23 @@
           <w:rFonts w:ascii="Bell MT" w:eastAsia="Bell MT" w:hAnsi="Bell MT" w:cs="Bell MT"/>
           <w:color w:val="auto"/>
         </w:rPr>
-        <w:t xml:space="preserve">Schäpermeier, M., Thielmann, I., &amp; Rau, R. (in press). </w:t>
+        <w:t xml:space="preserve">Schäpermeier, M., Thielmann, I., &amp; </w:t>
+      </w:r>
+      <w:r>
+        <w:rPr>
+          <w:rFonts w:ascii="Bell MT" w:eastAsia="Bell MT" w:hAnsi="Bell MT" w:cs="Bell MT"/>
+          <w:b/>
+          <w:bCs/>
+          <w:color w:val="auto"/>
+        </w:rPr>
+        <w:t>Rau, R.</w:t>
+      </w:r>
+      <w:r>
+        <w:rPr>
+          <w:rFonts w:ascii="Bell MT" w:eastAsia="Bell MT" w:hAnsi="Bell MT" w:cs="Bell MT"/>
+          <w:color w:val="auto"/>
+        </w:rPr>
+        <w:t xml:space="preserve"> (in press). </w:t>
       </w:r>
       <w:r>
         <w:rPr>
@@ -5934,8 +6113,8 @@
         <w:rPr>
           <w:rFonts w:ascii="Bell MT" w:eastAsia="Bell MT" w:hAnsi="Bell MT" w:cs="Bell MT"/>
           <w:color w:val="auto"/>
-          <w:lang w:val="de-DE"/>
-        </w:rPr>
+        </w:rPr>
+        <w:lastRenderedPageBreak/>
         <w:t>Kueppers</w:t>
       </w:r>
       <w:proofErr w:type="spellEnd"/>
@@ -5943,7 +6122,6 @@
         <w:rPr>
           <w:rFonts w:ascii="Bell MT" w:eastAsia="Bell MT" w:hAnsi="Bell MT" w:cs="Bell MT"/>
           <w:color w:val="auto"/>
-          <w:lang w:val="de-DE"/>
         </w:rPr>
         <w:t xml:space="preserve">, S., </w:t>
       </w:r>
@@ -5953,7 +6131,6 @@
           <w:b/>
           <w:bCs/>
           <w:color w:val="auto"/>
-          <w:lang w:val="de-DE"/>
         </w:rPr>
         <w:t xml:space="preserve">Rau, R., </w:t>
       </w:r>
@@ -5961,7 +6138,6 @@
         <w:rPr>
           <w:rFonts w:ascii="Bell MT" w:eastAsia="Bell MT" w:hAnsi="Bell MT" w:cs="Bell MT"/>
           <w:color w:val="auto"/>
-          <w:lang w:val="de-DE"/>
         </w:rPr>
         <w:t xml:space="preserve">&amp; Scharf, F. (2024). </w:t>
       </w:r>
@@ -6302,7 +6478,6 @@
           <w:szCs w:val="23"/>
           <w:lang w:val="de-DE"/>
         </w:rPr>
-        <w:lastRenderedPageBreak/>
         <w:t xml:space="preserve">Thielmann, I.*, </w:t>
       </w:r>
       <w:r>
@@ -6392,7 +6567,21 @@
         <w:rPr>
           <w:rFonts w:ascii="Bell MT" w:hAnsi="Bell MT"/>
         </w:rPr>
-        <w:t>* shared first authorship</w:t>
+        <w:t xml:space="preserve">* </w:t>
+      </w:r>
+      <w:proofErr w:type="gramStart"/>
+      <w:r>
+        <w:rPr>
+          <w:rFonts w:ascii="Bell MT" w:hAnsi="Bell MT"/>
+        </w:rPr>
+        <w:t>shared</w:t>
+      </w:r>
+      <w:proofErr w:type="gramEnd"/>
+      <w:r>
+        <w:rPr>
+          <w:rFonts w:ascii="Bell MT" w:hAnsi="Bell MT"/>
+        </w:rPr>
+        <w:t xml:space="preserve"> first authorship</w:t>
       </w:r>
     </w:p>
     <w:p>
@@ -7143,6 +7332,7 @@
           <w:color w:val="auto"/>
           <w:lang w:val="de-DE"/>
         </w:rPr>
+        <w:lastRenderedPageBreak/>
         <w:t xml:space="preserve">Garbe, L.*, </w:t>
       </w:r>
       <w:r>
@@ -7217,7 +7407,21 @@
         <w:rPr>
           <w:rFonts w:ascii="Bell MT" w:hAnsi="Bell MT"/>
         </w:rPr>
-        <w:t xml:space="preserve"> shared first authorship</w:t>
+        <w:t xml:space="preserve"> </w:t>
+      </w:r>
+      <w:proofErr w:type="gramStart"/>
+      <w:r>
+        <w:rPr>
+          <w:rFonts w:ascii="Bell MT" w:hAnsi="Bell MT"/>
+        </w:rPr>
+        <w:t>shared</w:t>
+      </w:r>
+      <w:proofErr w:type="gramEnd"/>
+      <w:r>
+        <w:rPr>
+          <w:rFonts w:ascii="Bell MT" w:hAnsi="Bell MT"/>
+        </w:rPr>
+        <w:t xml:space="preserve"> first authorship</w:t>
       </w:r>
     </w:p>
     <w:p>
@@ -7318,7 +7522,6 @@
           <w:sz w:val="24"/>
           <w:szCs w:val="24"/>
         </w:rPr>
-        <w:lastRenderedPageBreak/>
         <w:t>Conference Talks</w:t>
       </w:r>
       <w:r>
@@ -8570,6 +8773,7 @@
           <w:szCs w:val="24"/>
           <w:lang w:val="de-DE"/>
         </w:rPr>
+        <w:lastRenderedPageBreak/>
         <w:t xml:space="preserve">Rau R., Dufner, M., </w:t>
       </w:r>
       <w:proofErr w:type="spellStart"/>
@@ -9043,7 +9247,6 @@
           <w:szCs w:val="24"/>
           <w:lang w:val="de-DE"/>
         </w:rPr>
-        <w:lastRenderedPageBreak/>
         <w:t xml:space="preserve">Rau, R., Nestler, W., Dufner, M., &amp; Nestler, S., (2018). </w:t>
       </w:r>
       <w:r>

</xml_diff>

<commit_message>
maltes paper and positivity over time pdf
</commit_message>
<xml_diff>
--- a/files/cv_rrau.docx
+++ b/files/cv_rrau.docx
@@ -5795,18 +5795,268 @@
     </w:p>
     <w:p>
       <w:pPr>
+        <w:spacing w:line="240" w:lineRule="auto"/>
+        <w:ind w:left="397" w:hanging="397"/>
+        <w:rPr>
+          <w:rFonts w:ascii="Bell MT" w:hAnsi="Bell MT"/>
+          <w:sz w:val="24"/>
+          <w:szCs w:val="24"/>
+        </w:rPr>
+      </w:pPr>
+      <w:r>
+        <w:rPr>
+          <w:rFonts w:ascii="Bell MT" w:hAnsi="Bell MT"/>
+          <w:sz w:val="24"/>
+          <w:szCs w:val="24"/>
+        </w:rPr>
+        <w:t xml:space="preserve">Scharbert, J., </w:t>
+      </w:r>
+      <w:proofErr w:type="spellStart"/>
+      <w:r>
+        <w:rPr>
+          <w:rFonts w:ascii="Bell MT" w:hAnsi="Bell MT"/>
+          <w:sz w:val="24"/>
+          <w:szCs w:val="24"/>
+        </w:rPr>
+        <w:t>Utesch</w:t>
+      </w:r>
+      <w:proofErr w:type="spellEnd"/>
+      <w:r>
+        <w:rPr>
+          <w:rFonts w:ascii="Bell MT" w:hAnsi="Bell MT"/>
+          <w:sz w:val="24"/>
+          <w:szCs w:val="24"/>
+        </w:rPr>
+        <w:t xml:space="preserve">, K., Reiter, Thomas F., ter Horst, J., van Zalk, M., Back, M. D., &amp; </w:t>
+      </w:r>
+      <w:r>
+        <w:rPr>
+          <w:rFonts w:ascii="Bell MT" w:hAnsi="Bell MT"/>
+          <w:b/>
+          <w:bCs/>
+          <w:sz w:val="24"/>
+          <w:szCs w:val="24"/>
+        </w:rPr>
+        <w:t>Rau, R.</w:t>
+      </w:r>
+      <w:r>
+        <w:rPr>
+          <w:rFonts w:ascii="Bell MT" w:hAnsi="Bell MT"/>
+          <w:sz w:val="24"/>
+          <w:szCs w:val="24"/>
+        </w:rPr>
+        <w:t xml:space="preserve"> (in press). If you were happy and you know it, clap your hands! Testing the peak-end rule for retrospective judgments of well-being in everyday life. </w:t>
+      </w:r>
+      <w:r>
+        <w:rPr>
+          <w:rFonts w:ascii="Bell MT" w:hAnsi="Bell MT"/>
+          <w:i/>
+          <w:iCs/>
+          <w:sz w:val="24"/>
+          <w:szCs w:val="24"/>
+        </w:rPr>
+        <w:t>European Journal of Personality.</w:t>
+      </w:r>
+      <w:r>
+        <w:rPr>
+          <w:rFonts w:ascii="Bell MT" w:hAnsi="Bell MT"/>
+          <w:sz w:val="24"/>
+          <w:szCs w:val="24"/>
+        </w:rPr>
+        <w:t xml:space="preserve"> </w:t>
+      </w:r>
+      <w:r>
+        <w:rPr>
+          <w:rFonts w:ascii="Bell MT" w:hAnsi="Bell MT"/>
+          <w:sz w:val="24"/>
+          <w:szCs w:val="24"/>
+        </w:rPr>
+        <w:t xml:space="preserve">Retrieved from </w:t>
+      </w:r>
+      <w:r>
+        <w:rPr>
+          <w:rFonts w:ascii="Bell MT" w:hAnsi="Bell MT"/>
+          <w:sz w:val="24"/>
+          <w:szCs w:val="24"/>
+        </w:rPr>
+        <w:t>https://osf.io/preprints/psyarxiv/njmcy</w:t>
+      </w:r>
+    </w:p>
+    <w:p>
+      <w:pPr>
+        <w:spacing w:line="240" w:lineRule="auto"/>
+        <w:ind w:left="397" w:hanging="397"/>
+        <w:rPr>
+          <w:rFonts w:ascii="Bell MT" w:hAnsi="Bell MT"/>
+          <w:i/>
+          <w:iCs/>
+          <w:sz w:val="24"/>
+          <w:szCs w:val="24"/>
+        </w:rPr>
+      </w:pPr>
+      <w:r>
+        <w:rPr>
+          <w:rFonts w:ascii="Bell MT" w:hAnsi="Bell MT"/>
+          <w:sz w:val="24"/>
+          <w:szCs w:val="24"/>
+        </w:rPr>
+        <w:t xml:space="preserve">Bleckmann, E., </w:t>
+      </w:r>
+      <w:r>
+        <w:rPr>
+          <w:rFonts w:ascii="Bell MT" w:hAnsi="Bell MT"/>
+          <w:b/>
+          <w:bCs/>
+          <w:sz w:val="24"/>
+          <w:szCs w:val="24"/>
+        </w:rPr>
+        <w:t xml:space="preserve">Rau, R., </w:t>
+      </w:r>
+      <w:r>
+        <w:rPr>
+          <w:rFonts w:ascii="Bell MT" w:hAnsi="Bell MT"/>
+          <w:sz w:val="24"/>
+          <w:szCs w:val="24"/>
+        </w:rPr>
+        <w:t xml:space="preserve">Carlson, E., &amp; Wagner, J. (in press). I think you might like me: Emergence and change of meta-liking in initial social interactions. </w:t>
+      </w:r>
+      <w:r>
+        <w:rPr>
+          <w:rFonts w:ascii="Bell MT" w:hAnsi="Bell MT"/>
+          <w:i/>
+          <w:iCs/>
+          <w:sz w:val="24"/>
+          <w:szCs w:val="24"/>
+        </w:rPr>
+        <w:t xml:space="preserve">Journal of Personality and Social Psychology. </w:t>
+      </w:r>
+      <w:r>
+        <w:rPr>
+          <w:rFonts w:ascii="Bell MT" w:hAnsi="Bell MT"/>
+          <w:sz w:val="24"/>
+          <w:szCs w:val="24"/>
+        </w:rPr>
+        <w:t>Retrieved from osf.io/preprints/</w:t>
+      </w:r>
+      <w:proofErr w:type="spellStart"/>
+      <w:r>
+        <w:rPr>
+          <w:rFonts w:ascii="Bell MT" w:hAnsi="Bell MT"/>
+          <w:sz w:val="24"/>
+          <w:szCs w:val="24"/>
+        </w:rPr>
+        <w:t>psyarxiv</w:t>
+      </w:r>
+      <w:proofErr w:type="spellEnd"/>
+      <w:r>
+        <w:rPr>
+          <w:rFonts w:ascii="Bell MT" w:hAnsi="Bell MT"/>
+          <w:sz w:val="24"/>
+          <w:szCs w:val="24"/>
+        </w:rPr>
+        <w:t>/</w:t>
+      </w:r>
+      <w:r>
+        <w:rPr>
+          <w:rFonts w:ascii="Bell MT" w:hAnsi="Bell MT"/>
+          <w:sz w:val="24"/>
+          <w:szCs w:val="24"/>
+        </w:rPr>
+        <w:t>r26jz</w:t>
+      </w:r>
+    </w:p>
+    <w:p>
+      <w:pPr>
+        <w:spacing w:line="240" w:lineRule="auto"/>
+        <w:ind w:left="397" w:hanging="397"/>
+        <w:jc w:val="both"/>
+        <w:rPr>
+          <w:rFonts w:ascii="Bell MT" w:hAnsi="Bell MT"/>
+          <w:sz w:val="24"/>
+          <w:szCs w:val="24"/>
+        </w:rPr>
+      </w:pPr>
+      <w:bookmarkStart w:id="0" w:name="_Int_R2dWYcv8"/>
+      <w:r>
+        <w:rPr>
+          <w:rFonts w:ascii="Bell MT" w:hAnsi="Bell MT"/>
+          <w:sz w:val="24"/>
+          <w:szCs w:val="24"/>
+        </w:rPr>
+        <w:t xml:space="preserve">Carlson, E., Elsaadawy, N., Pringle, V., &amp; </w:t>
+      </w:r>
+      <w:r>
+        <w:rPr>
+          <w:rFonts w:ascii="Bell MT" w:hAnsi="Bell MT"/>
+          <w:b/>
+          <w:bCs/>
+          <w:sz w:val="24"/>
+          <w:szCs w:val="24"/>
+        </w:rPr>
+        <w:t>Rau, R.</w:t>
+      </w:r>
+      <w:r>
+        <w:rPr>
+          <w:rFonts w:ascii="Bell MT" w:hAnsi="Bell MT"/>
+          <w:sz w:val="24"/>
+          <w:szCs w:val="24"/>
+        </w:rPr>
+        <w:t xml:space="preserve"> (in press). Individual differences in dissimilation: Do some people make more distinctions among targets’ personalities than others? </w:t>
+      </w:r>
+      <w:r>
+        <w:rPr>
+          <w:rFonts w:ascii="Bell MT" w:hAnsi="Bell MT"/>
+          <w:i/>
+          <w:iCs/>
+          <w:sz w:val="24"/>
+          <w:szCs w:val="24"/>
+        </w:rPr>
+        <w:t>Journal of Personality.</w:t>
+      </w:r>
+      <w:r>
+        <w:rPr>
+          <w:rFonts w:ascii="Bell MT" w:hAnsi="Bell MT"/>
+          <w:sz w:val="24"/>
+          <w:szCs w:val="24"/>
+        </w:rPr>
+        <w:t xml:space="preserve"> Retrieved from osf.io/preprints/</w:t>
+      </w:r>
+      <w:proofErr w:type="spellStart"/>
+      <w:r>
+        <w:rPr>
+          <w:rFonts w:ascii="Bell MT" w:hAnsi="Bell MT"/>
+          <w:sz w:val="24"/>
+          <w:szCs w:val="24"/>
+        </w:rPr>
+        <w:t>psyarxiv</w:t>
+      </w:r>
+      <w:proofErr w:type="spellEnd"/>
+      <w:r>
+        <w:rPr>
+          <w:rFonts w:ascii="Bell MT" w:hAnsi="Bell MT"/>
+          <w:sz w:val="24"/>
+          <w:szCs w:val="24"/>
+        </w:rPr>
+        <w:t>/ewpn9</w:t>
+      </w:r>
+      <w:bookmarkEnd w:id="0"/>
+    </w:p>
+    <w:p>
+      <w:pPr>
         <w:pStyle w:val="Default"/>
         <w:spacing w:after="240"/>
         <w:ind w:left="425" w:hanging="425"/>
         <w:rPr>
           <w:rFonts w:ascii="Bell MT" w:eastAsia="Bell MT" w:hAnsi="Bell MT" w:cs="Bell MT"/>
           <w:color w:val="auto"/>
-        </w:rPr>
-      </w:pPr>
-      <w:r>
-        <w:rPr>
-          <w:rFonts w:ascii="Bell MT" w:eastAsia="Bell MT" w:hAnsi="Bell MT" w:cs="Bell MT"/>
-          <w:color w:val="auto"/>
+          <w:lang w:val="de-DE"/>
+        </w:rPr>
+      </w:pPr>
+      <w:r>
+        <w:rPr>
+          <w:rFonts w:ascii="Bell MT" w:eastAsia="Bell MT" w:hAnsi="Bell MT" w:cs="Bell MT"/>
+          <w:color w:val="auto"/>
+          <w:lang w:val="de-DE"/>
         </w:rPr>
         <w:t xml:space="preserve">Schäpermeier, M., Thielmann, I., &amp; </w:t>
       </w:r>
@@ -5816,6 +6066,7 @@
           <w:b/>
           <w:bCs/>
           <w:color w:val="auto"/>
+          <w:lang w:val="de-DE"/>
         </w:rPr>
         <w:t>Rau, R.</w:t>
       </w:r>
@@ -5823,280 +6074,65 @@
         <w:rPr>
           <w:rFonts w:ascii="Bell MT" w:eastAsia="Bell MT" w:hAnsi="Bell MT" w:cs="Bell MT"/>
           <w:color w:val="auto"/>
-        </w:rPr>
-        <w:t xml:space="preserve"> (in press). </w:t>
-      </w:r>
-      <w:r>
-        <w:rPr>
-          <w:rFonts w:ascii="Bell MT" w:eastAsia="Bell MT" w:hAnsi="Bell MT" w:cs="Bell MT"/>
-          <w:color w:val="auto"/>
-        </w:rPr>
-        <w:t xml:space="preserve">Which measures of beliefs about others’ prosociality predict prosocial behavior in economic games? </w:t>
-      </w:r>
-      <w:r>
-        <w:rPr>
-          <w:rFonts w:ascii="Bell MT" w:eastAsia="Bell MT" w:hAnsi="Bell MT" w:cs="Bell MT"/>
-          <w:i/>
-          <w:iCs/>
-          <w:color w:val="auto"/>
-        </w:rPr>
-        <w:t>Collabra: Psychology.</w:t>
-      </w:r>
-      <w:r>
-        <w:rPr>
-          <w:rFonts w:ascii="Bell MT" w:eastAsia="Bell MT" w:hAnsi="Bell MT" w:cs="Bell MT"/>
-          <w:color w:val="auto"/>
-        </w:rPr>
-        <w:t xml:space="preserve"> Retrieved from https://osf.io/preprints/psyarxiv/cujt4</w:t>
-      </w:r>
-    </w:p>
-    <w:p>
-      <w:pPr>
-        <w:spacing w:line="240" w:lineRule="auto"/>
-        <w:ind w:left="397" w:hanging="397"/>
-        <w:rPr>
-          <w:rFonts w:ascii="Bell MT" w:hAnsi="Bell MT"/>
-          <w:sz w:val="24"/>
-          <w:szCs w:val="24"/>
-        </w:rPr>
-      </w:pPr>
-      <w:r>
-        <w:rPr>
-          <w:rFonts w:ascii="Bell MT" w:hAnsi="Bell MT"/>
-          <w:sz w:val="24"/>
-          <w:szCs w:val="24"/>
-        </w:rPr>
-        <w:t xml:space="preserve">Scharbert, J., </w:t>
+          <w:lang w:val="de-DE"/>
+        </w:rPr>
+        <w:t xml:space="preserve"> (2024). </w:t>
+      </w:r>
+      <w:r>
+        <w:rPr>
+          <w:rFonts w:ascii="Bell MT" w:eastAsia="Bell MT" w:hAnsi="Bell MT" w:cs="Bell MT"/>
+          <w:color w:val="auto"/>
+        </w:rPr>
+        <w:t xml:space="preserve">Which Measures of Beliefs About Others’ Prosociality Predict Prosocial Behavior in Economic Games? </w:t>
       </w:r>
       <w:proofErr w:type="spellStart"/>
       <w:r>
         <w:rPr>
-          <w:rFonts w:ascii="Bell MT" w:hAnsi="Bell MT"/>
-          <w:sz w:val="24"/>
-          <w:szCs w:val="24"/>
-        </w:rPr>
-        <w:t>Utesch</w:t>
+          <w:rFonts w:ascii="Bell MT" w:eastAsia="Bell MT" w:hAnsi="Bell MT" w:cs="Bell MT"/>
+          <w:i/>
+          <w:iCs/>
+          <w:color w:val="auto"/>
+          <w:lang w:val="de-DE"/>
+        </w:rPr>
+        <w:t>Collabra</w:t>
       </w:r>
       <w:proofErr w:type="spellEnd"/>
       <w:r>
         <w:rPr>
-          <w:rFonts w:ascii="Bell MT" w:hAnsi="Bell MT"/>
-          <w:sz w:val="24"/>
-          <w:szCs w:val="24"/>
-        </w:rPr>
-        <w:t xml:space="preserve">, K., Reiter, Thomas F., ter Horst, J., van Zalk, M., Back, M. D., &amp; </w:t>
-      </w:r>
-      <w:r>
-        <w:rPr>
-          <w:rFonts w:ascii="Bell MT" w:hAnsi="Bell MT"/>
-          <w:b/>
-          <w:bCs/>
-          <w:sz w:val="24"/>
-          <w:szCs w:val="24"/>
-        </w:rPr>
-        <w:t>Rau, R.</w:t>
-      </w:r>
-      <w:r>
-        <w:rPr>
-          <w:rFonts w:ascii="Bell MT" w:hAnsi="Bell MT"/>
-          <w:sz w:val="24"/>
-          <w:szCs w:val="24"/>
-        </w:rPr>
-        <w:t xml:space="preserve"> (in press). If you were happy and you know it, clap your hands! Testing the peak-end rule for retrospective judgments of well-being in everyday life. </w:t>
-      </w:r>
-      <w:r>
-        <w:rPr>
-          <w:rFonts w:ascii="Bell MT" w:hAnsi="Bell MT"/>
-          <w:i/>
-          <w:iCs/>
-          <w:sz w:val="24"/>
-          <w:szCs w:val="24"/>
-        </w:rPr>
-        <w:t>European Journal of Personality.</w:t>
-      </w:r>
-      <w:r>
-        <w:rPr>
-          <w:rFonts w:ascii="Bell MT" w:hAnsi="Bell MT"/>
-          <w:sz w:val="24"/>
-          <w:szCs w:val="24"/>
-        </w:rPr>
-        <w:t xml:space="preserve"> </w:t>
-      </w:r>
-      <w:r>
-        <w:rPr>
-          <w:rFonts w:ascii="Bell MT" w:hAnsi="Bell MT"/>
-          <w:sz w:val="24"/>
-          <w:szCs w:val="24"/>
-        </w:rPr>
-        <w:t xml:space="preserve">Retrieved from </w:t>
-      </w:r>
-      <w:r>
-        <w:rPr>
-          <w:rFonts w:ascii="Bell MT" w:hAnsi="Bell MT"/>
-          <w:sz w:val="24"/>
-          <w:szCs w:val="24"/>
-        </w:rPr>
-        <w:t>https://osf.io/preprints/psyarxiv/njmcy</w:t>
-      </w:r>
-    </w:p>
-    <w:p>
-      <w:pPr>
-        <w:spacing w:line="240" w:lineRule="auto"/>
-        <w:ind w:left="397" w:hanging="397"/>
-        <w:rPr>
-          <w:rFonts w:ascii="Bell MT" w:hAnsi="Bell MT"/>
-          <w:i/>
-          <w:iCs/>
-          <w:sz w:val="24"/>
-          <w:szCs w:val="24"/>
-        </w:rPr>
-      </w:pPr>
-      <w:r>
-        <w:rPr>
-          <w:rFonts w:ascii="Bell MT" w:hAnsi="Bell MT"/>
-          <w:sz w:val="24"/>
-          <w:szCs w:val="24"/>
-        </w:rPr>
-        <w:t xml:space="preserve">Bleckmann, E., </w:t>
-      </w:r>
-      <w:r>
-        <w:rPr>
-          <w:rFonts w:ascii="Bell MT" w:hAnsi="Bell MT"/>
-          <w:b/>
-          <w:bCs/>
-          <w:sz w:val="24"/>
-          <w:szCs w:val="24"/>
-        </w:rPr>
-        <w:t xml:space="preserve">Rau, R., </w:t>
-      </w:r>
-      <w:r>
-        <w:rPr>
-          <w:rFonts w:ascii="Bell MT" w:hAnsi="Bell MT"/>
-          <w:sz w:val="24"/>
-          <w:szCs w:val="24"/>
-        </w:rPr>
-        <w:t xml:space="preserve">Carlson, E., &amp; Wagner, J. (in press). I think you might like me: Emergence and change of meta-liking in initial social interactions. </w:t>
-      </w:r>
-      <w:r>
-        <w:rPr>
-          <w:rFonts w:ascii="Bell MT" w:hAnsi="Bell MT"/>
-          <w:i/>
-          <w:iCs/>
-          <w:sz w:val="24"/>
-          <w:szCs w:val="24"/>
-        </w:rPr>
-        <w:t xml:space="preserve">Journal of Personality and Social Psychology. </w:t>
-      </w:r>
-      <w:r>
-        <w:rPr>
-          <w:rFonts w:ascii="Bell MT" w:hAnsi="Bell MT"/>
-          <w:sz w:val="24"/>
-          <w:szCs w:val="24"/>
-        </w:rPr>
-        <w:t>Retrieved from osf.io/preprints/</w:t>
+          <w:rFonts w:ascii="Bell MT" w:eastAsia="Bell MT" w:hAnsi="Bell MT" w:cs="Bell MT"/>
+          <w:i/>
+          <w:iCs/>
+          <w:color w:val="auto"/>
+          <w:lang w:val="de-DE"/>
+        </w:rPr>
+        <w:t>: Psychology, 10</w:t>
+      </w:r>
+      <w:r>
+        <w:rPr>
+          <w:rFonts w:ascii="Bell MT" w:eastAsia="Bell MT" w:hAnsi="Bell MT" w:cs="Bell MT"/>
+          <w:color w:val="auto"/>
+          <w:lang w:val="de-DE"/>
+        </w:rPr>
+        <w:t xml:space="preserve">(1), </w:t>
       </w:r>
       <w:proofErr w:type="spellStart"/>
       <w:r>
         <w:rPr>
-          <w:rFonts w:ascii="Bell MT" w:hAnsi="Bell MT"/>
-          <w:sz w:val="24"/>
-          <w:szCs w:val="24"/>
-        </w:rPr>
-        <w:t>psyarxiv</w:t>
+          <w:rFonts w:ascii="Bell MT" w:eastAsia="Bell MT" w:hAnsi="Bell MT" w:cs="Bell MT"/>
+          <w:color w:val="auto"/>
+          <w:lang w:val="de-DE"/>
+        </w:rPr>
+        <w:t>Article</w:t>
       </w:r>
       <w:proofErr w:type="spellEnd"/>
       <w:r>
         <w:rPr>
-          <w:rFonts w:ascii="Bell MT" w:hAnsi="Bell MT"/>
-          <w:sz w:val="24"/>
-          <w:szCs w:val="24"/>
-        </w:rPr>
-        <w:t>/</w:t>
-      </w:r>
-      <w:r>
-        <w:rPr>
-          <w:rFonts w:ascii="Bell MT" w:hAnsi="Bell MT"/>
-          <w:sz w:val="24"/>
-          <w:szCs w:val="24"/>
-        </w:rPr>
-        <w:t>r26jz</w:t>
-      </w:r>
-    </w:p>
-    <w:p>
-      <w:pPr>
-        <w:spacing w:line="240" w:lineRule="auto"/>
-        <w:ind w:left="397" w:hanging="397"/>
-        <w:jc w:val="both"/>
-        <w:rPr>
-          <w:rFonts w:ascii="Bell MT" w:hAnsi="Bell MT"/>
-          <w:sz w:val="24"/>
-          <w:szCs w:val="24"/>
-        </w:rPr>
-      </w:pPr>
-      <w:bookmarkStart w:id="0" w:name="_Int_R2dWYcv8"/>
-      <w:r>
-        <w:rPr>
-          <w:rFonts w:ascii="Bell MT" w:hAnsi="Bell MT"/>
-          <w:sz w:val="24"/>
-          <w:szCs w:val="24"/>
-        </w:rPr>
-        <w:t xml:space="preserve">Carlson, E., Elsaadawy, N., Pringle, V., &amp; </w:t>
-      </w:r>
-      <w:r>
-        <w:rPr>
-          <w:rFonts w:ascii="Bell MT" w:hAnsi="Bell MT"/>
-          <w:b/>
-          <w:bCs/>
-          <w:sz w:val="24"/>
-          <w:szCs w:val="24"/>
-        </w:rPr>
-        <w:t>Rau, R.</w:t>
-      </w:r>
-      <w:r>
-        <w:rPr>
-          <w:rFonts w:ascii="Bell MT" w:hAnsi="Bell MT"/>
-          <w:sz w:val="24"/>
-          <w:szCs w:val="24"/>
-        </w:rPr>
-        <w:t xml:space="preserve"> (in press). Individual differences in dissimilation: Do some people make more distinctions among targets’ personalities than others? </w:t>
-      </w:r>
-      <w:r>
-        <w:rPr>
-          <w:rFonts w:ascii="Bell MT" w:hAnsi="Bell MT"/>
-          <w:i/>
-          <w:iCs/>
-          <w:sz w:val="24"/>
-          <w:szCs w:val="24"/>
-        </w:rPr>
-        <w:t>Journal of Personality.</w:t>
-      </w:r>
-      <w:r>
-        <w:rPr>
-          <w:rFonts w:ascii="Bell MT" w:hAnsi="Bell MT"/>
-          <w:sz w:val="24"/>
-          <w:szCs w:val="24"/>
-        </w:rPr>
-        <w:t xml:space="preserve"> Retrieved from osf.io/preprints/</w:t>
-      </w:r>
-      <w:proofErr w:type="spellStart"/>
-      <w:r>
-        <w:rPr>
-          <w:rFonts w:ascii="Bell MT" w:hAnsi="Bell MT"/>
-          <w:sz w:val="24"/>
-          <w:szCs w:val="24"/>
-        </w:rPr>
-        <w:t>psyarxiv</w:t>
-      </w:r>
-      <w:proofErr w:type="spellEnd"/>
-      <w:r>
-        <w:rPr>
-          <w:rFonts w:ascii="Bell MT" w:hAnsi="Bell MT"/>
-          <w:sz w:val="24"/>
-          <w:szCs w:val="24"/>
-        </w:rPr>
-        <w:t>/ewpn9</w:t>
-      </w:r>
-      <w:bookmarkEnd w:id="0"/>
+          <w:rFonts w:ascii="Bell MT" w:eastAsia="Bell MT" w:hAnsi="Bell MT" w:cs="Bell MT"/>
+          <w:color w:val="auto"/>
+          <w:lang w:val="de-DE"/>
+        </w:rPr>
+        <w:t xml:space="preserve"> 121385. https://doi.org/10.1525/collabra.121385</w:t>
+      </w:r>
     </w:p>
     <w:p>
       <w:pPr>
@@ -6108,22 +6144,14 @@
           <w:color w:val="auto"/>
         </w:rPr>
       </w:pPr>
-      <w:proofErr w:type="spellStart"/>
-      <w:r>
-        <w:rPr>
-          <w:rFonts w:ascii="Bell MT" w:eastAsia="Bell MT" w:hAnsi="Bell MT" w:cs="Bell MT"/>
-          <w:color w:val="auto"/>
+      <w:r>
+        <w:rPr>
+          <w:rFonts w:ascii="Bell MT" w:eastAsia="Bell MT" w:hAnsi="Bell MT" w:cs="Bell MT"/>
+          <w:color w:val="auto"/>
+          <w:lang w:val="de-DE"/>
         </w:rPr>
         <w:lastRenderedPageBreak/>
-        <w:t>Kueppers</w:t>
-      </w:r>
-      <w:proofErr w:type="spellEnd"/>
-      <w:r>
-        <w:rPr>
-          <w:rFonts w:ascii="Bell MT" w:eastAsia="Bell MT" w:hAnsi="Bell MT" w:cs="Bell MT"/>
-          <w:color w:val="auto"/>
-        </w:rPr>
-        <w:t xml:space="preserve">, S., </w:t>
+        <w:t xml:space="preserve">Kueppers, S., </w:t>
       </w:r>
       <w:r>
         <w:rPr>
@@ -6131,6 +6159,7 @@
           <w:b/>
           <w:bCs/>
           <w:color w:val="auto"/>
+          <w:lang w:val="de-DE"/>
         </w:rPr>
         <w:t xml:space="preserve">Rau, R., </w:t>
       </w:r>
@@ -6138,6 +6167,7 @@
         <w:rPr>
           <w:rFonts w:ascii="Bell MT" w:eastAsia="Bell MT" w:hAnsi="Bell MT" w:cs="Bell MT"/>
           <w:color w:val="auto"/>
+          <w:lang w:val="de-DE"/>
         </w:rPr>
         <w:t xml:space="preserve">&amp; Scharf, F. (2024). </w:t>
       </w:r>
@@ -6601,7 +6631,6 @@
           <w:bCs/>
           <w:sz w:val="24"/>
           <w:szCs w:val="24"/>
-          <w:lang w:val="de-DE"/>
         </w:rPr>
         <w:t>Rau, R.,</w:t>
       </w:r>
@@ -6610,7 +6639,6 @@
           <w:rFonts w:ascii="Bell MT" w:hAnsi="Bell MT"/>
           <w:sz w:val="24"/>
           <w:szCs w:val="24"/>
-          <w:lang w:val="de-DE"/>
         </w:rPr>
         <w:t xml:space="preserve"> Zimmermann, J., &amp; Back, M. D. (2023). </w:t>
       </w:r>

</xml_diff>

<commit_message>
wk paper, teaching soc psych, year of dissim paper, pdf of malte paper
</commit_message>
<xml_diff>
--- a/files/cv_rrau.docx
+++ b/files/cv_rrau.docx
@@ -360,27 +360,7 @@
           <w:sz w:val="24"/>
           <w:szCs w:val="24"/>
         </w:rPr>
-        <w:t xml:space="preserve">(Dr. </w:t>
-      </w:r>
-      <w:proofErr w:type="spellStart"/>
-      <w:r>
-        <w:rPr>
-          <w:rFonts w:ascii="Bell MT" w:hAnsi="Bell MT"/>
-          <w:b/>
-          <w:sz w:val="24"/>
-          <w:szCs w:val="24"/>
-        </w:rPr>
-        <w:t>rer</w:t>
-      </w:r>
-      <w:proofErr w:type="spellEnd"/>
-      <w:r>
-        <w:rPr>
-          <w:rFonts w:ascii="Bell MT" w:hAnsi="Bell MT"/>
-          <w:b/>
-          <w:sz w:val="24"/>
-          <w:szCs w:val="24"/>
-        </w:rPr>
-        <w:t>. nat.)</w:t>
+        <w:t>(Dr. rer. nat.)</w:t>
       </w:r>
       <w:r>
         <w:rPr>
@@ -1153,27 +1133,7 @@
           <w:sz w:val="24"/>
           <w:szCs w:val="24"/>
         </w:rPr>
-        <w:t xml:space="preserve">Project employee at MTO </w:t>
-      </w:r>
-      <w:proofErr w:type="spellStart"/>
-      <w:r>
-        <w:rPr>
-          <w:rFonts w:ascii="Bell MT" w:hAnsi="Bell MT"/>
-          <w:b/>
-          <w:sz w:val="24"/>
-          <w:szCs w:val="24"/>
-        </w:rPr>
-        <w:t>Testsysteme</w:t>
-      </w:r>
-      <w:proofErr w:type="spellEnd"/>
-      <w:r>
-        <w:rPr>
-          <w:rFonts w:ascii="Bell MT" w:hAnsi="Bell MT"/>
-          <w:b/>
-          <w:sz w:val="24"/>
-          <w:szCs w:val="24"/>
-        </w:rPr>
-        <w:t xml:space="preserve"> GmbH</w:t>
+        <w:t>Project employee at MTO Testsysteme GmbH</w:t>
       </w:r>
       <w:r>
         <w:rPr>
@@ -1611,25 +1571,7 @@
           <w:sz w:val="24"/>
           <w:szCs w:val="24"/>
         </w:rPr>
-        <w:t xml:space="preserve"> by </w:t>
-      </w:r>
-      <w:proofErr w:type="spellStart"/>
-      <w:r>
-        <w:rPr>
-          <w:rFonts w:ascii="Bell MT" w:hAnsi="Bell MT"/>
-          <w:sz w:val="24"/>
-          <w:szCs w:val="24"/>
-        </w:rPr>
-        <w:t>Schuhfried</w:t>
-      </w:r>
-      <w:proofErr w:type="spellEnd"/>
-      <w:r>
-        <w:rPr>
-          <w:rFonts w:ascii="Bell MT" w:hAnsi="Bell MT"/>
-          <w:sz w:val="24"/>
-          <w:szCs w:val="24"/>
-        </w:rPr>
-        <w:t xml:space="preserve"> GmbH</w:t>
+        <w:t xml:space="preserve"> by Schuhfried GmbH</w:t>
       </w:r>
       <w:r>
         <w:rPr>
@@ -1897,7 +1839,6 @@
         </w:rPr>
         <w:tab/>
       </w:r>
-      <w:proofErr w:type="spellStart"/>
       <w:r>
         <w:rPr>
           <w:rFonts w:ascii="Bell MT" w:hAnsi="Bell MT"/>
@@ -1907,7 +1848,6 @@
         </w:rPr>
         <w:t>Deutschlandstipendium</w:t>
       </w:r>
-      <w:proofErr w:type="spellEnd"/>
       <w:r>
         <w:rPr>
           <w:rFonts w:ascii="Bell MT" w:hAnsi="Bell MT"/>
@@ -1982,7 +1922,6 @@
         </w:rPr>
         <w:t xml:space="preserve">Scholarship by </w:t>
       </w:r>
-      <w:proofErr w:type="spellStart"/>
       <w:r>
         <w:rPr>
           <w:rFonts w:ascii="Bell MT" w:hAnsi="Bell MT"/>
@@ -2008,69 +1947,8 @@
           <w:sz w:val="24"/>
           <w:szCs w:val="24"/>
         </w:rPr>
-        <w:t>ung</w:t>
-      </w:r>
-      <w:proofErr w:type="spellEnd"/>
-      <w:r>
-        <w:rPr>
-          <w:rFonts w:ascii="Bell MT" w:hAnsi="Bell MT"/>
-          <w:b/>
-          <w:sz w:val="24"/>
-          <w:szCs w:val="24"/>
-        </w:rPr>
-        <w:t xml:space="preserve"> </w:t>
-      </w:r>
-      <w:proofErr w:type="spellStart"/>
-      <w:r>
-        <w:rPr>
-          <w:rFonts w:ascii="Bell MT" w:hAnsi="Bell MT"/>
-          <w:b/>
-          <w:sz w:val="24"/>
-          <w:szCs w:val="24"/>
-        </w:rPr>
-        <w:t>Deutscher</w:t>
-      </w:r>
-      <w:proofErr w:type="spellEnd"/>
-      <w:r>
-        <w:rPr>
-          <w:rFonts w:ascii="Bell MT" w:hAnsi="Bell MT"/>
-          <w:b/>
-          <w:sz w:val="24"/>
-          <w:szCs w:val="24"/>
-        </w:rPr>
-        <w:t xml:space="preserve"> </w:t>
-      </w:r>
-      <w:proofErr w:type="spellStart"/>
-      <w:r>
-        <w:rPr>
-          <w:rFonts w:ascii="Bell MT" w:hAnsi="Bell MT"/>
-          <w:b/>
-          <w:sz w:val="24"/>
-          <w:szCs w:val="24"/>
-        </w:rPr>
-        <w:t>Psychologen</w:t>
-      </w:r>
-      <w:proofErr w:type="spellEnd"/>
-      <w:r>
-        <w:rPr>
-          <w:rFonts w:ascii="Bell MT" w:hAnsi="Bell MT"/>
-          <w:b/>
-          <w:sz w:val="24"/>
-          <w:szCs w:val="24"/>
-        </w:rPr>
-        <w:t xml:space="preserve"> </w:t>
-      </w:r>
-      <w:proofErr w:type="spellStart"/>
-      <w:r>
-        <w:rPr>
-          <w:rFonts w:ascii="Bell MT" w:hAnsi="Bell MT"/>
-          <w:b/>
-          <w:sz w:val="24"/>
-          <w:szCs w:val="24"/>
-        </w:rPr>
-        <w:t>e.V.</w:t>
-      </w:r>
-      <w:proofErr w:type="spellEnd"/>
+        <w:t>ung Deutscher Psychologen e.V.</w:t>
+      </w:r>
       <w:r>
         <w:rPr>
           <w:rFonts w:ascii="Bell MT" w:hAnsi="Bell MT"/>
@@ -2317,25 +2195,7 @@
           <w:sz w:val="24"/>
           <w:szCs w:val="24"/>
         </w:rPr>
-        <w:t xml:space="preserve">; held together with Prof. Dr. </w:t>
-      </w:r>
-      <w:proofErr w:type="spellStart"/>
-      <w:r>
-        <w:rPr>
-          <w:rFonts w:ascii="Bell MT" w:hAnsi="Bell MT"/>
-          <w:sz w:val="24"/>
-          <w:szCs w:val="24"/>
-        </w:rPr>
-        <w:t>Fanz</w:t>
-      </w:r>
-      <w:proofErr w:type="spellEnd"/>
-      <w:r>
-        <w:rPr>
-          <w:rFonts w:ascii="Bell MT" w:hAnsi="Bell MT"/>
-          <w:sz w:val="24"/>
-          <w:szCs w:val="24"/>
-        </w:rPr>
-        <w:t xml:space="preserve"> Neyer and Prof. Dr. Janina Bühler</w:t>
+        <w:t>; held together with Prof. Dr. Fanz Neyer and Prof. Dr. Janina Bühler</w:t>
       </w:r>
     </w:p>
     <w:p>
@@ -3173,25 +3033,7 @@
           <w:szCs w:val="24"/>
         </w:rPr>
         <w:tab/>
-        <w:t xml:space="preserve">Workshop: Missing Data (by Simon </w:t>
-      </w:r>
-      <w:proofErr w:type="spellStart"/>
-      <w:r>
-        <w:rPr>
-          <w:rFonts w:ascii="Bell MT" w:hAnsi="Bell MT"/>
-          <w:sz w:val="24"/>
-          <w:szCs w:val="24"/>
-        </w:rPr>
-        <w:t>Grund</w:t>
-      </w:r>
-      <w:proofErr w:type="spellEnd"/>
-      <w:r>
-        <w:rPr>
-          <w:rFonts w:ascii="Bell MT" w:hAnsi="Bell MT"/>
-          <w:sz w:val="24"/>
-          <w:szCs w:val="24"/>
-        </w:rPr>
-        <w:t>)</w:t>
+        <w:t>Workshop: Missing Data (by Simon Grund)</w:t>
       </w:r>
     </w:p>
     <w:p>
@@ -3382,43 +3224,7 @@
           <w:sz w:val="24"/>
           <w:szCs w:val="24"/>
         </w:rPr>
-        <w:t xml:space="preserve">Workshop: Multilevel Structural Equation Modelling with </w:t>
-      </w:r>
-      <w:proofErr w:type="spellStart"/>
-      <w:r>
-        <w:rPr>
-          <w:rFonts w:ascii="Bell MT" w:hAnsi="Bell MT"/>
-          <w:sz w:val="24"/>
-          <w:szCs w:val="24"/>
-        </w:rPr>
-        <w:t>lavaan</w:t>
-      </w:r>
-      <w:proofErr w:type="spellEnd"/>
-      <w:r>
-        <w:rPr>
-          <w:rFonts w:ascii="Bell MT" w:hAnsi="Bell MT"/>
-          <w:sz w:val="24"/>
-          <w:szCs w:val="24"/>
-        </w:rPr>
-        <w:t xml:space="preserve"> (by Yves </w:t>
-      </w:r>
-      <w:proofErr w:type="spellStart"/>
-      <w:r>
-        <w:rPr>
-          <w:rFonts w:ascii="Bell MT" w:hAnsi="Bell MT"/>
-          <w:sz w:val="24"/>
-          <w:szCs w:val="24"/>
-        </w:rPr>
-        <w:t>Rosseel</w:t>
-      </w:r>
-      <w:proofErr w:type="spellEnd"/>
-      <w:r>
-        <w:rPr>
-          <w:rFonts w:ascii="Bell MT" w:hAnsi="Bell MT"/>
-          <w:sz w:val="24"/>
-          <w:szCs w:val="24"/>
-        </w:rPr>
-        <w:t xml:space="preserve"> and Axel Mayer)</w:t>
+        <w:t>Workshop: Multilevel Structural Equation Modelling with lavaan (by Yves Rosseel and Axel Mayer)</w:t>
       </w:r>
     </w:p>
     <w:p>
@@ -3462,25 +3268,7 @@
           <w:sz w:val="24"/>
           <w:szCs w:val="24"/>
         </w:rPr>
-        <w:t xml:space="preserve">Florian </w:t>
-      </w:r>
-      <w:proofErr w:type="spellStart"/>
-      <w:r>
-        <w:rPr>
-          <w:rFonts w:ascii="Bell MT" w:hAnsi="Bell MT"/>
-          <w:sz w:val="24"/>
-          <w:szCs w:val="24"/>
-        </w:rPr>
-        <w:t>Pargent</w:t>
-      </w:r>
-      <w:proofErr w:type="spellEnd"/>
-      <w:r>
-        <w:rPr>
-          <w:rFonts w:ascii="Bell MT" w:hAnsi="Bell MT"/>
-          <w:sz w:val="24"/>
-          <w:szCs w:val="24"/>
-        </w:rPr>
-        <w:t xml:space="preserve"> and</w:t>
+        <w:t>Florian Pargent and</w:t>
       </w:r>
       <w:r>
         <w:rPr>
@@ -3496,25 +3284,7 @@
           <w:sz w:val="24"/>
           <w:szCs w:val="24"/>
         </w:rPr>
-        <w:t xml:space="preserve">Clemens </w:t>
-      </w:r>
-      <w:proofErr w:type="spellStart"/>
-      <w:r>
-        <w:rPr>
-          <w:rFonts w:ascii="Bell MT" w:hAnsi="Bell MT"/>
-          <w:sz w:val="24"/>
-          <w:szCs w:val="24"/>
-        </w:rPr>
-        <w:t>Stachl</w:t>
-      </w:r>
-      <w:proofErr w:type="spellEnd"/>
-      <w:r>
-        <w:rPr>
-          <w:rFonts w:ascii="Bell MT" w:hAnsi="Bell MT"/>
-          <w:sz w:val="24"/>
-          <w:szCs w:val="24"/>
-        </w:rPr>
-        <w:t>)</w:t>
+        <w:t>Clemens Stachl)</w:t>
       </w:r>
     </w:p>
     <w:p>
@@ -3566,25 +3336,7 @@
           <w:sz w:val="24"/>
           <w:szCs w:val="24"/>
         </w:rPr>
-        <w:t xml:space="preserve"> (by Daniel </w:t>
-      </w:r>
-      <w:proofErr w:type="spellStart"/>
-      <w:r>
-        <w:rPr>
-          <w:rFonts w:ascii="Bell MT" w:hAnsi="Bell MT"/>
-          <w:sz w:val="24"/>
-          <w:szCs w:val="24"/>
-        </w:rPr>
-        <w:t>Lakens</w:t>
-      </w:r>
-      <w:proofErr w:type="spellEnd"/>
-      <w:r>
-        <w:rPr>
-          <w:rFonts w:ascii="Bell MT" w:hAnsi="Bell MT"/>
-          <w:sz w:val="24"/>
-          <w:szCs w:val="24"/>
-        </w:rPr>
-        <w:t>)</w:t>
+        <w:t xml:space="preserve"> (by Daniel Lakens)</w:t>
       </w:r>
       <w:r>
         <w:rPr>
@@ -4105,79 +3857,8 @@
           <w:sz w:val="24"/>
           <w:szCs w:val="24"/>
         </w:rPr>
-        <w:t xml:space="preserve">Head of local initiative of </w:t>
-      </w:r>
-      <w:proofErr w:type="spellStart"/>
-      <w:r>
-        <w:rPr>
-          <w:rFonts w:ascii="Bell MT" w:hAnsi="Bell MT"/>
-          <w:b/>
-          <w:sz w:val="24"/>
-          <w:szCs w:val="24"/>
-        </w:rPr>
-        <w:t>Studenten</w:t>
-      </w:r>
-      <w:proofErr w:type="spellEnd"/>
-      <w:r>
-        <w:rPr>
-          <w:rFonts w:ascii="Bell MT" w:hAnsi="Bell MT"/>
-          <w:b/>
-          <w:sz w:val="24"/>
-          <w:szCs w:val="24"/>
-        </w:rPr>
-        <w:t xml:space="preserve"> </w:t>
-      </w:r>
-      <w:proofErr w:type="spellStart"/>
-      <w:r>
-        <w:rPr>
-          <w:rFonts w:ascii="Bell MT" w:hAnsi="Bell MT"/>
-          <w:b/>
-          <w:sz w:val="24"/>
-          <w:szCs w:val="24"/>
-        </w:rPr>
-        <w:t>Bilden</w:t>
-      </w:r>
-      <w:proofErr w:type="spellEnd"/>
-      <w:r>
-        <w:rPr>
-          <w:rFonts w:ascii="Bell MT" w:hAnsi="Bell MT"/>
-          <w:b/>
-          <w:sz w:val="24"/>
-          <w:szCs w:val="24"/>
-        </w:rPr>
-        <w:t xml:space="preserve"> </w:t>
-      </w:r>
-      <w:proofErr w:type="spellStart"/>
-      <w:r>
-        <w:rPr>
-          <w:rFonts w:ascii="Bell MT" w:hAnsi="Bell MT"/>
-          <w:b/>
-          <w:sz w:val="24"/>
-          <w:szCs w:val="24"/>
-        </w:rPr>
-        <w:t>Schüler</w:t>
-      </w:r>
-      <w:proofErr w:type="spellEnd"/>
-      <w:r>
-        <w:rPr>
-          <w:rFonts w:ascii="Bell MT" w:hAnsi="Bell MT"/>
-          <w:b/>
-          <w:sz w:val="24"/>
-          <w:szCs w:val="24"/>
-        </w:rPr>
-        <w:t xml:space="preserve"> </w:t>
-      </w:r>
-      <w:proofErr w:type="spellStart"/>
-      <w:r>
-        <w:rPr>
-          <w:rFonts w:ascii="Bell MT" w:hAnsi="Bell MT"/>
-          <w:b/>
-          <w:sz w:val="24"/>
-          <w:szCs w:val="24"/>
-        </w:rPr>
-        <w:t>e.V.</w:t>
-      </w:r>
-      <w:proofErr w:type="spellEnd"/>
+        <w:t>Head of local initiative of Studenten Bilden Schüler e.V.</w:t>
+      </w:r>
       <w:r>
         <w:rPr>
           <w:rFonts w:ascii="Bell MT" w:hAnsi="Bell MT"/>
@@ -4320,6 +4001,25 @@
           <w:sz w:val="24"/>
           <w:szCs w:val="24"/>
         </w:rPr>
+        <w:t>Personality and Social Psychology Bulletin (ad hoc)</w:t>
+      </w:r>
+    </w:p>
+    <w:p>
+      <w:pPr>
+        <w:ind w:left="1410" w:hanging="1410"/>
+        <w:jc w:val="both"/>
+        <w:rPr>
+          <w:rFonts w:ascii="Bell MT" w:hAnsi="Bell MT"/>
+          <w:sz w:val="24"/>
+          <w:szCs w:val="24"/>
+        </w:rPr>
+      </w:pPr>
+      <w:r>
+        <w:rPr>
+          <w:rFonts w:ascii="Bell MT" w:hAnsi="Bell MT"/>
+          <w:sz w:val="24"/>
+          <w:szCs w:val="24"/>
+        </w:rPr>
         <w:t>Journal of Research in Personality</w:t>
       </w:r>
       <w:r>
@@ -4452,7 +4152,6 @@
           <w:szCs w:val="24"/>
         </w:rPr>
       </w:pPr>
-      <w:proofErr w:type="spellStart"/>
       <w:r>
         <w:rPr>
           <w:rFonts w:ascii="Bell MT" w:hAnsi="Bell MT"/>
@@ -4475,16 +4174,7 @@
           <w:sz w:val="24"/>
           <w:szCs w:val="24"/>
         </w:rPr>
-        <w:t>S</w:t>
-      </w:r>
-      <w:proofErr w:type="spellEnd"/>
-      <w:r>
-        <w:rPr>
-          <w:rFonts w:ascii="Bell MT" w:hAnsi="Bell MT"/>
-          <w:sz w:val="24"/>
-          <w:szCs w:val="24"/>
-        </w:rPr>
-        <w:t xml:space="preserve"> ONE</w:t>
+        <w:t>S ONE</w:t>
       </w:r>
       <w:r>
         <w:rPr>
@@ -4708,23 +4398,13 @@
           <w:szCs w:val="24"/>
         </w:rPr>
       </w:pPr>
-      <w:proofErr w:type="spellStart"/>
-      <w:r>
-        <w:rPr>
-          <w:rFonts w:ascii="Bell MT" w:hAnsi="Bell MT"/>
-          <w:sz w:val="24"/>
-          <w:szCs w:val="24"/>
-        </w:rPr>
-        <w:t>Deutschlandfunk</w:t>
-      </w:r>
-      <w:proofErr w:type="spellEnd"/>
-      <w:r>
-        <w:rPr>
-          <w:rFonts w:ascii="Bell MT" w:hAnsi="Bell MT"/>
-          <w:sz w:val="24"/>
-          <w:szCs w:val="24"/>
-        </w:rPr>
-        <w:t xml:space="preserve"> Nova</w:t>
+      <w:r>
+        <w:rPr>
+          <w:rFonts w:ascii="Bell MT" w:hAnsi="Bell MT"/>
+          <w:sz w:val="24"/>
+          <w:szCs w:val="24"/>
+        </w:rPr>
+        <w:t>Deutschlandfunk Nova</w:t>
       </w:r>
     </w:p>
     <w:p>
@@ -5420,23 +5100,7 @@
           <w:rFonts w:ascii="Bell MT" w:eastAsia="Bell MT" w:hAnsi="Bell MT" w:cs="Bell MT"/>
           <w:color w:val="auto"/>
         </w:rPr>
-        <w:t>*</w:t>
-      </w:r>
-      <w:proofErr w:type="gramStart"/>
-      <w:r>
-        <w:rPr>
-          <w:rFonts w:ascii="Bell MT" w:eastAsia="Bell MT" w:hAnsi="Bell MT" w:cs="Bell MT"/>
-          <w:color w:val="auto"/>
-        </w:rPr>
-        <w:t>shared</w:t>
-      </w:r>
-      <w:proofErr w:type="gramEnd"/>
-      <w:r>
-        <w:rPr>
-          <w:rFonts w:ascii="Bell MT" w:eastAsia="Bell MT" w:hAnsi="Bell MT" w:cs="Bell MT"/>
-          <w:color w:val="auto"/>
-        </w:rPr>
-        <w:t xml:space="preserve"> first authorship</w:t>
+        <w:t>*shared first authorship</w:t>
       </w:r>
     </w:p>
     <w:p>
@@ -5558,23 +5222,7 @@
           <w:rFonts w:ascii="Bell MT" w:eastAsia="Bell MT" w:hAnsi="Bell MT" w:cs="Bell MT"/>
           <w:color w:val="auto"/>
         </w:rPr>
-        <w:t xml:space="preserve"> </w:t>
-      </w:r>
-      <w:proofErr w:type="spellStart"/>
-      <w:r>
-        <w:rPr>
-          <w:rFonts w:ascii="Bell MT" w:eastAsia="Bell MT" w:hAnsi="Bell MT" w:cs="Bell MT"/>
-          <w:color w:val="auto"/>
-        </w:rPr>
-        <w:t>Hönig</w:t>
-      </w:r>
-      <w:proofErr w:type="spellEnd"/>
-      <w:r>
-        <w:rPr>
-          <w:rFonts w:ascii="Bell MT" w:eastAsia="Bell MT" w:hAnsi="Bell MT" w:cs="Bell MT"/>
-          <w:color w:val="auto"/>
-        </w:rPr>
-        <w:t xml:space="preserve">, L.,* &amp; Grosz, P. M. (2024). </w:t>
+        <w:t xml:space="preserve"> Hönig, L.,* &amp; Grosz, P. M. (2024). </w:t>
       </w:r>
       <w:r>
         <w:rPr>
@@ -5643,23 +5291,7 @@
           <w:rFonts w:ascii="Bell MT" w:eastAsia="Bell MT" w:hAnsi="Bell MT" w:cs="Bell MT"/>
           <w:color w:val="auto"/>
         </w:rPr>
-        <w:t>*</w:t>
-      </w:r>
-      <w:proofErr w:type="gramStart"/>
-      <w:r>
-        <w:rPr>
-          <w:rFonts w:ascii="Bell MT" w:eastAsia="Bell MT" w:hAnsi="Bell MT" w:cs="Bell MT"/>
-          <w:color w:val="auto"/>
-        </w:rPr>
-        <w:t>shared</w:t>
-      </w:r>
-      <w:proofErr w:type="gramEnd"/>
-      <w:r>
-        <w:rPr>
-          <w:rFonts w:ascii="Bell MT" w:eastAsia="Bell MT" w:hAnsi="Bell MT" w:cs="Bell MT"/>
-          <w:color w:val="auto"/>
-        </w:rPr>
-        <w:t xml:space="preserve"> first authorship</w:t>
+        <w:t>*shared first authorship</w:t>
       </w:r>
     </w:p>
     <w:p>
@@ -5809,25 +5441,7 @@
           <w:sz w:val="24"/>
           <w:szCs w:val="24"/>
         </w:rPr>
-        <w:t xml:space="preserve">Scharbert, J., </w:t>
-      </w:r>
-      <w:proofErr w:type="spellStart"/>
-      <w:r>
-        <w:rPr>
-          <w:rFonts w:ascii="Bell MT" w:hAnsi="Bell MT"/>
-          <w:sz w:val="24"/>
-          <w:szCs w:val="24"/>
-        </w:rPr>
-        <w:t>Utesch</w:t>
-      </w:r>
-      <w:proofErr w:type="spellEnd"/>
-      <w:r>
-        <w:rPr>
-          <w:rFonts w:ascii="Bell MT" w:hAnsi="Bell MT"/>
-          <w:sz w:val="24"/>
-          <w:szCs w:val="24"/>
-        </w:rPr>
-        <w:t xml:space="preserve">, K., Reiter, Thomas F., ter Horst, J., van Zalk, M., Back, M. D., &amp; </w:t>
+        <w:t xml:space="preserve">Scharbert, J., Utesch, K., Reiter, Thomas F., ter Horst, J., van Zalk, M., Back, M. D., &amp; </w:t>
       </w:r>
       <w:r>
         <w:rPr>
@@ -5936,25 +5550,7 @@
           <w:sz w:val="24"/>
           <w:szCs w:val="24"/>
         </w:rPr>
-        <w:t>Retrieved from osf.io/preprints/</w:t>
-      </w:r>
-      <w:proofErr w:type="spellStart"/>
-      <w:r>
-        <w:rPr>
-          <w:rFonts w:ascii="Bell MT" w:hAnsi="Bell MT"/>
-          <w:sz w:val="24"/>
-          <w:szCs w:val="24"/>
-        </w:rPr>
-        <w:t>psyarxiv</w:t>
-      </w:r>
-      <w:proofErr w:type="spellEnd"/>
-      <w:r>
-        <w:rPr>
-          <w:rFonts w:ascii="Bell MT" w:hAnsi="Bell MT"/>
-          <w:sz w:val="24"/>
-          <w:szCs w:val="24"/>
-        </w:rPr>
-        <w:t>/</w:t>
+        <w:t>Retrieved from osf.io/preprints/psyarxiv/</w:t>
       </w:r>
       <w:r>
         <w:rPr>
@@ -5964,82 +5560,6 @@
         </w:rPr>
         <w:t>r26jz</w:t>
       </w:r>
-    </w:p>
-    <w:p>
-      <w:pPr>
-        <w:spacing w:line="240" w:lineRule="auto"/>
-        <w:ind w:left="397" w:hanging="397"/>
-        <w:jc w:val="both"/>
-        <w:rPr>
-          <w:rFonts w:ascii="Bell MT" w:hAnsi="Bell MT"/>
-          <w:sz w:val="24"/>
-          <w:szCs w:val="24"/>
-        </w:rPr>
-      </w:pPr>
-      <w:bookmarkStart w:id="0" w:name="_Int_R2dWYcv8"/>
-      <w:r>
-        <w:rPr>
-          <w:rFonts w:ascii="Bell MT" w:hAnsi="Bell MT"/>
-          <w:sz w:val="24"/>
-          <w:szCs w:val="24"/>
-        </w:rPr>
-        <w:t xml:space="preserve">Carlson, E., Elsaadawy, N., Pringle, V., &amp; </w:t>
-      </w:r>
-      <w:r>
-        <w:rPr>
-          <w:rFonts w:ascii="Bell MT" w:hAnsi="Bell MT"/>
-          <w:b/>
-          <w:bCs/>
-          <w:sz w:val="24"/>
-          <w:szCs w:val="24"/>
-        </w:rPr>
-        <w:t>Rau, R.</w:t>
-      </w:r>
-      <w:r>
-        <w:rPr>
-          <w:rFonts w:ascii="Bell MT" w:hAnsi="Bell MT"/>
-          <w:sz w:val="24"/>
-          <w:szCs w:val="24"/>
-        </w:rPr>
-        <w:t xml:space="preserve"> (in press). Individual differences in dissimilation: Do some people make more distinctions among targets’ personalities than others? </w:t>
-      </w:r>
-      <w:r>
-        <w:rPr>
-          <w:rFonts w:ascii="Bell MT" w:hAnsi="Bell MT"/>
-          <w:i/>
-          <w:iCs/>
-          <w:sz w:val="24"/>
-          <w:szCs w:val="24"/>
-        </w:rPr>
-        <w:t>Journal of Personality.</w:t>
-      </w:r>
-      <w:r>
-        <w:rPr>
-          <w:rFonts w:ascii="Bell MT" w:hAnsi="Bell MT"/>
-          <w:sz w:val="24"/>
-          <w:szCs w:val="24"/>
-        </w:rPr>
-        <w:t xml:space="preserve"> Retrieved from osf.io/preprints/</w:t>
-      </w:r>
-      <w:proofErr w:type="spellStart"/>
-      <w:r>
-        <w:rPr>
-          <w:rFonts w:ascii="Bell MT" w:hAnsi="Bell MT"/>
-          <w:sz w:val="24"/>
-          <w:szCs w:val="24"/>
-        </w:rPr>
-        <w:t>psyarxiv</w:t>
-      </w:r>
-      <w:proofErr w:type="spellEnd"/>
-      <w:r>
-        <w:rPr>
-          <w:rFonts w:ascii="Bell MT" w:hAnsi="Bell MT"/>
-          <w:sz w:val="24"/>
-          <w:szCs w:val="24"/>
-        </w:rPr>
-        <w:t>/ewpn9</w:t>
-      </w:r>
-      <w:bookmarkEnd w:id="0"/>
     </w:p>
     <w:p>
       <w:pPr>
@@ -6085,7 +5605,6 @@
         </w:rPr>
         <w:t xml:space="preserve">Which Measures of Beliefs About Others’ Prosociality Predict Prosocial Behavior in Economic Games? </w:t>
       </w:r>
-      <w:proofErr w:type="spellStart"/>
       <w:r>
         <w:rPr>
           <w:rFonts w:ascii="Bell MT" w:eastAsia="Bell MT" w:hAnsi="Bell MT" w:cs="Bell MT"/>
@@ -6094,44 +5613,15 @@
           <w:color w:val="auto"/>
           <w:lang w:val="de-DE"/>
         </w:rPr>
-        <w:t>Collabra</w:t>
-      </w:r>
-      <w:proofErr w:type="spellEnd"/>
-      <w:r>
-        <w:rPr>
-          <w:rFonts w:ascii="Bell MT" w:eastAsia="Bell MT" w:hAnsi="Bell MT" w:cs="Bell MT"/>
-          <w:i/>
-          <w:iCs/>
+        <w:t>Collabra: Psychology, 10</w:t>
+      </w:r>
+      <w:r>
+        <w:rPr>
+          <w:rFonts w:ascii="Bell MT" w:eastAsia="Bell MT" w:hAnsi="Bell MT" w:cs="Bell MT"/>
           <w:color w:val="auto"/>
           <w:lang w:val="de-DE"/>
         </w:rPr>
-        <w:t>: Psychology, 10</w:t>
-      </w:r>
-      <w:r>
-        <w:rPr>
-          <w:rFonts w:ascii="Bell MT" w:eastAsia="Bell MT" w:hAnsi="Bell MT" w:cs="Bell MT"/>
-          <w:color w:val="auto"/>
-          <w:lang w:val="de-DE"/>
-        </w:rPr>
-        <w:t xml:space="preserve">(1), </w:t>
-      </w:r>
-      <w:proofErr w:type="spellStart"/>
-      <w:r>
-        <w:rPr>
-          <w:rFonts w:ascii="Bell MT" w:eastAsia="Bell MT" w:hAnsi="Bell MT" w:cs="Bell MT"/>
-          <w:color w:val="auto"/>
-          <w:lang w:val="de-DE"/>
-        </w:rPr>
-        <w:t>Article</w:t>
-      </w:r>
-      <w:proofErr w:type="spellEnd"/>
-      <w:r>
-        <w:rPr>
-          <w:rFonts w:ascii="Bell MT" w:eastAsia="Bell MT" w:hAnsi="Bell MT" w:cs="Bell MT"/>
-          <w:color w:val="auto"/>
-          <w:lang w:val="de-DE"/>
-        </w:rPr>
-        <w:t xml:space="preserve"> 121385. https://doi.org/10.1525/collabra.121385</w:t>
+        <w:t>(1), Article 121385. https://doi.org/10.1525/collabra.121385</w:t>
       </w:r>
     </w:p>
     <w:p>
@@ -6150,7 +5640,6 @@
           <w:color w:val="auto"/>
           <w:lang w:val="de-DE"/>
         </w:rPr>
-        <w:lastRenderedPageBreak/>
         <w:t xml:space="preserve">Kueppers, S., </w:t>
       </w:r>
       <w:r>
@@ -6244,19 +5733,22 @@
       <w:pPr>
         <w:spacing w:line="240" w:lineRule="auto"/>
         <w:ind w:left="397" w:hanging="397"/>
-        <w:rPr>
-          <w:rFonts w:ascii="Bell MT" w:hAnsi="Bell MT"/>
-          <w:sz w:val="24"/>
-          <w:szCs w:val="24"/>
-        </w:rPr>
-      </w:pPr>
-      <w:r>
-        <w:rPr>
-          <w:rFonts w:ascii="Bell MT" w:hAnsi="Bell MT"/>
-          <w:sz w:val="24"/>
-          <w:szCs w:val="24"/>
-        </w:rPr>
-        <w:t xml:space="preserve">Pringle, V., Carlson, E., &amp; </w:t>
+        <w:jc w:val="both"/>
+        <w:rPr>
+          <w:rFonts w:ascii="Bell MT" w:hAnsi="Bell MT"/>
+          <w:sz w:val="24"/>
+          <w:szCs w:val="24"/>
+        </w:rPr>
+      </w:pPr>
+      <w:bookmarkStart w:id="0" w:name="_Int_R2dWYcv8"/>
+      <w:r>
+        <w:rPr>
+          <w:rFonts w:ascii="Bell MT" w:hAnsi="Bell MT"/>
+          <w:sz w:val="24"/>
+          <w:szCs w:val="24"/>
+        </w:rPr>
+        <w:lastRenderedPageBreak/>
+        <w:t xml:space="preserve">Carlson, E., Elsaadawy, N., Pringle, V., &amp; </w:t>
       </w:r>
       <w:r>
         <w:rPr>
@@ -6290,22 +5782,30 @@
           <w:sz w:val="24"/>
           <w:szCs w:val="24"/>
         </w:rPr>
-        <w:t xml:space="preserve">). </w:t>
-      </w:r>
-      <w:r>
-        <w:rPr>
-          <w:rFonts w:ascii="Bell MT" w:hAnsi="Bell MT"/>
-          <w:sz w:val="24"/>
-          <w:szCs w:val="24"/>
-        </w:rPr>
-        <w:t>Self-knowledge of perceiver effects: Do people know how positively they tend to view targets relative to other people?</w:t>
-      </w:r>
-      <w:r>
-        <w:rPr>
-          <w:rFonts w:ascii="Bell MT" w:hAnsi="Bell MT"/>
-          <w:sz w:val="24"/>
-          <w:szCs w:val="24"/>
-        </w:rPr>
+        <w:t xml:space="preserve">). Individual differences in dissimilation: Do some people make more distinctions among targets’ personalities than others? </w:t>
+      </w:r>
+      <w:r>
+        <w:rPr>
+          <w:rFonts w:ascii="Bell MT" w:hAnsi="Bell MT"/>
+          <w:i/>
+          <w:iCs/>
+          <w:sz w:val="24"/>
+          <w:szCs w:val="24"/>
+        </w:rPr>
+        <w:t>Journal of Personality</w:t>
+      </w:r>
+      <w:bookmarkEnd w:id="0"/>
+      <w:r>
+        <w:rPr>
+          <w:rFonts w:ascii="Bell MT" w:hAnsi="Bell MT"/>
+          <w:i/>
+          <w:iCs/>
+          <w:sz w:val="24"/>
+          <w:szCs w:val="24"/>
+        </w:rPr>
+        <w:t>,</w:t>
+      </w:r>
+      <w:r>
         <w:t xml:space="preserve"> </w:t>
       </w:r>
       <w:r>
@@ -6316,57 +5816,129 @@
           <w:sz w:val="24"/>
           <w:szCs w:val="24"/>
         </w:rPr>
-        <w:t>Journal of Research in Personality</w:t>
-      </w:r>
-      <w:r>
-        <w:rPr>
-          <w:rFonts w:ascii="Bell MT" w:hAnsi="Bell MT"/>
-          <w:i/>
-          <w:iCs/>
-          <w:sz w:val="24"/>
-          <w:szCs w:val="24"/>
-        </w:rPr>
-        <w:t xml:space="preserve">, 106, </w:t>
-      </w:r>
-      <w:r>
-        <w:rPr>
-          <w:rFonts w:ascii="Bell MT" w:hAnsi="Bell MT"/>
-          <w:sz w:val="24"/>
-          <w:szCs w:val="24"/>
-        </w:rPr>
-        <w:t>104413</w:t>
-      </w:r>
-      <w:r>
-        <w:rPr>
-          <w:rFonts w:ascii="Bell MT" w:hAnsi="Bell MT"/>
-          <w:i/>
-          <w:iCs/>
-          <w:sz w:val="24"/>
-          <w:szCs w:val="24"/>
-        </w:rPr>
-        <w:t>.</w:t>
-      </w:r>
-      <w:r>
-        <w:rPr>
-          <w:rFonts w:ascii="Bell MT" w:hAnsi="Bell MT"/>
-          <w:sz w:val="24"/>
-          <w:szCs w:val="24"/>
-        </w:rPr>
-        <w:t xml:space="preserve"> </w:t>
-      </w:r>
-      <w:r>
-        <w:rPr>
-          <w:rFonts w:ascii="Bell MT" w:hAnsi="Bell MT"/>
-          <w:sz w:val="24"/>
-          <w:szCs w:val="24"/>
-        </w:rPr>
-        <w:t>https://doi.org/10.1016/j.jrp.2023.104413</w:t>
+        <w:t>92</w:t>
+      </w:r>
+      <w:r>
+        <w:rPr>
+          <w:rFonts w:ascii="Bell MT" w:hAnsi="Bell MT"/>
+          <w:sz w:val="24"/>
+          <w:szCs w:val="24"/>
+        </w:rPr>
+        <w:t xml:space="preserve">(5), 1341–1355. </w:t>
+      </w:r>
+      <w:r>
+        <w:rPr>
+          <w:rFonts w:ascii="Bell MT" w:hAnsi="Bell MT"/>
+          <w:sz w:val="24"/>
+          <w:szCs w:val="24"/>
+        </w:rPr>
+        <w:t>https://doi.org/10.1111/jopy.12893</w:t>
       </w:r>
     </w:p>
     <w:p>
       <w:pPr>
         <w:spacing w:line="240" w:lineRule="auto"/>
         <w:ind w:left="397" w:hanging="397"/>
+        <w:rPr>
+          <w:rFonts w:ascii="Bell MT" w:hAnsi="Bell MT"/>
+          <w:sz w:val="24"/>
+          <w:szCs w:val="24"/>
+        </w:rPr>
+      </w:pPr>
+      <w:r>
+        <w:rPr>
+          <w:rFonts w:ascii="Bell MT" w:hAnsi="Bell MT"/>
+          <w:sz w:val="24"/>
+          <w:szCs w:val="24"/>
+        </w:rPr>
+        <w:t xml:space="preserve">Pringle, V., Carlson, E., &amp; </w:t>
+      </w:r>
+      <w:r>
+        <w:rPr>
+          <w:rFonts w:ascii="Bell MT" w:hAnsi="Bell MT"/>
+          <w:b/>
+          <w:bCs/>
+          <w:sz w:val="24"/>
+          <w:szCs w:val="24"/>
+        </w:rPr>
+        <w:t>Rau, R.</w:t>
+      </w:r>
+      <w:r>
+        <w:rPr>
+          <w:rFonts w:ascii="Bell MT" w:hAnsi="Bell MT"/>
+          <w:sz w:val="24"/>
+          <w:szCs w:val="24"/>
+        </w:rPr>
+        <w:t xml:space="preserve"> (2023). </w:t>
+      </w:r>
+      <w:r>
+        <w:rPr>
+          <w:rFonts w:ascii="Bell MT" w:hAnsi="Bell MT"/>
+          <w:sz w:val="24"/>
+          <w:szCs w:val="24"/>
+        </w:rPr>
+        <w:t xml:space="preserve">Self-knowledge of perceiver effects: Do people know how positively they tend to view targets relative to other people? </w:t>
+      </w:r>
+      <w:r>
+        <w:rPr>
+          <w:rFonts w:ascii="Bell MT" w:hAnsi="Bell MT"/>
+          <w:i/>
+          <w:iCs/>
+          <w:sz w:val="24"/>
+          <w:szCs w:val="24"/>
+        </w:rPr>
+        <w:t>Journal of Research in Personality</w:t>
+      </w:r>
+      <w:r>
+        <w:rPr>
+          <w:rFonts w:ascii="Bell MT" w:hAnsi="Bell MT"/>
+          <w:i/>
+          <w:iCs/>
+          <w:sz w:val="24"/>
+          <w:szCs w:val="24"/>
+        </w:rPr>
+        <w:t xml:space="preserve">, 106, </w:t>
+      </w:r>
+      <w:r>
+        <w:rPr>
+          <w:rFonts w:ascii="Bell MT" w:hAnsi="Bell MT"/>
+          <w:sz w:val="24"/>
+          <w:szCs w:val="24"/>
+        </w:rPr>
+        <w:t>104413</w:t>
+      </w:r>
+      <w:r>
+        <w:rPr>
+          <w:rFonts w:ascii="Bell MT" w:hAnsi="Bell MT"/>
+          <w:i/>
+          <w:iCs/>
+          <w:sz w:val="24"/>
+          <w:szCs w:val="24"/>
+        </w:rPr>
+        <w:t>.</w:t>
+      </w:r>
+      <w:r>
+        <w:rPr>
+          <w:rFonts w:ascii="Bell MT" w:hAnsi="Bell MT"/>
+          <w:sz w:val="24"/>
+          <w:szCs w:val="24"/>
+        </w:rPr>
+        <w:t xml:space="preserve"> </w:t>
+      </w:r>
+      <w:r>
+        <w:rPr>
+          <w:rFonts w:ascii="Bell MT" w:hAnsi="Bell MT"/>
+          <w:sz w:val="24"/>
+          <w:szCs w:val="24"/>
+        </w:rPr>
+        <w:t>https://doi.org/10.1016/j.jrp.2023.104413</w:t>
+      </w:r>
+    </w:p>
+    <w:p>
+      <w:pPr>
+        <w:spacing w:line="240" w:lineRule="auto"/>
+        <w:ind w:left="397" w:hanging="397"/>
+        <w:jc w:val="both"/>
         <w:rPr>
           <w:rFonts w:ascii="Bell MT" w:hAnsi="Bell MT"/>
           <w:sz w:val="24"/>
@@ -6597,21 +6169,7 @@
         <w:rPr>
           <w:rFonts w:ascii="Bell MT" w:hAnsi="Bell MT"/>
         </w:rPr>
-        <w:t xml:space="preserve">* </w:t>
-      </w:r>
-      <w:proofErr w:type="gramStart"/>
-      <w:r>
-        <w:rPr>
-          <w:rFonts w:ascii="Bell MT" w:hAnsi="Bell MT"/>
-        </w:rPr>
-        <w:t>shared</w:t>
-      </w:r>
-      <w:proofErr w:type="gramEnd"/>
-      <w:r>
-        <w:rPr>
-          <w:rFonts w:ascii="Bell MT" w:hAnsi="Bell MT"/>
-        </w:rPr>
-        <w:t xml:space="preserve"> first authorship</w:t>
+        <w:t>* shared first authorship</w:t>
       </w:r>
     </w:p>
     <w:p>
@@ -6631,6 +6189,7 @@
           <w:bCs/>
           <w:sz w:val="24"/>
           <w:szCs w:val="24"/>
+          <w:lang w:val="de-DE"/>
         </w:rPr>
         <w:t>Rau, R.,</w:t>
       </w:r>
@@ -6639,6 +6198,7 @@
           <w:rFonts w:ascii="Bell MT" w:hAnsi="Bell MT"/>
           <w:sz w:val="24"/>
           <w:szCs w:val="24"/>
+          <w:lang w:val="de-DE"/>
         </w:rPr>
         <w:t xml:space="preserve"> Zimmermann, J., &amp; Back, M. D. (2023). </w:t>
       </w:r>
@@ -6724,43 +6284,7 @@
           <w:sz w:val="24"/>
           <w:szCs w:val="24"/>
         </w:rPr>
-        <w:t xml:space="preserve"> Carlson, E. N., Dufner, M., </w:t>
-      </w:r>
-      <w:proofErr w:type="spellStart"/>
-      <w:r>
-        <w:rPr>
-          <w:rFonts w:ascii="Bell MT" w:hAnsi="Bell MT" w:cs="Segoe UI"/>
-          <w:sz w:val="24"/>
-          <w:szCs w:val="24"/>
-        </w:rPr>
-        <w:t>Geukes</w:t>
-      </w:r>
-      <w:proofErr w:type="spellEnd"/>
-      <w:r>
-        <w:rPr>
-          <w:rFonts w:ascii="Bell MT" w:hAnsi="Bell MT" w:cs="Segoe UI"/>
-          <w:sz w:val="24"/>
-          <w:szCs w:val="24"/>
-        </w:rPr>
-        <w:t xml:space="preserve">, K., Kraft, L., Krause, S., </w:t>
-      </w:r>
-      <w:proofErr w:type="spellStart"/>
-      <w:r>
-        <w:rPr>
-          <w:rFonts w:ascii="Bell MT" w:hAnsi="Bell MT" w:cs="Segoe UI"/>
-          <w:sz w:val="24"/>
-          <w:szCs w:val="24"/>
-        </w:rPr>
-        <w:t>Nikoleizig</w:t>
-      </w:r>
-      <w:proofErr w:type="spellEnd"/>
-      <w:r>
-        <w:rPr>
-          <w:rFonts w:ascii="Bell MT" w:hAnsi="Bell MT" w:cs="Segoe UI"/>
-          <w:sz w:val="24"/>
-          <w:szCs w:val="24"/>
-        </w:rPr>
-        <w:t xml:space="preserve">, L., Nestler, S., &amp; Back, M. D. (2022). Positivity in peer perceptions over time: Personality explains variation at zero-acquaintance, popularity explains differential change. </w:t>
+        <w:t xml:space="preserve"> Carlson, E. N., Dufner, M., Geukes, K., Kraft, L., Krause, S., Nikoleizig, L., Nestler, S., &amp; Back, M. D. (2022). Positivity in peer perceptions over time: Personality explains variation at zero-acquaintance, popularity explains differential change. </w:t>
       </w:r>
       <w:r>
         <w:rPr>
@@ -6825,25 +6349,7 @@
           <w:sz w:val="24"/>
           <w:szCs w:val="24"/>
         </w:rPr>
-        <w:t xml:space="preserve"> Lawless </w:t>
-      </w:r>
-      <w:proofErr w:type="spellStart"/>
-      <w:r>
-        <w:rPr>
-          <w:rFonts w:ascii="Bell MT" w:hAnsi="Bell MT" w:cs="Segoe UI"/>
-          <w:sz w:val="24"/>
-          <w:szCs w:val="24"/>
-        </w:rPr>
-        <w:t>DesJardins</w:t>
-      </w:r>
-      <w:proofErr w:type="spellEnd"/>
-      <w:r>
-        <w:rPr>
-          <w:rFonts w:ascii="Bell MT" w:hAnsi="Bell MT" w:cs="Segoe UI"/>
-          <w:sz w:val="24"/>
-          <w:szCs w:val="24"/>
-        </w:rPr>
-        <w:t xml:space="preserve">, N. M., Niemeyer, L. M., Back, M. D., Srivastava, S., &amp; Nestler, S. (2022). Perceiver effects in first impressions reflect generalized stereotypes: Evidence of consistency across time, groups, and contexts. </w:t>
+        <w:t xml:space="preserve"> Lawless DesJardins, N. M., Niemeyer, L. M., Back, M. D., Srivastava, S., &amp; Nestler, S. (2022). Perceiver effects in first impressions reflect generalized stereotypes: Evidence of consistency across time, groups, and contexts. </w:t>
       </w:r>
       <w:r>
         <w:rPr>
@@ -6892,23 +6398,13 @@
           <w:szCs w:val="24"/>
         </w:rPr>
       </w:pPr>
-      <w:proofErr w:type="spellStart"/>
       <w:r>
         <w:rPr>
           <w:rFonts w:ascii="Garamond" w:hAnsi="Garamond" w:cs="Segoe UI"/>
           <w:sz w:val="24"/>
           <w:szCs w:val="24"/>
         </w:rPr>
-        <w:t>Heynicke</w:t>
-      </w:r>
-      <w:proofErr w:type="spellEnd"/>
-      <w:r>
-        <w:rPr>
-          <w:rFonts w:ascii="Garamond" w:hAnsi="Garamond" w:cs="Segoe UI"/>
-          <w:sz w:val="24"/>
-          <w:szCs w:val="24"/>
-        </w:rPr>
-        <w:t xml:space="preserve">, M., </w:t>
+        <w:t xml:space="preserve">Heynicke, M., </w:t>
       </w:r>
       <w:r>
         <w:rPr>
@@ -6984,21 +6480,7 @@
         <w:rPr>
           <w:rFonts w:ascii="Bell MT" w:hAnsi="Bell MT" w:cs="Segoe UI"/>
         </w:rPr>
-        <w:t xml:space="preserve"> Carlson, E. N., Back, M. D., </w:t>
-      </w:r>
-      <w:proofErr w:type="spellStart"/>
-      <w:r>
-        <w:rPr>
-          <w:rFonts w:ascii="Bell MT" w:hAnsi="Bell MT" w:cs="Segoe UI"/>
-        </w:rPr>
-        <w:t>Barranti</w:t>
-      </w:r>
-      <w:proofErr w:type="spellEnd"/>
-      <w:r>
-        <w:rPr>
-          <w:rFonts w:ascii="Bell MT" w:hAnsi="Bell MT" w:cs="Segoe UI"/>
-        </w:rPr>
-        <w:t xml:space="preserve">, M., Gebauer, J. E., Human, L. J., Leising, D., &amp; Nestler, S. (2021). What is the structure of perceiver effects? On the importance of global positivity and trait-specificity across personality domains and judgment contexts. </w:t>
+        <w:t xml:space="preserve"> Carlson, E. N., Back, M. D., Barranti, M., Gebauer, J. E., Human, L. J., Leising, D., &amp; Nestler, S. (2021). What is the structure of perceiver effects? On the importance of global positivity and trait-specificity across personality domains and judgment contexts. </w:t>
       </w:r>
       <w:r>
         <w:rPr>
@@ -7100,87 +6582,23 @@
           <w:rFonts w:ascii="Bell MT" w:hAnsi="Bell MT" w:cs="Segoe UI"/>
           <w:lang w:val="de-DE"/>
         </w:rPr>
-        <w:t xml:space="preserve">Maaßen, E., Büttner, M., Bröcker, A.-L., </w:t>
-      </w:r>
-      <w:proofErr w:type="spellStart"/>
+        <w:t xml:space="preserve">Maaßen, E., Büttner, M., Bröcker, A.-L., Stuke, F., Bayer, S., Hadzibegovic, J., Just, S. A., Bertram, G., </w:t>
+      </w:r>
+      <w:r>
+        <w:rPr>
+          <w:rFonts w:ascii="Bell MT" w:hAnsi="Bell MT" w:cs="Segoe UI"/>
+          <w:b/>
+          <w:bCs/>
+          <w:lang w:val="de-DE"/>
+        </w:rPr>
+        <w:t>Rau, R.,</w:t>
+      </w:r>
       <w:r>
         <w:rPr>
           <w:rFonts w:ascii="Bell MT" w:hAnsi="Bell MT" w:cs="Segoe UI"/>
           <w:lang w:val="de-DE"/>
         </w:rPr>
-        <w:t>Stuke</w:t>
-      </w:r>
-      <w:proofErr w:type="spellEnd"/>
-      <w:r>
-        <w:rPr>
-          <w:rFonts w:ascii="Bell MT" w:hAnsi="Bell MT" w:cs="Segoe UI"/>
-          <w:lang w:val="de-DE"/>
-        </w:rPr>
-        <w:t xml:space="preserve">, F., Bayer, S., </w:t>
-      </w:r>
-      <w:proofErr w:type="spellStart"/>
-      <w:r>
-        <w:rPr>
-          <w:rFonts w:ascii="Bell MT" w:hAnsi="Bell MT" w:cs="Segoe UI"/>
-          <w:lang w:val="de-DE"/>
-        </w:rPr>
-        <w:t>Hadzibegovic</w:t>
-      </w:r>
-      <w:proofErr w:type="spellEnd"/>
-      <w:r>
-        <w:rPr>
-          <w:rFonts w:ascii="Bell MT" w:hAnsi="Bell MT" w:cs="Segoe UI"/>
-          <w:lang w:val="de-DE"/>
-        </w:rPr>
-        <w:t xml:space="preserve">, J., Just, S. A., Bertram, G., </w:t>
-      </w:r>
-      <w:r>
-        <w:rPr>
-          <w:rFonts w:ascii="Bell MT" w:hAnsi="Bell MT" w:cs="Segoe UI"/>
-          <w:b/>
-          <w:bCs/>
-          <w:lang w:val="de-DE"/>
-        </w:rPr>
-        <w:t>Rau, R.,</w:t>
-      </w:r>
-      <w:r>
-        <w:rPr>
-          <w:rFonts w:ascii="Bell MT" w:hAnsi="Bell MT" w:cs="Segoe UI"/>
-          <w:lang w:val="de-DE"/>
-        </w:rPr>
-        <w:t xml:space="preserve"> </w:t>
-      </w:r>
-      <w:proofErr w:type="spellStart"/>
-      <w:r>
-        <w:rPr>
-          <w:rFonts w:ascii="Bell MT" w:hAnsi="Bell MT" w:cs="Segoe UI"/>
-          <w:lang w:val="de-DE"/>
-        </w:rPr>
-        <w:t>Haebler</w:t>
-      </w:r>
-      <w:proofErr w:type="spellEnd"/>
-      <w:r>
-        <w:rPr>
-          <w:rFonts w:ascii="Bell MT" w:hAnsi="Bell MT" w:cs="Segoe UI"/>
-          <w:lang w:val="de-DE"/>
-        </w:rPr>
-        <w:t xml:space="preserve">, D. von, </w:t>
-      </w:r>
-      <w:proofErr w:type="spellStart"/>
-      <w:r>
-        <w:rPr>
-          <w:rFonts w:ascii="Bell MT" w:hAnsi="Bell MT" w:cs="Segoe UI"/>
-          <w:lang w:val="de-DE"/>
-        </w:rPr>
-        <w:t>Lempa</w:t>
-      </w:r>
-      <w:proofErr w:type="spellEnd"/>
-      <w:r>
-        <w:rPr>
-          <w:rFonts w:ascii="Bell MT" w:hAnsi="Bell MT" w:cs="Segoe UI"/>
-          <w:lang w:val="de-DE"/>
-        </w:rPr>
-        <w:t xml:space="preserve">, G., &amp; Montag, C. (2021). </w:t>
+        <w:t xml:space="preserve"> Haebler, D. von, Lempa, G., &amp; Montag, C. (2021). </w:t>
       </w:r>
       <w:r>
         <w:rPr>
@@ -7245,103 +6663,44 @@
           <w:rFonts w:ascii="Bell MT" w:hAnsi="Bell MT" w:cs="Segoe UI"/>
           <w:lang w:val="de-DE"/>
         </w:rPr>
-        <w:t xml:space="preserve"> Thielmann, I., </w:t>
-      </w:r>
-      <w:proofErr w:type="spellStart"/>
+        <w:t xml:space="preserve"> Thielmann, I., Breil, S. M., Geukes, K., Krause, S., Nikoleizig, L., Back, M. D., &amp; Nestler, S. (2020). </w:t>
+      </w:r>
+      <w:r>
+        <w:rPr>
+          <w:rFonts w:ascii="Bell MT" w:hAnsi="Bell MT" w:cs="Segoe UI"/>
+        </w:rPr>
+        <w:t xml:space="preserve">Do perceiver effects in interpersonal perception predict cooperation in social dilemmas? </w:t>
+      </w:r>
+      <w:r>
+        <w:rPr>
+          <w:rFonts w:ascii="Bell MT" w:hAnsi="Bell MT" w:cs="Segoe UI"/>
+          <w:i/>
+          <w:iCs/>
+          <w:lang w:val="de-DE"/>
+        </w:rPr>
+        <w:t>Collabra: Psychology</w:t>
+      </w:r>
       <w:r>
         <w:rPr>
           <w:rFonts w:ascii="Bell MT" w:hAnsi="Bell MT" w:cs="Segoe UI"/>
           <w:lang w:val="de-DE"/>
         </w:rPr>
-        <w:t>Breil</w:t>
-      </w:r>
-      <w:proofErr w:type="spellEnd"/>
+        <w:t xml:space="preserve">, </w:t>
+      </w:r>
+      <w:r>
+        <w:rPr>
+          <w:rFonts w:ascii="Bell MT" w:hAnsi="Bell MT" w:cs="Segoe UI"/>
+          <w:i/>
+          <w:iCs/>
+          <w:lang w:val="de-DE"/>
+        </w:rPr>
+        <w:t>6</w:t>
+      </w:r>
       <w:r>
         <w:rPr>
           <w:rFonts w:ascii="Bell MT" w:hAnsi="Bell MT" w:cs="Segoe UI"/>
           <w:lang w:val="de-DE"/>
         </w:rPr>
-        <w:t xml:space="preserve">, S. M., </w:t>
-      </w:r>
-      <w:proofErr w:type="spellStart"/>
-      <w:r>
-        <w:rPr>
-          <w:rFonts w:ascii="Bell MT" w:hAnsi="Bell MT" w:cs="Segoe UI"/>
-          <w:lang w:val="de-DE"/>
-        </w:rPr>
-        <w:t>Geukes</w:t>
-      </w:r>
-      <w:proofErr w:type="spellEnd"/>
-      <w:r>
-        <w:rPr>
-          <w:rFonts w:ascii="Bell MT" w:hAnsi="Bell MT" w:cs="Segoe UI"/>
-          <w:lang w:val="de-DE"/>
-        </w:rPr>
-        <w:t xml:space="preserve">, K., Krause, S., </w:t>
-      </w:r>
-      <w:proofErr w:type="spellStart"/>
-      <w:r>
-        <w:rPr>
-          <w:rFonts w:ascii="Bell MT" w:hAnsi="Bell MT" w:cs="Segoe UI"/>
-          <w:lang w:val="de-DE"/>
-        </w:rPr>
-        <w:t>Nikoleizig</w:t>
-      </w:r>
-      <w:proofErr w:type="spellEnd"/>
-      <w:r>
-        <w:rPr>
-          <w:rFonts w:ascii="Bell MT" w:hAnsi="Bell MT" w:cs="Segoe UI"/>
-          <w:lang w:val="de-DE"/>
-        </w:rPr>
-        <w:t xml:space="preserve">, L., Back, M. D., &amp; Nestler, S. (2020). </w:t>
-      </w:r>
-      <w:r>
-        <w:rPr>
-          <w:rFonts w:ascii="Bell MT" w:hAnsi="Bell MT" w:cs="Segoe UI"/>
-        </w:rPr>
-        <w:t xml:space="preserve">Do perceiver effects in interpersonal perception predict cooperation in social dilemmas? </w:t>
-      </w:r>
-      <w:proofErr w:type="spellStart"/>
-      <w:r>
-        <w:rPr>
-          <w:rFonts w:ascii="Bell MT" w:hAnsi="Bell MT" w:cs="Segoe UI"/>
-          <w:i/>
-          <w:iCs/>
-          <w:lang w:val="de-DE"/>
-        </w:rPr>
-        <w:t>Collabra</w:t>
-      </w:r>
-      <w:proofErr w:type="spellEnd"/>
-      <w:r>
-        <w:rPr>
-          <w:rFonts w:ascii="Bell MT" w:hAnsi="Bell MT" w:cs="Segoe UI"/>
-          <w:i/>
-          <w:iCs/>
-          <w:lang w:val="de-DE"/>
-        </w:rPr>
-        <w:t>: Psychology</w:t>
-      </w:r>
-      <w:r>
-        <w:rPr>
-          <w:rFonts w:ascii="Bell MT" w:hAnsi="Bell MT" w:cs="Segoe UI"/>
-          <w:lang w:val="de-DE"/>
-        </w:rPr>
-        <w:t xml:space="preserve">, </w:t>
-      </w:r>
-      <w:r>
-        <w:rPr>
-          <w:rFonts w:ascii="Bell MT" w:hAnsi="Bell MT" w:cs="Segoe UI"/>
-          <w:i/>
-          <w:iCs/>
-          <w:lang w:val="de-DE"/>
-        </w:rPr>
-        <w:t>6</w:t>
-      </w:r>
-      <w:r>
-        <w:rPr>
-          <w:rFonts w:ascii="Bell MT" w:hAnsi="Bell MT" w:cs="Segoe UI"/>
-          <w:lang w:val="de-DE"/>
-        </w:rPr>
         <w:t>(1), 35. https://doi.org/10.1525/collabra.332</w:t>
       </w:r>
     </w:p>
@@ -7388,7 +6747,6 @@
         </w:rPr>
         <w:t xml:space="preserve">(2020). Influence of perceived threat of Covid-19 and HEXACO personality traits on toilet paper stockpiling. </w:t>
       </w:r>
-      <w:proofErr w:type="spellStart"/>
       <w:r>
         <w:rPr>
           <w:rFonts w:ascii="Bell MT" w:hAnsi="Bell MT" w:cstheme="minorBidi"/>
@@ -7396,17 +6754,7 @@
           <w:iCs/>
           <w:color w:val="auto"/>
         </w:rPr>
-        <w:t>PloS</w:t>
-      </w:r>
-      <w:proofErr w:type="spellEnd"/>
-      <w:r>
-        <w:rPr>
-          <w:rFonts w:ascii="Bell MT" w:hAnsi="Bell MT" w:cstheme="minorBidi"/>
-          <w:i/>
-          <w:iCs/>
-          <w:color w:val="auto"/>
-        </w:rPr>
-        <w:t xml:space="preserve"> ONE, 15</w:t>
+        <w:t>PloS ONE, 15</w:t>
       </w:r>
       <w:r>
         <w:rPr>
@@ -7435,21 +6783,7 @@
         <w:rPr>
           <w:rFonts w:ascii="Bell MT" w:hAnsi="Bell MT"/>
         </w:rPr>
-        <w:t xml:space="preserve"> </w:t>
-      </w:r>
-      <w:proofErr w:type="gramStart"/>
-      <w:r>
-        <w:rPr>
-          <w:rFonts w:ascii="Bell MT" w:hAnsi="Bell MT"/>
-        </w:rPr>
-        <w:t>shared</w:t>
-      </w:r>
-      <w:proofErr w:type="gramEnd"/>
-      <w:r>
-        <w:rPr>
-          <w:rFonts w:ascii="Bell MT" w:hAnsi="Bell MT"/>
-        </w:rPr>
-        <w:t xml:space="preserve"> first authorship</w:t>
+        <w:t xml:space="preserve"> shared first authorship</w:t>
       </w:r>
     </w:p>
     <w:p>
@@ -7476,23 +6810,7 @@
           <w:rFonts w:ascii="Bell MT" w:hAnsi="Bell MT" w:cstheme="minorBidi"/>
           <w:color w:val="auto"/>
         </w:rPr>
-        <w:t xml:space="preserve">., Nestler, S, </w:t>
-      </w:r>
-      <w:proofErr w:type="spellStart"/>
-      <w:r>
-        <w:rPr>
-          <w:rFonts w:ascii="Bell MT" w:hAnsi="Bell MT" w:cstheme="minorBidi"/>
-          <w:color w:val="auto"/>
-        </w:rPr>
-        <w:t>Geukes</w:t>
-      </w:r>
-      <w:proofErr w:type="spellEnd"/>
-      <w:r>
-        <w:rPr>
-          <w:rFonts w:ascii="Bell MT" w:hAnsi="Bell MT" w:cstheme="minorBidi"/>
-          <w:color w:val="auto"/>
-        </w:rPr>
-        <w:t xml:space="preserve">, K., Back, M. D., &amp; Dufner, M. (2019). Can other-derogation be beneficial? Seeing others as low in agency can lead to an agentic reputation in newly formed face-to-face groups. </w:t>
+        <w:t xml:space="preserve">., Nestler, S, Geukes, K., Back, M. D., &amp; Dufner, M. (2019). Can other-derogation be beneficial? Seeing others as low in agency can lead to an agentic reputation in newly formed face-to-face groups. </w:t>
       </w:r>
       <w:r>
         <w:rPr>
@@ -7582,38 +6900,49 @@
         <w:ind w:left="426" w:hanging="426"/>
         <w:rPr>
           <w:rFonts w:ascii="Bell MT" w:hAnsi="Bell MT"/>
-          <w:i/>
-          <w:iCs/>
-          <w:sz w:val="24"/>
-          <w:szCs w:val="24"/>
-        </w:rPr>
-      </w:pPr>
-      <w:r>
-        <w:rPr>
-          <w:rFonts w:ascii="Bell MT" w:hAnsi="Bell MT"/>
-          <w:sz w:val="24"/>
-          <w:szCs w:val="24"/>
-          <w:lang w:val="de-DE"/>
-        </w:rPr>
-        <w:t xml:space="preserve">Rau, R., Grosz, M. P., &amp; Back, M. D. (2023). </w:t>
-      </w:r>
-      <w:r>
-        <w:rPr>
-          <w:rFonts w:ascii="Bell MT" w:hAnsi="Bell MT"/>
-          <w:i/>
-          <w:iCs/>
-          <w:sz w:val="24"/>
-          <w:szCs w:val="24"/>
-        </w:rPr>
-        <w:t xml:space="preserve">An investigation of self-knowledge about the accuracy of personality impressions with performance data from a gaming application. </w:t>
-      </w:r>
-      <w:r>
-        <w:rPr>
-          <w:rFonts w:ascii="Bell MT" w:hAnsi="Bell MT"/>
-          <w:sz w:val="24"/>
-          <w:szCs w:val="24"/>
-        </w:rPr>
-        <w:t>Conference talk given at the Biannual Meeting of the German Society for Differential and Personality Psychology and Psychological Diagnostics, Salzburg, Austria.</w:t>
+          <w:sz w:val="24"/>
+          <w:szCs w:val="24"/>
+        </w:rPr>
+      </w:pPr>
+      <w:r>
+        <w:rPr>
+          <w:rFonts w:ascii="Bell MT" w:hAnsi="Bell MT"/>
+          <w:sz w:val="24"/>
+          <w:szCs w:val="24"/>
+        </w:rPr>
+        <w:t xml:space="preserve">Rau., R. (2023). </w:t>
+      </w:r>
+      <w:r>
+        <w:rPr>
+          <w:rFonts w:ascii="Bell MT" w:hAnsi="Bell MT"/>
+          <w:sz w:val="24"/>
+          <w:szCs w:val="24"/>
+        </w:rPr>
+        <w:t>What contributes to an accurate first impression of someone’s personality? A large-scale investigation of the Good Judge, the Good Target, and the Good Trait</w:t>
+      </w:r>
+      <w:r>
+        <w:rPr>
+          <w:rFonts w:ascii="Bell MT" w:hAnsi="Bell MT"/>
+          <w:sz w:val="24"/>
+          <w:szCs w:val="24"/>
+        </w:rPr>
+        <w:t xml:space="preserve">. </w:t>
+      </w:r>
+      <w:r>
+        <w:rPr>
+          <w:rFonts w:ascii="Bell MT" w:hAnsi="Bell MT"/>
+          <w:sz w:val="24"/>
+          <w:szCs w:val="24"/>
+        </w:rPr>
+        <w:t>Conference talk given at the Biannual Meeting of the German Society for Psychology,</w:t>
+      </w:r>
+      <w:r>
+        <w:rPr>
+          <w:rFonts w:ascii="Bell MT" w:hAnsi="Bell MT"/>
+          <w:sz w:val="24"/>
+          <w:szCs w:val="24"/>
+        </w:rPr>
+        <w:t xml:space="preserve"> Vienna, Austria.</w:t>
       </w:r>
     </w:p>
     <w:p>
@@ -7625,6 +6954,8 @@
         <w:ind w:left="426" w:hanging="426"/>
         <w:rPr>
           <w:rFonts w:ascii="Bell MT" w:hAnsi="Bell MT"/>
+          <w:i/>
+          <w:iCs/>
           <w:sz w:val="24"/>
           <w:szCs w:val="24"/>
         </w:rPr>
@@ -7636,70 +6967,25 @@
           <w:szCs w:val="24"/>
           <w:lang w:val="de-DE"/>
         </w:rPr>
-        <w:t>Rau, R.</w:t>
-      </w:r>
-      <w:r>
-        <w:rPr>
-          <w:rFonts w:ascii="Bell MT" w:hAnsi="Bell MT"/>
-          <w:sz w:val="24"/>
-          <w:szCs w:val="24"/>
-          <w:lang w:val="de-DE"/>
-        </w:rPr>
-        <w:t xml:space="preserve"> (2022). </w:t>
-      </w:r>
-      <w:r>
-        <w:rPr>
-          <w:rFonts w:ascii="Bell MT" w:hAnsi="Bell MT"/>
-          <w:i/>
-          <w:iCs/>
-          <w:sz w:val="24"/>
-          <w:szCs w:val="24"/>
-          <w:lang w:val="de-DE"/>
-        </w:rPr>
-        <w:t>Eine Gamification-basierte Erfassung individueller Unterschiede in der Menschenkenntnis: Erste Einsichten von der Quiz-App „Who Knows“.</w:t>
-      </w:r>
-      <w:r>
-        <w:rPr>
-          <w:rFonts w:ascii="Bell MT" w:hAnsi="Bell MT"/>
-          <w:sz w:val="24"/>
-          <w:szCs w:val="24"/>
-          <w:lang w:val="de-DE"/>
-        </w:rPr>
-        <w:t xml:space="preserve"> </w:t>
-      </w:r>
-      <w:proofErr w:type="spellStart"/>
-      <w:r>
-        <w:rPr>
-          <w:rFonts w:ascii="Bell MT" w:hAnsi="Bell MT"/>
-          <w:sz w:val="24"/>
-          <w:szCs w:val="24"/>
-        </w:rPr>
-        <w:t>Positionsreferat</w:t>
-      </w:r>
-      <w:proofErr w:type="spellEnd"/>
-      <w:r>
-        <w:rPr>
-          <w:rFonts w:ascii="Bell MT" w:hAnsi="Bell MT"/>
-          <w:sz w:val="24"/>
-          <w:szCs w:val="24"/>
-        </w:rPr>
-        <w:t xml:space="preserve"> presented at the Biannual Meeting of the German Society for Psychology, </w:t>
-      </w:r>
-      <w:r>
-        <w:rPr>
-          <w:rFonts w:ascii="Bell MT" w:hAnsi="Bell MT"/>
-          <w:sz w:val="24"/>
-          <w:szCs w:val="24"/>
-        </w:rPr>
-        <w:t>Hildesheim</w:t>
-      </w:r>
-      <w:r>
-        <w:rPr>
-          <w:rFonts w:ascii="Bell MT" w:hAnsi="Bell MT"/>
-          <w:sz w:val="24"/>
-          <w:szCs w:val="24"/>
-        </w:rPr>
-        <w:t>, Germany.</w:t>
+        <w:t xml:space="preserve">Rau, R., Grosz, M. P., &amp; Back, M. D. (2023). </w:t>
+      </w:r>
+      <w:r>
+        <w:rPr>
+          <w:rFonts w:ascii="Bell MT" w:hAnsi="Bell MT"/>
+          <w:i/>
+          <w:iCs/>
+          <w:sz w:val="24"/>
+          <w:szCs w:val="24"/>
+        </w:rPr>
+        <w:t xml:space="preserve">An investigation of self-knowledge about the accuracy of personality impressions with performance data from a gaming application. </w:t>
+      </w:r>
+      <w:r>
+        <w:rPr>
+          <w:rFonts w:ascii="Bell MT" w:hAnsi="Bell MT"/>
+          <w:sz w:val="24"/>
+          <w:szCs w:val="24"/>
+        </w:rPr>
+        <w:t>Conference talk given at the Biannual Meeting of the German Society for Differential and Personality Psychology and Psychological Diagnostics, Salzburg, Austria.</w:t>
       </w:r>
     </w:p>
     <w:p>
@@ -7722,9 +7008,8 @@
           <w:szCs w:val="24"/>
           <w:lang w:val="de-DE"/>
         </w:rPr>
-        <w:t xml:space="preserve">Rau, R., Carlson, E. N., Dufner, M., </w:t>
-      </w:r>
-      <w:proofErr w:type="spellStart"/>
+        <w:t>Rau, R.</w:t>
+      </w:r>
       <w:r>
         <w:rPr>
           <w:rFonts w:ascii="Bell MT" w:hAnsi="Bell MT"/>
@@ -7732,59 +7017,51 @@
           <w:szCs w:val="24"/>
           <w:lang w:val="de-DE"/>
         </w:rPr>
-        <w:t>Geukes</w:t>
-      </w:r>
-      <w:proofErr w:type="spellEnd"/>
-      <w:r>
-        <w:rPr>
-          <w:rFonts w:ascii="Bell MT" w:hAnsi="Bell MT"/>
+        <w:t xml:space="preserve"> (2022). </w:t>
+      </w:r>
+      <w:r>
+        <w:rPr>
+          <w:rFonts w:ascii="Bell MT" w:hAnsi="Bell MT"/>
+          <w:i/>
+          <w:iCs/>
           <w:sz w:val="24"/>
           <w:szCs w:val="24"/>
           <w:lang w:val="de-DE"/>
         </w:rPr>
-        <w:t xml:space="preserve">, K., Kraft, L., Krause, S., . . . </w:t>
-      </w:r>
-      <w:r>
-        <w:rPr>
-          <w:rFonts w:ascii="Bell MT" w:hAnsi="Bell MT"/>
-          <w:sz w:val="24"/>
-          <w:szCs w:val="24"/>
-        </w:rPr>
-        <w:t xml:space="preserve">Back, M. D. (2022). </w:t>
-      </w:r>
-      <w:r>
-        <w:rPr>
-          <w:rFonts w:ascii="Bell MT" w:hAnsi="Bell MT"/>
-          <w:i/>
-          <w:iCs/>
-          <w:sz w:val="24"/>
-          <w:szCs w:val="24"/>
-        </w:rPr>
-        <w:t>Positive peer perceptions over time: The role of personality and likability in predicting the development of perceiver effects</w:t>
-      </w:r>
-      <w:r>
-        <w:rPr>
-          <w:rFonts w:ascii="Bell MT" w:hAnsi="Bell MT"/>
-          <w:sz w:val="24"/>
-          <w:szCs w:val="24"/>
-        </w:rPr>
-        <w:t xml:space="preserve">. </w:t>
-      </w:r>
-      <w:r>
-        <w:rPr>
-          <w:rFonts w:ascii="Bell MT" w:hAnsi="Bell MT"/>
-          <w:sz w:val="24"/>
-          <w:szCs w:val="24"/>
-        </w:rPr>
-        <w:t xml:space="preserve">Conference talk given </w:t>
-      </w:r>
-      <w:r>
-        <w:rPr>
-          <w:rFonts w:ascii="Bell MT" w:hAnsi="Bell MT"/>
-          <w:sz w:val="24"/>
-          <w:szCs w:val="24"/>
-        </w:rPr>
-        <w:t>at the European Conference on Personality, Madrid, Spain.</w:t>
+        <w:t>Eine Gamification-basierte Erfassung individueller Unterschiede in der Menschenkenntnis: Erste Einsichten von der Quiz-App „Who Knows“.</w:t>
+      </w:r>
+      <w:r>
+        <w:rPr>
+          <w:rFonts w:ascii="Bell MT" w:hAnsi="Bell MT"/>
+          <w:sz w:val="24"/>
+          <w:szCs w:val="24"/>
+          <w:lang w:val="de-DE"/>
+        </w:rPr>
+        <w:t xml:space="preserve"> </w:t>
+      </w:r>
+      <w:r>
+        <w:rPr>
+          <w:rFonts w:ascii="Bell MT" w:hAnsi="Bell MT"/>
+          <w:sz w:val="24"/>
+          <w:szCs w:val="24"/>
+        </w:rPr>
+        <w:t xml:space="preserve">Positionsreferat presented at the Biannual Meeting of the German Society for Psychology, </w:t>
+      </w:r>
+      <w:r>
+        <w:rPr>
+          <w:rFonts w:ascii="Bell MT" w:hAnsi="Bell MT"/>
+          <w:sz w:val="24"/>
+          <w:szCs w:val="24"/>
+        </w:rPr>
+        <w:t>Hildesheim</w:t>
+      </w:r>
+      <w:r>
+        <w:rPr>
+          <w:rFonts w:ascii="Bell MT" w:hAnsi="Bell MT"/>
+          <w:sz w:val="24"/>
+          <w:szCs w:val="24"/>
+        </w:rPr>
+        <w:t>, Germany.</w:t>
       </w:r>
     </w:p>
     <w:p>
@@ -7805,44 +7082,51 @@
           <w:rFonts w:ascii="Bell MT" w:hAnsi="Bell MT"/>
           <w:sz w:val="24"/>
           <w:szCs w:val="24"/>
-        </w:rPr>
-        <w:t xml:space="preserve">Rau, R., Lawless </w:t>
-      </w:r>
-      <w:proofErr w:type="spellStart"/>
-      <w:r>
-        <w:rPr>
-          <w:rFonts w:ascii="Bell MT" w:hAnsi="Bell MT"/>
-          <w:sz w:val="24"/>
-          <w:szCs w:val="24"/>
-        </w:rPr>
-        <w:t>DesJardins</w:t>
-      </w:r>
-      <w:proofErr w:type="spellEnd"/>
-      <w:r>
-        <w:rPr>
-          <w:rFonts w:ascii="Bell MT" w:hAnsi="Bell MT"/>
-          <w:sz w:val="24"/>
-          <w:szCs w:val="24"/>
-        </w:rPr>
-        <w:t xml:space="preserve">, N. M., Niemeyer, L. M., Back, M. D., Srivastava, S., &amp; Nestler, S. (2021). </w:t>
-      </w:r>
-      <w:r>
-        <w:rPr>
-          <w:rFonts w:ascii="Bell MT" w:hAnsi="Bell MT"/>
-          <w:i/>
-          <w:iCs/>
-          <w:sz w:val="24"/>
-          <w:szCs w:val="24"/>
-        </w:rPr>
-        <w:t>Perceiver effects in first impressions reflect generalized stereotypes: Evidence of consistency across time, groups, and contexts.</w:t>
-      </w:r>
-      <w:r>
-        <w:rPr>
-          <w:rFonts w:ascii="Bell MT" w:hAnsi="Bell MT"/>
-          <w:sz w:val="24"/>
-          <w:szCs w:val="24"/>
-        </w:rPr>
-        <w:t xml:space="preserve"> Conference talk given at the Biannual Meeting of the German Society for Differential and Personality Psychology and Psychological Diagnostics, Ulm, Germany.</w:t>
+          <w:lang w:val="de-DE"/>
+        </w:rPr>
+        <w:t xml:space="preserve">Rau, R., Carlson, E. N., Dufner, M., Geukes, K., Kraft, L., Krause, S., . . . </w:t>
+      </w:r>
+      <w:r>
+        <w:rPr>
+          <w:rFonts w:ascii="Bell MT" w:hAnsi="Bell MT"/>
+          <w:sz w:val="24"/>
+          <w:szCs w:val="24"/>
+        </w:rPr>
+        <w:t xml:space="preserve">Back, M. D. (2022). </w:t>
+      </w:r>
+      <w:r>
+        <w:rPr>
+          <w:rFonts w:ascii="Bell MT" w:hAnsi="Bell MT"/>
+          <w:i/>
+          <w:iCs/>
+          <w:sz w:val="24"/>
+          <w:szCs w:val="24"/>
+        </w:rPr>
+        <w:t>Positive peer perceptions over time: The role of personality and likability in predicting the development of perceiver effects</w:t>
+      </w:r>
+      <w:r>
+        <w:rPr>
+          <w:rFonts w:ascii="Bell MT" w:hAnsi="Bell MT"/>
+          <w:sz w:val="24"/>
+          <w:szCs w:val="24"/>
+        </w:rPr>
+        <w:t xml:space="preserve">. </w:t>
+      </w:r>
+      <w:r>
+        <w:rPr>
+          <w:rFonts w:ascii="Bell MT" w:hAnsi="Bell MT"/>
+          <w:sz w:val="24"/>
+          <w:szCs w:val="24"/>
+        </w:rPr>
+        <w:t xml:space="preserve">Conference talk given </w:t>
+      </w:r>
+      <w:r>
+        <w:rPr>
+          <w:rFonts w:ascii="Bell MT" w:hAnsi="Bell MT"/>
+          <w:sz w:val="24"/>
+          <w:szCs w:val="24"/>
+        </w:rPr>
+        <w:t>at the European Conference on Personality, Madrid, Spain.</w:t>
       </w:r>
     </w:p>
     <w:p>
@@ -7863,255 +7147,26 @@
           <w:rFonts w:ascii="Bell MT" w:hAnsi="Bell MT"/>
           <w:sz w:val="24"/>
           <w:szCs w:val="24"/>
-          <w:lang w:val="de-DE"/>
-        </w:rPr>
-        <w:t xml:space="preserve">Rau, R., Carlson, E. N., Dufner, M., </w:t>
-      </w:r>
-      <w:proofErr w:type="spellStart"/>
-      <w:r>
-        <w:rPr>
-          <w:rFonts w:ascii="Bell MT" w:hAnsi="Bell MT"/>
-          <w:sz w:val="24"/>
-          <w:szCs w:val="24"/>
-          <w:lang w:val="de-DE"/>
-        </w:rPr>
-        <w:t>Geukes</w:t>
-      </w:r>
-      <w:proofErr w:type="spellEnd"/>
-      <w:r>
-        <w:rPr>
-          <w:rFonts w:ascii="Bell MT" w:hAnsi="Bell MT"/>
-          <w:sz w:val="24"/>
-          <w:szCs w:val="24"/>
-          <w:lang w:val="de-DE"/>
-        </w:rPr>
-        <w:t xml:space="preserve">, K., Kraft, L., Krause, S., . . . </w:t>
-      </w:r>
-      <w:r>
-        <w:rPr>
-          <w:rFonts w:ascii="Bell MT" w:hAnsi="Bell MT"/>
-          <w:sz w:val="24"/>
-          <w:szCs w:val="24"/>
-        </w:rPr>
-        <w:t xml:space="preserve">Back, M. D. (2021). </w:t>
-      </w:r>
-      <w:r>
-        <w:rPr>
-          <w:rFonts w:ascii="Bell MT" w:hAnsi="Bell MT"/>
-          <w:i/>
-          <w:iCs/>
-          <w:sz w:val="24"/>
-          <w:szCs w:val="24"/>
-        </w:rPr>
-        <w:t xml:space="preserve">Positive </w:t>
-      </w:r>
-      <w:r>
-        <w:rPr>
-          <w:rFonts w:ascii="Bell MT" w:hAnsi="Bell MT"/>
-          <w:i/>
-          <w:iCs/>
-          <w:sz w:val="24"/>
-          <w:szCs w:val="24"/>
-        </w:rPr>
-        <w:t>p</w:t>
-      </w:r>
-      <w:r>
-        <w:rPr>
-          <w:rFonts w:ascii="Bell MT" w:hAnsi="Bell MT"/>
-          <w:i/>
-          <w:iCs/>
-          <w:sz w:val="24"/>
-          <w:szCs w:val="24"/>
-        </w:rPr>
-        <w:t xml:space="preserve">eer </w:t>
-      </w:r>
-      <w:r>
-        <w:rPr>
-          <w:rFonts w:ascii="Bell MT" w:hAnsi="Bell MT"/>
-          <w:i/>
-          <w:iCs/>
-          <w:sz w:val="24"/>
-          <w:szCs w:val="24"/>
-        </w:rPr>
-        <w:t>p</w:t>
-      </w:r>
-      <w:r>
-        <w:rPr>
-          <w:rFonts w:ascii="Bell MT" w:hAnsi="Bell MT"/>
-          <w:i/>
-          <w:iCs/>
-          <w:sz w:val="24"/>
-          <w:szCs w:val="24"/>
-        </w:rPr>
-        <w:t xml:space="preserve">erceptions over </w:t>
-      </w:r>
-      <w:r>
-        <w:rPr>
-          <w:rFonts w:ascii="Bell MT" w:hAnsi="Bell MT"/>
-          <w:i/>
-          <w:iCs/>
-          <w:sz w:val="24"/>
-          <w:szCs w:val="24"/>
-        </w:rPr>
-        <w:t>t</w:t>
-      </w:r>
-      <w:r>
-        <w:rPr>
-          <w:rFonts w:ascii="Bell MT" w:hAnsi="Bell MT"/>
-          <w:i/>
-          <w:iCs/>
-          <w:sz w:val="24"/>
-          <w:szCs w:val="24"/>
-        </w:rPr>
-        <w:t xml:space="preserve">ime: The </w:t>
-      </w:r>
-      <w:r>
-        <w:rPr>
-          <w:rFonts w:ascii="Bell MT" w:hAnsi="Bell MT"/>
-          <w:i/>
-          <w:iCs/>
-          <w:sz w:val="24"/>
-          <w:szCs w:val="24"/>
-        </w:rPr>
-        <w:t>r</w:t>
-      </w:r>
-      <w:r>
-        <w:rPr>
-          <w:rFonts w:ascii="Bell MT" w:hAnsi="Bell MT"/>
-          <w:i/>
-          <w:iCs/>
-          <w:sz w:val="24"/>
-          <w:szCs w:val="24"/>
-        </w:rPr>
-        <w:t xml:space="preserve">ole of </w:t>
-      </w:r>
-      <w:r>
-        <w:rPr>
-          <w:rFonts w:ascii="Bell MT" w:hAnsi="Bell MT"/>
-          <w:i/>
-          <w:iCs/>
-          <w:sz w:val="24"/>
-          <w:szCs w:val="24"/>
-        </w:rPr>
-        <w:t>p</w:t>
-      </w:r>
-      <w:r>
-        <w:rPr>
-          <w:rFonts w:ascii="Bell MT" w:hAnsi="Bell MT"/>
-          <w:i/>
-          <w:iCs/>
-          <w:sz w:val="24"/>
-          <w:szCs w:val="24"/>
-        </w:rPr>
-        <w:t xml:space="preserve">ersonality and </w:t>
-      </w:r>
-      <w:r>
-        <w:rPr>
-          <w:rFonts w:ascii="Bell MT" w:hAnsi="Bell MT"/>
-          <w:i/>
-          <w:iCs/>
-          <w:sz w:val="24"/>
-          <w:szCs w:val="24"/>
-        </w:rPr>
-        <w:t>l</w:t>
-      </w:r>
-      <w:r>
-        <w:rPr>
-          <w:rFonts w:ascii="Bell MT" w:hAnsi="Bell MT"/>
-          <w:i/>
-          <w:iCs/>
-          <w:sz w:val="24"/>
-          <w:szCs w:val="24"/>
-        </w:rPr>
-        <w:t xml:space="preserve">ikability in </w:t>
-      </w:r>
-      <w:r>
-        <w:rPr>
-          <w:rFonts w:ascii="Bell MT" w:hAnsi="Bell MT"/>
-          <w:i/>
-          <w:iCs/>
-          <w:sz w:val="24"/>
-          <w:szCs w:val="24"/>
-        </w:rPr>
-        <w:t>p</w:t>
-      </w:r>
-      <w:r>
-        <w:rPr>
-          <w:rFonts w:ascii="Bell MT" w:hAnsi="Bell MT"/>
-          <w:i/>
-          <w:iCs/>
-          <w:sz w:val="24"/>
-          <w:szCs w:val="24"/>
-        </w:rPr>
-        <w:t xml:space="preserve">redicting the </w:t>
-      </w:r>
-      <w:r>
-        <w:rPr>
-          <w:rFonts w:ascii="Bell MT" w:hAnsi="Bell MT"/>
-          <w:i/>
-          <w:iCs/>
-          <w:sz w:val="24"/>
-          <w:szCs w:val="24"/>
-        </w:rPr>
-        <w:t>d</w:t>
-      </w:r>
-      <w:r>
-        <w:rPr>
-          <w:rFonts w:ascii="Bell MT" w:hAnsi="Bell MT"/>
-          <w:i/>
-          <w:iCs/>
-          <w:sz w:val="24"/>
-          <w:szCs w:val="24"/>
-        </w:rPr>
-        <w:t xml:space="preserve">evelopment of </w:t>
-      </w:r>
-      <w:r>
-        <w:rPr>
-          <w:rFonts w:ascii="Bell MT" w:hAnsi="Bell MT"/>
-          <w:i/>
-          <w:iCs/>
-          <w:sz w:val="24"/>
-          <w:szCs w:val="24"/>
-        </w:rPr>
-        <w:t>p</w:t>
-      </w:r>
-      <w:r>
-        <w:rPr>
-          <w:rFonts w:ascii="Bell MT" w:hAnsi="Bell MT"/>
-          <w:i/>
-          <w:iCs/>
-          <w:sz w:val="24"/>
-          <w:szCs w:val="24"/>
-        </w:rPr>
-        <w:t xml:space="preserve">erceiver </w:t>
-      </w:r>
-      <w:r>
-        <w:rPr>
-          <w:rFonts w:ascii="Bell MT" w:hAnsi="Bell MT"/>
-          <w:i/>
-          <w:iCs/>
-          <w:sz w:val="24"/>
-          <w:szCs w:val="24"/>
-        </w:rPr>
-        <w:t>e</w:t>
-      </w:r>
-      <w:r>
-        <w:rPr>
-          <w:rFonts w:ascii="Bell MT" w:hAnsi="Bell MT"/>
-          <w:i/>
-          <w:iCs/>
-          <w:sz w:val="24"/>
-          <w:szCs w:val="24"/>
-        </w:rPr>
-        <w:t>ffects</w:t>
-      </w:r>
-      <w:r>
-        <w:rPr>
-          <w:rFonts w:ascii="Bell MT" w:hAnsi="Bell MT"/>
-          <w:sz w:val="24"/>
-          <w:szCs w:val="24"/>
-        </w:rPr>
-        <w:t>. Conference talk given at the Biannual Meeting of the German Society for Differential and Personality Psychology and Psychological Diagnostics, Ulm, Germany.</w:t>
+        </w:rPr>
+        <w:t xml:space="preserve">Rau, R., Lawless DesJardins, N. M., Niemeyer, L. M., Back, M. D., Srivastava, S., &amp; Nestler, S. (2021). </w:t>
+      </w:r>
+      <w:r>
+        <w:rPr>
+          <w:rFonts w:ascii="Bell MT" w:hAnsi="Bell MT"/>
+          <w:i/>
+          <w:iCs/>
+          <w:sz w:val="24"/>
+          <w:szCs w:val="24"/>
+        </w:rPr>
+        <w:t>Perceiver effects in first impressions reflect generalized stereotypes: Evidence of consistency across time, groups, and contexts.</w:t>
+      </w:r>
+      <w:r>
+        <w:rPr>
+          <w:rFonts w:ascii="Bell MT" w:hAnsi="Bell MT"/>
+          <w:sz w:val="24"/>
+          <w:szCs w:val="24"/>
+        </w:rPr>
+        <w:t xml:space="preserve"> Conference talk given at the Biannual Meeting of the German Society for Differential and Personality Psychology and Psychological Diagnostics, Ulm, Germany.</w:t>
       </w:r>
     </w:p>
     <w:p>
@@ -8134,37 +7189,25 @@
           <w:szCs w:val="24"/>
           <w:lang w:val="de-DE"/>
         </w:rPr>
-        <w:t xml:space="preserve">Rau, R., Nestler, S, </w:t>
-      </w:r>
-      <w:proofErr w:type="spellStart"/>
-      <w:r>
-        <w:rPr>
-          <w:rFonts w:ascii="Bell MT" w:hAnsi="Bell MT"/>
-          <w:sz w:val="24"/>
-          <w:szCs w:val="24"/>
-          <w:lang w:val="de-DE"/>
-        </w:rPr>
-        <w:t>Geukes</w:t>
-      </w:r>
-      <w:proofErr w:type="spellEnd"/>
-      <w:r>
-        <w:rPr>
-          <w:rFonts w:ascii="Bell MT" w:hAnsi="Bell MT"/>
-          <w:sz w:val="24"/>
-          <w:szCs w:val="24"/>
-          <w:lang w:val="de-DE"/>
-        </w:rPr>
-        <w:t xml:space="preserve">, K., Back, M. D., &amp; Dufner, M. (2019). </w:t>
-      </w:r>
-      <w:r>
-        <w:rPr>
-          <w:rFonts w:ascii="Bell MT" w:hAnsi="Bell MT"/>
-          <w:i/>
-          <w:iCs/>
-          <w:sz w:val="24"/>
-          <w:szCs w:val="24"/>
-        </w:rPr>
-        <w:t xml:space="preserve">Does </w:t>
+        <w:t xml:space="preserve">Rau, R., Carlson, E. N., Dufner, M., Geukes, K., Kraft, L., Krause, S., . . . </w:t>
+      </w:r>
+      <w:r>
+        <w:rPr>
+          <w:rFonts w:ascii="Bell MT" w:hAnsi="Bell MT"/>
+          <w:sz w:val="24"/>
+          <w:szCs w:val="24"/>
+        </w:rPr>
+        <w:t xml:space="preserve">Back, M. D. (2021). </w:t>
+      </w:r>
+      <w:r>
+        <w:rPr>
+          <w:rFonts w:ascii="Bell MT" w:hAnsi="Bell MT"/>
+          <w:i/>
+          <w:iCs/>
+          <w:sz w:val="24"/>
+          <w:szCs w:val="24"/>
+        </w:rPr>
+        <w:t xml:space="preserve">Positive </w:t>
       </w:r>
       <w:r>
         <w:rPr>
@@ -8184,27 +7227,87 @@
           <w:sz w:val="24"/>
           <w:szCs w:val="24"/>
         </w:rPr>
-        <w:t xml:space="preserve">erceiving </w:t>
-      </w:r>
-      <w:r>
-        <w:rPr>
-          <w:rFonts w:ascii="Bell MT" w:hAnsi="Bell MT"/>
-          <w:i/>
-          <w:iCs/>
-          <w:sz w:val="24"/>
-          <w:szCs w:val="24"/>
-        </w:rPr>
-        <w:t>o</w:t>
-      </w:r>
-      <w:r>
-        <w:rPr>
-          <w:rFonts w:ascii="Bell MT" w:hAnsi="Bell MT"/>
-          <w:i/>
-          <w:iCs/>
-          <w:sz w:val="24"/>
-          <w:szCs w:val="24"/>
-        </w:rPr>
-        <w:t xml:space="preserve">thers as </w:t>
+        <w:t xml:space="preserve">eer </w:t>
+      </w:r>
+      <w:r>
+        <w:rPr>
+          <w:rFonts w:ascii="Bell MT" w:hAnsi="Bell MT"/>
+          <w:i/>
+          <w:iCs/>
+          <w:sz w:val="24"/>
+          <w:szCs w:val="24"/>
+        </w:rPr>
+        <w:t>p</w:t>
+      </w:r>
+      <w:r>
+        <w:rPr>
+          <w:rFonts w:ascii="Bell MT" w:hAnsi="Bell MT"/>
+          <w:i/>
+          <w:iCs/>
+          <w:sz w:val="24"/>
+          <w:szCs w:val="24"/>
+        </w:rPr>
+        <w:t xml:space="preserve">erceptions over </w:t>
+      </w:r>
+      <w:r>
+        <w:rPr>
+          <w:rFonts w:ascii="Bell MT" w:hAnsi="Bell MT"/>
+          <w:i/>
+          <w:iCs/>
+          <w:sz w:val="24"/>
+          <w:szCs w:val="24"/>
+        </w:rPr>
+        <w:t>t</w:t>
+      </w:r>
+      <w:r>
+        <w:rPr>
+          <w:rFonts w:ascii="Bell MT" w:hAnsi="Bell MT"/>
+          <w:i/>
+          <w:iCs/>
+          <w:sz w:val="24"/>
+          <w:szCs w:val="24"/>
+        </w:rPr>
+        <w:t xml:space="preserve">ime: The </w:t>
+      </w:r>
+      <w:r>
+        <w:rPr>
+          <w:rFonts w:ascii="Bell MT" w:hAnsi="Bell MT"/>
+          <w:i/>
+          <w:iCs/>
+          <w:sz w:val="24"/>
+          <w:szCs w:val="24"/>
+        </w:rPr>
+        <w:t>r</w:t>
+      </w:r>
+      <w:r>
+        <w:rPr>
+          <w:rFonts w:ascii="Bell MT" w:hAnsi="Bell MT"/>
+          <w:i/>
+          <w:iCs/>
+          <w:sz w:val="24"/>
+          <w:szCs w:val="24"/>
+        </w:rPr>
+        <w:t xml:space="preserve">ole of </w:t>
+      </w:r>
+      <w:r>
+        <w:rPr>
+          <w:rFonts w:ascii="Bell MT" w:hAnsi="Bell MT"/>
+          <w:i/>
+          <w:iCs/>
+          <w:sz w:val="24"/>
+          <w:szCs w:val="24"/>
+        </w:rPr>
+        <w:t>p</w:t>
+      </w:r>
+      <w:r>
+        <w:rPr>
+          <w:rFonts w:ascii="Bell MT" w:hAnsi="Bell MT"/>
+          <w:i/>
+          <w:iCs/>
+          <w:sz w:val="24"/>
+          <w:szCs w:val="24"/>
+        </w:rPr>
+        <w:t xml:space="preserve">ersonality and </w:t>
       </w:r>
       <w:r>
         <w:rPr>
@@ -8224,67 +7327,7 @@
           <w:sz w:val="24"/>
           <w:szCs w:val="24"/>
         </w:rPr>
-        <w:t xml:space="preserve">ow in </w:t>
-      </w:r>
-      <w:r>
-        <w:rPr>
-          <w:rFonts w:ascii="Bell MT" w:hAnsi="Bell MT"/>
-          <w:i/>
-          <w:iCs/>
-          <w:sz w:val="24"/>
-          <w:szCs w:val="24"/>
-        </w:rPr>
-        <w:t>a</w:t>
-      </w:r>
-      <w:r>
-        <w:rPr>
-          <w:rFonts w:ascii="Bell MT" w:hAnsi="Bell MT"/>
-          <w:i/>
-          <w:iCs/>
-          <w:sz w:val="24"/>
-          <w:szCs w:val="24"/>
-        </w:rPr>
-        <w:t xml:space="preserve">gency </w:t>
-      </w:r>
-      <w:r>
-        <w:rPr>
-          <w:rFonts w:ascii="Bell MT" w:hAnsi="Bell MT"/>
-          <w:i/>
-          <w:iCs/>
-          <w:sz w:val="24"/>
-          <w:szCs w:val="24"/>
-        </w:rPr>
-        <w:t>t</w:t>
-      </w:r>
-      <w:r>
-        <w:rPr>
-          <w:rFonts w:ascii="Bell MT" w:hAnsi="Bell MT"/>
-          <w:i/>
-          <w:iCs/>
-          <w:sz w:val="24"/>
-          <w:szCs w:val="24"/>
-        </w:rPr>
-        <w:t xml:space="preserve">rigger </w:t>
-      </w:r>
-      <w:r>
-        <w:rPr>
-          <w:rFonts w:ascii="Bell MT" w:hAnsi="Bell MT"/>
-          <w:i/>
-          <w:iCs/>
-          <w:sz w:val="24"/>
-          <w:szCs w:val="24"/>
-        </w:rPr>
-        <w:t>s</w:t>
-      </w:r>
-      <w:r>
-        <w:rPr>
-          <w:rFonts w:ascii="Bell MT" w:hAnsi="Bell MT"/>
-          <w:i/>
-          <w:iCs/>
-          <w:sz w:val="24"/>
-          <w:szCs w:val="24"/>
-        </w:rPr>
-        <w:t>elf-</w:t>
+        <w:t xml:space="preserve">ikability in </w:t>
       </w:r>
       <w:r>
         <w:rPr>
@@ -8304,95 +7347,75 @@
           <w:sz w:val="24"/>
           <w:szCs w:val="24"/>
         </w:rPr>
-        <w:t xml:space="preserve">romoting </w:t>
-      </w:r>
-      <w:r>
-        <w:rPr>
-          <w:rFonts w:ascii="Bell MT" w:hAnsi="Bell MT"/>
-          <w:i/>
-          <w:iCs/>
-          <w:sz w:val="24"/>
-          <w:szCs w:val="24"/>
-        </w:rPr>
-        <w:t>b</w:t>
-      </w:r>
-      <w:r>
-        <w:rPr>
-          <w:rFonts w:ascii="Bell MT" w:hAnsi="Bell MT"/>
-          <w:i/>
-          <w:iCs/>
-          <w:sz w:val="24"/>
-          <w:szCs w:val="24"/>
-        </w:rPr>
-        <w:t xml:space="preserve">ehavior in </w:t>
-      </w:r>
-      <w:r>
-        <w:rPr>
-          <w:rFonts w:ascii="Bell MT" w:hAnsi="Bell MT"/>
-          <w:i/>
-          <w:iCs/>
-          <w:sz w:val="24"/>
-          <w:szCs w:val="24"/>
-        </w:rPr>
-        <w:t>n</w:t>
-      </w:r>
-      <w:r>
-        <w:rPr>
-          <w:rFonts w:ascii="Bell MT" w:hAnsi="Bell MT"/>
-          <w:i/>
-          <w:iCs/>
-          <w:sz w:val="24"/>
-          <w:szCs w:val="24"/>
-        </w:rPr>
-        <w:t xml:space="preserve">ewly </w:t>
-      </w:r>
-      <w:r>
-        <w:rPr>
-          <w:rFonts w:ascii="Bell MT" w:hAnsi="Bell MT"/>
-          <w:i/>
-          <w:iCs/>
-          <w:sz w:val="24"/>
-          <w:szCs w:val="24"/>
-        </w:rPr>
-        <w:t>f</w:t>
-      </w:r>
-      <w:r>
-        <w:rPr>
-          <w:rFonts w:ascii="Bell MT" w:hAnsi="Bell MT"/>
-          <w:i/>
-          <w:iCs/>
-          <w:sz w:val="24"/>
-          <w:szCs w:val="24"/>
-        </w:rPr>
-        <w:t xml:space="preserve">ormed </w:t>
-      </w:r>
-      <w:r>
-        <w:rPr>
-          <w:rFonts w:ascii="Bell MT" w:hAnsi="Bell MT"/>
-          <w:i/>
-          <w:iCs/>
-          <w:sz w:val="24"/>
-          <w:szCs w:val="24"/>
-        </w:rPr>
-        <w:t>g</w:t>
-      </w:r>
-      <w:r>
-        <w:rPr>
-          <w:rFonts w:ascii="Bell MT" w:hAnsi="Bell MT"/>
-          <w:i/>
-          <w:iCs/>
-          <w:sz w:val="24"/>
-          <w:szCs w:val="24"/>
-        </w:rPr>
-        <w:t>roups?</w:t>
-      </w:r>
-      <w:r>
-        <w:rPr>
-          <w:rFonts w:ascii="Bell MT" w:hAnsi="Bell MT"/>
-          <w:sz w:val="24"/>
-          <w:szCs w:val="24"/>
-        </w:rPr>
-        <w:t xml:space="preserve"> Conference talk given at the Biannual Meeting of the German Society for Differential and Personality Psychology and Psychological Diagnostics, Dresden, Germany.</w:t>
+        <w:t xml:space="preserve">redicting the </w:t>
+      </w:r>
+      <w:r>
+        <w:rPr>
+          <w:rFonts w:ascii="Bell MT" w:hAnsi="Bell MT"/>
+          <w:i/>
+          <w:iCs/>
+          <w:sz w:val="24"/>
+          <w:szCs w:val="24"/>
+        </w:rPr>
+        <w:t>d</w:t>
+      </w:r>
+      <w:r>
+        <w:rPr>
+          <w:rFonts w:ascii="Bell MT" w:hAnsi="Bell MT"/>
+          <w:i/>
+          <w:iCs/>
+          <w:sz w:val="24"/>
+          <w:szCs w:val="24"/>
+        </w:rPr>
+        <w:t xml:space="preserve">evelopment of </w:t>
+      </w:r>
+      <w:r>
+        <w:rPr>
+          <w:rFonts w:ascii="Bell MT" w:hAnsi="Bell MT"/>
+          <w:i/>
+          <w:iCs/>
+          <w:sz w:val="24"/>
+          <w:szCs w:val="24"/>
+        </w:rPr>
+        <w:t>p</w:t>
+      </w:r>
+      <w:r>
+        <w:rPr>
+          <w:rFonts w:ascii="Bell MT" w:hAnsi="Bell MT"/>
+          <w:i/>
+          <w:iCs/>
+          <w:sz w:val="24"/>
+          <w:szCs w:val="24"/>
+        </w:rPr>
+        <w:t xml:space="preserve">erceiver </w:t>
+      </w:r>
+      <w:r>
+        <w:rPr>
+          <w:rFonts w:ascii="Bell MT" w:hAnsi="Bell MT"/>
+          <w:i/>
+          <w:iCs/>
+          <w:sz w:val="24"/>
+          <w:szCs w:val="24"/>
+        </w:rPr>
+        <w:t>e</w:t>
+      </w:r>
+      <w:r>
+        <w:rPr>
+          <w:rFonts w:ascii="Bell MT" w:hAnsi="Bell MT"/>
+          <w:i/>
+          <w:iCs/>
+          <w:sz w:val="24"/>
+          <w:szCs w:val="24"/>
+        </w:rPr>
+        <w:t>ffects</w:t>
+      </w:r>
+      <w:r>
+        <w:rPr>
+          <w:rFonts w:ascii="Bell MT" w:hAnsi="Bell MT"/>
+          <w:sz w:val="24"/>
+          <w:szCs w:val="24"/>
+        </w:rPr>
+        <w:t>. Conference talk given at the Biannual Meeting of the German Society for Differential and Personality Psychology and Psychological Diagnostics, Ulm, Germany.</w:t>
       </w:r>
     </w:p>
     <w:p>
@@ -8415,33 +7438,117 @@
           <w:szCs w:val="24"/>
           <w:lang w:val="de-DE"/>
         </w:rPr>
-        <w:t xml:space="preserve">Rau, R., Nestler, S, Back, M. D., Gebauer, J., &amp;. </w:t>
-      </w:r>
-      <w:r>
-        <w:rPr>
-          <w:rFonts w:ascii="Bell MT" w:hAnsi="Bell MT"/>
-          <w:sz w:val="24"/>
-          <w:szCs w:val="24"/>
-        </w:rPr>
-        <w:t xml:space="preserve">Carlson, E. N. </w:t>
-      </w:r>
-      <w:r>
-        <w:rPr>
-          <w:rFonts w:ascii="Bell MT" w:hAnsi="Bell MT"/>
-          <w:sz w:val="24"/>
-          <w:szCs w:val="24"/>
-        </w:rPr>
-        <w:t xml:space="preserve">(2018). </w:t>
-      </w:r>
-      <w:r>
-        <w:rPr>
-          <w:rFonts w:ascii="Bell MT" w:hAnsi="Bell MT"/>
-          <w:i/>
-          <w:iCs/>
-          <w:sz w:val="24"/>
-          <w:szCs w:val="24"/>
-        </w:rPr>
-        <w:t xml:space="preserve">Which </w:t>
+        <w:t xml:space="preserve">Rau, R., Nestler, S, Geukes, K., Back, M. D., &amp; Dufner, M. (2019). </w:t>
+      </w:r>
+      <w:r>
+        <w:rPr>
+          <w:rFonts w:ascii="Bell MT" w:hAnsi="Bell MT"/>
+          <w:i/>
+          <w:iCs/>
+          <w:sz w:val="24"/>
+          <w:szCs w:val="24"/>
+        </w:rPr>
+        <w:t xml:space="preserve">Does </w:t>
+      </w:r>
+      <w:r>
+        <w:rPr>
+          <w:rFonts w:ascii="Bell MT" w:hAnsi="Bell MT"/>
+          <w:i/>
+          <w:iCs/>
+          <w:sz w:val="24"/>
+          <w:szCs w:val="24"/>
+        </w:rPr>
+        <w:t>p</w:t>
+      </w:r>
+      <w:r>
+        <w:rPr>
+          <w:rFonts w:ascii="Bell MT" w:hAnsi="Bell MT"/>
+          <w:i/>
+          <w:iCs/>
+          <w:sz w:val="24"/>
+          <w:szCs w:val="24"/>
+        </w:rPr>
+        <w:t xml:space="preserve">erceiving </w:t>
+      </w:r>
+      <w:r>
+        <w:rPr>
+          <w:rFonts w:ascii="Bell MT" w:hAnsi="Bell MT"/>
+          <w:i/>
+          <w:iCs/>
+          <w:sz w:val="24"/>
+          <w:szCs w:val="24"/>
+        </w:rPr>
+        <w:t>o</w:t>
+      </w:r>
+      <w:r>
+        <w:rPr>
+          <w:rFonts w:ascii="Bell MT" w:hAnsi="Bell MT"/>
+          <w:i/>
+          <w:iCs/>
+          <w:sz w:val="24"/>
+          <w:szCs w:val="24"/>
+        </w:rPr>
+        <w:t xml:space="preserve">thers as </w:t>
+      </w:r>
+      <w:r>
+        <w:rPr>
+          <w:rFonts w:ascii="Bell MT" w:hAnsi="Bell MT"/>
+          <w:i/>
+          <w:iCs/>
+          <w:sz w:val="24"/>
+          <w:szCs w:val="24"/>
+        </w:rPr>
+        <w:t>l</w:t>
+      </w:r>
+      <w:r>
+        <w:rPr>
+          <w:rFonts w:ascii="Bell MT" w:hAnsi="Bell MT"/>
+          <w:i/>
+          <w:iCs/>
+          <w:sz w:val="24"/>
+          <w:szCs w:val="24"/>
+        </w:rPr>
+        <w:t xml:space="preserve">ow in </w:t>
+      </w:r>
+      <w:r>
+        <w:rPr>
+          <w:rFonts w:ascii="Bell MT" w:hAnsi="Bell MT"/>
+          <w:i/>
+          <w:iCs/>
+          <w:sz w:val="24"/>
+          <w:szCs w:val="24"/>
+        </w:rPr>
+        <w:t>a</w:t>
+      </w:r>
+      <w:r>
+        <w:rPr>
+          <w:rFonts w:ascii="Bell MT" w:hAnsi="Bell MT"/>
+          <w:i/>
+          <w:iCs/>
+          <w:sz w:val="24"/>
+          <w:szCs w:val="24"/>
+        </w:rPr>
+        <w:t xml:space="preserve">gency </w:t>
+      </w:r>
+      <w:r>
+        <w:rPr>
+          <w:rFonts w:ascii="Bell MT" w:hAnsi="Bell MT"/>
+          <w:i/>
+          <w:iCs/>
+          <w:sz w:val="24"/>
+          <w:szCs w:val="24"/>
+        </w:rPr>
+        <w:t>t</w:t>
+      </w:r>
+      <w:r>
+        <w:rPr>
+          <w:rFonts w:ascii="Bell MT" w:hAnsi="Bell MT"/>
+          <w:i/>
+          <w:iCs/>
+          <w:sz w:val="24"/>
+          <w:szCs w:val="24"/>
+        </w:rPr>
+        <w:t xml:space="preserve">rigger </w:t>
       </w:r>
       <w:r>
         <w:rPr>
@@ -8461,27 +7568,7 @@
           <w:sz w:val="24"/>
           <w:szCs w:val="24"/>
         </w:rPr>
-        <w:t xml:space="preserve">tructure </w:t>
-      </w:r>
-      <w:r>
-        <w:rPr>
-          <w:rFonts w:ascii="Bell MT" w:hAnsi="Bell MT"/>
-          <w:i/>
-          <w:iCs/>
-          <w:sz w:val="24"/>
-          <w:szCs w:val="24"/>
-        </w:rPr>
-        <w:t>u</w:t>
-      </w:r>
-      <w:r>
-        <w:rPr>
-          <w:rFonts w:ascii="Bell MT" w:hAnsi="Bell MT"/>
-          <w:i/>
-          <w:iCs/>
-          <w:sz w:val="24"/>
-          <w:szCs w:val="24"/>
-        </w:rPr>
-        <w:t xml:space="preserve">nderlies </w:t>
+        <w:t>elf-</w:t>
       </w:r>
       <w:r>
         <w:rPr>
@@ -8501,155 +7588,95 @@
           <w:sz w:val="24"/>
           <w:szCs w:val="24"/>
         </w:rPr>
-        <w:t xml:space="preserve">erceiver </w:t>
-      </w:r>
-      <w:r>
-        <w:rPr>
-          <w:rFonts w:ascii="Bell MT" w:hAnsi="Bell MT"/>
-          <w:i/>
-          <w:iCs/>
-          <w:sz w:val="24"/>
-          <w:szCs w:val="24"/>
-        </w:rPr>
-        <w:t>e</w:t>
-      </w:r>
-      <w:r>
-        <w:rPr>
-          <w:rFonts w:ascii="Bell MT" w:hAnsi="Bell MT"/>
-          <w:i/>
-          <w:iCs/>
-          <w:sz w:val="24"/>
-          <w:szCs w:val="24"/>
-        </w:rPr>
-        <w:t xml:space="preserve">ffects in </w:t>
-      </w:r>
-      <w:r>
-        <w:rPr>
-          <w:rFonts w:ascii="Bell MT" w:hAnsi="Bell MT"/>
-          <w:i/>
-          <w:iCs/>
-          <w:sz w:val="24"/>
-          <w:szCs w:val="24"/>
-        </w:rPr>
-        <w:t>p</w:t>
-      </w:r>
-      <w:r>
-        <w:rPr>
-          <w:rFonts w:ascii="Bell MT" w:hAnsi="Bell MT"/>
-          <w:i/>
-          <w:iCs/>
-          <w:sz w:val="24"/>
-          <w:szCs w:val="24"/>
-        </w:rPr>
-        <w:t xml:space="preserve">erson </w:t>
-      </w:r>
-      <w:r>
-        <w:rPr>
-          <w:rFonts w:ascii="Bell MT" w:hAnsi="Bell MT"/>
-          <w:i/>
-          <w:iCs/>
-          <w:sz w:val="24"/>
-          <w:szCs w:val="24"/>
-        </w:rPr>
-        <w:t>p</w:t>
-      </w:r>
-      <w:r>
-        <w:rPr>
-          <w:rFonts w:ascii="Bell MT" w:hAnsi="Bell MT"/>
-          <w:i/>
-          <w:iCs/>
-          <w:sz w:val="24"/>
-          <w:szCs w:val="24"/>
-        </w:rPr>
-        <w:t xml:space="preserve">erception: Evaluative </w:t>
-      </w:r>
-      <w:r>
-        <w:rPr>
-          <w:rFonts w:ascii="Bell MT" w:hAnsi="Bell MT"/>
-          <w:i/>
-          <w:iCs/>
-          <w:sz w:val="24"/>
-          <w:szCs w:val="24"/>
-        </w:rPr>
-        <w:t>h</w:t>
-      </w:r>
-      <w:r>
-        <w:rPr>
-          <w:rFonts w:ascii="Bell MT" w:hAnsi="Bell MT"/>
-          <w:i/>
-          <w:iCs/>
-          <w:sz w:val="24"/>
-          <w:szCs w:val="24"/>
-        </w:rPr>
-        <w:t xml:space="preserve">alo or </w:t>
-      </w:r>
-      <w:r>
-        <w:rPr>
-          <w:rFonts w:ascii="Bell MT" w:hAnsi="Bell MT"/>
-          <w:i/>
-          <w:iCs/>
-          <w:sz w:val="24"/>
-          <w:szCs w:val="24"/>
-        </w:rPr>
-        <w:t>t</w:t>
-      </w:r>
-      <w:r>
-        <w:rPr>
-          <w:rFonts w:ascii="Bell MT" w:hAnsi="Bell MT"/>
-          <w:i/>
-          <w:iCs/>
-          <w:sz w:val="24"/>
-          <w:szCs w:val="24"/>
-        </w:rPr>
-        <w:t xml:space="preserve">rait </w:t>
-      </w:r>
-      <w:r>
-        <w:rPr>
-          <w:rFonts w:ascii="Bell MT" w:hAnsi="Bell MT"/>
-          <w:i/>
-          <w:iCs/>
-          <w:sz w:val="24"/>
-          <w:szCs w:val="24"/>
-        </w:rPr>
-        <w:t>s</w:t>
-      </w:r>
-      <w:r>
-        <w:rPr>
-          <w:rFonts w:ascii="Bell MT" w:hAnsi="Bell MT"/>
-          <w:i/>
-          <w:iCs/>
-          <w:sz w:val="24"/>
-          <w:szCs w:val="24"/>
-        </w:rPr>
-        <w:t xml:space="preserve">pecific </w:t>
-      </w:r>
-      <w:r>
-        <w:rPr>
-          <w:rFonts w:ascii="Bell MT" w:hAnsi="Bell MT"/>
-          <w:i/>
-          <w:iCs/>
-          <w:sz w:val="24"/>
-          <w:szCs w:val="24"/>
-        </w:rPr>
-        <w:t>i</w:t>
-      </w:r>
-      <w:r>
-        <w:rPr>
-          <w:rFonts w:ascii="Bell MT" w:hAnsi="Bell MT"/>
-          <w:i/>
-          <w:iCs/>
-          <w:sz w:val="24"/>
-          <w:szCs w:val="24"/>
-        </w:rPr>
-        <w:t>diosyncrasies?</w:t>
-      </w:r>
-      <w:r>
-        <w:rPr>
-          <w:rFonts w:ascii="Bell MT" w:hAnsi="Bell MT"/>
-          <w:sz w:val="24"/>
-          <w:szCs w:val="24"/>
-        </w:rPr>
-        <w:t xml:space="preserve"> Conference talk given at the Biannual Meeting of the German Society for Psychology, Frankfurt, Germany.</w:t>
+        <w:t xml:space="preserve">romoting </w:t>
+      </w:r>
+      <w:r>
+        <w:rPr>
+          <w:rFonts w:ascii="Bell MT" w:hAnsi="Bell MT"/>
+          <w:i/>
+          <w:iCs/>
+          <w:sz w:val="24"/>
+          <w:szCs w:val="24"/>
+        </w:rPr>
+        <w:t>b</w:t>
+      </w:r>
+      <w:r>
+        <w:rPr>
+          <w:rFonts w:ascii="Bell MT" w:hAnsi="Bell MT"/>
+          <w:i/>
+          <w:iCs/>
+          <w:sz w:val="24"/>
+          <w:szCs w:val="24"/>
+        </w:rPr>
+        <w:t xml:space="preserve">ehavior in </w:t>
+      </w:r>
+      <w:r>
+        <w:rPr>
+          <w:rFonts w:ascii="Bell MT" w:hAnsi="Bell MT"/>
+          <w:i/>
+          <w:iCs/>
+          <w:sz w:val="24"/>
+          <w:szCs w:val="24"/>
+        </w:rPr>
+        <w:t>n</w:t>
+      </w:r>
+      <w:r>
+        <w:rPr>
+          <w:rFonts w:ascii="Bell MT" w:hAnsi="Bell MT"/>
+          <w:i/>
+          <w:iCs/>
+          <w:sz w:val="24"/>
+          <w:szCs w:val="24"/>
+        </w:rPr>
+        <w:t xml:space="preserve">ewly </w:t>
+      </w:r>
+      <w:r>
+        <w:rPr>
+          <w:rFonts w:ascii="Bell MT" w:hAnsi="Bell MT"/>
+          <w:i/>
+          <w:iCs/>
+          <w:sz w:val="24"/>
+          <w:szCs w:val="24"/>
+        </w:rPr>
+        <w:t>f</w:t>
+      </w:r>
+      <w:r>
+        <w:rPr>
+          <w:rFonts w:ascii="Bell MT" w:hAnsi="Bell MT"/>
+          <w:i/>
+          <w:iCs/>
+          <w:sz w:val="24"/>
+          <w:szCs w:val="24"/>
+        </w:rPr>
+        <w:t xml:space="preserve">ormed </w:t>
+      </w:r>
+      <w:r>
+        <w:rPr>
+          <w:rFonts w:ascii="Bell MT" w:hAnsi="Bell MT"/>
+          <w:i/>
+          <w:iCs/>
+          <w:sz w:val="24"/>
+          <w:szCs w:val="24"/>
+        </w:rPr>
+        <w:t>g</w:t>
+      </w:r>
+      <w:r>
+        <w:rPr>
+          <w:rFonts w:ascii="Bell MT" w:hAnsi="Bell MT"/>
+          <w:i/>
+          <w:iCs/>
+          <w:sz w:val="24"/>
+          <w:szCs w:val="24"/>
+        </w:rPr>
+        <w:t>roups?</w:t>
+      </w:r>
+      <w:r>
+        <w:rPr>
+          <w:rFonts w:ascii="Bell MT" w:hAnsi="Bell MT"/>
+          <w:sz w:val="24"/>
+          <w:szCs w:val="24"/>
+        </w:rPr>
+        <w:t xml:space="preserve"> Conference talk given at the Biannual Meeting of the German Society for Differential and Personality Psychology and Psychological Diagnostics, Dresden, Germany.</w:t>
       </w:r>
     </w:p>
     <w:p>
@@ -8672,113 +7699,241 @@
           <w:szCs w:val="24"/>
           <w:lang w:val="de-DE"/>
         </w:rPr>
-        <w:t xml:space="preserve">Rau, R., </w:t>
-      </w:r>
-      <w:proofErr w:type="spellStart"/>
-      <w:r>
-        <w:rPr>
-          <w:rFonts w:ascii="Bell MT" w:hAnsi="Bell MT"/>
-          <w:sz w:val="24"/>
-          <w:szCs w:val="24"/>
-          <w:lang w:val="de-DE"/>
-        </w:rPr>
-        <w:t>Drewke</w:t>
-      </w:r>
-      <w:proofErr w:type="spellEnd"/>
-      <w:r>
-        <w:rPr>
-          <w:rFonts w:ascii="Bell MT" w:hAnsi="Bell MT"/>
-          <w:sz w:val="24"/>
-          <w:szCs w:val="24"/>
-          <w:lang w:val="de-DE"/>
-        </w:rPr>
-        <w:t xml:space="preserve">, P., Niemeyer, L. M., </w:t>
-      </w:r>
-      <w:proofErr w:type="spellStart"/>
-      <w:r>
-        <w:rPr>
-          <w:rFonts w:ascii="Bell MT" w:hAnsi="Bell MT"/>
-          <w:sz w:val="24"/>
-          <w:szCs w:val="24"/>
-          <w:lang w:val="de-DE"/>
-        </w:rPr>
-        <w:t>Lawless</w:t>
-      </w:r>
-      <w:proofErr w:type="spellEnd"/>
-      <w:r>
-        <w:rPr>
-          <w:rFonts w:ascii="Bell MT" w:hAnsi="Bell MT"/>
-          <w:sz w:val="24"/>
-          <w:szCs w:val="24"/>
-          <w:lang w:val="de-DE"/>
-        </w:rPr>
-        <w:t xml:space="preserve"> </w:t>
-      </w:r>
-      <w:proofErr w:type="spellStart"/>
-      <w:r>
-        <w:rPr>
-          <w:rFonts w:ascii="Bell MT" w:hAnsi="Bell MT"/>
-          <w:sz w:val="24"/>
-          <w:szCs w:val="24"/>
-          <w:lang w:val="de-DE"/>
-        </w:rPr>
-        <w:t>DesJardins</w:t>
-      </w:r>
-      <w:proofErr w:type="spellEnd"/>
-      <w:r>
-        <w:rPr>
-          <w:rFonts w:ascii="Bell MT" w:hAnsi="Bell MT"/>
-          <w:sz w:val="24"/>
-          <w:szCs w:val="24"/>
-          <w:lang w:val="de-DE"/>
-        </w:rPr>
-        <w:t>, N. M., Back, M. D., &amp; Nestler, S.</w:t>
-      </w:r>
-      <w:r>
-        <w:rPr>
-          <w:rFonts w:ascii="Bell MT" w:hAnsi="Bell MT"/>
-          <w:sz w:val="24"/>
-          <w:szCs w:val="24"/>
-          <w:lang w:val="de-DE"/>
-        </w:rPr>
-        <w:t xml:space="preserve"> (2018). </w:t>
-      </w:r>
-      <w:r>
-        <w:rPr>
-          <w:rFonts w:ascii="Bell MT" w:hAnsi="Bell MT"/>
-          <w:sz w:val="24"/>
-          <w:szCs w:val="24"/>
-          <w:lang w:val="de-DE"/>
-        </w:rPr>
-        <w:t xml:space="preserve"> </w:t>
-      </w:r>
-      <w:r>
-        <w:rPr>
-          <w:rFonts w:ascii="Bell MT" w:hAnsi="Bell MT"/>
-          <w:i/>
-          <w:iCs/>
-          <w:sz w:val="24"/>
-          <w:szCs w:val="24"/>
-          <w:lang w:val="de-DE"/>
-        </w:rPr>
-        <w:t>Was bedeuten individuelle Beurteilungstendenzen beim Kennenlernen: Generealisierte Stereotype oder situationsspezifische Erwartungen über „die Anderen“?</w:t>
-      </w:r>
-      <w:r>
-        <w:rPr>
-          <w:rFonts w:ascii="Bell MT" w:hAnsi="Bell MT"/>
-          <w:sz w:val="24"/>
-          <w:szCs w:val="24"/>
-          <w:lang w:val="de-DE"/>
-        </w:rPr>
-        <w:t xml:space="preserve"> </w:t>
-      </w:r>
-      <w:r>
-        <w:rPr>
-          <w:rFonts w:ascii="Bell MT" w:hAnsi="Bell MT"/>
-          <w:sz w:val="24"/>
-          <w:szCs w:val="24"/>
-        </w:rPr>
-        <w:t>Conference talk given at the Biannual Meeting of the German Society for Psychology, Frankfurt, Germany.</w:t>
+        <w:t xml:space="preserve">Rau, R., Nestler, S, Back, M. D., Gebauer, J., &amp;. </w:t>
+      </w:r>
+      <w:r>
+        <w:rPr>
+          <w:rFonts w:ascii="Bell MT" w:hAnsi="Bell MT"/>
+          <w:sz w:val="24"/>
+          <w:szCs w:val="24"/>
+        </w:rPr>
+        <w:t xml:space="preserve">Carlson, E. N. </w:t>
+      </w:r>
+      <w:r>
+        <w:rPr>
+          <w:rFonts w:ascii="Bell MT" w:hAnsi="Bell MT"/>
+          <w:sz w:val="24"/>
+          <w:szCs w:val="24"/>
+        </w:rPr>
+        <w:t xml:space="preserve">(2018). </w:t>
+      </w:r>
+      <w:r>
+        <w:rPr>
+          <w:rFonts w:ascii="Bell MT" w:hAnsi="Bell MT"/>
+          <w:i/>
+          <w:iCs/>
+          <w:sz w:val="24"/>
+          <w:szCs w:val="24"/>
+        </w:rPr>
+        <w:t xml:space="preserve">Which </w:t>
+      </w:r>
+      <w:r>
+        <w:rPr>
+          <w:rFonts w:ascii="Bell MT" w:hAnsi="Bell MT"/>
+          <w:i/>
+          <w:iCs/>
+          <w:sz w:val="24"/>
+          <w:szCs w:val="24"/>
+        </w:rPr>
+        <w:t>s</w:t>
+      </w:r>
+      <w:r>
+        <w:rPr>
+          <w:rFonts w:ascii="Bell MT" w:hAnsi="Bell MT"/>
+          <w:i/>
+          <w:iCs/>
+          <w:sz w:val="24"/>
+          <w:szCs w:val="24"/>
+        </w:rPr>
+        <w:t xml:space="preserve">tructure </w:t>
+      </w:r>
+      <w:r>
+        <w:rPr>
+          <w:rFonts w:ascii="Bell MT" w:hAnsi="Bell MT"/>
+          <w:i/>
+          <w:iCs/>
+          <w:sz w:val="24"/>
+          <w:szCs w:val="24"/>
+        </w:rPr>
+        <w:t>u</w:t>
+      </w:r>
+      <w:r>
+        <w:rPr>
+          <w:rFonts w:ascii="Bell MT" w:hAnsi="Bell MT"/>
+          <w:i/>
+          <w:iCs/>
+          <w:sz w:val="24"/>
+          <w:szCs w:val="24"/>
+        </w:rPr>
+        <w:t xml:space="preserve">nderlies </w:t>
+      </w:r>
+      <w:r>
+        <w:rPr>
+          <w:rFonts w:ascii="Bell MT" w:hAnsi="Bell MT"/>
+          <w:i/>
+          <w:iCs/>
+          <w:sz w:val="24"/>
+          <w:szCs w:val="24"/>
+        </w:rPr>
+        <w:t>p</w:t>
+      </w:r>
+      <w:r>
+        <w:rPr>
+          <w:rFonts w:ascii="Bell MT" w:hAnsi="Bell MT"/>
+          <w:i/>
+          <w:iCs/>
+          <w:sz w:val="24"/>
+          <w:szCs w:val="24"/>
+        </w:rPr>
+        <w:t xml:space="preserve">erceiver </w:t>
+      </w:r>
+      <w:r>
+        <w:rPr>
+          <w:rFonts w:ascii="Bell MT" w:hAnsi="Bell MT"/>
+          <w:i/>
+          <w:iCs/>
+          <w:sz w:val="24"/>
+          <w:szCs w:val="24"/>
+        </w:rPr>
+        <w:t>e</w:t>
+      </w:r>
+      <w:r>
+        <w:rPr>
+          <w:rFonts w:ascii="Bell MT" w:hAnsi="Bell MT"/>
+          <w:i/>
+          <w:iCs/>
+          <w:sz w:val="24"/>
+          <w:szCs w:val="24"/>
+        </w:rPr>
+        <w:t xml:space="preserve">ffects in </w:t>
+      </w:r>
+      <w:r>
+        <w:rPr>
+          <w:rFonts w:ascii="Bell MT" w:hAnsi="Bell MT"/>
+          <w:i/>
+          <w:iCs/>
+          <w:sz w:val="24"/>
+          <w:szCs w:val="24"/>
+        </w:rPr>
+        <w:t>p</w:t>
+      </w:r>
+      <w:r>
+        <w:rPr>
+          <w:rFonts w:ascii="Bell MT" w:hAnsi="Bell MT"/>
+          <w:i/>
+          <w:iCs/>
+          <w:sz w:val="24"/>
+          <w:szCs w:val="24"/>
+        </w:rPr>
+        <w:t xml:space="preserve">erson </w:t>
+      </w:r>
+      <w:r>
+        <w:rPr>
+          <w:rFonts w:ascii="Bell MT" w:hAnsi="Bell MT"/>
+          <w:i/>
+          <w:iCs/>
+          <w:sz w:val="24"/>
+          <w:szCs w:val="24"/>
+        </w:rPr>
+        <w:t>p</w:t>
+      </w:r>
+      <w:r>
+        <w:rPr>
+          <w:rFonts w:ascii="Bell MT" w:hAnsi="Bell MT"/>
+          <w:i/>
+          <w:iCs/>
+          <w:sz w:val="24"/>
+          <w:szCs w:val="24"/>
+        </w:rPr>
+        <w:t xml:space="preserve">erception: Evaluative </w:t>
+      </w:r>
+      <w:r>
+        <w:rPr>
+          <w:rFonts w:ascii="Bell MT" w:hAnsi="Bell MT"/>
+          <w:i/>
+          <w:iCs/>
+          <w:sz w:val="24"/>
+          <w:szCs w:val="24"/>
+        </w:rPr>
+        <w:t>h</w:t>
+      </w:r>
+      <w:r>
+        <w:rPr>
+          <w:rFonts w:ascii="Bell MT" w:hAnsi="Bell MT"/>
+          <w:i/>
+          <w:iCs/>
+          <w:sz w:val="24"/>
+          <w:szCs w:val="24"/>
+        </w:rPr>
+        <w:t xml:space="preserve">alo or </w:t>
+      </w:r>
+      <w:r>
+        <w:rPr>
+          <w:rFonts w:ascii="Bell MT" w:hAnsi="Bell MT"/>
+          <w:i/>
+          <w:iCs/>
+          <w:sz w:val="24"/>
+          <w:szCs w:val="24"/>
+        </w:rPr>
+        <w:t>t</w:t>
+      </w:r>
+      <w:r>
+        <w:rPr>
+          <w:rFonts w:ascii="Bell MT" w:hAnsi="Bell MT"/>
+          <w:i/>
+          <w:iCs/>
+          <w:sz w:val="24"/>
+          <w:szCs w:val="24"/>
+        </w:rPr>
+        <w:t xml:space="preserve">rait </w:t>
+      </w:r>
+      <w:r>
+        <w:rPr>
+          <w:rFonts w:ascii="Bell MT" w:hAnsi="Bell MT"/>
+          <w:i/>
+          <w:iCs/>
+          <w:sz w:val="24"/>
+          <w:szCs w:val="24"/>
+        </w:rPr>
+        <w:t>s</w:t>
+      </w:r>
+      <w:r>
+        <w:rPr>
+          <w:rFonts w:ascii="Bell MT" w:hAnsi="Bell MT"/>
+          <w:i/>
+          <w:iCs/>
+          <w:sz w:val="24"/>
+          <w:szCs w:val="24"/>
+        </w:rPr>
+        <w:t xml:space="preserve">pecific </w:t>
+      </w:r>
+      <w:r>
+        <w:rPr>
+          <w:rFonts w:ascii="Bell MT" w:hAnsi="Bell MT"/>
+          <w:i/>
+          <w:iCs/>
+          <w:sz w:val="24"/>
+          <w:szCs w:val="24"/>
+        </w:rPr>
+        <w:t>i</w:t>
+      </w:r>
+      <w:r>
+        <w:rPr>
+          <w:rFonts w:ascii="Bell MT" w:hAnsi="Bell MT"/>
+          <w:i/>
+          <w:iCs/>
+          <w:sz w:val="24"/>
+          <w:szCs w:val="24"/>
+        </w:rPr>
+        <w:t>diosyncrasies?</w:t>
+      </w:r>
+      <w:r>
+        <w:rPr>
+          <w:rFonts w:ascii="Bell MT" w:hAnsi="Bell MT"/>
+          <w:sz w:val="24"/>
+          <w:szCs w:val="24"/>
+        </w:rPr>
+        <w:t xml:space="preserve"> Conference talk given at the Biannual Meeting of the German Society for Psychology, Frankfurt, Germany.</w:t>
       </w:r>
     </w:p>
     <w:p>
@@ -8801,10 +7956,49 @@
           <w:szCs w:val="24"/>
           <w:lang w:val="de-DE"/>
         </w:rPr>
+        <w:t>Rau, R., Drewke, P., Niemeyer, L. M., Lawless DesJardins, N. M., Back, M. D., &amp; Nestler, S.</w:t>
+      </w:r>
+      <w:r>
+        <w:rPr>
+          <w:rFonts w:ascii="Bell MT" w:hAnsi="Bell MT"/>
+          <w:sz w:val="24"/>
+          <w:szCs w:val="24"/>
+          <w:lang w:val="de-DE"/>
+        </w:rPr>
+        <w:t xml:space="preserve"> (2018). </w:t>
+      </w:r>
+      <w:r>
+        <w:rPr>
+          <w:rFonts w:ascii="Bell MT" w:hAnsi="Bell MT"/>
+          <w:sz w:val="24"/>
+          <w:szCs w:val="24"/>
+          <w:lang w:val="de-DE"/>
+        </w:rPr>
+        <w:t xml:space="preserve"> </w:t>
+      </w:r>
+      <w:r>
+        <w:rPr>
+          <w:rFonts w:ascii="Bell MT" w:hAnsi="Bell MT"/>
+          <w:i/>
+          <w:iCs/>
+          <w:sz w:val="24"/>
+          <w:szCs w:val="24"/>
+          <w:lang w:val="de-DE"/>
+        </w:rPr>
+        <w:t xml:space="preserve">Was bedeuten individuelle Beurteilungstendenzen beim Kennenlernen: Generealisierte Stereotype oder </w:t>
+      </w:r>
+      <w:r>
+        <w:rPr>
+          <w:rFonts w:ascii="Bell MT" w:hAnsi="Bell MT"/>
+          <w:i/>
+          <w:iCs/>
+          <w:sz w:val="24"/>
+          <w:szCs w:val="24"/>
+          <w:lang w:val="de-DE"/>
+        </w:rPr>
         <w:lastRenderedPageBreak/>
-        <w:t xml:space="preserve">Rau R., Dufner, M., </w:t>
-      </w:r>
-      <w:proofErr w:type="spellStart"/>
+        <w:t>situationsspezifische Erwartungen über „die Anderen“?</w:t>
+      </w:r>
       <w:r>
         <w:rPr>
           <w:rFonts w:ascii="Bell MT" w:hAnsi="Bell MT"/>
@@ -8812,306 +8006,6 @@
           <w:szCs w:val="24"/>
           <w:lang w:val="de-DE"/>
         </w:rPr>
-        <w:t>Geukes</w:t>
-      </w:r>
-      <w:proofErr w:type="spellEnd"/>
-      <w:r>
-        <w:rPr>
-          <w:rFonts w:ascii="Bell MT" w:hAnsi="Bell MT"/>
-          <w:sz w:val="24"/>
-          <w:szCs w:val="24"/>
-          <w:lang w:val="de-DE"/>
-        </w:rPr>
-        <w:t xml:space="preserve">, K., Back, M. D., &amp; Nestler, S. (2018). </w:t>
-      </w:r>
-      <w:r>
-        <w:rPr>
-          <w:rFonts w:ascii="Bell MT" w:hAnsi="Bell MT"/>
-          <w:i/>
-          <w:iCs/>
-        </w:rPr>
-        <w:t xml:space="preserve">Can </w:t>
-      </w:r>
-      <w:r>
-        <w:rPr>
-          <w:rFonts w:ascii="Bell MT" w:hAnsi="Bell MT"/>
-          <w:i/>
-          <w:iCs/>
-        </w:rPr>
-        <w:t>o</w:t>
-      </w:r>
-      <w:r>
-        <w:rPr>
-          <w:rFonts w:ascii="Bell MT" w:hAnsi="Bell MT"/>
-          <w:i/>
-          <w:iCs/>
-        </w:rPr>
-        <w:t>ther-</w:t>
-      </w:r>
-      <w:r>
-        <w:rPr>
-          <w:rFonts w:ascii="Bell MT" w:hAnsi="Bell MT"/>
-          <w:i/>
-          <w:iCs/>
-        </w:rPr>
-        <w:t>d</w:t>
-      </w:r>
-      <w:r>
-        <w:rPr>
-          <w:rFonts w:ascii="Bell MT" w:hAnsi="Bell MT"/>
-          <w:i/>
-          <w:iCs/>
-        </w:rPr>
-        <w:t xml:space="preserve">erogation </w:t>
-      </w:r>
-      <w:r>
-        <w:rPr>
-          <w:rFonts w:ascii="Bell MT" w:hAnsi="Bell MT"/>
-          <w:i/>
-          <w:iCs/>
-        </w:rPr>
-        <w:t>b</w:t>
-      </w:r>
-      <w:r>
-        <w:rPr>
-          <w:rFonts w:ascii="Bell MT" w:hAnsi="Bell MT"/>
-          <w:i/>
-          <w:iCs/>
-        </w:rPr>
-        <w:t xml:space="preserve">e </w:t>
-      </w:r>
-      <w:r>
-        <w:rPr>
-          <w:rFonts w:ascii="Bell MT" w:hAnsi="Bell MT"/>
-          <w:i/>
-          <w:iCs/>
-        </w:rPr>
-        <w:t>b</w:t>
-      </w:r>
-      <w:r>
-        <w:rPr>
-          <w:rFonts w:ascii="Bell MT" w:hAnsi="Bell MT"/>
-          <w:i/>
-          <w:iCs/>
-        </w:rPr>
-        <w:t xml:space="preserve">eneficial? Seeing </w:t>
-      </w:r>
-      <w:r>
-        <w:rPr>
-          <w:rFonts w:ascii="Bell MT" w:hAnsi="Bell MT"/>
-          <w:i/>
-          <w:iCs/>
-        </w:rPr>
-        <w:t>o</w:t>
-      </w:r>
-      <w:r>
-        <w:rPr>
-          <w:rFonts w:ascii="Bell MT" w:hAnsi="Bell MT"/>
-          <w:i/>
-          <w:iCs/>
-        </w:rPr>
-        <w:t xml:space="preserve">thers as </w:t>
-      </w:r>
-      <w:r>
-        <w:rPr>
-          <w:rFonts w:ascii="Bell MT" w:hAnsi="Bell MT"/>
-          <w:i/>
-          <w:iCs/>
-        </w:rPr>
-        <w:t>l</w:t>
-      </w:r>
-      <w:r>
-        <w:rPr>
-          <w:rFonts w:ascii="Bell MT" w:hAnsi="Bell MT"/>
-          <w:i/>
-          <w:iCs/>
-        </w:rPr>
-        <w:t xml:space="preserve">ow in </w:t>
-      </w:r>
-      <w:r>
-        <w:rPr>
-          <w:rFonts w:ascii="Bell MT" w:hAnsi="Bell MT"/>
-          <w:i/>
-          <w:iCs/>
-        </w:rPr>
-        <w:t>a</w:t>
-      </w:r>
-      <w:r>
-        <w:rPr>
-          <w:rFonts w:ascii="Bell MT" w:hAnsi="Bell MT"/>
-          <w:i/>
-          <w:iCs/>
-        </w:rPr>
-        <w:t xml:space="preserve">gency </w:t>
-      </w:r>
-      <w:r>
-        <w:rPr>
-          <w:rFonts w:ascii="Bell MT" w:hAnsi="Bell MT"/>
-          <w:i/>
-          <w:iCs/>
-        </w:rPr>
-        <w:t>c</w:t>
-      </w:r>
-      <w:r>
-        <w:rPr>
-          <w:rFonts w:ascii="Bell MT" w:hAnsi="Bell MT"/>
-          <w:i/>
-          <w:iCs/>
-        </w:rPr>
-        <w:t xml:space="preserve">an </w:t>
-      </w:r>
-      <w:r>
-        <w:rPr>
-          <w:rFonts w:ascii="Bell MT" w:hAnsi="Bell MT"/>
-          <w:i/>
-          <w:iCs/>
-        </w:rPr>
-        <w:t>l</w:t>
-      </w:r>
-      <w:r>
-        <w:rPr>
-          <w:rFonts w:ascii="Bell MT" w:hAnsi="Bell MT"/>
-          <w:i/>
-          <w:iCs/>
-        </w:rPr>
-        <w:t xml:space="preserve">ead to an </w:t>
-      </w:r>
-      <w:r>
-        <w:rPr>
-          <w:rFonts w:ascii="Bell MT" w:hAnsi="Bell MT"/>
-          <w:i/>
-          <w:iCs/>
-        </w:rPr>
-        <w:t>a</w:t>
-      </w:r>
-      <w:r>
-        <w:rPr>
-          <w:rFonts w:ascii="Bell MT" w:hAnsi="Bell MT"/>
-          <w:i/>
-          <w:iCs/>
-        </w:rPr>
-        <w:t xml:space="preserve">gentic </w:t>
-      </w:r>
-      <w:r>
-        <w:rPr>
-          <w:rFonts w:ascii="Bell MT" w:hAnsi="Bell MT"/>
-          <w:i/>
-          <w:iCs/>
-        </w:rPr>
-        <w:t>r</w:t>
-      </w:r>
-      <w:r>
-        <w:rPr>
-          <w:rFonts w:ascii="Bell MT" w:hAnsi="Bell MT"/>
-          <w:i/>
-          <w:iCs/>
-        </w:rPr>
-        <w:t xml:space="preserve">eputation in </w:t>
-      </w:r>
-      <w:r>
-        <w:rPr>
-          <w:rFonts w:ascii="Bell MT" w:hAnsi="Bell MT"/>
-          <w:i/>
-          <w:iCs/>
-        </w:rPr>
-        <w:t>n</w:t>
-      </w:r>
-      <w:r>
-        <w:rPr>
-          <w:rFonts w:ascii="Bell MT" w:hAnsi="Bell MT"/>
-          <w:i/>
-          <w:iCs/>
-        </w:rPr>
-        <w:t xml:space="preserve">ewly </w:t>
-      </w:r>
-      <w:r>
-        <w:rPr>
-          <w:rFonts w:ascii="Bell MT" w:hAnsi="Bell MT"/>
-          <w:i/>
-          <w:iCs/>
-        </w:rPr>
-        <w:t>f</w:t>
-      </w:r>
-      <w:r>
-        <w:rPr>
-          <w:rFonts w:ascii="Bell MT" w:hAnsi="Bell MT"/>
-          <w:i/>
-          <w:iCs/>
-        </w:rPr>
-        <w:t xml:space="preserve">ormed </w:t>
-      </w:r>
-      <w:r>
-        <w:rPr>
-          <w:rFonts w:ascii="Bell MT" w:hAnsi="Bell MT"/>
-          <w:i/>
-          <w:iCs/>
-        </w:rPr>
-        <w:t>f</w:t>
-      </w:r>
-      <w:r>
-        <w:rPr>
-          <w:rFonts w:ascii="Bell MT" w:hAnsi="Bell MT"/>
-          <w:i/>
-          <w:iCs/>
-        </w:rPr>
-        <w:t>ace-</w:t>
-      </w:r>
-      <w:r>
-        <w:rPr>
-          <w:rFonts w:ascii="Bell MT" w:hAnsi="Bell MT"/>
-          <w:i/>
-          <w:iCs/>
-        </w:rPr>
-        <w:t>t</w:t>
-      </w:r>
-      <w:r>
-        <w:rPr>
-          <w:rFonts w:ascii="Bell MT" w:hAnsi="Bell MT"/>
-          <w:i/>
-          <w:iCs/>
-        </w:rPr>
-        <w:t>o-</w:t>
-      </w:r>
-      <w:r>
-        <w:rPr>
-          <w:rFonts w:ascii="Bell MT" w:hAnsi="Bell MT"/>
-          <w:i/>
-          <w:iCs/>
-        </w:rPr>
-        <w:t>f</w:t>
-      </w:r>
-      <w:r>
-        <w:rPr>
-          <w:rFonts w:ascii="Bell MT" w:hAnsi="Bell MT"/>
-          <w:i/>
-          <w:iCs/>
-        </w:rPr>
-        <w:t xml:space="preserve">ace </w:t>
-      </w:r>
-      <w:r>
-        <w:rPr>
-          <w:rFonts w:ascii="Bell MT" w:hAnsi="Bell MT"/>
-          <w:i/>
-          <w:iCs/>
-        </w:rPr>
-        <w:t>g</w:t>
-      </w:r>
-      <w:r>
-        <w:rPr>
-          <w:rFonts w:ascii="Bell MT" w:hAnsi="Bell MT"/>
-          <w:i/>
-          <w:iCs/>
-        </w:rPr>
-        <w:t>roups.</w:t>
-      </w:r>
-      <w:r>
-        <w:rPr>
-          <w:rFonts w:ascii="Bell MT" w:hAnsi="Bell MT"/>
-          <w:i/>
-          <w:iCs/>
-          <w:sz w:val="24"/>
-          <w:szCs w:val="24"/>
-        </w:rPr>
         <w:t xml:space="preserve"> </w:t>
       </w:r>
       <w:r>
@@ -9120,7 +8014,7 @@
           <w:sz w:val="24"/>
           <w:szCs w:val="24"/>
         </w:rPr>
-        <w:t>Conference talk given at the European Conference on Personality, Zadar, Croatia.</w:t>
+        <w:t>Conference talk given at the Biannual Meeting of the German Society for Psychology, Frankfurt, Germany.</w:t>
       </w:r>
     </w:p>
     <w:p>
@@ -9143,116 +8037,305 @@
           <w:szCs w:val="24"/>
           <w:lang w:val="de-DE"/>
         </w:rPr>
-        <w:t>Rau</w:t>
-      </w:r>
-      <w:r>
-        <w:rPr>
-          <w:rFonts w:ascii="Bell MT" w:hAnsi="Bell MT"/>
-          <w:sz w:val="24"/>
-          <w:szCs w:val="24"/>
-          <w:lang w:val="de-DE"/>
-        </w:rPr>
-        <w:t xml:space="preserve"> R., Dufner, M., </w:t>
-      </w:r>
-      <w:proofErr w:type="spellStart"/>
-      <w:r>
-        <w:rPr>
-          <w:rFonts w:ascii="Bell MT" w:hAnsi="Bell MT"/>
-          <w:sz w:val="24"/>
-          <w:szCs w:val="24"/>
-          <w:lang w:val="de-DE"/>
-        </w:rPr>
-        <w:t>Geukes</w:t>
-      </w:r>
-      <w:proofErr w:type="spellEnd"/>
-      <w:r>
-        <w:rPr>
-          <w:rFonts w:ascii="Bell MT" w:hAnsi="Bell MT"/>
-          <w:sz w:val="24"/>
-          <w:szCs w:val="24"/>
-          <w:lang w:val="de-DE"/>
-        </w:rPr>
-        <w:t xml:space="preserve">, K., Back, M. D., &amp; Nestler, S. (2017). </w:t>
-      </w:r>
-      <w:r>
-        <w:rPr>
-          <w:rFonts w:ascii="Bell MT" w:hAnsi="Bell MT"/>
-          <w:i/>
-          <w:iCs/>
-          <w:sz w:val="24"/>
-          <w:szCs w:val="24"/>
-          <w:lang w:val="de-DE"/>
-        </w:rPr>
-        <w:t xml:space="preserve">Wie Du mich, so ich Dich? Reziprozitäten in der interpersonellen Wahrnehmung </w:t>
-      </w:r>
-      <w:proofErr w:type="spellStart"/>
-      <w:r>
-        <w:rPr>
-          <w:rFonts w:ascii="Bell MT" w:hAnsi="Bell MT"/>
-          <w:i/>
-          <w:iCs/>
-          <w:sz w:val="24"/>
-          <w:szCs w:val="24"/>
-          <w:lang w:val="de-DE"/>
-        </w:rPr>
-        <w:t>agentischer</w:t>
-      </w:r>
-      <w:proofErr w:type="spellEnd"/>
-      <w:r>
-        <w:rPr>
-          <w:rFonts w:ascii="Bell MT" w:hAnsi="Bell MT"/>
-          <w:i/>
-          <w:iCs/>
-          <w:sz w:val="24"/>
-          <w:szCs w:val="24"/>
-          <w:lang w:val="de-DE"/>
-        </w:rPr>
-        <w:t xml:space="preserve"> und kommunaler Eigenschaften. </w:t>
-      </w:r>
-      <w:r>
-        <w:rPr>
-          <w:rFonts w:ascii="Bell MT" w:hAnsi="Bell MT"/>
-          <w:sz w:val="24"/>
-          <w:szCs w:val="24"/>
-        </w:rPr>
-        <w:t xml:space="preserve">Conference talk given at the Biannual Meeting of the German Society for Differential and Personality Psychology and Psychological Diagnostics, Munich, Germany. </w:t>
-      </w:r>
-    </w:p>
-    <w:p>
-      <w:pPr>
-        <w:rPr>
-          <w:rFonts w:ascii="Bell MT" w:hAnsi="Bell MT"/>
-          <w:b/>
-          <w:bCs/>
-          <w:sz w:val="24"/>
-          <w:szCs w:val="24"/>
-        </w:rPr>
-      </w:pPr>
-    </w:p>
-    <w:p>
-      <w:pPr>
-        <w:spacing w:after="240" w:line="240" w:lineRule="auto"/>
-        <w:ind w:left="1410" w:hanging="1410"/>
-        <w:jc w:val="both"/>
-        <w:rPr>
-          <w:rFonts w:ascii="Bell MT" w:hAnsi="Bell MT"/>
-          <w:b/>
-          <w:bCs/>
-          <w:sz w:val="24"/>
-          <w:szCs w:val="24"/>
-          <w:lang w:val="de-DE"/>
-        </w:rPr>
-      </w:pPr>
-      <w:r>
-        <w:rPr>
-          <w:rFonts w:ascii="Bell MT" w:hAnsi="Bell MT"/>
-          <w:b/>
-          <w:bCs/>
-          <w:sz w:val="24"/>
-          <w:szCs w:val="24"/>
-          <w:lang w:val="de-DE"/>
-        </w:rPr>
-        <w:t>Posters:</w:t>
+        <w:t xml:space="preserve">Rau R., Dufner, M., Geukes, K., Back, M. D., &amp; Nestler, S. (2018). </w:t>
+      </w:r>
+      <w:r>
+        <w:rPr>
+          <w:rFonts w:ascii="Bell MT" w:hAnsi="Bell MT"/>
+          <w:i/>
+          <w:iCs/>
+        </w:rPr>
+        <w:t xml:space="preserve">Can </w:t>
+      </w:r>
+      <w:r>
+        <w:rPr>
+          <w:rFonts w:ascii="Bell MT" w:hAnsi="Bell MT"/>
+          <w:i/>
+          <w:iCs/>
+        </w:rPr>
+        <w:t>o</w:t>
+      </w:r>
+      <w:r>
+        <w:rPr>
+          <w:rFonts w:ascii="Bell MT" w:hAnsi="Bell MT"/>
+          <w:i/>
+          <w:iCs/>
+        </w:rPr>
+        <w:t>ther-</w:t>
+      </w:r>
+      <w:r>
+        <w:rPr>
+          <w:rFonts w:ascii="Bell MT" w:hAnsi="Bell MT"/>
+          <w:i/>
+          <w:iCs/>
+        </w:rPr>
+        <w:t>d</w:t>
+      </w:r>
+      <w:r>
+        <w:rPr>
+          <w:rFonts w:ascii="Bell MT" w:hAnsi="Bell MT"/>
+          <w:i/>
+          <w:iCs/>
+        </w:rPr>
+        <w:t xml:space="preserve">erogation </w:t>
+      </w:r>
+      <w:r>
+        <w:rPr>
+          <w:rFonts w:ascii="Bell MT" w:hAnsi="Bell MT"/>
+          <w:i/>
+          <w:iCs/>
+        </w:rPr>
+        <w:t>b</w:t>
+      </w:r>
+      <w:r>
+        <w:rPr>
+          <w:rFonts w:ascii="Bell MT" w:hAnsi="Bell MT"/>
+          <w:i/>
+          <w:iCs/>
+        </w:rPr>
+        <w:t xml:space="preserve">e </w:t>
+      </w:r>
+      <w:r>
+        <w:rPr>
+          <w:rFonts w:ascii="Bell MT" w:hAnsi="Bell MT"/>
+          <w:i/>
+          <w:iCs/>
+        </w:rPr>
+        <w:t>b</w:t>
+      </w:r>
+      <w:r>
+        <w:rPr>
+          <w:rFonts w:ascii="Bell MT" w:hAnsi="Bell MT"/>
+          <w:i/>
+          <w:iCs/>
+        </w:rPr>
+        <w:t xml:space="preserve">eneficial? Seeing </w:t>
+      </w:r>
+      <w:r>
+        <w:rPr>
+          <w:rFonts w:ascii="Bell MT" w:hAnsi="Bell MT"/>
+          <w:i/>
+          <w:iCs/>
+        </w:rPr>
+        <w:t>o</w:t>
+      </w:r>
+      <w:r>
+        <w:rPr>
+          <w:rFonts w:ascii="Bell MT" w:hAnsi="Bell MT"/>
+          <w:i/>
+          <w:iCs/>
+        </w:rPr>
+        <w:t xml:space="preserve">thers as </w:t>
+      </w:r>
+      <w:r>
+        <w:rPr>
+          <w:rFonts w:ascii="Bell MT" w:hAnsi="Bell MT"/>
+          <w:i/>
+          <w:iCs/>
+        </w:rPr>
+        <w:t>l</w:t>
+      </w:r>
+      <w:r>
+        <w:rPr>
+          <w:rFonts w:ascii="Bell MT" w:hAnsi="Bell MT"/>
+          <w:i/>
+          <w:iCs/>
+        </w:rPr>
+        <w:t xml:space="preserve">ow in </w:t>
+      </w:r>
+      <w:r>
+        <w:rPr>
+          <w:rFonts w:ascii="Bell MT" w:hAnsi="Bell MT"/>
+          <w:i/>
+          <w:iCs/>
+        </w:rPr>
+        <w:t>a</w:t>
+      </w:r>
+      <w:r>
+        <w:rPr>
+          <w:rFonts w:ascii="Bell MT" w:hAnsi="Bell MT"/>
+          <w:i/>
+          <w:iCs/>
+        </w:rPr>
+        <w:t xml:space="preserve">gency </w:t>
+      </w:r>
+      <w:r>
+        <w:rPr>
+          <w:rFonts w:ascii="Bell MT" w:hAnsi="Bell MT"/>
+          <w:i/>
+          <w:iCs/>
+        </w:rPr>
+        <w:t>c</w:t>
+      </w:r>
+      <w:r>
+        <w:rPr>
+          <w:rFonts w:ascii="Bell MT" w:hAnsi="Bell MT"/>
+          <w:i/>
+          <w:iCs/>
+        </w:rPr>
+        <w:t xml:space="preserve">an </w:t>
+      </w:r>
+      <w:r>
+        <w:rPr>
+          <w:rFonts w:ascii="Bell MT" w:hAnsi="Bell MT"/>
+          <w:i/>
+          <w:iCs/>
+        </w:rPr>
+        <w:t>l</w:t>
+      </w:r>
+      <w:r>
+        <w:rPr>
+          <w:rFonts w:ascii="Bell MT" w:hAnsi="Bell MT"/>
+          <w:i/>
+          <w:iCs/>
+        </w:rPr>
+        <w:t xml:space="preserve">ead to an </w:t>
+      </w:r>
+      <w:r>
+        <w:rPr>
+          <w:rFonts w:ascii="Bell MT" w:hAnsi="Bell MT"/>
+          <w:i/>
+          <w:iCs/>
+        </w:rPr>
+        <w:t>a</w:t>
+      </w:r>
+      <w:r>
+        <w:rPr>
+          <w:rFonts w:ascii="Bell MT" w:hAnsi="Bell MT"/>
+          <w:i/>
+          <w:iCs/>
+        </w:rPr>
+        <w:t xml:space="preserve">gentic </w:t>
+      </w:r>
+      <w:r>
+        <w:rPr>
+          <w:rFonts w:ascii="Bell MT" w:hAnsi="Bell MT"/>
+          <w:i/>
+          <w:iCs/>
+        </w:rPr>
+        <w:t>r</w:t>
+      </w:r>
+      <w:r>
+        <w:rPr>
+          <w:rFonts w:ascii="Bell MT" w:hAnsi="Bell MT"/>
+          <w:i/>
+          <w:iCs/>
+        </w:rPr>
+        <w:t xml:space="preserve">eputation in </w:t>
+      </w:r>
+      <w:r>
+        <w:rPr>
+          <w:rFonts w:ascii="Bell MT" w:hAnsi="Bell MT"/>
+          <w:i/>
+          <w:iCs/>
+        </w:rPr>
+        <w:t>n</w:t>
+      </w:r>
+      <w:r>
+        <w:rPr>
+          <w:rFonts w:ascii="Bell MT" w:hAnsi="Bell MT"/>
+          <w:i/>
+          <w:iCs/>
+        </w:rPr>
+        <w:t xml:space="preserve">ewly </w:t>
+      </w:r>
+      <w:r>
+        <w:rPr>
+          <w:rFonts w:ascii="Bell MT" w:hAnsi="Bell MT"/>
+          <w:i/>
+          <w:iCs/>
+        </w:rPr>
+        <w:t>f</w:t>
+      </w:r>
+      <w:r>
+        <w:rPr>
+          <w:rFonts w:ascii="Bell MT" w:hAnsi="Bell MT"/>
+          <w:i/>
+          <w:iCs/>
+        </w:rPr>
+        <w:t xml:space="preserve">ormed </w:t>
+      </w:r>
+      <w:r>
+        <w:rPr>
+          <w:rFonts w:ascii="Bell MT" w:hAnsi="Bell MT"/>
+          <w:i/>
+          <w:iCs/>
+        </w:rPr>
+        <w:t>f</w:t>
+      </w:r>
+      <w:r>
+        <w:rPr>
+          <w:rFonts w:ascii="Bell MT" w:hAnsi="Bell MT"/>
+          <w:i/>
+          <w:iCs/>
+        </w:rPr>
+        <w:t>ace-</w:t>
+      </w:r>
+      <w:r>
+        <w:rPr>
+          <w:rFonts w:ascii="Bell MT" w:hAnsi="Bell MT"/>
+          <w:i/>
+          <w:iCs/>
+        </w:rPr>
+        <w:t>t</w:t>
+      </w:r>
+      <w:r>
+        <w:rPr>
+          <w:rFonts w:ascii="Bell MT" w:hAnsi="Bell MT"/>
+          <w:i/>
+          <w:iCs/>
+        </w:rPr>
+        <w:t>o-</w:t>
+      </w:r>
+      <w:r>
+        <w:rPr>
+          <w:rFonts w:ascii="Bell MT" w:hAnsi="Bell MT"/>
+          <w:i/>
+          <w:iCs/>
+        </w:rPr>
+        <w:t>f</w:t>
+      </w:r>
+      <w:r>
+        <w:rPr>
+          <w:rFonts w:ascii="Bell MT" w:hAnsi="Bell MT"/>
+          <w:i/>
+          <w:iCs/>
+        </w:rPr>
+        <w:t xml:space="preserve">ace </w:t>
+      </w:r>
+      <w:r>
+        <w:rPr>
+          <w:rFonts w:ascii="Bell MT" w:hAnsi="Bell MT"/>
+          <w:i/>
+          <w:iCs/>
+        </w:rPr>
+        <w:t>g</w:t>
+      </w:r>
+      <w:r>
+        <w:rPr>
+          <w:rFonts w:ascii="Bell MT" w:hAnsi="Bell MT"/>
+          <w:i/>
+          <w:iCs/>
+        </w:rPr>
+        <w:t>roups.</w:t>
+      </w:r>
+      <w:r>
+        <w:rPr>
+          <w:rFonts w:ascii="Bell MT" w:hAnsi="Bell MT"/>
+          <w:i/>
+          <w:iCs/>
+          <w:sz w:val="24"/>
+          <w:szCs w:val="24"/>
+        </w:rPr>
+        <w:t xml:space="preserve"> </w:t>
+      </w:r>
+      <w:r>
+        <w:rPr>
+          <w:rFonts w:ascii="Bell MT" w:hAnsi="Bell MT"/>
+          <w:sz w:val="24"/>
+          <w:szCs w:val="24"/>
+        </w:rPr>
+        <w:t>Conference talk given at the European Conference on Personality, Zadar, Croatia.</w:t>
       </w:r>
     </w:p>
     <w:p>
@@ -9275,46 +8358,47 @@
           <w:szCs w:val="24"/>
           <w:lang w:val="de-DE"/>
         </w:rPr>
-        <w:t xml:space="preserve">Rau, R., Nestler, W., Dufner, M., &amp; Nestler, S., (2018). </w:t>
-      </w:r>
-      <w:r>
-        <w:rPr>
-          <w:rFonts w:ascii="Bell MT" w:hAnsi="Bell MT"/>
-          <w:i/>
-          <w:iCs/>
-          <w:sz w:val="24"/>
-          <w:szCs w:val="24"/>
-        </w:rPr>
-        <w:t xml:space="preserve">Validation of an online-tool </w:t>
-      </w:r>
-      <w:r>
-        <w:rPr>
-          <w:rFonts w:ascii="Bell MT" w:hAnsi="Bell MT"/>
-          <w:i/>
-          <w:iCs/>
-          <w:sz w:val="24"/>
-          <w:szCs w:val="24"/>
-        </w:rPr>
-        <w:t xml:space="preserve">to </w:t>
-      </w:r>
-      <w:r>
-        <w:rPr>
-          <w:rFonts w:ascii="Bell MT" w:hAnsi="Bell MT"/>
-          <w:i/>
-          <w:iCs/>
-          <w:sz w:val="24"/>
-          <w:szCs w:val="24"/>
-        </w:rPr>
-        <w:t>measure individual styles in snap personality judgments.</w:t>
-      </w:r>
-      <w:r>
-        <w:rPr>
-          <w:rFonts w:ascii="Bell MT" w:hAnsi="Bell MT"/>
-          <w:sz w:val="24"/>
-          <w:szCs w:val="24"/>
-        </w:rPr>
-        <w:t xml:space="preserve">  Presented at the European Conference on Personality, Zadar, Croatia.</w:t>
-      </w:r>
+        <w:t>Rau</w:t>
+      </w:r>
+      <w:r>
+        <w:rPr>
+          <w:rFonts w:ascii="Bell MT" w:hAnsi="Bell MT"/>
+          <w:sz w:val="24"/>
+          <w:szCs w:val="24"/>
+          <w:lang w:val="de-DE"/>
+        </w:rPr>
+        <w:t xml:space="preserve"> R., Dufner, M., Geukes, K., Back, M. D., &amp; Nestler, S. (2017). </w:t>
+      </w:r>
+      <w:r>
+        <w:rPr>
+          <w:rFonts w:ascii="Bell MT" w:hAnsi="Bell MT"/>
+          <w:i/>
+          <w:iCs/>
+          <w:sz w:val="24"/>
+          <w:szCs w:val="24"/>
+          <w:lang w:val="de-DE"/>
+        </w:rPr>
+        <w:t xml:space="preserve">Wie Du mich, so ich Dich? Reziprozitäten in der interpersonellen Wahrnehmung agentischer und kommunaler Eigenschaften. </w:t>
+      </w:r>
+      <w:r>
+        <w:rPr>
+          <w:rFonts w:ascii="Bell MT" w:hAnsi="Bell MT"/>
+          <w:sz w:val="24"/>
+          <w:szCs w:val="24"/>
+        </w:rPr>
+        <w:t xml:space="preserve">Conference talk given at the Biannual Meeting of the German Society for Differential and Personality Psychology and Psychological Diagnostics, Munich, Germany. </w:t>
+      </w:r>
+    </w:p>
+    <w:p>
+      <w:pPr>
+        <w:rPr>
+          <w:rFonts w:ascii="Bell MT" w:hAnsi="Bell MT"/>
+          <w:b/>
+          <w:bCs/>
+          <w:sz w:val="24"/>
+          <w:szCs w:val="24"/>
+        </w:rPr>
+      </w:pPr>
     </w:p>
     <w:p>
       <w:pPr>
@@ -9327,6 +8411,7 @@
           <w:bCs/>
           <w:sz w:val="24"/>
           <w:szCs w:val="24"/>
+          <w:lang w:val="de-DE"/>
         </w:rPr>
       </w:pPr>
       <w:r>
@@ -9336,8 +8421,9 @@
           <w:bCs/>
           <w:sz w:val="24"/>
           <w:szCs w:val="24"/>
-        </w:rPr>
-        <w:t>Chaired Symposia:</w:t>
+          <w:lang w:val="de-DE"/>
+        </w:rPr>
+        <w:t>Posters:</w:t>
       </w:r>
     </w:p>
     <w:p>
@@ -9360,94 +8446,69 @@
           <w:szCs w:val="24"/>
           <w:lang w:val="de-DE"/>
         </w:rPr>
-        <w:t>Rau, R., Pusch, S., Wiedenroth, A., &amp; Mund, M. (2021)</w:t>
-      </w:r>
-      <w:r>
-        <w:rPr>
-          <w:rFonts w:ascii="Bell MT" w:hAnsi="Bell MT"/>
-          <w:sz w:val="24"/>
-          <w:szCs w:val="24"/>
-          <w:lang w:val="de-DE"/>
-        </w:rPr>
-        <w:t xml:space="preserve">. </w:t>
-      </w:r>
-      <w:r>
-        <w:rPr>
-          <w:rFonts w:ascii="Bell MT" w:hAnsi="Bell MT"/>
-          <w:i/>
-          <w:iCs/>
-          <w:sz w:val="24"/>
-          <w:szCs w:val="24"/>
-        </w:rPr>
-        <w:t xml:space="preserve">Tomorrow will be </w:t>
-      </w:r>
-      <w:r>
-        <w:rPr>
-          <w:rFonts w:ascii="Bell MT" w:hAnsi="Bell MT"/>
-          <w:i/>
-          <w:iCs/>
-          <w:sz w:val="24"/>
-          <w:szCs w:val="24"/>
-        </w:rPr>
-        <w:t>d</w:t>
-      </w:r>
-      <w:r>
-        <w:rPr>
-          <w:rFonts w:ascii="Bell MT" w:hAnsi="Bell MT"/>
-          <w:i/>
-          <w:iCs/>
-          <w:sz w:val="24"/>
-          <w:szCs w:val="24"/>
-        </w:rPr>
-        <w:t xml:space="preserve">ifferent: Interpersonal </w:t>
-      </w:r>
-      <w:r>
-        <w:rPr>
-          <w:rFonts w:ascii="Bell MT" w:hAnsi="Bell MT"/>
-          <w:i/>
-          <w:iCs/>
-          <w:sz w:val="24"/>
-          <w:szCs w:val="24"/>
-        </w:rPr>
-        <w:t>p</w:t>
-      </w:r>
-      <w:r>
-        <w:rPr>
-          <w:rFonts w:ascii="Bell MT" w:hAnsi="Bell MT"/>
-          <w:i/>
-          <w:iCs/>
-          <w:sz w:val="24"/>
-          <w:szCs w:val="24"/>
-        </w:rPr>
-        <w:t xml:space="preserve">erceptions over </w:t>
-      </w:r>
-      <w:r>
-        <w:rPr>
-          <w:rFonts w:ascii="Bell MT" w:hAnsi="Bell MT"/>
-          <w:i/>
-          <w:iCs/>
-          <w:sz w:val="24"/>
-          <w:szCs w:val="24"/>
-        </w:rPr>
-        <w:t>t</w:t>
-      </w:r>
-      <w:r>
-        <w:rPr>
-          <w:rFonts w:ascii="Bell MT" w:hAnsi="Bell MT"/>
-          <w:i/>
-          <w:iCs/>
-          <w:sz w:val="24"/>
-          <w:szCs w:val="24"/>
-        </w:rPr>
-        <w:t>ime</w:t>
-      </w:r>
-      <w:r>
-        <w:rPr>
-          <w:rFonts w:ascii="Bell MT" w:hAnsi="Bell MT"/>
-          <w:sz w:val="24"/>
-          <w:szCs w:val="24"/>
-        </w:rPr>
-        <w:t>. Symposium at the Biannual Meeting of the German Society for Differential and Personality Psychology and Psychological Diagnostics, Ulm, Germany.</w:t>
+        <w:t xml:space="preserve">Rau, R., Nestler, W., Dufner, M., &amp; Nestler, S., (2018). </w:t>
+      </w:r>
+      <w:r>
+        <w:rPr>
+          <w:rFonts w:ascii="Bell MT" w:hAnsi="Bell MT"/>
+          <w:i/>
+          <w:iCs/>
+          <w:sz w:val="24"/>
+          <w:szCs w:val="24"/>
+        </w:rPr>
+        <w:t xml:space="preserve">Validation of an online-tool </w:t>
+      </w:r>
+      <w:r>
+        <w:rPr>
+          <w:rFonts w:ascii="Bell MT" w:hAnsi="Bell MT"/>
+          <w:i/>
+          <w:iCs/>
+          <w:sz w:val="24"/>
+          <w:szCs w:val="24"/>
+        </w:rPr>
+        <w:t xml:space="preserve">to </w:t>
+      </w:r>
+      <w:r>
+        <w:rPr>
+          <w:rFonts w:ascii="Bell MT" w:hAnsi="Bell MT"/>
+          <w:i/>
+          <w:iCs/>
+          <w:sz w:val="24"/>
+          <w:szCs w:val="24"/>
+        </w:rPr>
+        <w:t>measure individual styles in snap personality judgments.</w:t>
+      </w:r>
+      <w:r>
+        <w:rPr>
+          <w:rFonts w:ascii="Bell MT" w:hAnsi="Bell MT"/>
+          <w:sz w:val="24"/>
+          <w:szCs w:val="24"/>
+        </w:rPr>
+        <w:t xml:space="preserve">  Presented at the European Conference on Personality, Zadar, Croatia.</w:t>
+      </w:r>
+    </w:p>
+    <w:p>
+      <w:pPr>
+        <w:spacing w:after="240" w:line="240" w:lineRule="auto"/>
+        <w:ind w:left="1410" w:hanging="1410"/>
+        <w:jc w:val="both"/>
+        <w:rPr>
+          <w:rFonts w:ascii="Bell MT" w:hAnsi="Bell MT"/>
+          <w:b/>
+          <w:bCs/>
+          <w:sz w:val="24"/>
+          <w:szCs w:val="24"/>
+        </w:rPr>
+      </w:pPr>
+      <w:r>
+        <w:rPr>
+          <w:rFonts w:ascii="Bell MT" w:hAnsi="Bell MT"/>
+          <w:b/>
+          <w:bCs/>
+          <w:sz w:val="24"/>
+          <w:szCs w:val="24"/>
+        </w:rPr>
+        <w:t>Chaired Symposia:</w:t>
       </w:r>
     </w:p>
     <w:p>
@@ -9468,6 +8529,116 @@
           <w:rFonts w:ascii="Bell MT" w:hAnsi="Bell MT"/>
           <w:sz w:val="24"/>
           <w:szCs w:val="24"/>
+          <w:lang w:val="de-DE"/>
+        </w:rPr>
+        <w:t>Rau, R., Pusch, S., Wiedenroth, A., &amp; Mund, M. (2021)</w:t>
+      </w:r>
+      <w:r>
+        <w:rPr>
+          <w:rFonts w:ascii="Bell MT" w:hAnsi="Bell MT"/>
+          <w:sz w:val="24"/>
+          <w:szCs w:val="24"/>
+          <w:lang w:val="de-DE"/>
+        </w:rPr>
+        <w:t xml:space="preserve">. </w:t>
+      </w:r>
+      <w:r>
+        <w:rPr>
+          <w:rFonts w:ascii="Bell MT" w:hAnsi="Bell MT"/>
+          <w:i/>
+          <w:iCs/>
+          <w:sz w:val="24"/>
+          <w:szCs w:val="24"/>
+        </w:rPr>
+        <w:t xml:space="preserve">Tomorrow will be </w:t>
+      </w:r>
+      <w:r>
+        <w:rPr>
+          <w:rFonts w:ascii="Bell MT" w:hAnsi="Bell MT"/>
+          <w:i/>
+          <w:iCs/>
+          <w:sz w:val="24"/>
+          <w:szCs w:val="24"/>
+        </w:rPr>
+        <w:t>d</w:t>
+      </w:r>
+      <w:r>
+        <w:rPr>
+          <w:rFonts w:ascii="Bell MT" w:hAnsi="Bell MT"/>
+          <w:i/>
+          <w:iCs/>
+          <w:sz w:val="24"/>
+          <w:szCs w:val="24"/>
+        </w:rPr>
+        <w:t xml:space="preserve">ifferent: Interpersonal </w:t>
+      </w:r>
+      <w:r>
+        <w:rPr>
+          <w:rFonts w:ascii="Bell MT" w:hAnsi="Bell MT"/>
+          <w:i/>
+          <w:iCs/>
+          <w:sz w:val="24"/>
+          <w:szCs w:val="24"/>
+        </w:rPr>
+        <w:t>p</w:t>
+      </w:r>
+      <w:r>
+        <w:rPr>
+          <w:rFonts w:ascii="Bell MT" w:hAnsi="Bell MT"/>
+          <w:i/>
+          <w:iCs/>
+          <w:sz w:val="24"/>
+          <w:szCs w:val="24"/>
+        </w:rPr>
+        <w:t xml:space="preserve">erceptions over </w:t>
+      </w:r>
+      <w:r>
+        <w:rPr>
+          <w:rFonts w:ascii="Bell MT" w:hAnsi="Bell MT"/>
+          <w:i/>
+          <w:iCs/>
+          <w:sz w:val="24"/>
+          <w:szCs w:val="24"/>
+        </w:rPr>
+        <w:t>t</w:t>
+      </w:r>
+      <w:r>
+        <w:rPr>
+          <w:rFonts w:ascii="Bell MT" w:hAnsi="Bell MT"/>
+          <w:i/>
+          <w:iCs/>
+          <w:sz w:val="24"/>
+          <w:szCs w:val="24"/>
+        </w:rPr>
+        <w:t>ime</w:t>
+      </w:r>
+      <w:r>
+        <w:rPr>
+          <w:rFonts w:ascii="Bell MT" w:hAnsi="Bell MT"/>
+          <w:sz w:val="24"/>
+          <w:szCs w:val="24"/>
+        </w:rPr>
+        <w:t>. Symposium at the Biannual Meeting of the German Society for Differential and Personality Psychology and Psychological Diagnostics, Ulm, Germany.</w:t>
+      </w:r>
+    </w:p>
+    <w:p>
+      <w:pPr>
+        <w:autoSpaceDE w:val="0"/>
+        <w:autoSpaceDN w:val="0"/>
+        <w:adjustRightInd w:val="0"/>
+        <w:spacing w:after="240" w:line="240" w:lineRule="auto"/>
+        <w:ind w:left="426" w:hanging="426"/>
+        <w:rPr>
+          <w:rFonts w:ascii="Bell MT" w:hAnsi="Bell MT"/>
+          <w:sz w:val="24"/>
+          <w:szCs w:val="24"/>
+        </w:rPr>
+      </w:pPr>
+      <w:r>
+        <w:rPr>
+          <w:rFonts w:ascii="Bell MT" w:hAnsi="Bell MT"/>
+          <w:sz w:val="24"/>
+          <w:szCs w:val="24"/>
         </w:rPr>
         <w:t>Rau</w:t>
       </w:r>
@@ -9485,25 +8656,7 @@
           <w:sz w:val="24"/>
           <w:szCs w:val="24"/>
         </w:rPr>
-        <w:t xml:space="preserve"> R., </w:t>
-      </w:r>
-      <w:proofErr w:type="spellStart"/>
-      <w:r>
-        <w:rPr>
-          <w:rFonts w:ascii="Bell MT" w:hAnsi="Bell MT"/>
-          <w:sz w:val="24"/>
-          <w:szCs w:val="24"/>
-        </w:rPr>
-        <w:t>Barranti</w:t>
-      </w:r>
-      <w:proofErr w:type="spellEnd"/>
-      <w:r>
-        <w:rPr>
-          <w:rFonts w:ascii="Bell MT" w:hAnsi="Bell MT"/>
-          <w:sz w:val="24"/>
-          <w:szCs w:val="24"/>
-        </w:rPr>
-        <w:t>, M., Costello, C. K.</w:t>
+        <w:t xml:space="preserve"> R., Barranti, M., Costello, C. K.</w:t>
       </w:r>
       <w:r>
         <w:rPr>
@@ -10945,6 +10098,11 @@
       <w:contextualSpacing/>
     </w:pPr>
   </w:style>
+  <w:style w:type="character" w:customStyle="1" w:styleId="markedcontent">
+    <w:name w:val="markedcontent"/>
+    <w:basedOn w:val="Absatz-Standardschriftart"/>
+    <w:rsid w:val="00D703DD"/>
+  </w:style>
 </w:styles>
 </file>
 

</xml_diff>

<commit_message>
published version of methods paper
</commit_message>
<xml_diff>
--- a/files/cv_rrau.docx
+++ b/files/cv_rrau.docx
@@ -360,7 +360,27 @@
           <w:sz w:val="24"/>
           <w:szCs w:val="24"/>
         </w:rPr>
-        <w:t>(Dr. rer. nat.)</w:t>
+        <w:t xml:space="preserve">(Dr. </w:t>
+      </w:r>
+      <w:proofErr w:type="spellStart"/>
+      <w:r>
+        <w:rPr>
+          <w:rFonts w:ascii="Bell MT" w:hAnsi="Bell MT"/>
+          <w:b/>
+          <w:sz w:val="24"/>
+          <w:szCs w:val="24"/>
+        </w:rPr>
+        <w:t>rer</w:t>
+      </w:r>
+      <w:proofErr w:type="spellEnd"/>
+      <w:r>
+        <w:rPr>
+          <w:rFonts w:ascii="Bell MT" w:hAnsi="Bell MT"/>
+          <w:b/>
+          <w:sz w:val="24"/>
+          <w:szCs w:val="24"/>
+        </w:rPr>
+        <w:t>. nat.)</w:t>
       </w:r>
       <w:r>
         <w:rPr>
@@ -1133,7 +1153,27 @@
           <w:sz w:val="24"/>
           <w:szCs w:val="24"/>
         </w:rPr>
-        <w:t>Project employee at MTO Testsysteme GmbH</w:t>
+        <w:t xml:space="preserve">Project employee at MTO </w:t>
+      </w:r>
+      <w:proofErr w:type="spellStart"/>
+      <w:r>
+        <w:rPr>
+          <w:rFonts w:ascii="Bell MT" w:hAnsi="Bell MT"/>
+          <w:b/>
+          <w:sz w:val="24"/>
+          <w:szCs w:val="24"/>
+        </w:rPr>
+        <w:t>Testsysteme</w:t>
+      </w:r>
+      <w:proofErr w:type="spellEnd"/>
+      <w:r>
+        <w:rPr>
+          <w:rFonts w:ascii="Bell MT" w:hAnsi="Bell MT"/>
+          <w:b/>
+          <w:sz w:val="24"/>
+          <w:szCs w:val="24"/>
+        </w:rPr>
+        <w:t xml:space="preserve"> GmbH</w:t>
       </w:r>
       <w:r>
         <w:rPr>
@@ -1571,7 +1611,25 @@
           <w:sz w:val="24"/>
           <w:szCs w:val="24"/>
         </w:rPr>
-        <w:t xml:space="preserve"> by Schuhfried GmbH</w:t>
+        <w:t xml:space="preserve"> by </w:t>
+      </w:r>
+      <w:proofErr w:type="spellStart"/>
+      <w:r>
+        <w:rPr>
+          <w:rFonts w:ascii="Bell MT" w:hAnsi="Bell MT"/>
+          <w:sz w:val="24"/>
+          <w:szCs w:val="24"/>
+        </w:rPr>
+        <w:t>Schuhfried</w:t>
+      </w:r>
+      <w:proofErr w:type="spellEnd"/>
+      <w:r>
+        <w:rPr>
+          <w:rFonts w:ascii="Bell MT" w:hAnsi="Bell MT"/>
+          <w:sz w:val="24"/>
+          <w:szCs w:val="24"/>
+        </w:rPr>
+        <w:t xml:space="preserve"> GmbH</w:t>
       </w:r>
       <w:r>
         <w:rPr>
@@ -1839,6 +1897,7 @@
         </w:rPr>
         <w:tab/>
       </w:r>
+      <w:proofErr w:type="spellStart"/>
       <w:r>
         <w:rPr>
           <w:rFonts w:ascii="Bell MT" w:hAnsi="Bell MT"/>
@@ -1848,6 +1907,7 @@
         </w:rPr>
         <w:t>Deutschlandstipendium</w:t>
       </w:r>
+      <w:proofErr w:type="spellEnd"/>
       <w:r>
         <w:rPr>
           <w:rFonts w:ascii="Bell MT" w:hAnsi="Bell MT"/>
@@ -1922,6 +1982,7 @@
         </w:rPr>
         <w:t xml:space="preserve">Scholarship by </w:t>
       </w:r>
+      <w:proofErr w:type="spellStart"/>
       <w:r>
         <w:rPr>
           <w:rFonts w:ascii="Bell MT" w:hAnsi="Bell MT"/>
@@ -1947,8 +2008,69 @@
           <w:sz w:val="24"/>
           <w:szCs w:val="24"/>
         </w:rPr>
-        <w:t>ung Deutscher Psychologen e.V.</w:t>
-      </w:r>
+        <w:t>ung</w:t>
+      </w:r>
+      <w:proofErr w:type="spellEnd"/>
+      <w:r>
+        <w:rPr>
+          <w:rFonts w:ascii="Bell MT" w:hAnsi="Bell MT"/>
+          <w:b/>
+          <w:sz w:val="24"/>
+          <w:szCs w:val="24"/>
+        </w:rPr>
+        <w:t xml:space="preserve"> </w:t>
+      </w:r>
+      <w:proofErr w:type="spellStart"/>
+      <w:r>
+        <w:rPr>
+          <w:rFonts w:ascii="Bell MT" w:hAnsi="Bell MT"/>
+          <w:b/>
+          <w:sz w:val="24"/>
+          <w:szCs w:val="24"/>
+        </w:rPr>
+        <w:t>Deutscher</w:t>
+      </w:r>
+      <w:proofErr w:type="spellEnd"/>
+      <w:r>
+        <w:rPr>
+          <w:rFonts w:ascii="Bell MT" w:hAnsi="Bell MT"/>
+          <w:b/>
+          <w:sz w:val="24"/>
+          <w:szCs w:val="24"/>
+        </w:rPr>
+        <w:t xml:space="preserve"> </w:t>
+      </w:r>
+      <w:proofErr w:type="spellStart"/>
+      <w:r>
+        <w:rPr>
+          <w:rFonts w:ascii="Bell MT" w:hAnsi="Bell MT"/>
+          <w:b/>
+          <w:sz w:val="24"/>
+          <w:szCs w:val="24"/>
+        </w:rPr>
+        <w:t>Psychologen</w:t>
+      </w:r>
+      <w:proofErr w:type="spellEnd"/>
+      <w:r>
+        <w:rPr>
+          <w:rFonts w:ascii="Bell MT" w:hAnsi="Bell MT"/>
+          <w:b/>
+          <w:sz w:val="24"/>
+          <w:szCs w:val="24"/>
+        </w:rPr>
+        <w:t xml:space="preserve"> </w:t>
+      </w:r>
+      <w:proofErr w:type="spellStart"/>
+      <w:r>
+        <w:rPr>
+          <w:rFonts w:ascii="Bell MT" w:hAnsi="Bell MT"/>
+          <w:b/>
+          <w:sz w:val="24"/>
+          <w:szCs w:val="24"/>
+        </w:rPr>
+        <w:t>e.V.</w:t>
+      </w:r>
+      <w:proofErr w:type="spellEnd"/>
       <w:r>
         <w:rPr>
           <w:rFonts w:ascii="Bell MT" w:hAnsi="Bell MT"/>
@@ -2236,7 +2358,25 @@
           <w:sz w:val="24"/>
           <w:szCs w:val="24"/>
         </w:rPr>
-        <w:t>; held together with Prof. Dr. Fanz Neyer and Prof. Dr. Janina Bühler</w:t>
+        <w:t xml:space="preserve">; held together with Prof. Dr. </w:t>
+      </w:r>
+      <w:proofErr w:type="spellStart"/>
+      <w:r>
+        <w:rPr>
+          <w:rFonts w:ascii="Bell MT" w:hAnsi="Bell MT"/>
+          <w:sz w:val="24"/>
+          <w:szCs w:val="24"/>
+        </w:rPr>
+        <w:t>Fanz</w:t>
+      </w:r>
+      <w:proofErr w:type="spellEnd"/>
+      <w:r>
+        <w:rPr>
+          <w:rFonts w:ascii="Bell MT" w:hAnsi="Bell MT"/>
+          <w:sz w:val="24"/>
+          <w:szCs w:val="24"/>
+        </w:rPr>
+        <w:t xml:space="preserve"> Neyer and Prof. Dr. Janina Bühler</w:t>
       </w:r>
     </w:p>
     <w:p>
@@ -3074,7 +3214,25 @@
           <w:szCs w:val="24"/>
         </w:rPr>
         <w:tab/>
-        <w:t>Workshop: Missing Data (by Simon Grund)</w:t>
+        <w:t xml:space="preserve">Workshop: Missing Data (by Simon </w:t>
+      </w:r>
+      <w:proofErr w:type="spellStart"/>
+      <w:r>
+        <w:rPr>
+          <w:rFonts w:ascii="Bell MT" w:hAnsi="Bell MT"/>
+          <w:sz w:val="24"/>
+          <w:szCs w:val="24"/>
+        </w:rPr>
+        <w:t>Grund</w:t>
+      </w:r>
+      <w:proofErr w:type="spellEnd"/>
+      <w:r>
+        <w:rPr>
+          <w:rFonts w:ascii="Bell MT" w:hAnsi="Bell MT"/>
+          <w:sz w:val="24"/>
+          <w:szCs w:val="24"/>
+        </w:rPr>
+        <w:t>)</w:t>
       </w:r>
     </w:p>
     <w:p>
@@ -3265,7 +3423,43 @@
           <w:sz w:val="24"/>
           <w:szCs w:val="24"/>
         </w:rPr>
-        <w:t>Workshop: Multilevel Structural Equation Modelling with lavaan (by Yves Rosseel and Axel Mayer)</w:t>
+        <w:t xml:space="preserve">Workshop: Multilevel Structural Equation Modelling with </w:t>
+      </w:r>
+      <w:proofErr w:type="spellStart"/>
+      <w:r>
+        <w:rPr>
+          <w:rFonts w:ascii="Bell MT" w:hAnsi="Bell MT"/>
+          <w:sz w:val="24"/>
+          <w:szCs w:val="24"/>
+        </w:rPr>
+        <w:t>lavaan</w:t>
+      </w:r>
+      <w:proofErr w:type="spellEnd"/>
+      <w:r>
+        <w:rPr>
+          <w:rFonts w:ascii="Bell MT" w:hAnsi="Bell MT"/>
+          <w:sz w:val="24"/>
+          <w:szCs w:val="24"/>
+        </w:rPr>
+        <w:t xml:space="preserve"> (by Yves </w:t>
+      </w:r>
+      <w:proofErr w:type="spellStart"/>
+      <w:r>
+        <w:rPr>
+          <w:rFonts w:ascii="Bell MT" w:hAnsi="Bell MT"/>
+          <w:sz w:val="24"/>
+          <w:szCs w:val="24"/>
+        </w:rPr>
+        <w:t>Rosseel</w:t>
+      </w:r>
+      <w:proofErr w:type="spellEnd"/>
+      <w:r>
+        <w:rPr>
+          <w:rFonts w:ascii="Bell MT" w:hAnsi="Bell MT"/>
+          <w:sz w:val="24"/>
+          <w:szCs w:val="24"/>
+        </w:rPr>
+        <w:t xml:space="preserve"> and Axel Mayer)</w:t>
       </w:r>
     </w:p>
     <w:p>
@@ -3309,7 +3503,25 @@
           <w:sz w:val="24"/>
           <w:szCs w:val="24"/>
         </w:rPr>
-        <w:t>Florian Pargent and</w:t>
+        <w:t xml:space="preserve">Florian </w:t>
+      </w:r>
+      <w:proofErr w:type="spellStart"/>
+      <w:r>
+        <w:rPr>
+          <w:rFonts w:ascii="Bell MT" w:hAnsi="Bell MT"/>
+          <w:sz w:val="24"/>
+          <w:szCs w:val="24"/>
+        </w:rPr>
+        <w:t>Pargent</w:t>
+      </w:r>
+      <w:proofErr w:type="spellEnd"/>
+      <w:r>
+        <w:rPr>
+          <w:rFonts w:ascii="Bell MT" w:hAnsi="Bell MT"/>
+          <w:sz w:val="24"/>
+          <w:szCs w:val="24"/>
+        </w:rPr>
+        <w:t xml:space="preserve"> and</w:t>
       </w:r>
       <w:r>
         <w:rPr>
@@ -3325,7 +3537,25 @@
           <w:sz w:val="24"/>
           <w:szCs w:val="24"/>
         </w:rPr>
-        <w:t>Clemens Stachl)</w:t>
+        <w:t xml:space="preserve">Clemens </w:t>
+      </w:r>
+      <w:proofErr w:type="spellStart"/>
+      <w:r>
+        <w:rPr>
+          <w:rFonts w:ascii="Bell MT" w:hAnsi="Bell MT"/>
+          <w:sz w:val="24"/>
+          <w:szCs w:val="24"/>
+        </w:rPr>
+        <w:t>Stachl</w:t>
+      </w:r>
+      <w:proofErr w:type="spellEnd"/>
+      <w:r>
+        <w:rPr>
+          <w:rFonts w:ascii="Bell MT" w:hAnsi="Bell MT"/>
+          <w:sz w:val="24"/>
+          <w:szCs w:val="24"/>
+        </w:rPr>
+        <w:t>)</w:t>
       </w:r>
     </w:p>
     <w:p>
@@ -3377,7 +3607,25 @@
           <w:sz w:val="24"/>
           <w:szCs w:val="24"/>
         </w:rPr>
-        <w:t xml:space="preserve"> (by Daniel Lakens)</w:t>
+        <w:t xml:space="preserve"> (by Daniel </w:t>
+      </w:r>
+      <w:proofErr w:type="spellStart"/>
+      <w:r>
+        <w:rPr>
+          <w:rFonts w:ascii="Bell MT" w:hAnsi="Bell MT"/>
+          <w:sz w:val="24"/>
+          <w:szCs w:val="24"/>
+        </w:rPr>
+        <w:t>Lakens</w:t>
+      </w:r>
+      <w:proofErr w:type="spellEnd"/>
+      <w:r>
+        <w:rPr>
+          <w:rFonts w:ascii="Bell MT" w:hAnsi="Bell MT"/>
+          <w:sz w:val="24"/>
+          <w:szCs w:val="24"/>
+        </w:rPr>
+        <w:t>)</w:t>
       </w:r>
       <w:r>
         <w:rPr>
@@ -3464,22 +3712,69 @@
         <w:jc w:val="both"/>
         <w:rPr>
           <w:rFonts w:ascii="Bell MT" w:hAnsi="Bell MT"/>
+          <w:sz w:val="24"/>
+          <w:szCs w:val="24"/>
+        </w:rPr>
+      </w:pPr>
+      <w:r>
+        <w:rPr>
+          <w:rFonts w:ascii="Bell MT" w:hAnsi="Bell MT"/>
+          <w:sz w:val="24"/>
+          <w:szCs w:val="24"/>
+        </w:rPr>
+        <w:t>Present</w:t>
+      </w:r>
+      <w:r>
+        <w:rPr>
+          <w:rFonts w:ascii="Bell MT" w:hAnsi="Bell MT"/>
+          <w:sz w:val="24"/>
+          <w:szCs w:val="24"/>
+        </w:rPr>
+        <w:tab/>
+      </w:r>
+      <w:r>
+        <w:rPr>
+          <w:rFonts w:ascii="Bell MT" w:hAnsi="Bell MT"/>
+          <w:b/>
+          <w:sz w:val="24"/>
+          <w:szCs w:val="24"/>
+        </w:rPr>
+        <w:t xml:space="preserve">Member of the </w:t>
+      </w:r>
+      <w:r>
+        <w:rPr>
+          <w:rFonts w:ascii="Bell MT" w:hAnsi="Bell MT"/>
+          <w:b/>
+          <w:sz w:val="24"/>
+          <w:szCs w:val="24"/>
+        </w:rPr>
+        <w:t>European Association of Personality Psychology</w:t>
+      </w:r>
+      <w:r>
+        <w:rPr>
+          <w:rFonts w:ascii="Bell MT" w:hAnsi="Bell MT"/>
+          <w:sz w:val="24"/>
+          <w:szCs w:val="24"/>
+        </w:rPr>
+        <w:t xml:space="preserve"> </w:t>
+      </w:r>
+      <w:r>
+        <w:rPr>
+          <w:rFonts w:ascii="Bell MT" w:hAnsi="Bell MT"/>
           <w:b/>
           <w:bCs/>
           <w:sz w:val="24"/>
           <w:szCs w:val="24"/>
         </w:rPr>
-      </w:pPr>
-      <w:r>
-        <w:rPr>
-          <w:rFonts w:ascii="Bell MT" w:hAnsi="Bell MT"/>
-          <w:sz w:val="24"/>
-          <w:szCs w:val="24"/>
-        </w:rPr>
-        <w:t>Present</w:t>
-      </w:r>
-      <w:r>
-        <w:tab/>
+        <w:t>(EAPP)</w:t>
+      </w:r>
+      <w:r>
+        <w:rPr>
+          <w:rFonts w:ascii="Bell MT" w:hAnsi="Bell MT"/>
+          <w:sz w:val="24"/>
+          <w:szCs w:val="24"/>
+        </w:rPr>
+        <w:t xml:space="preserve"> </w:t>
       </w:r>
       <w:r>
         <w:rPr>
@@ -3489,7 +3784,7 @@
           <w:sz w:val="24"/>
           <w:szCs w:val="24"/>
         </w:rPr>
-        <w:t xml:space="preserve">Co-Chair of Health and Medical University’s </w:t>
+        <w:t>and of EAPP’s sustainability</w:t>
       </w:r>
       <w:r>
         <w:rPr>
@@ -3499,17 +3794,7 @@
           <w:sz w:val="24"/>
           <w:szCs w:val="24"/>
         </w:rPr>
-        <w:t>Institutional</w:t>
-      </w:r>
-      <w:r>
-        <w:rPr>
-          <w:rFonts w:ascii="Bell MT" w:hAnsi="Bell MT"/>
-          <w:b/>
-          <w:bCs/>
-          <w:sz w:val="24"/>
-          <w:szCs w:val="24"/>
-        </w:rPr>
-        <w:t xml:space="preserve"> Review Board</w:t>
+        <w:t xml:space="preserve"> committee</w:t>
       </w:r>
     </w:p>
     <w:p>
@@ -3518,6 +3803,8 @@
         <w:jc w:val="both"/>
         <w:rPr>
           <w:rFonts w:ascii="Bell MT" w:hAnsi="Bell MT"/>
+          <w:b/>
+          <w:bCs/>
           <w:sz w:val="24"/>
           <w:szCs w:val="24"/>
         </w:rPr>
@@ -3545,16 +3832,16 @@
           <w:sz w:val="24"/>
           <w:szCs w:val="24"/>
         </w:rPr>
-        <w:t xml:space="preserve">Member of the </w:t>
-      </w:r>
-      <w:r>
-        <w:rPr>
-          <w:rFonts w:ascii="Bell MT" w:hAnsi="Bell MT"/>
-          <w:b/>
-          <w:sz w:val="24"/>
-          <w:szCs w:val="24"/>
-        </w:rPr>
-        <w:t>European Association of Personality Psychology</w:t>
+        <w:t xml:space="preserve">Member of </w:t>
+      </w:r>
+      <w:r>
+        <w:rPr>
+          <w:rFonts w:ascii="Bell MT" w:hAnsi="Bell MT"/>
+          <w:b/>
+          <w:sz w:val="24"/>
+          <w:szCs w:val="24"/>
+        </w:rPr>
+        <w:t>the German Psychological Society</w:t>
       </w:r>
       <w:r>
         <w:rPr>
@@ -3572,35 +3859,7 @@
           <w:sz w:val="24"/>
           <w:szCs w:val="24"/>
         </w:rPr>
-        <w:t>(EAPP)</w:t>
-      </w:r>
-      <w:r>
-        <w:rPr>
-          <w:rFonts w:ascii="Bell MT" w:hAnsi="Bell MT"/>
-          <w:sz w:val="24"/>
-          <w:szCs w:val="24"/>
-        </w:rPr>
-        <w:t xml:space="preserve"> </w:t>
-      </w:r>
-      <w:r>
-        <w:rPr>
-          <w:rFonts w:ascii="Bell MT" w:hAnsi="Bell MT"/>
-          <w:b/>
-          <w:bCs/>
-          <w:sz w:val="24"/>
-          <w:szCs w:val="24"/>
-        </w:rPr>
-        <w:t>and of EAPP’s sustainability</w:t>
-      </w:r>
-      <w:r>
-        <w:rPr>
-          <w:rFonts w:ascii="Bell MT" w:hAnsi="Bell MT"/>
-          <w:b/>
-          <w:bCs/>
-          <w:sz w:val="24"/>
-          <w:szCs w:val="24"/>
-        </w:rPr>
-        <w:t xml:space="preserve"> committee</w:t>
+        <w:t>(DGPs)</w:t>
       </w:r>
     </w:p>
     <w:p>
@@ -3609,63 +3868,52 @@
         <w:jc w:val="both"/>
         <w:rPr>
           <w:rFonts w:ascii="Bell MT" w:hAnsi="Bell MT"/>
+          <w:sz w:val="24"/>
+          <w:szCs w:val="24"/>
+        </w:rPr>
+      </w:pPr>
+      <w:r>
+        <w:rPr>
+          <w:rFonts w:ascii="Bell MT" w:hAnsi="Bell MT"/>
+          <w:sz w:val="24"/>
+          <w:szCs w:val="24"/>
+        </w:rPr>
+        <w:t>Present</w:t>
+      </w:r>
+      <w:r>
+        <w:rPr>
+          <w:rFonts w:ascii="Bell MT" w:hAnsi="Bell MT"/>
+          <w:sz w:val="24"/>
+          <w:szCs w:val="24"/>
+        </w:rPr>
+        <w:tab/>
+      </w:r>
+      <w:r>
+        <w:rPr>
+          <w:rFonts w:ascii="Bell MT" w:hAnsi="Bell MT"/>
+          <w:b/>
+          <w:sz w:val="24"/>
+          <w:szCs w:val="24"/>
+        </w:rPr>
+        <w:t>Member of the Society for Interpersonal Theory and Research</w:t>
+      </w:r>
+      <w:r>
+        <w:rPr>
+          <w:rFonts w:ascii="Bell MT" w:hAnsi="Bell MT"/>
+          <w:sz w:val="24"/>
+          <w:szCs w:val="24"/>
+        </w:rPr>
+        <w:t xml:space="preserve"> </w:t>
+      </w:r>
+      <w:r>
+        <w:rPr>
+          <w:rFonts w:ascii="Bell MT" w:hAnsi="Bell MT"/>
           <w:b/>
           <w:bCs/>
           <w:sz w:val="24"/>
           <w:szCs w:val="24"/>
         </w:rPr>
-      </w:pPr>
-      <w:r>
-        <w:rPr>
-          <w:rFonts w:ascii="Bell MT" w:hAnsi="Bell MT"/>
-          <w:sz w:val="24"/>
-          <w:szCs w:val="24"/>
-        </w:rPr>
-        <w:t>Present</w:t>
-      </w:r>
-      <w:r>
-        <w:rPr>
-          <w:rFonts w:ascii="Bell MT" w:hAnsi="Bell MT"/>
-          <w:sz w:val="24"/>
-          <w:szCs w:val="24"/>
-        </w:rPr>
-        <w:tab/>
-      </w:r>
-      <w:r>
-        <w:rPr>
-          <w:rFonts w:ascii="Bell MT" w:hAnsi="Bell MT"/>
-          <w:b/>
-          <w:sz w:val="24"/>
-          <w:szCs w:val="24"/>
-        </w:rPr>
-        <w:t xml:space="preserve">Member of </w:t>
-      </w:r>
-      <w:r>
-        <w:rPr>
-          <w:rFonts w:ascii="Bell MT" w:hAnsi="Bell MT"/>
-          <w:b/>
-          <w:sz w:val="24"/>
-          <w:szCs w:val="24"/>
-        </w:rPr>
-        <w:t>the German Psychological Society</w:t>
-      </w:r>
-      <w:r>
-        <w:rPr>
-          <w:rFonts w:ascii="Bell MT" w:hAnsi="Bell MT"/>
-          <w:sz w:val="24"/>
-          <w:szCs w:val="24"/>
-        </w:rPr>
-        <w:t xml:space="preserve"> </w:t>
-      </w:r>
-      <w:r>
-        <w:rPr>
-          <w:rFonts w:ascii="Bell MT" w:hAnsi="Bell MT"/>
-          <w:b/>
-          <w:bCs/>
-          <w:sz w:val="24"/>
-          <w:szCs w:val="24"/>
-        </w:rPr>
-        <w:t>(DGPs)</w:t>
+        <w:t>(SITAR)</w:t>
       </w:r>
     </w:p>
     <w:p>
@@ -3701,7 +3949,7 @@
           <w:sz w:val="24"/>
           <w:szCs w:val="24"/>
         </w:rPr>
-        <w:t>Member of the Society for Interpersonal Theory and Research</w:t>
+        <w:t>Member of the Association for Research in Personality</w:t>
       </w:r>
       <w:r>
         <w:rPr>
@@ -3719,7 +3967,7 @@
           <w:sz w:val="24"/>
           <w:szCs w:val="24"/>
         </w:rPr>
-        <w:t>(SITAR)</w:t>
+        <w:t>(ARP)</w:t>
       </w:r>
     </w:p>
     <w:p>
@@ -3738,7 +3986,7 @@
           <w:sz w:val="24"/>
           <w:szCs w:val="24"/>
         </w:rPr>
-        <w:t>Present</w:t>
+        <w:t>2013-2015</w:t>
       </w:r>
       <w:r>
         <w:rPr>
@@ -3755,25 +4003,15 @@
           <w:sz w:val="24"/>
           <w:szCs w:val="24"/>
         </w:rPr>
-        <w:t>Member of the Association for Research in Personality</w:t>
-      </w:r>
-      <w:r>
-        <w:rPr>
-          <w:rFonts w:ascii="Bell MT" w:hAnsi="Bell MT"/>
-          <w:sz w:val="24"/>
-          <w:szCs w:val="24"/>
-        </w:rPr>
-        <w:t xml:space="preserve"> </w:t>
-      </w:r>
-      <w:r>
-        <w:rPr>
-          <w:rFonts w:ascii="Bell MT" w:hAnsi="Bell MT"/>
-          <w:b/>
-          <w:bCs/>
-          <w:sz w:val="24"/>
-          <w:szCs w:val="24"/>
-        </w:rPr>
-        <w:t>(ARP)</w:t>
+        <w:t>Elected member of the Council of Student Representatives</w:t>
+      </w:r>
+      <w:r>
+        <w:rPr>
+          <w:rFonts w:ascii="Bell MT" w:hAnsi="Bell MT"/>
+          <w:sz w:val="24"/>
+          <w:szCs w:val="24"/>
+        </w:rPr>
+        <w:t>, University of Leipzig</w:t>
       </w:r>
     </w:p>
     <w:p>
@@ -3810,7 +4048,7 @@
           <w:sz w:val="24"/>
           <w:szCs w:val="24"/>
         </w:rPr>
-        <w:t>Elected member of the Council of Student Representatives</w:t>
+        <w:t>Member of the Study Commission</w:t>
       </w:r>
       <w:r>
         <w:rPr>
@@ -3854,52 +4092,79 @@
           <w:sz w:val="24"/>
           <w:szCs w:val="24"/>
         </w:rPr>
-        <w:t>Member of the Study Commission</w:t>
-      </w:r>
-      <w:r>
-        <w:rPr>
-          <w:rFonts w:ascii="Bell MT" w:hAnsi="Bell MT"/>
-          <w:sz w:val="24"/>
-          <w:szCs w:val="24"/>
-        </w:rPr>
-        <w:t>, University of Leipzig</w:t>
-      </w:r>
-    </w:p>
-    <w:p>
-      <w:pPr>
-        <w:ind w:left="1410" w:hanging="1410"/>
-        <w:jc w:val="both"/>
-        <w:rPr>
-          <w:rFonts w:ascii="Bell MT" w:hAnsi="Bell MT"/>
-          <w:sz w:val="24"/>
-          <w:szCs w:val="24"/>
-        </w:rPr>
-      </w:pPr>
-      <w:r>
-        <w:rPr>
-          <w:rFonts w:ascii="Bell MT" w:hAnsi="Bell MT"/>
-          <w:sz w:val="24"/>
-          <w:szCs w:val="24"/>
-        </w:rPr>
-        <w:t>2013-2015</w:t>
-      </w:r>
-      <w:r>
-        <w:rPr>
-          <w:rFonts w:ascii="Bell MT" w:hAnsi="Bell MT"/>
-          <w:sz w:val="24"/>
-          <w:szCs w:val="24"/>
-        </w:rPr>
-        <w:tab/>
-      </w:r>
-      <w:r>
-        <w:rPr>
-          <w:rFonts w:ascii="Bell MT" w:hAnsi="Bell MT"/>
-          <w:b/>
-          <w:sz w:val="24"/>
-          <w:szCs w:val="24"/>
-        </w:rPr>
-        <w:t>Head of local initiative of Studenten Bilden Schüler e.V.</w:t>
-      </w:r>
+        <w:t xml:space="preserve">Head of local initiative of </w:t>
+      </w:r>
+      <w:proofErr w:type="spellStart"/>
+      <w:r>
+        <w:rPr>
+          <w:rFonts w:ascii="Bell MT" w:hAnsi="Bell MT"/>
+          <w:b/>
+          <w:sz w:val="24"/>
+          <w:szCs w:val="24"/>
+        </w:rPr>
+        <w:t>Studenten</w:t>
+      </w:r>
+      <w:proofErr w:type="spellEnd"/>
+      <w:r>
+        <w:rPr>
+          <w:rFonts w:ascii="Bell MT" w:hAnsi="Bell MT"/>
+          <w:b/>
+          <w:sz w:val="24"/>
+          <w:szCs w:val="24"/>
+        </w:rPr>
+        <w:t xml:space="preserve"> </w:t>
+      </w:r>
+      <w:proofErr w:type="spellStart"/>
+      <w:r>
+        <w:rPr>
+          <w:rFonts w:ascii="Bell MT" w:hAnsi="Bell MT"/>
+          <w:b/>
+          <w:sz w:val="24"/>
+          <w:szCs w:val="24"/>
+        </w:rPr>
+        <w:t>Bilden</w:t>
+      </w:r>
+      <w:proofErr w:type="spellEnd"/>
+      <w:r>
+        <w:rPr>
+          <w:rFonts w:ascii="Bell MT" w:hAnsi="Bell MT"/>
+          <w:b/>
+          <w:sz w:val="24"/>
+          <w:szCs w:val="24"/>
+        </w:rPr>
+        <w:t xml:space="preserve"> </w:t>
+      </w:r>
+      <w:proofErr w:type="spellStart"/>
+      <w:r>
+        <w:rPr>
+          <w:rFonts w:ascii="Bell MT" w:hAnsi="Bell MT"/>
+          <w:b/>
+          <w:sz w:val="24"/>
+          <w:szCs w:val="24"/>
+        </w:rPr>
+        <w:t>Schüler</w:t>
+      </w:r>
+      <w:proofErr w:type="spellEnd"/>
+      <w:r>
+        <w:rPr>
+          <w:rFonts w:ascii="Bell MT" w:hAnsi="Bell MT"/>
+          <w:b/>
+          <w:sz w:val="24"/>
+          <w:szCs w:val="24"/>
+        </w:rPr>
+        <w:t xml:space="preserve"> </w:t>
+      </w:r>
+      <w:proofErr w:type="spellStart"/>
+      <w:r>
+        <w:rPr>
+          <w:rFonts w:ascii="Bell MT" w:hAnsi="Bell MT"/>
+          <w:b/>
+          <w:sz w:val="24"/>
+          <w:szCs w:val="24"/>
+        </w:rPr>
+        <w:t>e.V.</w:t>
+      </w:r>
+      <w:proofErr w:type="spellEnd"/>
       <w:r>
         <w:rPr>
           <w:rFonts w:ascii="Bell MT" w:hAnsi="Bell MT"/>
@@ -4107,7 +4372,7 @@
           <w:sz w:val="24"/>
           <w:szCs w:val="24"/>
         </w:rPr>
-        <w:t>America Journal of Psychology (ad hoc)</w:t>
+        <w:t>Journal of Nonverbal Behavior (ad hoc)</w:t>
       </w:r>
     </w:p>
     <w:p>
@@ -4126,15 +4391,7 @@
           <w:sz w:val="24"/>
           <w:szCs w:val="24"/>
         </w:rPr>
-        <w:t>Journal of Personality</w:t>
-      </w:r>
-      <w:r>
-        <w:rPr>
-          <w:rFonts w:ascii="Bell MT" w:hAnsi="Bell MT"/>
-          <w:sz w:val="24"/>
-          <w:szCs w:val="24"/>
-        </w:rPr>
-        <w:t xml:space="preserve"> (ad hoc)</w:t>
+        <w:t>America Journal of Psychology (ad hoc)</w:t>
       </w:r>
     </w:p>
     <w:p>
@@ -4153,7 +4410,7 @@
           <w:sz w:val="24"/>
           <w:szCs w:val="24"/>
         </w:rPr>
-        <w:t>Journal of Individual Differences</w:t>
+        <w:t>Journal of Personality</w:t>
       </w:r>
       <w:r>
         <w:rPr>
@@ -4180,7 +4437,15 @@
           <w:sz w:val="24"/>
           <w:szCs w:val="24"/>
         </w:rPr>
-        <w:t>Personality and Individual Differences (ad hoc)</w:t>
+        <w:t>Journal of Individual Differences</w:t>
+      </w:r>
+      <w:r>
+        <w:rPr>
+          <w:rFonts w:ascii="Bell MT" w:hAnsi="Bell MT"/>
+          <w:sz w:val="24"/>
+          <w:szCs w:val="24"/>
+        </w:rPr>
+        <w:t xml:space="preserve"> (ad hoc)</w:t>
       </w:r>
     </w:p>
     <w:p>
@@ -4199,31 +4464,7 @@
           <w:sz w:val="24"/>
           <w:szCs w:val="24"/>
         </w:rPr>
-        <w:t>PL</w:t>
-      </w:r>
-      <w:r>
-        <w:rPr>
-          <w:rFonts w:ascii="Bell MT" w:hAnsi="Bell MT"/>
-          <w:sz w:val="24"/>
-          <w:szCs w:val="24"/>
-        </w:rPr>
-        <w:t>o</w:t>
-      </w:r>
-      <w:r>
-        <w:rPr>
-          <w:rFonts w:ascii="Bell MT" w:hAnsi="Bell MT"/>
-          <w:sz w:val="24"/>
-          <w:szCs w:val="24"/>
-        </w:rPr>
-        <w:t>S ONE</w:t>
-      </w:r>
-      <w:r>
-        <w:rPr>
-          <w:rFonts w:ascii="Bell MT" w:hAnsi="Bell MT"/>
-          <w:sz w:val="24"/>
-          <w:szCs w:val="24"/>
-        </w:rPr>
-        <w:t xml:space="preserve"> (ad hoc)</w:t>
+        <w:t>Personality and Individual Differences (ad hoc)</w:t>
       </w:r>
     </w:p>
     <w:p>
@@ -4236,6 +4477,59 @@
           <w:szCs w:val="24"/>
         </w:rPr>
       </w:pPr>
+      <w:proofErr w:type="spellStart"/>
+      <w:r>
+        <w:rPr>
+          <w:rFonts w:ascii="Bell MT" w:hAnsi="Bell MT"/>
+          <w:sz w:val="24"/>
+          <w:szCs w:val="24"/>
+        </w:rPr>
+        <w:t>PL</w:t>
+      </w:r>
+      <w:r>
+        <w:rPr>
+          <w:rFonts w:ascii="Bell MT" w:hAnsi="Bell MT"/>
+          <w:sz w:val="24"/>
+          <w:szCs w:val="24"/>
+        </w:rPr>
+        <w:t>o</w:t>
+      </w:r>
+      <w:r>
+        <w:rPr>
+          <w:rFonts w:ascii="Bell MT" w:hAnsi="Bell MT"/>
+          <w:sz w:val="24"/>
+          <w:szCs w:val="24"/>
+        </w:rPr>
+        <w:t>S</w:t>
+      </w:r>
+      <w:proofErr w:type="spellEnd"/>
+      <w:r>
+        <w:rPr>
+          <w:rFonts w:ascii="Bell MT" w:hAnsi="Bell MT"/>
+          <w:sz w:val="24"/>
+          <w:szCs w:val="24"/>
+        </w:rPr>
+        <w:t xml:space="preserve"> ONE</w:t>
+      </w:r>
+      <w:r>
+        <w:rPr>
+          <w:rFonts w:ascii="Bell MT" w:hAnsi="Bell MT"/>
+          <w:sz w:val="24"/>
+          <w:szCs w:val="24"/>
+        </w:rPr>
+        <w:t xml:space="preserve"> (ad hoc)</w:t>
+      </w:r>
+    </w:p>
+    <w:p>
+      <w:pPr>
+        <w:ind w:left="1410" w:hanging="1410"/>
+        <w:jc w:val="both"/>
+        <w:rPr>
+          <w:rFonts w:ascii="Bell MT" w:hAnsi="Bell MT"/>
+          <w:sz w:val="24"/>
+          <w:szCs w:val="24"/>
+        </w:rPr>
+      </w:pPr>
       <w:r>
         <w:rPr>
           <w:rFonts w:ascii="Bell MT" w:hAnsi="Bell MT"/>
@@ -4439,13 +4733,23 @@
           <w:szCs w:val="24"/>
         </w:rPr>
       </w:pPr>
-      <w:r>
-        <w:rPr>
-          <w:rFonts w:ascii="Bell MT" w:hAnsi="Bell MT"/>
-          <w:sz w:val="24"/>
-          <w:szCs w:val="24"/>
-        </w:rPr>
-        <w:t>Deutschlandfunk Nova</w:t>
+      <w:proofErr w:type="spellStart"/>
+      <w:r>
+        <w:rPr>
+          <w:rFonts w:ascii="Bell MT" w:hAnsi="Bell MT"/>
+          <w:sz w:val="24"/>
+          <w:szCs w:val="24"/>
+        </w:rPr>
+        <w:t>Deutschlandfunk</w:t>
+      </w:r>
+      <w:proofErr w:type="spellEnd"/>
+      <w:r>
+        <w:rPr>
+          <w:rFonts w:ascii="Bell MT" w:hAnsi="Bell MT"/>
+          <w:sz w:val="24"/>
+          <w:szCs w:val="24"/>
+        </w:rPr>
+        <w:t xml:space="preserve"> Nova</w:t>
       </w:r>
     </w:p>
     <w:p>
@@ -5203,6 +5507,123 @@
     </w:p>
     <w:p>
       <w:pPr>
+        <w:ind w:left="1410" w:hanging="1410"/>
+        <w:jc w:val="both"/>
+        <w:rPr>
+          <w:rFonts w:ascii="Bell MT" w:hAnsi="Bell MT"/>
+          <w:b/>
+          <w:color w:val="808080" w:themeColor="background1" w:themeShade="80"/>
+          <w:sz w:val="24"/>
+          <w:szCs w:val="24"/>
+        </w:rPr>
+      </w:pPr>
+    </w:p>
+    <w:p>
+      <w:pPr>
+        <w:ind w:left="1410" w:hanging="1410"/>
+        <w:jc w:val="both"/>
+        <w:rPr>
+          <w:rFonts w:ascii="Bell MT" w:hAnsi="Bell MT"/>
+          <w:b/>
+          <w:bCs/>
+          <w:sz w:val="24"/>
+          <w:szCs w:val="24"/>
+        </w:rPr>
+      </w:pPr>
+      <w:r>
+        <w:rPr>
+          <w:rFonts w:ascii="Bell MT" w:hAnsi="Bell MT"/>
+          <w:b/>
+          <w:bCs/>
+          <w:sz w:val="24"/>
+          <w:szCs w:val="24"/>
+        </w:rPr>
+        <w:t>Peer reviewed journal articles:</w:t>
+      </w:r>
+    </w:p>
+    <w:p>
+      <w:pPr>
+        <w:spacing w:line="240" w:lineRule="auto"/>
+        <w:ind w:left="397" w:hanging="397"/>
+        <w:rPr>
+          <w:rFonts w:ascii="Bell MT" w:hAnsi="Bell MT"/>
+          <w:sz w:val="24"/>
+          <w:szCs w:val="24"/>
+        </w:rPr>
+      </w:pPr>
+      <w:r>
+        <w:rPr>
+          <w:rFonts w:ascii="Bell MT" w:hAnsi="Bell MT"/>
+          <w:sz w:val="24"/>
+          <w:szCs w:val="24"/>
+        </w:rPr>
+        <w:t xml:space="preserve">Bleckmann, E., </w:t>
+      </w:r>
+      <w:r>
+        <w:rPr>
+          <w:rFonts w:ascii="Bell MT" w:hAnsi="Bell MT"/>
+          <w:b/>
+          <w:bCs/>
+          <w:sz w:val="24"/>
+          <w:szCs w:val="24"/>
+        </w:rPr>
+        <w:t xml:space="preserve">Rau, R., </w:t>
+      </w:r>
+      <w:r>
+        <w:rPr>
+          <w:rFonts w:ascii="Bell MT" w:hAnsi="Bell MT"/>
+          <w:sz w:val="24"/>
+          <w:szCs w:val="24"/>
+        </w:rPr>
+        <w:t xml:space="preserve">Carlson, E., &amp; Wagner, J. (in press). I think you might like me: Emergence and change of meta-liking in initial social interactions. </w:t>
+      </w:r>
+      <w:r>
+        <w:rPr>
+          <w:rFonts w:ascii="Bell MT" w:hAnsi="Bell MT"/>
+          <w:i/>
+          <w:iCs/>
+          <w:sz w:val="24"/>
+          <w:szCs w:val="24"/>
+        </w:rPr>
+        <w:t xml:space="preserve">Journal of Personality and Social Psychology. </w:t>
+      </w:r>
+      <w:r>
+        <w:rPr>
+          <w:rFonts w:ascii="Bell MT" w:hAnsi="Bell MT"/>
+          <w:sz w:val="24"/>
+          <w:szCs w:val="24"/>
+        </w:rPr>
+        <w:t>Retrieved from osf.io/preprints/</w:t>
+      </w:r>
+      <w:proofErr w:type="spellStart"/>
+      <w:r>
+        <w:rPr>
+          <w:rFonts w:ascii="Bell MT" w:hAnsi="Bell MT"/>
+          <w:sz w:val="24"/>
+          <w:szCs w:val="24"/>
+        </w:rPr>
+        <w:t>psyarxiv</w:t>
+      </w:r>
+      <w:proofErr w:type="spellEnd"/>
+      <w:r>
+        <w:rPr>
+          <w:rFonts w:ascii="Bell MT" w:hAnsi="Bell MT"/>
+          <w:sz w:val="24"/>
+          <w:szCs w:val="24"/>
+        </w:rPr>
+        <w:t>/</w:t>
+      </w:r>
+      <w:r>
+        <w:rPr>
+          <w:rFonts w:ascii="Bell MT" w:hAnsi="Bell MT"/>
+          <w:sz w:val="24"/>
+          <w:szCs w:val="24"/>
+        </w:rPr>
+        <w:t>r26jz</w:t>
+      </w:r>
+    </w:p>
+    <w:p>
+      <w:pPr>
         <w:pStyle w:val="Default"/>
         <w:spacing w:after="240"/>
         <w:ind w:left="425" w:hanging="425"/>
@@ -5214,87 +5635,157 @@
       <w:r>
         <w:rPr>
           <w:rFonts w:ascii="Bell MT" w:eastAsia="Bell MT" w:hAnsi="Bell MT" w:cs="Bell MT"/>
-          <w:color w:val="auto"/>
-        </w:rPr>
-        <w:t xml:space="preserve">Aissaoui, A., &amp; </w:t>
-      </w:r>
-      <w:r>
-        <w:rPr>
-          <w:rFonts w:ascii="Bell MT" w:eastAsia="Bell MT" w:hAnsi="Bell MT" w:cs="Bell MT"/>
           <w:b/>
           <w:bCs/>
           <w:color w:val="auto"/>
-        </w:rPr>
-        <w:t xml:space="preserve">Rau, R. </w:t>
-      </w:r>
-      <w:r>
-        <w:rPr>
-          <w:rFonts w:ascii="Bell MT" w:eastAsia="Bell MT" w:hAnsi="Bell MT" w:cs="Bell MT"/>
-          <w:color w:val="auto"/>
-        </w:rPr>
-        <w:t xml:space="preserve">(2024). </w:t>
-      </w:r>
-      <w:r>
-        <w:rPr>
-          <w:rFonts w:ascii="Bell MT" w:eastAsia="Bell MT" w:hAnsi="Bell MT" w:cs="Bell MT"/>
-          <w:i/>
-          <w:iCs/>
-          <w:color w:val="auto"/>
-        </w:rPr>
-        <w:t xml:space="preserve">Dissociating normative accuracy and evaluative positivity in perceiver effects </w:t>
-      </w:r>
-      <w:r>
-        <w:rPr>
-          <w:rFonts w:ascii="Bell MT" w:eastAsia="Bell MT" w:hAnsi="Bell MT" w:cs="Bell MT"/>
-          <w:i/>
-          <w:iCs/>
-          <w:color w:val="auto"/>
-        </w:rPr>
-        <w:t>in</w:t>
-      </w:r>
-      <w:r>
-        <w:rPr>
-          <w:rFonts w:ascii="Bell MT" w:eastAsia="Bell MT" w:hAnsi="Bell MT" w:cs="Bell MT"/>
-          <w:i/>
-          <w:iCs/>
-          <w:color w:val="auto"/>
-        </w:rPr>
-        <w:t xml:space="preserve"> personality impressions. </w:t>
-      </w:r>
-      <w:r>
-        <w:rPr>
-          <w:rFonts w:ascii="Bell MT" w:eastAsia="Bell MT" w:hAnsi="Bell MT" w:cs="Bell MT"/>
-          <w:color w:val="auto"/>
-        </w:rPr>
-        <w:t>Manus</w:t>
-      </w:r>
-      <w:r>
-        <w:rPr>
-          <w:rFonts w:ascii="Bell MT" w:eastAsia="Bell MT" w:hAnsi="Bell MT" w:cs="Bell MT"/>
-          <w:color w:val="auto"/>
-        </w:rPr>
-        <w:t>c</w:t>
-      </w:r>
-      <w:r>
-        <w:rPr>
-          <w:rFonts w:ascii="Bell MT" w:eastAsia="Bell MT" w:hAnsi="Bell MT" w:cs="Bell MT"/>
-          <w:color w:val="auto"/>
-        </w:rPr>
-        <w:t xml:space="preserve">ript in </w:t>
-      </w:r>
-      <w:r>
-        <w:rPr>
-          <w:rFonts w:ascii="Bell MT" w:eastAsia="Bell MT" w:hAnsi="Bell MT" w:cs="Bell MT"/>
-          <w:color w:val="auto"/>
-        </w:rPr>
-        <w:t>preparation</w:t>
-      </w:r>
-      <w:r>
-        <w:rPr>
-          <w:rFonts w:ascii="Bell MT" w:eastAsia="Bell MT" w:hAnsi="Bell MT" w:cs="Bell MT"/>
-          <w:color w:val="auto"/>
-        </w:rPr>
-        <w:t>.</w:t>
+          <w:lang w:val="de-DE"/>
+        </w:rPr>
+        <w:t>Rau, R.,</w:t>
+      </w:r>
+      <w:r>
+        <w:rPr>
+          <w:rFonts w:ascii="Bell MT" w:eastAsia="Bell MT" w:hAnsi="Bell MT" w:cs="Bell MT"/>
+          <w:color w:val="auto"/>
+          <w:lang w:val="de-DE"/>
+        </w:rPr>
+        <w:t xml:space="preserve"> Grosz, M., &amp; Back, M. D. (2025). </w:t>
+      </w:r>
+      <w:r>
+        <w:rPr>
+          <w:rFonts w:ascii="Bell MT" w:eastAsia="Bell MT" w:hAnsi="Bell MT" w:cs="Bell MT"/>
+          <w:color w:val="auto"/>
+        </w:rPr>
+        <w:t xml:space="preserve">A large-scale, gamified online-assessment of first impressions: The Who Knows project. </w:t>
+      </w:r>
+      <w:r>
+        <w:rPr>
+          <w:rFonts w:ascii="Bell MT" w:eastAsia="Bell MT" w:hAnsi="Bell MT" w:cs="Bell MT"/>
+          <w:i/>
+          <w:iCs/>
+          <w:color w:val="auto"/>
+        </w:rPr>
+        <w:t>Behavior Research Methods</w:t>
+      </w:r>
+      <w:r>
+        <w:rPr>
+          <w:rFonts w:ascii="Bell MT" w:eastAsia="Bell MT" w:hAnsi="Bell MT" w:cs="Bell MT"/>
+          <w:i/>
+          <w:iCs/>
+          <w:color w:val="auto"/>
+        </w:rPr>
+        <w:t>, 57</w:t>
+      </w:r>
+      <w:r>
+        <w:rPr>
+          <w:rFonts w:ascii="Bell MT" w:eastAsia="Bell MT" w:hAnsi="Bell MT" w:cs="Bell MT"/>
+          <w:color w:val="auto"/>
+        </w:rPr>
+        <w:t>(3), 83.</w:t>
+      </w:r>
+    </w:p>
+    <w:p>
+      <w:pPr>
+        <w:spacing w:line="240" w:lineRule="auto"/>
+        <w:ind w:left="397" w:hanging="397"/>
+        <w:rPr>
+          <w:rFonts w:ascii="Bell MT" w:hAnsi="Bell MT"/>
+          <w:sz w:val="24"/>
+          <w:szCs w:val="24"/>
+        </w:rPr>
+      </w:pPr>
+      <w:r>
+        <w:rPr>
+          <w:rFonts w:ascii="Bell MT" w:hAnsi="Bell MT"/>
+          <w:sz w:val="24"/>
+          <w:szCs w:val="24"/>
+        </w:rPr>
+        <w:t xml:space="preserve">Scharbert, J., </w:t>
+      </w:r>
+      <w:proofErr w:type="spellStart"/>
+      <w:r>
+        <w:rPr>
+          <w:rFonts w:ascii="Bell MT" w:hAnsi="Bell MT"/>
+          <w:sz w:val="24"/>
+          <w:szCs w:val="24"/>
+        </w:rPr>
+        <w:t>Utesch</w:t>
+      </w:r>
+      <w:proofErr w:type="spellEnd"/>
+      <w:r>
+        <w:rPr>
+          <w:rFonts w:ascii="Bell MT" w:hAnsi="Bell MT"/>
+          <w:sz w:val="24"/>
+          <w:szCs w:val="24"/>
+        </w:rPr>
+        <w:t xml:space="preserve">, K., Reiter, T., ter Horst, J., van Zalk, M., Back, M. D., &amp; </w:t>
+      </w:r>
+      <w:r>
+        <w:rPr>
+          <w:rFonts w:ascii="Bell MT" w:hAnsi="Bell MT"/>
+          <w:b/>
+          <w:bCs/>
+          <w:sz w:val="24"/>
+          <w:szCs w:val="24"/>
+        </w:rPr>
+        <w:t>Rau, R.</w:t>
+      </w:r>
+      <w:r>
+        <w:rPr>
+          <w:rFonts w:ascii="Bell MT" w:hAnsi="Bell MT"/>
+          <w:sz w:val="24"/>
+          <w:szCs w:val="24"/>
+        </w:rPr>
+        <w:t xml:space="preserve"> (2025). </w:t>
+      </w:r>
+      <w:r>
+        <w:rPr>
+          <w:rFonts w:ascii="Bell MT" w:hAnsi="Bell MT"/>
+          <w:sz w:val="24"/>
+          <w:szCs w:val="24"/>
+        </w:rPr>
+        <w:t xml:space="preserve">If you were happy and you know it, clap your hands! Testing the peak-end rule for retrospective judgments of well-being in everyday life. </w:t>
+      </w:r>
+      <w:r>
+        <w:rPr>
+          <w:rFonts w:ascii="Bell MT" w:hAnsi="Bell MT"/>
+          <w:i/>
+          <w:iCs/>
+          <w:sz w:val="24"/>
+          <w:szCs w:val="24"/>
+        </w:rPr>
+        <w:t>European Journal of Personality</w:t>
+      </w:r>
+      <w:r>
+        <w:rPr>
+          <w:rFonts w:ascii="Bell MT" w:hAnsi="Bell MT"/>
+          <w:i/>
+          <w:iCs/>
+          <w:sz w:val="24"/>
+          <w:szCs w:val="24"/>
+        </w:rPr>
+        <w:t>, 39</w:t>
+      </w:r>
+      <w:r>
+        <w:rPr>
+          <w:rFonts w:ascii="Bell MT" w:hAnsi="Bell MT"/>
+          <w:sz w:val="24"/>
+          <w:szCs w:val="24"/>
+        </w:rPr>
+        <w:t>(1), 55</w:t>
+      </w:r>
+      <w:r>
+        <w:rPr>
+          <w:rFonts w:ascii="Bell MT" w:hAnsi="Bell MT"/>
+        </w:rPr>
+        <w:t>–</w:t>
+      </w:r>
+      <w:r>
+        <w:rPr>
+          <w:rFonts w:ascii="Bell MT" w:hAnsi="Bell MT"/>
+          <w:sz w:val="24"/>
+          <w:szCs w:val="24"/>
+        </w:rPr>
+        <w:t>69. https://doi.org/10.1177/08902070241235969</w:t>
       </w:r>
     </w:p>
     <w:p>
@@ -5305,14 +5796,15 @@
         <w:rPr>
           <w:rFonts w:ascii="Bell MT" w:eastAsia="Bell MT" w:hAnsi="Bell MT" w:cs="Bell MT"/>
           <w:color w:val="auto"/>
-        </w:rPr>
-      </w:pPr>
-      <w:r>
-        <w:rPr>
-          <w:rFonts w:ascii="Bell MT" w:eastAsia="Bell MT" w:hAnsi="Bell MT" w:cs="Bell MT"/>
-          <w:color w:val="auto"/>
-        </w:rPr>
-        <w:t>Remmers, C., Anoschin, A., Zimmermann, J., Grosz, P. M., Back, M. D., &amp;</w:t>
+          <w:lang w:val="de-DE"/>
+        </w:rPr>
+      </w:pPr>
+      <w:r>
+        <w:rPr>
+          <w:rFonts w:ascii="Bell MT" w:eastAsia="Bell MT" w:hAnsi="Bell MT" w:cs="Bell MT"/>
+          <w:color w:val="auto"/>
+        </w:rPr>
+        <w:t xml:space="preserve">Schäpermeier, M., Thielmann, I., &amp; </w:t>
       </w:r>
       <w:r>
         <w:rPr>
@@ -5321,7 +5813,7 @@
           <w:bCs/>
           <w:color w:val="auto"/>
         </w:rPr>
-        <w:t xml:space="preserve"> Rau, R.</w:t>
+        <w:t>Rau, R.</w:t>
       </w:r>
       <w:r>
         <w:rPr>
@@ -5333,100 +5825,57 @@
       <w:r>
         <w:rPr>
           <w:rFonts w:ascii="Bell MT" w:eastAsia="Bell MT" w:hAnsi="Bell MT" w:cs="Bell MT"/>
-          <w:i/>
-          <w:iCs/>
-          <w:color w:val="auto"/>
-        </w:rPr>
-        <w:t xml:space="preserve">Knowing people intuitively? </w:t>
-      </w:r>
-      <w:r>
-        <w:rPr>
-          <w:rFonts w:ascii="Bell MT" w:eastAsia="Bell MT" w:hAnsi="Bell MT" w:cs="Bell MT"/>
-          <w:i/>
-          <w:iCs/>
-          <w:color w:val="auto"/>
-        </w:rPr>
-        <w:t>The effect of intuition (vs. deliberation) on person perception accuracy</w:t>
-      </w:r>
-      <w:r>
-        <w:rPr>
-          <w:rFonts w:ascii="Bell MT" w:eastAsia="Bell MT" w:hAnsi="Bell MT" w:cs="Bell MT"/>
-          <w:i/>
-          <w:iCs/>
-          <w:color w:val="auto"/>
-        </w:rPr>
-        <w:t xml:space="preserve">. </w:t>
-      </w:r>
-      <w:r>
-        <w:rPr>
-          <w:rFonts w:ascii="Bell MT" w:eastAsia="Bell MT" w:hAnsi="Bell MT" w:cs="Bell MT"/>
-          <w:color w:val="auto"/>
-        </w:rPr>
-        <w:t>Manus</w:t>
-      </w:r>
-      <w:r>
-        <w:rPr>
-          <w:rFonts w:ascii="Bell MT" w:eastAsia="Bell MT" w:hAnsi="Bell MT" w:cs="Bell MT"/>
-          <w:color w:val="auto"/>
-        </w:rPr>
-        <w:t>c</w:t>
-      </w:r>
-      <w:r>
-        <w:rPr>
-          <w:rFonts w:ascii="Bell MT" w:eastAsia="Bell MT" w:hAnsi="Bell MT" w:cs="Bell MT"/>
-          <w:color w:val="auto"/>
-        </w:rPr>
-        <w:t xml:space="preserve">ript in </w:t>
-      </w:r>
-      <w:r>
-        <w:rPr>
-          <w:rFonts w:ascii="Bell MT" w:eastAsia="Bell MT" w:hAnsi="Bell MT" w:cs="Bell MT"/>
-          <w:color w:val="auto"/>
-        </w:rPr>
-        <w:t>preparation</w:t>
-      </w:r>
-      <w:r>
-        <w:rPr>
-          <w:rFonts w:ascii="Bell MT" w:eastAsia="Bell MT" w:hAnsi="Bell MT" w:cs="Bell MT"/>
-          <w:color w:val="auto"/>
-        </w:rPr>
-        <w:t>.</w:t>
-      </w:r>
-    </w:p>
-    <w:p>
-      <w:pPr>
-        <w:ind w:left="1410" w:hanging="1410"/>
-        <w:jc w:val="both"/>
-        <w:rPr>
-          <w:rFonts w:ascii="Bell MT" w:hAnsi="Bell MT"/>
-          <w:b/>
-          <w:color w:val="808080" w:themeColor="background1" w:themeShade="80"/>
-          <w:sz w:val="24"/>
-          <w:szCs w:val="24"/>
-        </w:rPr>
-      </w:pPr>
-    </w:p>
-    <w:p>
-      <w:pPr>
-        <w:ind w:left="1410" w:hanging="1410"/>
-        <w:jc w:val="both"/>
-        <w:rPr>
-          <w:rFonts w:ascii="Bell MT" w:hAnsi="Bell MT"/>
-          <w:b/>
-          <w:bCs/>
-          <w:sz w:val="24"/>
-          <w:szCs w:val="24"/>
-        </w:rPr>
-      </w:pPr>
-      <w:r>
-        <w:rPr>
-          <w:rFonts w:ascii="Bell MT" w:hAnsi="Bell MT"/>
-          <w:b/>
-          <w:bCs/>
-          <w:sz w:val="24"/>
-          <w:szCs w:val="24"/>
-        </w:rPr>
-        <w:t>Peer reviewed journal articles:</w:t>
+          <w:color w:val="auto"/>
+        </w:rPr>
+        <w:t xml:space="preserve">Which Measures of Beliefs About Others’ Prosociality Predict Prosocial Behavior in Economic Games? </w:t>
+      </w:r>
+      <w:proofErr w:type="spellStart"/>
+      <w:r>
+        <w:rPr>
+          <w:rFonts w:ascii="Bell MT" w:eastAsia="Bell MT" w:hAnsi="Bell MT" w:cs="Bell MT"/>
+          <w:i/>
+          <w:iCs/>
+          <w:color w:val="auto"/>
+          <w:lang w:val="de-DE"/>
+        </w:rPr>
+        <w:t>Collabra</w:t>
+      </w:r>
+      <w:proofErr w:type="spellEnd"/>
+      <w:r>
+        <w:rPr>
+          <w:rFonts w:ascii="Bell MT" w:eastAsia="Bell MT" w:hAnsi="Bell MT" w:cs="Bell MT"/>
+          <w:i/>
+          <w:iCs/>
+          <w:color w:val="auto"/>
+          <w:lang w:val="de-DE"/>
+        </w:rPr>
+        <w:t>: Psychology, 10</w:t>
+      </w:r>
+      <w:r>
+        <w:rPr>
+          <w:rFonts w:ascii="Bell MT" w:eastAsia="Bell MT" w:hAnsi="Bell MT" w:cs="Bell MT"/>
+          <w:color w:val="auto"/>
+          <w:lang w:val="de-DE"/>
+        </w:rPr>
+        <w:t xml:space="preserve">(1), </w:t>
+      </w:r>
+      <w:proofErr w:type="spellStart"/>
+      <w:r>
+        <w:rPr>
+          <w:rFonts w:ascii="Bell MT" w:eastAsia="Bell MT" w:hAnsi="Bell MT" w:cs="Bell MT"/>
+          <w:color w:val="auto"/>
+          <w:lang w:val="de-DE"/>
+        </w:rPr>
+        <w:t>Article</w:t>
+      </w:r>
+      <w:proofErr w:type="spellEnd"/>
+      <w:r>
+        <w:rPr>
+          <w:rFonts w:ascii="Bell MT" w:eastAsia="Bell MT" w:hAnsi="Bell MT" w:cs="Bell MT"/>
+          <w:color w:val="auto"/>
+          <w:lang w:val="de-DE"/>
+        </w:rPr>
+        <w:t xml:space="preserve"> 121385. https://doi.org/10.1525/collabra.121385</w:t>
       </w:r>
     </w:p>
     <w:p>
@@ -5439,293 +5888,23 @@
           <w:color w:val="auto"/>
         </w:rPr>
       </w:pPr>
-      <w:r>
-        <w:rPr>
-          <w:rFonts w:ascii="Bell MT" w:eastAsia="Bell MT" w:hAnsi="Bell MT" w:cs="Bell MT"/>
-          <w:b/>
-          <w:bCs/>
-          <w:color w:val="auto"/>
-        </w:rPr>
-        <w:t>Rau, R.,</w:t>
-      </w:r>
-      <w:r>
-        <w:rPr>
-          <w:rFonts w:ascii="Bell MT" w:eastAsia="Bell MT" w:hAnsi="Bell MT" w:cs="Bell MT"/>
-          <w:color w:val="auto"/>
-        </w:rPr>
-        <w:t xml:space="preserve"> Grosz, M., &amp; Back, M. D. (in press). A large-scale, gamified online-assessment of first impressions: The Who Knows project. </w:t>
-      </w:r>
-      <w:r>
-        <w:rPr>
-          <w:rFonts w:ascii="Bell MT" w:eastAsia="Bell MT" w:hAnsi="Bell MT" w:cs="Bell MT"/>
-          <w:i/>
-          <w:iCs/>
-          <w:color w:val="auto"/>
-        </w:rPr>
-        <w:t>Behavior Research Methods</w:t>
-      </w:r>
-      <w:r>
-        <w:rPr>
-          <w:rFonts w:ascii="Bell MT" w:eastAsia="Bell MT" w:hAnsi="Bell MT" w:cs="Bell MT"/>
-          <w:color w:val="auto"/>
-        </w:rPr>
-        <w:t>.</w:t>
-      </w:r>
-      <w:r>
-        <w:rPr>
-          <w:rFonts w:ascii="Bell MT" w:eastAsia="Bell MT" w:hAnsi="Bell MT" w:cs="Bell MT"/>
-          <w:color w:val="auto"/>
-        </w:rPr>
-        <w:t xml:space="preserve"> </w:t>
-      </w:r>
-      <w:r>
-        <w:rPr>
-          <w:rFonts w:ascii="Bell MT" w:eastAsia="Bell MT" w:hAnsi="Bell MT" w:cs="Bell MT"/>
-          <w:color w:val="auto"/>
-        </w:rPr>
-        <w:t>Retrieved from</w:t>
-      </w:r>
-      <w:r>
-        <w:rPr>
-          <w:rFonts w:ascii="Bell MT" w:eastAsia="Bell MT" w:hAnsi="Bell MT" w:cs="Bell MT"/>
-          <w:color w:val="auto"/>
-        </w:rPr>
-        <w:t xml:space="preserve"> https://osf.io/preprints/psyarxiv/gb4av</w:t>
-      </w:r>
-    </w:p>
-    <w:p>
-      <w:pPr>
-        <w:spacing w:line="240" w:lineRule="auto"/>
-        <w:ind w:left="397" w:hanging="397"/>
-        <w:rPr>
-          <w:rFonts w:ascii="Bell MT" w:hAnsi="Bell MT"/>
-          <w:sz w:val="24"/>
-          <w:szCs w:val="24"/>
-        </w:rPr>
-      </w:pPr>
-      <w:r>
-        <w:rPr>
-          <w:rFonts w:ascii="Bell MT" w:hAnsi="Bell MT"/>
-          <w:sz w:val="24"/>
-          <w:szCs w:val="24"/>
-        </w:rPr>
-        <w:t xml:space="preserve">Bleckmann, E., </w:t>
-      </w:r>
-      <w:r>
-        <w:rPr>
-          <w:rFonts w:ascii="Bell MT" w:hAnsi="Bell MT"/>
-          <w:b/>
-          <w:bCs/>
-          <w:sz w:val="24"/>
-          <w:szCs w:val="24"/>
-        </w:rPr>
-        <w:t xml:space="preserve">Rau, R., </w:t>
-      </w:r>
-      <w:r>
-        <w:rPr>
-          <w:rFonts w:ascii="Bell MT" w:hAnsi="Bell MT"/>
-          <w:sz w:val="24"/>
-          <w:szCs w:val="24"/>
-        </w:rPr>
-        <w:t xml:space="preserve">Carlson, E., &amp; Wagner, J. (in press). I think you might like me: Emergence and change of meta-liking in initial social interactions. </w:t>
-      </w:r>
-      <w:r>
-        <w:rPr>
-          <w:rFonts w:ascii="Bell MT" w:hAnsi="Bell MT"/>
-          <w:i/>
-          <w:iCs/>
-          <w:sz w:val="24"/>
-          <w:szCs w:val="24"/>
-        </w:rPr>
-        <w:t xml:space="preserve">Journal of Personality and Social Psychology. </w:t>
-      </w:r>
-      <w:r>
-        <w:rPr>
-          <w:rFonts w:ascii="Bell MT" w:hAnsi="Bell MT"/>
-          <w:sz w:val="24"/>
-          <w:szCs w:val="24"/>
-        </w:rPr>
-        <w:t>Retrieved from osf.io/preprints/psyarxiv/</w:t>
-      </w:r>
-      <w:r>
-        <w:rPr>
-          <w:rFonts w:ascii="Bell MT" w:hAnsi="Bell MT"/>
-          <w:sz w:val="24"/>
-          <w:szCs w:val="24"/>
-        </w:rPr>
-        <w:t>r26jz</w:t>
-      </w:r>
-    </w:p>
-    <w:p>
-      <w:pPr>
-        <w:spacing w:line="240" w:lineRule="auto"/>
-        <w:ind w:left="397" w:hanging="397"/>
-        <w:rPr>
-          <w:rFonts w:ascii="Bell MT" w:hAnsi="Bell MT"/>
-          <w:sz w:val="24"/>
-          <w:szCs w:val="24"/>
-        </w:rPr>
-      </w:pPr>
-      <w:r>
-        <w:rPr>
-          <w:rFonts w:ascii="Bell MT" w:hAnsi="Bell MT"/>
-          <w:sz w:val="24"/>
-          <w:szCs w:val="24"/>
-          <w:lang w:val="de-DE"/>
-        </w:rPr>
-        <w:t xml:space="preserve">Scharbert, J., Utesch, K., Reiter, T., ter Horst, J., van Zalk, M., Back, M. D., &amp; </w:t>
-      </w:r>
-      <w:r>
-        <w:rPr>
-          <w:rFonts w:ascii="Bell MT" w:hAnsi="Bell MT"/>
-          <w:b/>
-          <w:bCs/>
-          <w:sz w:val="24"/>
-          <w:szCs w:val="24"/>
-          <w:lang w:val="de-DE"/>
-        </w:rPr>
-        <w:t>Rau, R.</w:t>
-      </w:r>
-      <w:r>
-        <w:rPr>
-          <w:rFonts w:ascii="Bell MT" w:hAnsi="Bell MT"/>
-          <w:sz w:val="24"/>
-          <w:szCs w:val="24"/>
-          <w:lang w:val="de-DE"/>
-        </w:rPr>
-        <w:t xml:space="preserve"> (2025). </w:t>
-      </w:r>
-      <w:r>
-        <w:rPr>
-          <w:rFonts w:ascii="Bell MT" w:hAnsi="Bell MT"/>
-          <w:sz w:val="24"/>
-          <w:szCs w:val="24"/>
-        </w:rPr>
-        <w:t xml:space="preserve">If you were happy and you know it, clap your hands! Testing the peak-end rule for retrospective judgments of well-being in everyday life. </w:t>
-      </w:r>
-      <w:r>
-        <w:rPr>
-          <w:rFonts w:ascii="Bell MT" w:hAnsi="Bell MT"/>
-          <w:i/>
-          <w:iCs/>
-          <w:sz w:val="24"/>
-          <w:szCs w:val="24"/>
-        </w:rPr>
-        <w:t>European Journal of Personality</w:t>
-      </w:r>
-      <w:r>
-        <w:rPr>
-          <w:rFonts w:ascii="Bell MT" w:hAnsi="Bell MT"/>
-          <w:i/>
-          <w:iCs/>
-          <w:sz w:val="24"/>
-          <w:szCs w:val="24"/>
-        </w:rPr>
-        <w:t>, 39</w:t>
-      </w:r>
-      <w:r>
-        <w:rPr>
-          <w:rFonts w:ascii="Bell MT" w:hAnsi="Bell MT"/>
-          <w:sz w:val="24"/>
-          <w:szCs w:val="24"/>
-        </w:rPr>
-        <w:t>(1), 55</w:t>
-      </w:r>
-      <w:r>
-        <w:rPr>
-          <w:rFonts w:ascii="Bell MT" w:hAnsi="Bell MT"/>
-        </w:rPr>
-        <w:t>–</w:t>
-      </w:r>
-      <w:r>
-        <w:rPr>
-          <w:rFonts w:ascii="Bell MT" w:hAnsi="Bell MT"/>
-          <w:sz w:val="24"/>
-          <w:szCs w:val="24"/>
-        </w:rPr>
-        <w:t>69. https://doi.org/10.1177/08902070241235969</w:t>
-      </w:r>
-    </w:p>
-    <w:p>
-      <w:pPr>
-        <w:pStyle w:val="Default"/>
-        <w:spacing w:after="240"/>
-        <w:ind w:left="425" w:hanging="425"/>
-        <w:rPr>
-          <w:rFonts w:ascii="Bell MT" w:eastAsia="Bell MT" w:hAnsi="Bell MT" w:cs="Bell MT"/>
-          <w:color w:val="auto"/>
-          <w:lang w:val="de-DE"/>
-        </w:rPr>
-      </w:pPr>
-      <w:r>
-        <w:rPr>
-          <w:rFonts w:ascii="Bell MT" w:eastAsia="Bell MT" w:hAnsi="Bell MT" w:cs="Bell MT"/>
-          <w:color w:val="auto"/>
-          <w:lang w:val="de-DE"/>
-        </w:rPr>
-        <w:t xml:space="preserve">Schäpermeier, M., Thielmann, I., &amp; </w:t>
-      </w:r>
-      <w:r>
-        <w:rPr>
-          <w:rFonts w:ascii="Bell MT" w:eastAsia="Bell MT" w:hAnsi="Bell MT" w:cs="Bell MT"/>
-          <w:b/>
-          <w:bCs/>
-          <w:color w:val="auto"/>
-          <w:lang w:val="de-DE"/>
-        </w:rPr>
-        <w:t>Rau, R.</w:t>
-      </w:r>
-      <w:r>
-        <w:rPr>
-          <w:rFonts w:ascii="Bell MT" w:eastAsia="Bell MT" w:hAnsi="Bell MT" w:cs="Bell MT"/>
-          <w:color w:val="auto"/>
-          <w:lang w:val="de-DE"/>
-        </w:rPr>
-        <w:t xml:space="preserve"> (2024). </w:t>
-      </w:r>
-      <w:r>
-        <w:rPr>
-          <w:rFonts w:ascii="Bell MT" w:eastAsia="Bell MT" w:hAnsi="Bell MT" w:cs="Bell MT"/>
-          <w:color w:val="auto"/>
-        </w:rPr>
-        <w:t xml:space="preserve">Which Measures of Beliefs About Others’ Prosociality Predict Prosocial Behavior in Economic Games? </w:t>
-      </w:r>
-      <w:r>
-        <w:rPr>
-          <w:rFonts w:ascii="Bell MT" w:eastAsia="Bell MT" w:hAnsi="Bell MT" w:cs="Bell MT"/>
-          <w:i/>
-          <w:iCs/>
-          <w:color w:val="auto"/>
-          <w:lang w:val="de-DE"/>
-        </w:rPr>
-        <w:t>Collabra: Psychology, 10</w:t>
-      </w:r>
-      <w:r>
-        <w:rPr>
-          <w:rFonts w:ascii="Bell MT" w:eastAsia="Bell MT" w:hAnsi="Bell MT" w:cs="Bell MT"/>
-          <w:color w:val="auto"/>
-          <w:lang w:val="de-DE"/>
-        </w:rPr>
-        <w:t>(1), Article 121385. https://doi.org/10.1525/collabra.121385</w:t>
-      </w:r>
-    </w:p>
-    <w:p>
-      <w:pPr>
-        <w:pStyle w:val="Default"/>
-        <w:spacing w:after="240"/>
-        <w:ind w:left="425" w:hanging="425"/>
-        <w:rPr>
-          <w:rFonts w:ascii="Bell MT" w:eastAsia="Bell MT" w:hAnsi="Bell MT" w:cs="Bell MT"/>
-          <w:color w:val="auto"/>
-        </w:rPr>
-      </w:pPr>
-      <w:r>
-        <w:rPr>
-          <w:rFonts w:ascii="Bell MT" w:eastAsia="Bell MT" w:hAnsi="Bell MT" w:cs="Bell MT"/>
-          <w:color w:val="auto"/>
-          <w:lang w:val="de-DE"/>
-        </w:rPr>
-        <w:t xml:space="preserve">Kueppers, S., </w:t>
+      <w:proofErr w:type="spellStart"/>
+      <w:r>
+        <w:rPr>
+          <w:rFonts w:ascii="Bell MT" w:eastAsia="Bell MT" w:hAnsi="Bell MT" w:cs="Bell MT"/>
+          <w:color w:val="auto"/>
+          <w:lang w:val="de-DE"/>
+        </w:rPr>
+        <w:t>Kueppers</w:t>
+      </w:r>
+      <w:proofErr w:type="spellEnd"/>
+      <w:r>
+        <w:rPr>
+          <w:rFonts w:ascii="Bell MT" w:eastAsia="Bell MT" w:hAnsi="Bell MT" w:cs="Bell MT"/>
+          <w:color w:val="auto"/>
+          <w:lang w:val="de-DE"/>
+        </w:rPr>
+        <w:t xml:space="preserve">, S., </w:t>
       </w:r>
       <w:r>
         <w:rPr>
@@ -5832,7 +6011,6 @@
           <w:sz w:val="24"/>
           <w:szCs w:val="24"/>
         </w:rPr>
-        <w:lastRenderedPageBreak/>
         <w:t xml:space="preserve">Carlson, E., Elsaadawy, N., Pringle, V., &amp; </w:t>
       </w:r>
       <w:r>
@@ -6045,6 +6223,7 @@
           <w:szCs w:val="24"/>
           <w:lang w:val="de-DE"/>
         </w:rPr>
+        <w:lastRenderedPageBreak/>
         <w:t xml:space="preserve">Schauf, T., Dufner, M., Nestler, S., &amp; </w:t>
       </w:r>
       <w:r>
@@ -6388,7 +6567,43 @@
           <w:sz w:val="24"/>
           <w:szCs w:val="24"/>
         </w:rPr>
-        <w:t xml:space="preserve"> Carlson, E. N., Dufner, M., Geukes, K., Kraft, L., Krause, S., Nikoleizig, L., Nestler, S., &amp; Back, M. D. (2022). Positivity in peer perceptions over time: Personality explains variation at zero-acquaintance, popularity explains differential change. </w:t>
+        <w:t xml:space="preserve"> Carlson, E. N., Dufner, M., </w:t>
+      </w:r>
+      <w:proofErr w:type="spellStart"/>
+      <w:r>
+        <w:rPr>
+          <w:rFonts w:ascii="Bell MT" w:hAnsi="Bell MT" w:cs="Segoe UI"/>
+          <w:sz w:val="24"/>
+          <w:szCs w:val="24"/>
+        </w:rPr>
+        <w:t>Geukes</w:t>
+      </w:r>
+      <w:proofErr w:type="spellEnd"/>
+      <w:r>
+        <w:rPr>
+          <w:rFonts w:ascii="Bell MT" w:hAnsi="Bell MT" w:cs="Segoe UI"/>
+          <w:sz w:val="24"/>
+          <w:szCs w:val="24"/>
+        </w:rPr>
+        <w:t xml:space="preserve">, K., Kraft, L., Krause, S., </w:t>
+      </w:r>
+      <w:proofErr w:type="spellStart"/>
+      <w:r>
+        <w:rPr>
+          <w:rFonts w:ascii="Bell MT" w:hAnsi="Bell MT" w:cs="Segoe UI"/>
+          <w:sz w:val="24"/>
+          <w:szCs w:val="24"/>
+        </w:rPr>
+        <w:t>Nikoleizig</w:t>
+      </w:r>
+      <w:proofErr w:type="spellEnd"/>
+      <w:r>
+        <w:rPr>
+          <w:rFonts w:ascii="Bell MT" w:hAnsi="Bell MT" w:cs="Segoe UI"/>
+          <w:sz w:val="24"/>
+          <w:szCs w:val="24"/>
+        </w:rPr>
+        <w:t xml:space="preserve">, L., Nestler, S., &amp; Back, M. D. (2022). Positivity in peer perceptions over time: Personality explains variation at zero-acquaintance, popularity explains differential change. </w:t>
       </w:r>
       <w:r>
         <w:rPr>
@@ -6453,7 +6668,25 @@
           <w:sz w:val="24"/>
           <w:szCs w:val="24"/>
         </w:rPr>
-        <w:t xml:space="preserve"> Lawless DesJardins, N. M., Niemeyer, L. M., Back, M. D., Srivastava, S., &amp; Nestler, S. (2022). Perceiver effects in first impressions reflect generalized stereotypes: Evidence of consistency across time, groups, and contexts. </w:t>
+        <w:t xml:space="preserve"> Lawless </w:t>
+      </w:r>
+      <w:proofErr w:type="spellStart"/>
+      <w:r>
+        <w:rPr>
+          <w:rFonts w:ascii="Bell MT" w:hAnsi="Bell MT" w:cs="Segoe UI"/>
+          <w:sz w:val="24"/>
+          <w:szCs w:val="24"/>
+        </w:rPr>
+        <w:t>DesJardins</w:t>
+      </w:r>
+      <w:proofErr w:type="spellEnd"/>
+      <w:r>
+        <w:rPr>
+          <w:rFonts w:ascii="Bell MT" w:hAnsi="Bell MT" w:cs="Segoe UI"/>
+          <w:sz w:val="24"/>
+          <w:szCs w:val="24"/>
+        </w:rPr>
+        <w:t xml:space="preserve">, N. M., Niemeyer, L. M., Back, M. D., Srivastava, S., &amp; Nestler, S. (2022). Perceiver effects in first impressions reflect generalized stereotypes: Evidence of consistency across time, groups, and contexts. </w:t>
       </w:r>
       <w:r>
         <w:rPr>
@@ -6502,13 +6735,23 @@
           <w:szCs w:val="24"/>
         </w:rPr>
       </w:pPr>
+      <w:proofErr w:type="spellStart"/>
       <w:r>
         <w:rPr>
           <w:rFonts w:ascii="Garamond" w:hAnsi="Garamond" w:cs="Segoe UI"/>
           <w:sz w:val="24"/>
           <w:szCs w:val="24"/>
         </w:rPr>
-        <w:t xml:space="preserve">Heynicke, M., </w:t>
+        <w:t>Heynicke</w:t>
+      </w:r>
+      <w:proofErr w:type="spellEnd"/>
+      <w:r>
+        <w:rPr>
+          <w:rFonts w:ascii="Garamond" w:hAnsi="Garamond" w:cs="Segoe UI"/>
+          <w:sz w:val="24"/>
+          <w:szCs w:val="24"/>
+        </w:rPr>
+        <w:t xml:space="preserve">, M., </w:t>
       </w:r>
       <w:r>
         <w:rPr>
@@ -6584,7 +6827,21 @@
         <w:rPr>
           <w:rFonts w:ascii="Bell MT" w:hAnsi="Bell MT" w:cs="Segoe UI"/>
         </w:rPr>
-        <w:t xml:space="preserve"> Carlson, E. N., Back, M. D., Barranti, M., Gebauer, J. E., Human, L. J., Leising, D., &amp; Nestler, S. (2021). What is the structure of perceiver effects? On the importance of global positivity and trait-specificity across personality domains and judgment contexts. </w:t>
+        <w:t xml:space="preserve"> Carlson, E. N., Back, M. D., </w:t>
+      </w:r>
+      <w:proofErr w:type="spellStart"/>
+      <w:r>
+        <w:rPr>
+          <w:rFonts w:ascii="Bell MT" w:hAnsi="Bell MT" w:cs="Segoe UI"/>
+        </w:rPr>
+        <w:t>Barranti</w:t>
+      </w:r>
+      <w:proofErr w:type="spellEnd"/>
+      <w:r>
+        <w:rPr>
+          <w:rFonts w:ascii="Bell MT" w:hAnsi="Bell MT" w:cs="Segoe UI"/>
+        </w:rPr>
+        <w:t xml:space="preserve">, M., Gebauer, J. E., Human, L. J., Leising, D., &amp; Nestler, S. (2021). What is the structure of perceiver effects? On the importance of global positivity and trait-specificity across personality domains and judgment contexts. </w:t>
       </w:r>
       <w:r>
         <w:rPr>
@@ -6686,11 +6943,43 @@
           <w:rFonts w:ascii="Bell MT" w:hAnsi="Bell MT" w:cs="Segoe UI"/>
           <w:lang w:val="de-DE"/>
         </w:rPr>
-        <w:t xml:space="preserve">Maaßen, E., Büttner, M., Bröcker, A.-L., Stuke, F., Bayer, S., Hadzibegovic, J., Just, S. A., Bertram, G., </w:t>
-      </w:r>
+        <w:t xml:space="preserve">Maaßen, E., Büttner, M., Bröcker, A.-L., </w:t>
+      </w:r>
+      <w:proofErr w:type="spellStart"/>
       <w:r>
         <w:rPr>
           <w:rFonts w:ascii="Bell MT" w:hAnsi="Bell MT" w:cs="Segoe UI"/>
+          <w:lang w:val="de-DE"/>
+        </w:rPr>
+        <w:t>Stuke</w:t>
+      </w:r>
+      <w:proofErr w:type="spellEnd"/>
+      <w:r>
+        <w:rPr>
+          <w:rFonts w:ascii="Bell MT" w:hAnsi="Bell MT" w:cs="Segoe UI"/>
+          <w:lang w:val="de-DE"/>
+        </w:rPr>
+        <w:t xml:space="preserve">, F., Bayer, S., </w:t>
+      </w:r>
+      <w:proofErr w:type="spellStart"/>
+      <w:r>
+        <w:rPr>
+          <w:rFonts w:ascii="Bell MT" w:hAnsi="Bell MT" w:cs="Segoe UI"/>
+          <w:lang w:val="de-DE"/>
+        </w:rPr>
+        <w:t>Hadzibegovic</w:t>
+      </w:r>
+      <w:proofErr w:type="spellEnd"/>
+      <w:r>
+        <w:rPr>
+          <w:rFonts w:ascii="Bell MT" w:hAnsi="Bell MT" w:cs="Segoe UI"/>
+          <w:lang w:val="de-DE"/>
+        </w:rPr>
+        <w:t xml:space="preserve">, J., Just, S. A., Bertram, G., </w:t>
+      </w:r>
+      <w:r>
+        <w:rPr>
+          <w:rFonts w:ascii="Bell MT" w:hAnsi="Bell MT" w:cs="Segoe UI"/>
           <w:b/>
           <w:bCs/>
           <w:lang w:val="de-DE"/>
@@ -6702,7 +6991,39 @@
           <w:rFonts w:ascii="Bell MT" w:hAnsi="Bell MT" w:cs="Segoe UI"/>
           <w:lang w:val="de-DE"/>
         </w:rPr>
-        <w:t xml:space="preserve"> Haebler, D. von, Lempa, G., &amp; Montag, C. (2021). </w:t>
+        <w:t xml:space="preserve"> </w:t>
+      </w:r>
+      <w:proofErr w:type="spellStart"/>
+      <w:r>
+        <w:rPr>
+          <w:rFonts w:ascii="Bell MT" w:hAnsi="Bell MT" w:cs="Segoe UI"/>
+          <w:lang w:val="de-DE"/>
+        </w:rPr>
+        <w:t>Haebler</w:t>
+      </w:r>
+      <w:proofErr w:type="spellEnd"/>
+      <w:r>
+        <w:rPr>
+          <w:rFonts w:ascii="Bell MT" w:hAnsi="Bell MT" w:cs="Segoe UI"/>
+          <w:lang w:val="de-DE"/>
+        </w:rPr>
+        <w:t xml:space="preserve">, D. von, </w:t>
+      </w:r>
+      <w:proofErr w:type="spellStart"/>
+      <w:r>
+        <w:rPr>
+          <w:rFonts w:ascii="Bell MT" w:hAnsi="Bell MT" w:cs="Segoe UI"/>
+          <w:lang w:val="de-DE"/>
+        </w:rPr>
+        <w:t>Lempa</w:t>
+      </w:r>
+      <w:proofErr w:type="spellEnd"/>
+      <w:r>
+        <w:rPr>
+          <w:rFonts w:ascii="Bell MT" w:hAnsi="Bell MT" w:cs="Segoe UI"/>
+          <w:lang w:val="de-DE"/>
+        </w:rPr>
+        <w:t xml:space="preserve">, G., &amp; Montag, C. (2021). </w:t>
       </w:r>
       <w:r>
         <w:rPr>
@@ -6767,14 +7088,63 @@
           <w:rFonts w:ascii="Bell MT" w:hAnsi="Bell MT" w:cs="Segoe UI"/>
           <w:lang w:val="de-DE"/>
         </w:rPr>
-        <w:t xml:space="preserve"> Thielmann, I., Breil, S. M., Geukes, K., Krause, S., Nikoleizig, L., Back, M. D., &amp; Nestler, S. (2020). </w:t>
-      </w:r>
+        <w:t xml:space="preserve"> Thielmann, I., </w:t>
+      </w:r>
+      <w:proofErr w:type="spellStart"/>
       <w:r>
         <w:rPr>
           <w:rFonts w:ascii="Bell MT" w:hAnsi="Bell MT" w:cs="Segoe UI"/>
+          <w:lang w:val="de-DE"/>
+        </w:rPr>
+        <w:t>Breil</w:t>
+      </w:r>
+      <w:proofErr w:type="spellEnd"/>
+      <w:r>
+        <w:rPr>
+          <w:rFonts w:ascii="Bell MT" w:hAnsi="Bell MT" w:cs="Segoe UI"/>
+          <w:lang w:val="de-DE"/>
+        </w:rPr>
+        <w:t xml:space="preserve">, S. M., </w:t>
+      </w:r>
+      <w:proofErr w:type="spellStart"/>
+      <w:r>
+        <w:rPr>
+          <w:rFonts w:ascii="Bell MT" w:hAnsi="Bell MT" w:cs="Segoe UI"/>
+          <w:lang w:val="de-DE"/>
+        </w:rPr>
+        <w:t>Geukes</w:t>
+      </w:r>
+      <w:proofErr w:type="spellEnd"/>
+      <w:r>
+        <w:rPr>
+          <w:rFonts w:ascii="Bell MT" w:hAnsi="Bell MT" w:cs="Segoe UI"/>
+          <w:lang w:val="de-DE"/>
+        </w:rPr>
+        <w:t xml:space="preserve">, K., Krause, S., </w:t>
+      </w:r>
+      <w:proofErr w:type="spellStart"/>
+      <w:r>
+        <w:rPr>
+          <w:rFonts w:ascii="Bell MT" w:hAnsi="Bell MT" w:cs="Segoe UI"/>
+          <w:lang w:val="de-DE"/>
+        </w:rPr>
+        <w:t>Nikoleizig</w:t>
+      </w:r>
+      <w:proofErr w:type="spellEnd"/>
+      <w:r>
+        <w:rPr>
+          <w:rFonts w:ascii="Bell MT" w:hAnsi="Bell MT" w:cs="Segoe UI"/>
+          <w:lang w:val="de-DE"/>
+        </w:rPr>
+        <w:t xml:space="preserve">, L., Back, M. D., &amp; Nestler, S. (2020). </w:t>
+      </w:r>
+      <w:r>
+        <w:rPr>
+          <w:rFonts w:ascii="Bell MT" w:hAnsi="Bell MT" w:cs="Segoe UI"/>
         </w:rPr>
         <w:t xml:space="preserve">Do perceiver effects in interpersonal perception predict cooperation in social dilemmas? </w:t>
       </w:r>
+      <w:proofErr w:type="spellStart"/>
       <w:r>
         <w:rPr>
           <w:rFonts w:ascii="Bell MT" w:hAnsi="Bell MT" w:cs="Segoe UI"/>
@@ -6782,7 +7152,17 @@
           <w:iCs/>
           <w:lang w:val="de-DE"/>
         </w:rPr>
-        <w:t>Collabra: Psychology</w:t>
+        <w:t>Collabra</w:t>
+      </w:r>
+      <w:proofErr w:type="spellEnd"/>
+      <w:r>
+        <w:rPr>
+          <w:rFonts w:ascii="Bell MT" w:hAnsi="Bell MT" w:cs="Segoe UI"/>
+          <w:i/>
+          <w:iCs/>
+          <w:lang w:val="de-DE"/>
+        </w:rPr>
+        <w:t>: Psychology</w:t>
       </w:r>
       <w:r>
         <w:rPr>
@@ -6823,7 +7203,6 @@
           <w:color w:val="auto"/>
           <w:lang w:val="de-DE"/>
         </w:rPr>
-        <w:lastRenderedPageBreak/>
         <w:t xml:space="preserve">Garbe, L.*, </w:t>
       </w:r>
       <w:r>
@@ -6851,6 +7230,7 @@
         </w:rPr>
         <w:t xml:space="preserve">(2020). Influence of perceived threat of Covid-19 and HEXACO personality traits on toilet paper stockpiling. </w:t>
       </w:r>
+      <w:proofErr w:type="spellStart"/>
       <w:r>
         <w:rPr>
           <w:rFonts w:ascii="Bell MT" w:hAnsi="Bell MT" w:cstheme="minorBidi"/>
@@ -6858,7 +7238,17 @@
           <w:iCs/>
           <w:color w:val="auto"/>
         </w:rPr>
-        <w:t>PloS ONE, 15</w:t>
+        <w:t>PloS</w:t>
+      </w:r>
+      <w:proofErr w:type="spellEnd"/>
+      <w:r>
+        <w:rPr>
+          <w:rFonts w:ascii="Bell MT" w:hAnsi="Bell MT" w:cstheme="minorBidi"/>
+          <w:i/>
+          <w:iCs/>
+          <w:color w:val="auto"/>
+        </w:rPr>
+        <w:t xml:space="preserve"> ONE, 15</w:t>
       </w:r>
       <w:r>
         <w:rPr>
@@ -6914,7 +7304,31 @@
           <w:rFonts w:ascii="Bell MT" w:hAnsi="Bell MT" w:cstheme="minorBidi"/>
           <w:color w:val="auto"/>
         </w:rPr>
-        <w:t xml:space="preserve">., Nestler, S, Geukes, K., Back, M. D., &amp; Dufner, M. (2019). Can other-derogation be beneficial? Seeing others as low in agency can lead to an agentic reputation in newly formed face-to-face groups. </w:t>
+        <w:t xml:space="preserve">., Nestler, S, </w:t>
+      </w:r>
+      <w:proofErr w:type="spellStart"/>
+      <w:r>
+        <w:rPr>
+          <w:rFonts w:ascii="Bell MT" w:hAnsi="Bell MT" w:cstheme="minorBidi"/>
+          <w:color w:val="auto"/>
+        </w:rPr>
+        <w:t>Geukes</w:t>
+      </w:r>
+      <w:proofErr w:type="spellEnd"/>
+      <w:r>
+        <w:rPr>
+          <w:rFonts w:ascii="Bell MT" w:hAnsi="Bell MT" w:cstheme="minorBidi"/>
+          <w:color w:val="auto"/>
+        </w:rPr>
+        <w:t xml:space="preserve">, K., Back, M. D., &amp; Dufner, M. (2019). Can other-derogation be beneficial? Seeing others as low in agency can lead to an agentic reputation in newly formed </w:t>
+      </w:r>
+      <w:r>
+        <w:rPr>
+          <w:rFonts w:ascii="Bell MT" w:hAnsi="Bell MT" w:cstheme="minorBidi"/>
+          <w:color w:val="auto"/>
+        </w:rPr>
+        <w:lastRenderedPageBreak/>
+        <w:t xml:space="preserve">face-to-face groups. </w:t>
       </w:r>
       <w:r>
         <w:rPr>
@@ -7135,13 +7549,23 @@
         </w:rPr>
         <w:t xml:space="preserve"> </w:t>
       </w:r>
-      <w:r>
-        <w:rPr>
-          <w:rFonts w:ascii="Bell MT" w:hAnsi="Bell MT"/>
-          <w:sz w:val="24"/>
-          <w:szCs w:val="24"/>
-        </w:rPr>
-        <w:t xml:space="preserve">Positionsreferat presented at the Biannual Meeting of the German Society for Psychology, </w:t>
+      <w:proofErr w:type="spellStart"/>
+      <w:r>
+        <w:rPr>
+          <w:rFonts w:ascii="Bell MT" w:hAnsi="Bell MT"/>
+          <w:sz w:val="24"/>
+          <w:szCs w:val="24"/>
+        </w:rPr>
+        <w:t>Positionsreferat</w:t>
+      </w:r>
+      <w:proofErr w:type="spellEnd"/>
+      <w:r>
+        <w:rPr>
+          <w:rFonts w:ascii="Bell MT" w:hAnsi="Bell MT"/>
+          <w:sz w:val="24"/>
+          <w:szCs w:val="24"/>
+        </w:rPr>
+        <w:t xml:space="preserve"> presented at the Biannual Meeting of the German Society for Psychology, </w:t>
       </w:r>
       <w:r>
         <w:rPr>
@@ -7180,7 +7604,27 @@
           <w:szCs w:val="24"/>
           <w:lang w:val="de-DE"/>
         </w:rPr>
-        <w:t xml:space="preserve">Rau, R., Carlson, E. N., Dufner, M., Geukes, K., Kraft, L., Krause, S., . . . </w:t>
+        <w:t xml:space="preserve">Rau, R., Carlson, E. N., Dufner, M., </w:t>
+      </w:r>
+      <w:proofErr w:type="spellStart"/>
+      <w:r>
+        <w:rPr>
+          <w:rFonts w:ascii="Bell MT" w:hAnsi="Bell MT"/>
+          <w:sz w:val="24"/>
+          <w:szCs w:val="24"/>
+          <w:lang w:val="de-DE"/>
+        </w:rPr>
+        <w:t>Geukes</w:t>
+      </w:r>
+      <w:proofErr w:type="spellEnd"/>
+      <w:r>
+        <w:rPr>
+          <w:rFonts w:ascii="Bell MT" w:hAnsi="Bell MT"/>
+          <w:sz w:val="24"/>
+          <w:szCs w:val="24"/>
+          <w:lang w:val="de-DE"/>
+        </w:rPr>
+        <w:t xml:space="preserve">, K., Kraft, L., Krause, S., . . . </w:t>
       </w:r>
       <w:r>
         <w:rPr>
@@ -7244,7 +7688,25 @@
           <w:sz w:val="24"/>
           <w:szCs w:val="24"/>
         </w:rPr>
-        <w:t xml:space="preserve">Rau, R., Lawless DesJardins, N. M., Niemeyer, L. M., Back, M. D., Srivastava, S., &amp; Nestler, S. (2021). </w:t>
+        <w:t xml:space="preserve">Rau, R., Lawless </w:t>
+      </w:r>
+      <w:proofErr w:type="spellStart"/>
+      <w:r>
+        <w:rPr>
+          <w:rFonts w:ascii="Bell MT" w:hAnsi="Bell MT"/>
+          <w:sz w:val="24"/>
+          <w:szCs w:val="24"/>
+        </w:rPr>
+        <w:t>DesJardins</w:t>
+      </w:r>
+      <w:proofErr w:type="spellEnd"/>
+      <w:r>
+        <w:rPr>
+          <w:rFonts w:ascii="Bell MT" w:hAnsi="Bell MT"/>
+          <w:sz w:val="24"/>
+          <w:szCs w:val="24"/>
+        </w:rPr>
+        <w:t xml:space="preserve">, N. M., Niemeyer, L. M., Back, M. D., Srivastava, S., &amp; Nestler, S. (2021). </w:t>
       </w:r>
       <w:r>
         <w:rPr>
@@ -7285,7 +7747,27 @@
           <w:szCs w:val="24"/>
           <w:lang w:val="de-DE"/>
         </w:rPr>
-        <w:t xml:space="preserve">Rau, R., Carlson, E. N., Dufner, M., Geukes, K., Kraft, L., Krause, S., . . . </w:t>
+        <w:t xml:space="preserve">Rau, R., Carlson, E. N., Dufner, M., </w:t>
+      </w:r>
+      <w:proofErr w:type="spellStart"/>
+      <w:r>
+        <w:rPr>
+          <w:rFonts w:ascii="Bell MT" w:hAnsi="Bell MT"/>
+          <w:sz w:val="24"/>
+          <w:szCs w:val="24"/>
+          <w:lang w:val="de-DE"/>
+        </w:rPr>
+        <w:t>Geukes</w:t>
+      </w:r>
+      <w:proofErr w:type="spellEnd"/>
+      <w:r>
+        <w:rPr>
+          <w:rFonts w:ascii="Bell MT" w:hAnsi="Bell MT"/>
+          <w:sz w:val="24"/>
+          <w:szCs w:val="24"/>
+          <w:lang w:val="de-DE"/>
+        </w:rPr>
+        <w:t xml:space="preserve">, K., Kraft, L., Krause, S., . . . </w:t>
       </w:r>
       <w:r>
         <w:rPr>
@@ -7534,7 +8016,27 @@
           <w:szCs w:val="24"/>
           <w:lang w:val="de-DE"/>
         </w:rPr>
-        <w:t xml:space="preserve">Rau, R., Nestler, S, Geukes, K., Back, M. D., &amp; Dufner, M. (2019). </w:t>
+        <w:t xml:space="preserve">Rau, R., Nestler, S, </w:t>
+      </w:r>
+      <w:proofErr w:type="spellStart"/>
+      <w:r>
+        <w:rPr>
+          <w:rFonts w:ascii="Bell MT" w:hAnsi="Bell MT"/>
+          <w:sz w:val="24"/>
+          <w:szCs w:val="24"/>
+          <w:lang w:val="de-DE"/>
+        </w:rPr>
+        <w:t>Geukes</w:t>
+      </w:r>
+      <w:proofErr w:type="spellEnd"/>
+      <w:r>
+        <w:rPr>
+          <w:rFonts w:ascii="Bell MT" w:hAnsi="Bell MT"/>
+          <w:sz w:val="24"/>
+          <w:szCs w:val="24"/>
+          <w:lang w:val="de-DE"/>
+        </w:rPr>
+        <w:t xml:space="preserve">, K., Back, M. D., &amp; Dufner, M. (2019). </w:t>
       </w:r>
       <w:r>
         <w:rPr>
@@ -8052,7 +8554,67 @@
           <w:szCs w:val="24"/>
           <w:lang w:val="de-DE"/>
         </w:rPr>
-        <w:t>Rau, R., Drewke, P., Niemeyer, L. M., Lawless DesJardins, N. M., Back, M. D., &amp; Nestler, S.</w:t>
+        <w:t xml:space="preserve">Rau, R., </w:t>
+      </w:r>
+      <w:proofErr w:type="spellStart"/>
+      <w:r>
+        <w:rPr>
+          <w:rFonts w:ascii="Bell MT" w:hAnsi="Bell MT"/>
+          <w:sz w:val="24"/>
+          <w:szCs w:val="24"/>
+          <w:lang w:val="de-DE"/>
+        </w:rPr>
+        <w:t>Drewke</w:t>
+      </w:r>
+      <w:proofErr w:type="spellEnd"/>
+      <w:r>
+        <w:rPr>
+          <w:rFonts w:ascii="Bell MT" w:hAnsi="Bell MT"/>
+          <w:sz w:val="24"/>
+          <w:szCs w:val="24"/>
+          <w:lang w:val="de-DE"/>
+        </w:rPr>
+        <w:t xml:space="preserve">, P., Niemeyer, L. M., </w:t>
+      </w:r>
+      <w:proofErr w:type="spellStart"/>
+      <w:r>
+        <w:rPr>
+          <w:rFonts w:ascii="Bell MT" w:hAnsi="Bell MT"/>
+          <w:sz w:val="24"/>
+          <w:szCs w:val="24"/>
+          <w:lang w:val="de-DE"/>
+        </w:rPr>
+        <w:t>Lawless</w:t>
+      </w:r>
+      <w:proofErr w:type="spellEnd"/>
+      <w:r>
+        <w:rPr>
+          <w:rFonts w:ascii="Bell MT" w:hAnsi="Bell MT"/>
+          <w:sz w:val="24"/>
+          <w:szCs w:val="24"/>
+          <w:lang w:val="de-DE"/>
+        </w:rPr>
+        <w:t xml:space="preserve"> </w:t>
+      </w:r>
+      <w:proofErr w:type="spellStart"/>
+      <w:r>
+        <w:rPr>
+          <w:rFonts w:ascii="Bell MT" w:hAnsi="Bell MT"/>
+          <w:sz w:val="24"/>
+          <w:szCs w:val="24"/>
+          <w:lang w:val="de-DE"/>
+        </w:rPr>
+        <w:t>DesJardins</w:t>
+      </w:r>
+      <w:proofErr w:type="spellEnd"/>
+      <w:r>
+        <w:rPr>
+          <w:rFonts w:ascii="Bell MT" w:hAnsi="Bell MT"/>
+          <w:sz w:val="24"/>
+          <w:szCs w:val="24"/>
+          <w:lang w:val="de-DE"/>
+        </w:rPr>
+        <w:t>, N. M., Back, M. D., &amp; Nestler, S.</w:t>
       </w:r>
       <w:r>
         <w:rPr>
@@ -8081,19 +8643,7 @@
           <w:szCs w:val="24"/>
           <w:lang w:val="de-DE"/>
         </w:rPr>
-        <w:t xml:space="preserve">Was bedeuten individuelle Beurteilungstendenzen beim Kennenlernen: Generealisierte Stereotype oder </w:t>
-      </w:r>
-      <w:r>
-        <w:rPr>
-          <w:rFonts w:ascii="Bell MT" w:hAnsi="Bell MT"/>
-          <w:i/>
-          <w:iCs/>
-          <w:sz w:val="24"/>
-          <w:szCs w:val="24"/>
-          <w:lang w:val="de-DE"/>
-        </w:rPr>
-        <w:lastRenderedPageBreak/>
-        <w:t>situationsspezifische Erwartungen über „die Anderen“?</w:t>
+        <w:t>Was bedeuten individuelle Beurteilungstendenzen beim Kennenlernen: Generealisierte Stereotype oder situationsspezifische Erwartungen über „die Anderen“?</w:t>
       </w:r>
       <w:r>
         <w:rPr>
@@ -8133,7 +8683,27 @@
           <w:szCs w:val="24"/>
           <w:lang w:val="de-DE"/>
         </w:rPr>
-        <w:t xml:space="preserve">Rau R., Dufner, M., Geukes, K., Back, M. D., &amp; Nestler, S. (2018). </w:t>
+        <w:t xml:space="preserve">Rau R., Dufner, M., </w:t>
+      </w:r>
+      <w:proofErr w:type="spellStart"/>
+      <w:r>
+        <w:rPr>
+          <w:rFonts w:ascii="Bell MT" w:hAnsi="Bell MT"/>
+          <w:sz w:val="24"/>
+          <w:szCs w:val="24"/>
+          <w:lang w:val="de-DE"/>
+        </w:rPr>
+        <w:t>Geukes</w:t>
+      </w:r>
+      <w:proofErr w:type="spellEnd"/>
+      <w:r>
+        <w:rPr>
+          <w:rFonts w:ascii="Bell MT" w:hAnsi="Bell MT"/>
+          <w:sz w:val="24"/>
+          <w:szCs w:val="24"/>
+          <w:lang w:val="de-DE"/>
+        </w:rPr>
+        <w:t xml:space="preserve">, K., Back, M. D., &amp; Nestler, S. (2018). </w:t>
       </w:r>
       <w:r>
         <w:rPr>
@@ -8454,6 +9024,7 @@
           <w:szCs w:val="24"/>
           <w:lang w:val="de-DE"/>
         </w:rPr>
+        <w:lastRenderedPageBreak/>
         <w:t>Rau</w:t>
       </w:r>
       <w:r>
@@ -8463,18 +9034,62 @@
           <w:szCs w:val="24"/>
           <w:lang w:val="de-DE"/>
         </w:rPr>
-        <w:t xml:space="preserve"> R., Dufner, M., Geukes, K., Back, M. D., &amp; Nestler, S. (2017). </w:t>
-      </w:r>
-      <w:r>
-        <w:rPr>
-          <w:rFonts w:ascii="Bell MT" w:hAnsi="Bell MT"/>
-          <w:i/>
-          <w:iCs/>
-          <w:sz w:val="24"/>
-          <w:szCs w:val="24"/>
-          <w:lang w:val="de-DE"/>
-        </w:rPr>
-        <w:t xml:space="preserve">Wie Du mich, so ich Dich? Reziprozitäten in der interpersonellen Wahrnehmung agentischer und kommunaler Eigenschaften. </w:t>
+        <w:t xml:space="preserve"> R., Dufner, M., </w:t>
+      </w:r>
+      <w:proofErr w:type="spellStart"/>
+      <w:r>
+        <w:rPr>
+          <w:rFonts w:ascii="Bell MT" w:hAnsi="Bell MT"/>
+          <w:sz w:val="24"/>
+          <w:szCs w:val="24"/>
+          <w:lang w:val="de-DE"/>
+        </w:rPr>
+        <w:t>Geukes</w:t>
+      </w:r>
+      <w:proofErr w:type="spellEnd"/>
+      <w:r>
+        <w:rPr>
+          <w:rFonts w:ascii="Bell MT" w:hAnsi="Bell MT"/>
+          <w:sz w:val="24"/>
+          <w:szCs w:val="24"/>
+          <w:lang w:val="de-DE"/>
+        </w:rPr>
+        <w:t xml:space="preserve">, K., Back, M. D., &amp; Nestler, S. (2017). </w:t>
+      </w:r>
+      <w:r>
+        <w:rPr>
+          <w:rFonts w:ascii="Bell MT" w:hAnsi="Bell MT"/>
+          <w:i/>
+          <w:iCs/>
+          <w:sz w:val="24"/>
+          <w:szCs w:val="24"/>
+          <w:lang w:val="de-DE"/>
+        </w:rPr>
+        <w:t xml:space="preserve">Wie Du mich, so ich Dich? Reziprozitäten in der interpersonellen Wahrnehmung </w:t>
+      </w:r>
+      <w:proofErr w:type="spellStart"/>
+      <w:r>
+        <w:rPr>
+          <w:rFonts w:ascii="Bell MT" w:hAnsi="Bell MT"/>
+          <w:i/>
+          <w:iCs/>
+          <w:sz w:val="24"/>
+          <w:szCs w:val="24"/>
+          <w:lang w:val="de-DE"/>
+        </w:rPr>
+        <w:t>agentischer</w:t>
+      </w:r>
+      <w:proofErr w:type="spellEnd"/>
+      <w:r>
+        <w:rPr>
+          <w:rFonts w:ascii="Bell MT" w:hAnsi="Bell MT"/>
+          <w:i/>
+          <w:iCs/>
+          <w:sz w:val="24"/>
+          <w:szCs w:val="24"/>
+          <w:lang w:val="de-DE"/>
+        </w:rPr>
+        <w:t xml:space="preserve"> und kommunaler Eigenschaften. </w:t>
       </w:r>
       <w:r>
         <w:rPr>
@@ -8752,7 +9367,25 @@
           <w:sz w:val="24"/>
           <w:szCs w:val="24"/>
         </w:rPr>
-        <w:t xml:space="preserve"> R., Barranti, M., Costello, C. K.</w:t>
+        <w:t xml:space="preserve"> R., </w:t>
+      </w:r>
+      <w:proofErr w:type="spellStart"/>
+      <w:r>
+        <w:rPr>
+          <w:rFonts w:ascii="Bell MT" w:hAnsi="Bell MT"/>
+          <w:sz w:val="24"/>
+          <w:szCs w:val="24"/>
+        </w:rPr>
+        <w:t>Barranti</w:t>
+      </w:r>
+      <w:proofErr w:type="spellEnd"/>
+      <w:r>
+        <w:rPr>
+          <w:rFonts w:ascii="Bell MT" w:hAnsi="Bell MT"/>
+          <w:sz w:val="24"/>
+          <w:szCs w:val="24"/>
+        </w:rPr>
+        <w:t>, M., Costello, C. K.</w:t>
       </w:r>
       <w:r>
         <w:rPr>

</xml_diff>

<commit_message>
final version faking paper
</commit_message>
<xml_diff>
--- a/files/cv_rrau.docx
+++ b/files/cv_rrau.docx
@@ -4841,11 +4841,93 @@
     </w:p>
     <w:p>
       <w:pPr>
+        <w:spacing w:after="240" w:line="240" w:lineRule="auto"/>
+        <w:ind w:left="397" w:hanging="397"/>
+        <w:rPr>
+          <w:rFonts w:ascii="Bell MT" w:hAnsi="Bell MT"/>
+          <w:sz w:val="24"/>
+          <w:szCs w:val="24"/>
+        </w:rPr>
+      </w:pPr>
+      <w:r>
+        <w:rPr>
+          <w:rFonts w:ascii="Bell MT" w:hAnsi="Bell MT"/>
+          <w:sz w:val="24"/>
+          <w:szCs w:val="24"/>
+        </w:rPr>
+        <w:t xml:space="preserve">Bleckmann, E., </w:t>
+      </w:r>
+      <w:r>
+        <w:rPr>
+          <w:rFonts w:ascii="Bell MT" w:hAnsi="Bell MT"/>
+          <w:b/>
+          <w:bCs/>
+          <w:sz w:val="24"/>
+          <w:szCs w:val="24"/>
+        </w:rPr>
+        <w:t xml:space="preserve">Rau, R., </w:t>
+      </w:r>
+      <w:r>
+        <w:rPr>
+          <w:rFonts w:ascii="Bell MT" w:hAnsi="Bell MT"/>
+          <w:sz w:val="24"/>
+          <w:szCs w:val="24"/>
+        </w:rPr>
+        <w:t xml:space="preserve">Carlson, E., &amp; Wagner, J. (in press). I think you might like me: Emergence and change of meta-liking in initial social interactions. </w:t>
+      </w:r>
+      <w:r>
+        <w:rPr>
+          <w:rFonts w:ascii="Bell MT" w:hAnsi="Bell MT"/>
+          <w:i/>
+          <w:iCs/>
+          <w:sz w:val="24"/>
+          <w:szCs w:val="24"/>
+        </w:rPr>
+        <w:t xml:space="preserve">Journal of Personality and Social Psychology. </w:t>
+      </w:r>
+      <w:r>
+        <w:rPr>
+          <w:rFonts w:ascii="Bell MT" w:hAnsi="Bell MT"/>
+          <w:sz w:val="24"/>
+          <w:szCs w:val="24"/>
+        </w:rPr>
+        <w:t>Retrieved from osf.io/preprints/</w:t>
+      </w:r>
+      <w:proofErr w:type="spellStart"/>
+      <w:r>
+        <w:rPr>
+          <w:rFonts w:ascii="Bell MT" w:hAnsi="Bell MT"/>
+          <w:sz w:val="24"/>
+          <w:szCs w:val="24"/>
+        </w:rPr>
+        <w:t>psyarxiv</w:t>
+      </w:r>
+      <w:proofErr w:type="spellEnd"/>
+      <w:r>
+        <w:rPr>
+          <w:rFonts w:ascii="Bell MT" w:hAnsi="Bell MT"/>
+          <w:sz w:val="24"/>
+          <w:szCs w:val="24"/>
+        </w:rPr>
+        <w:t>/</w:t>
+      </w:r>
+      <w:r>
+        <w:rPr>
+          <w:rFonts w:ascii="Bell MT" w:hAnsi="Bell MT"/>
+          <w:sz w:val="24"/>
+          <w:szCs w:val="24"/>
+        </w:rPr>
+        <w:t>r26jz</w:t>
+      </w:r>
+    </w:p>
+    <w:p>
+      <w:pPr>
         <w:pStyle w:val="Default"/>
         <w:ind w:left="425" w:hanging="425"/>
         <w:rPr>
           <w:rFonts w:ascii="Bell MT" w:eastAsia="Bell MT" w:hAnsi="Bell MT" w:cs="Bell MT"/>
           <w:color w:val="auto"/>
+          <w:lang w:val="de-DE"/>
         </w:rPr>
       </w:pPr>
       <w:r>
@@ -4856,7 +4938,17 @@
           <w:color w:val="auto"/>
           <w:lang w:val="de-DE"/>
         </w:rPr>
-        <w:t>Rau, R.,*</w:t>
+        <w:t>Rau, R.</w:t>
+      </w:r>
+      <w:r>
+        <w:rPr>
+          <w:rFonts w:ascii="Bell MT" w:eastAsia="Bell MT" w:hAnsi="Bell MT" w:cs="Bell MT"/>
+          <w:b/>
+          <w:bCs/>
+          <w:color w:val="auto"/>
+          <w:lang w:val="de-DE"/>
+        </w:rPr>
+        <w:t>*,</w:t>
       </w:r>
       <w:r>
         <w:rPr>
@@ -4864,7 +4956,7 @@
           <w:color w:val="auto"/>
           <w:lang w:val="de-DE"/>
         </w:rPr>
-        <w:t xml:space="preserve"> Schömann, L. M.,* &amp; Grosz, P. M. (</w:t>
+        <w:t xml:space="preserve"> Schömann, L. M.</w:t>
       </w:r>
       <w:r>
         <w:rPr>
@@ -4872,7 +4964,7 @@
           <w:color w:val="auto"/>
           <w:lang w:val="de-DE"/>
         </w:rPr>
-        <w:t>in press</w:t>
+        <w:t>*</w:t>
       </w:r>
       <w:r>
         <w:rPr>
@@ -4880,159 +4972,55 @@
           <w:color w:val="auto"/>
           <w:lang w:val="de-DE"/>
         </w:rPr>
-        <w:t xml:space="preserve">). </w:t>
+        <w:t xml:space="preserve">, &amp; Grosz, M. P. (2025). People “fake-good” on personality self-reports more strongly in a job context than in a dating context. </w:t>
       </w:r>
       <w:r>
         <w:rPr>
           <w:rFonts w:ascii="Bell MT" w:eastAsia="Bell MT" w:hAnsi="Bell MT" w:cs="Bell MT"/>
-        </w:rPr>
-        <w:t>People “fake-good” on personality self-reports more strongly in a job context than in a dating context</w:t>
-      </w:r>
-      <w:r>
-        <w:rPr>
-          <w:rFonts w:ascii="Bell MT" w:eastAsia="Bell MT" w:hAnsi="Bell MT" w:cs="Bell MT"/>
-          <w:i/>
-          <w:iCs/>
-        </w:rPr>
-        <w:t xml:space="preserve">. </w:t>
-      </w:r>
-      <w:r>
-        <w:rPr>
-          <w:rFonts w:ascii="Bell MT" w:eastAsia="Bell MT" w:hAnsi="Bell MT" w:cs="Bell MT"/>
           <w:i/>
           <w:iCs/>
           <w:color w:val="auto"/>
-        </w:rPr>
-        <w:t>Journal of Research in Personality.</w:t>
+          <w:lang w:val="de-DE"/>
+        </w:rPr>
+        <w:t>Journal of Research in Personality, 116,</w:t>
       </w:r>
       <w:r>
         <w:rPr>
           <w:rFonts w:ascii="Bell MT" w:eastAsia="Bell MT" w:hAnsi="Bell MT" w:cs="Bell MT"/>
           <w:color w:val="auto"/>
-        </w:rPr>
-        <w:t xml:space="preserve"> Retrieved from </w:t>
-      </w:r>
-      <w:r>
-        <w:rPr>
-          <w:rFonts w:ascii="Bell MT" w:eastAsia="Bell MT" w:hAnsi="Bell MT" w:cs="Bell MT"/>
-          <w:color w:val="auto"/>
-        </w:rPr>
-        <w:t>https://osf.io/preprints/psyarxiv/p8djb_v2</w:t>
+          <w:lang w:val="de-DE"/>
+        </w:rPr>
+        <w:t xml:space="preserve"> 104596. https://doi.org/10.1016/j.jrp.2025.104596</w:t>
       </w:r>
     </w:p>
     <w:p>
       <w:pPr>
         <w:pStyle w:val="Default"/>
         <w:spacing w:after="240"/>
-        <w:ind w:left="425"/>
-        <w:rPr>
-          <w:rFonts w:ascii="Bell MT" w:eastAsia="Bell MT" w:hAnsi="Bell MT" w:cs="Bell MT"/>
-          <w:color w:val="auto"/>
-        </w:rPr>
-      </w:pPr>
-      <w:r>
-        <w:rPr>
-          <w:rFonts w:ascii="Bell MT" w:eastAsia="Bell MT" w:hAnsi="Bell MT" w:cs="Bell MT"/>
-          <w:color w:val="auto"/>
+        <w:ind w:left="426" w:hanging="1"/>
+        <w:rPr>
+          <w:rFonts w:ascii="Bell MT" w:hAnsi="Bell MT"/>
+        </w:rPr>
+      </w:pPr>
+      <w:r>
+        <w:rPr>
+          <w:rFonts w:ascii="Bell MT" w:hAnsi="Bell MT"/>
         </w:rPr>
         <w:t>*</w:t>
       </w:r>
       <w:proofErr w:type="gramStart"/>
       <w:r>
         <w:rPr>
-          <w:rFonts w:ascii="Bell MT" w:eastAsia="Bell MT" w:hAnsi="Bell MT" w:cs="Bell MT"/>
-          <w:color w:val="auto"/>
+          <w:rFonts w:ascii="Bell MT" w:hAnsi="Bell MT"/>
         </w:rPr>
         <w:t>shared</w:t>
       </w:r>
       <w:proofErr w:type="gramEnd"/>
       <w:r>
         <w:rPr>
-          <w:rFonts w:ascii="Bell MT" w:eastAsia="Bell MT" w:hAnsi="Bell MT" w:cs="Bell MT"/>
-          <w:color w:val="auto"/>
+          <w:rFonts w:ascii="Bell MT" w:hAnsi="Bell MT"/>
         </w:rPr>
         <w:t xml:space="preserve"> first authorship</w:t>
-      </w:r>
-    </w:p>
-    <w:p>
-      <w:pPr>
-        <w:spacing w:line="240" w:lineRule="auto"/>
-        <w:ind w:left="397" w:hanging="397"/>
-        <w:rPr>
-          <w:rFonts w:ascii="Bell MT" w:hAnsi="Bell MT"/>
-          <w:sz w:val="24"/>
-          <w:szCs w:val="24"/>
-        </w:rPr>
-      </w:pPr>
-      <w:r>
-        <w:rPr>
-          <w:rFonts w:ascii="Bell MT" w:hAnsi="Bell MT"/>
-          <w:sz w:val="24"/>
-          <w:szCs w:val="24"/>
-        </w:rPr>
-        <w:t xml:space="preserve">Bleckmann, E., </w:t>
-      </w:r>
-      <w:r>
-        <w:rPr>
-          <w:rFonts w:ascii="Bell MT" w:hAnsi="Bell MT"/>
-          <w:b/>
-          <w:bCs/>
-          <w:sz w:val="24"/>
-          <w:szCs w:val="24"/>
-        </w:rPr>
-        <w:t xml:space="preserve">Rau, R., </w:t>
-      </w:r>
-      <w:r>
-        <w:rPr>
-          <w:rFonts w:ascii="Bell MT" w:hAnsi="Bell MT"/>
-          <w:sz w:val="24"/>
-          <w:szCs w:val="24"/>
-        </w:rPr>
-        <w:t xml:space="preserve">Carlson, E., &amp; Wagner, J. (in press). I think you might like me: Emergence and change of meta-liking in initial social interactions. </w:t>
-      </w:r>
-      <w:r>
-        <w:rPr>
-          <w:rFonts w:ascii="Bell MT" w:hAnsi="Bell MT"/>
-          <w:i/>
-          <w:iCs/>
-          <w:sz w:val="24"/>
-          <w:szCs w:val="24"/>
-        </w:rPr>
-        <w:t xml:space="preserve">Journal of Personality and Social Psychology. </w:t>
-      </w:r>
-      <w:r>
-        <w:rPr>
-          <w:rFonts w:ascii="Bell MT" w:hAnsi="Bell MT"/>
-          <w:sz w:val="24"/>
-          <w:szCs w:val="24"/>
-        </w:rPr>
-        <w:t>Retrieved from osf.io/preprints/</w:t>
-      </w:r>
-      <w:proofErr w:type="spellStart"/>
-      <w:r>
-        <w:rPr>
-          <w:rFonts w:ascii="Bell MT" w:hAnsi="Bell MT"/>
-          <w:sz w:val="24"/>
-          <w:szCs w:val="24"/>
-        </w:rPr>
-        <w:t>psyarxiv</w:t>
-      </w:r>
-      <w:proofErr w:type="spellEnd"/>
-      <w:r>
-        <w:rPr>
-          <w:rFonts w:ascii="Bell MT" w:hAnsi="Bell MT"/>
-          <w:sz w:val="24"/>
-          <w:szCs w:val="24"/>
-        </w:rPr>
-        <w:t>/</w:t>
-      </w:r>
-      <w:r>
-        <w:rPr>
-          <w:rFonts w:ascii="Bell MT" w:hAnsi="Bell MT"/>
-          <w:sz w:val="24"/>
-          <w:szCs w:val="24"/>
-        </w:rPr>
-        <w:t>r26jz</w:t>
       </w:r>
     </w:p>
     <w:p>
@@ -5854,8 +5842,8 @@
     <w:p>
       <w:pPr>
         <w:pStyle w:val="Default"/>
-        <w:spacing w:after="120"/>
-        <w:ind w:left="425"/>
+        <w:spacing w:after="240"/>
+        <w:ind w:left="426" w:hanging="1"/>
         <w:rPr>
           <w:rFonts w:ascii="Bell MT" w:hAnsi="Bell MT"/>
         </w:rPr>
@@ -5898,7 +5886,6 @@
           <w:bCs/>
           <w:sz w:val="24"/>
           <w:szCs w:val="24"/>
-          <w:lang w:val="de-DE"/>
         </w:rPr>
         <w:t>Rau, R.,</w:t>
       </w:r>
@@ -5907,7 +5894,6 @@
           <w:rFonts w:ascii="Bell MT" w:hAnsi="Bell MT"/>
           <w:sz w:val="24"/>
           <w:szCs w:val="24"/>
-          <w:lang w:val="de-DE"/>
         </w:rPr>
         <w:t xml:space="preserve"> Zimmermann, J., &amp; Back, M. D. (2023). </w:t>
       </w:r>
@@ -10267,6 +10253,19 @@
     <w:basedOn w:val="Absatz-Standardschriftart"/>
     <w:rsid w:val="00D703DD"/>
   </w:style>
+  <w:style w:type="paragraph" w:customStyle="1" w:styleId="CitaviLiteraturverzeichnis">
+    <w:name w:val="Citavi Literaturverzeichnis"/>
+    <w:basedOn w:val="Standard"/>
+    <w:rsid w:val="0017169B"/>
+    <w:pPr>
+      <w:spacing w:after="0"/>
+      <w:ind w:left="720" w:hanging="720"/>
+    </w:pPr>
+    <w:rPr>
+      <w:rFonts w:ascii="Calibri" w:eastAsia="Times New Roman" w:hAnsi="Calibri" w:cs="Calibri"/>
+      <w:lang w:val="de-DE" w:eastAsia="de-DE"/>
+    </w:rPr>
+  </w:style>
 </w:styles>
 </file>
 

</xml_diff>

<commit_message>
Dufner et al paper
</commit_message>
<xml_diff>
--- a/files/cv_rrau.docx
+++ b/files/cv_rrau.docx
@@ -2287,7 +2287,23 @@
           <w:sz w:val="24"/>
           <w:szCs w:val="24"/>
         </w:rPr>
-        <w:t>; held together with Prof. Dr. Fanz Neyer and Prof. Dr. Janina Bühler</w:t>
+        <w:t>; held together with Prof. Dr. F</w:t>
+      </w:r>
+      <w:r>
+        <w:rPr>
+          <w:rFonts w:ascii="Bell MT" w:hAnsi="Bell MT"/>
+          <w:sz w:val="24"/>
+          <w:szCs w:val="24"/>
+        </w:rPr>
+        <w:t>r</w:t>
+      </w:r>
+      <w:r>
+        <w:rPr>
+          <w:rFonts w:ascii="Bell MT" w:hAnsi="Bell MT"/>
+          <w:sz w:val="24"/>
+          <w:szCs w:val="24"/>
+        </w:rPr>
+        <w:t>anz Neyer and Prof. Dr. Janina Bühler</w:t>
       </w:r>
     </w:p>
     <w:p>
@@ -4561,6 +4577,89 @@
           <w:szCs w:val="24"/>
         </w:rPr>
       </w:pPr>
+      <w:bookmarkStart w:id="0" w:name="_Hlk200608612"/>
+      <w:r>
+        <w:rPr>
+          <w:rFonts w:ascii="Bell MT" w:hAnsi="Bell MT"/>
+          <w:sz w:val="24"/>
+          <w:szCs w:val="24"/>
+          <w:lang w:val="de-DE"/>
+        </w:rPr>
+        <w:t xml:space="preserve">Dufner, M., Grapsas, S., &amp; </w:t>
+      </w:r>
+      <w:r>
+        <w:rPr>
+          <w:rFonts w:ascii="Bell MT" w:hAnsi="Bell MT"/>
+          <w:b/>
+          <w:bCs/>
+          <w:sz w:val="24"/>
+          <w:szCs w:val="24"/>
+          <w:lang w:val="de-DE"/>
+        </w:rPr>
+        <w:t>Rau, R.</w:t>
+      </w:r>
+      <w:r>
+        <w:rPr>
+          <w:rFonts w:ascii="Bell MT" w:hAnsi="Bell MT"/>
+          <w:sz w:val="24"/>
+          <w:szCs w:val="24"/>
+          <w:lang w:val="de-DE"/>
+        </w:rPr>
+        <w:t xml:space="preserve"> (in press). </w:t>
+      </w:r>
+      <w:r>
+        <w:rPr>
+          <w:rFonts w:ascii="Bell MT" w:hAnsi="Bell MT"/>
+          <w:sz w:val="24"/>
+          <w:szCs w:val="24"/>
+        </w:rPr>
+        <w:t xml:space="preserve">Behavioral and valuation contingency: Why the same dispositions lead to different social evaluations across contexts. </w:t>
+      </w:r>
+      <w:r>
+        <w:rPr>
+          <w:rFonts w:ascii="Bell MT" w:hAnsi="Bell MT"/>
+          <w:i/>
+          <w:iCs/>
+          <w:sz w:val="24"/>
+          <w:szCs w:val="24"/>
+        </w:rPr>
+        <w:t>Social Psychological and Personality Science.</w:t>
+      </w:r>
+      <w:r>
+        <w:rPr>
+          <w:rFonts w:ascii="Bell MT" w:hAnsi="Bell MT"/>
+          <w:sz w:val="24"/>
+          <w:szCs w:val="24"/>
+        </w:rPr>
+        <w:t xml:space="preserve"> </w:t>
+      </w:r>
+      <w:r>
+        <w:rPr>
+          <w:rFonts w:ascii="Bell MT" w:hAnsi="Bell MT"/>
+          <w:sz w:val="24"/>
+          <w:szCs w:val="24"/>
+        </w:rPr>
+        <w:t xml:space="preserve">Retrieved from </w:t>
+      </w:r>
+      <w:r>
+        <w:rPr>
+          <w:rFonts w:ascii="Bell MT" w:hAnsi="Bell MT"/>
+          <w:sz w:val="24"/>
+          <w:szCs w:val="24"/>
+        </w:rPr>
+        <w:t>https://osf.io/preprints/psyarxiv/dkunw</w:t>
+      </w:r>
+    </w:p>
+    <w:p>
+      <w:pPr>
+        <w:spacing w:after="240" w:line="240" w:lineRule="auto"/>
+        <w:ind w:left="397" w:hanging="397"/>
+        <w:rPr>
+          <w:rFonts w:ascii="Bell MT" w:hAnsi="Bell MT"/>
+          <w:sz w:val="24"/>
+          <w:szCs w:val="24"/>
+        </w:rPr>
+      </w:pPr>
       <w:r>
         <w:rPr>
           <w:rFonts w:ascii="Bell MT" w:hAnsi="Bell MT"/>
@@ -4623,6 +4722,8 @@
           <w:color w:val="auto"/>
         </w:rPr>
       </w:pPr>
+      <w:bookmarkStart w:id="1" w:name="_Hlk200608690"/>
+      <w:bookmarkEnd w:id="0"/>
       <w:r>
         <w:rPr>
           <w:rFonts w:ascii="Bell MT" w:eastAsia="Bell MT" w:hAnsi="Bell MT" w:cs="Bell MT"/>
@@ -4838,6 +4939,8 @@
           <w:lang w:val="de-DE"/>
         </w:rPr>
       </w:pPr>
+      <w:bookmarkStart w:id="2" w:name="_Hlk200608770"/>
+      <w:bookmarkEnd w:id="1"/>
       <w:r>
         <w:rPr>
           <w:rFonts w:ascii="Bell MT" w:eastAsia="Bell MT" w:hAnsi="Bell MT" w:cs="Bell MT"/>
@@ -5003,7 +5106,7 @@
           <w:szCs w:val="24"/>
         </w:rPr>
       </w:pPr>
-      <w:bookmarkStart w:id="0" w:name="_Int_R2dWYcv8"/>
+      <w:bookmarkStart w:id="3" w:name="_Int_R2dWYcv8"/>
       <w:r>
         <w:rPr>
           <w:rFonts w:ascii="Bell MT" w:hAnsi="Bell MT"/>
@@ -5064,7 +5167,7 @@
         </w:rPr>
         <w:t>Journal of Personality</w:t>
       </w:r>
-      <w:bookmarkEnd w:id="0"/>
+      <w:bookmarkEnd w:id="3"/>
       <w:r>
         <w:rPr>
           <w:rFonts w:ascii="Bell MT" w:hAnsi="Bell MT"/>
@@ -5104,6 +5207,7 @@
         </w:rPr>
         <w:t>https://doi.org/10.1111/jopy.12893</w:t>
       </w:r>
+      <w:bookmarkEnd w:id="2"/>
     </w:p>
     <w:p>
       <w:pPr>
@@ -5115,6 +5219,7 @@
           <w:szCs w:val="24"/>
         </w:rPr>
       </w:pPr>
+      <w:bookmarkStart w:id="4" w:name="_Hlk200608800"/>
       <w:r>
         <w:rPr>
           <w:rFonts w:ascii="Bell MT" w:hAnsi="Bell MT"/>
@@ -5547,6 +5652,8 @@
           <w:szCs w:val="24"/>
         </w:rPr>
       </w:pPr>
+      <w:bookmarkStart w:id="5" w:name="_Hlk200608840"/>
+      <w:bookmarkEnd w:id="4"/>
       <w:r>
         <w:rPr>
           <w:rFonts w:ascii="Bell MT" w:hAnsi="Bell MT" w:cs="Segoe UI"/>
@@ -5555,6 +5662,7 @@
           <w:sz w:val="24"/>
           <w:szCs w:val="24"/>
         </w:rPr>
+        <w:lastRenderedPageBreak/>
         <w:t>Rau, R.,</w:t>
       </w:r>
       <w:r>
@@ -5620,7 +5728,6 @@
           <w:sz w:val="24"/>
           <w:szCs w:val="24"/>
         </w:rPr>
-        <w:lastRenderedPageBreak/>
         <w:t>Rau, R.,</w:t>
       </w:r>
       <w:r>
@@ -5738,6 +5845,7 @@
         </w:rPr>
         <w:t>(4), 839–848. https://doi.org/10.1177/19485506211039101</w:t>
       </w:r>
+      <w:bookmarkEnd w:id="5"/>
     </w:p>
     <w:p>
       <w:pPr>
@@ -5748,6 +5856,7 @@
           <w:rFonts w:ascii="Bell MT" w:hAnsi="Bell MT" w:cs="Segoe UI"/>
         </w:rPr>
       </w:pPr>
+      <w:bookmarkStart w:id="6" w:name="_Hlk200608860"/>
       <w:r>
         <w:rPr>
           <w:rFonts w:ascii="Bell MT" w:hAnsi="Bell MT" w:cs="Segoe UI"/>
@@ -6115,6 +6224,7 @@
         <w:t>https://doi.org/10.1037/pspp0000250</w:t>
       </w:r>
     </w:p>
+    <w:bookmarkEnd w:id="6"/>
     <w:p>
       <w:pPr>
         <w:pStyle w:val="Default"/>
@@ -6139,6 +6249,7 @@
           <w:szCs w:val="24"/>
         </w:rPr>
       </w:pPr>
+      <w:bookmarkStart w:id="7" w:name="_Hlk200609757"/>
       <w:r>
         <w:rPr>
           <w:rFonts w:ascii="Bell MT" w:hAnsi="Bell MT"/>
@@ -6256,7 +6367,16 @@
           <w:sz w:val="24"/>
           <w:szCs w:val="24"/>
         </w:rPr>
-        <w:t>Conference talk given at the Biannual Meeting of the German Society for Differential and Personality Psychology and Psychological Diagnostics, Salzburg, Austria.</w:t>
+        <w:t xml:space="preserve">Conference talk given at </w:t>
+      </w:r>
+      <w:r>
+        <w:rPr>
+          <w:rFonts w:ascii="Bell MT" w:hAnsi="Bell MT"/>
+          <w:sz w:val="24"/>
+          <w:szCs w:val="24"/>
+        </w:rPr>
+        <w:lastRenderedPageBreak/>
+        <w:t>the Biannual Meeting of the German Society for Differential and Personality Psychology and Psychological Diagnostics, Salzburg, Austria.</w:t>
       </w:r>
     </w:p>
     <w:p>
@@ -6279,7 +6399,6 @@
           <w:szCs w:val="24"/>
           <w:lang w:val="de-DE"/>
         </w:rPr>
-        <w:lastRenderedPageBreak/>
         <w:t>Rau, R.</w:t>
       </w:r>
       <w:r>
@@ -7768,6 +7887,7 @@
           <w:sz w:val="24"/>
           <w:szCs w:val="24"/>
         </w:rPr>
+        <w:lastRenderedPageBreak/>
         <w:t>Chaired Symposia:</w:t>
       </w:r>
     </w:p>
@@ -7791,7 +7911,6 @@
           <w:szCs w:val="24"/>
           <w:lang w:val="de-DE"/>
         </w:rPr>
-        <w:lastRenderedPageBreak/>
         <w:t>Rau, R., Pusch, S., Wiedenroth, A., &amp; Mund, M. (2021)</w:t>
       </w:r>
       <w:r>
@@ -8123,6 +8242,7 @@
         </w:rPr>
         <w:t>, Croatia.</w:t>
       </w:r>
+      <w:bookmarkEnd w:id="7"/>
     </w:p>
     <w:sectPr>
       <w:headerReference w:type="even" r:id="rId9"/>

</xml_diff>

<commit_message>
add sascha to evas paper
</commit_message>
<xml_diff>
--- a/files/cv_rrau.docx
+++ b/files/cv_rrau.docx
@@ -4,6 +4,7 @@
   <w:body>
     <w:p>
       <w:pPr>
+        <w:spacing w:after="0"/>
         <w:jc w:val="center"/>
         <w:rPr>
           <w:rFonts w:ascii="Bell MT" w:hAnsi="Bell MT"/>
@@ -19,6 +20,87 @@
         </w:rPr>
         <w:t>CURRICULUM VITAE</w:t>
       </w:r>
+      <w:r>
+        <w:rPr>
+          <w:rFonts w:ascii="Bell MT" w:hAnsi="Bell MT"/>
+          <w:b/>
+          <w:sz w:val="28"/>
+        </w:rPr>
+        <w:t xml:space="preserve"> </w:t>
+      </w:r>
+    </w:p>
+    <w:p>
+      <w:pPr>
+        <w:jc w:val="center"/>
+        <w:rPr>
+          <w:rFonts w:ascii="Bell MT" w:hAnsi="Bell MT"/>
+          <w:bCs/>
+          <w:color w:val="A6A6A6" w:themeColor="background1" w:themeShade="A6"/>
+          <w:sz w:val="24"/>
+          <w:szCs w:val="20"/>
+        </w:rPr>
+      </w:pPr>
+      <w:r>
+        <w:rPr>
+          <w:rFonts w:ascii="Bell MT" w:hAnsi="Bell MT"/>
+          <w:bCs/>
+          <w:color w:val="A6A6A6" w:themeColor="background1" w:themeShade="A6"/>
+          <w:sz w:val="24"/>
+          <w:szCs w:val="20"/>
+        </w:rPr>
+        <w:t xml:space="preserve">updated in </w:t>
+      </w:r>
+      <w:r>
+        <w:rPr>
+          <w:rFonts w:ascii="Bell MT" w:hAnsi="Bell MT"/>
+          <w:bCs/>
+          <w:color w:val="A6A6A6" w:themeColor="background1" w:themeShade="A6"/>
+          <w:sz w:val="24"/>
+          <w:szCs w:val="20"/>
+        </w:rPr>
+        <w:fldChar w:fldCharType="begin"/>
+      </w:r>
+      <w:r>
+        <w:rPr>
+          <w:rFonts w:ascii="Bell MT" w:hAnsi="Bell MT"/>
+          <w:bCs/>
+          <w:color w:val="A6A6A6" w:themeColor="background1" w:themeShade="A6"/>
+          <w:sz w:val="24"/>
+          <w:szCs w:val="20"/>
+        </w:rPr>
+        <w:instrText xml:space="preserve"> DATE \@ "MMMM yy" </w:instrText>
+      </w:r>
+      <w:r>
+        <w:rPr>
+          <w:rFonts w:ascii="Bell MT" w:hAnsi="Bell MT"/>
+          <w:bCs/>
+          <w:color w:val="A6A6A6" w:themeColor="background1" w:themeShade="A6"/>
+          <w:sz w:val="24"/>
+          <w:szCs w:val="20"/>
+        </w:rPr>
+        <w:fldChar w:fldCharType="separate"/>
+      </w:r>
+      <w:r>
+        <w:rPr>
+          <w:rFonts w:ascii="Bell MT" w:hAnsi="Bell MT"/>
+          <w:bCs/>
+          <w:noProof/>
+          <w:color w:val="A6A6A6" w:themeColor="background1" w:themeShade="A6"/>
+          <w:sz w:val="24"/>
+          <w:szCs w:val="20"/>
+        </w:rPr>
+        <w:t>October 25</w:t>
+      </w:r>
+      <w:r>
+        <w:rPr>
+          <w:rFonts w:ascii="Bell MT" w:hAnsi="Bell MT"/>
+          <w:bCs/>
+          <w:color w:val="A6A6A6" w:themeColor="background1" w:themeShade="A6"/>
+          <w:sz w:val="24"/>
+          <w:szCs w:val="20"/>
+        </w:rPr>
+        <w:fldChar w:fldCharType="end"/>
+      </w:r>
     </w:p>
     <w:p>
       <w:pPr>
@@ -45,6 +127,14 @@
           <w:sz w:val="24"/>
           <w:szCs w:val="24"/>
         </w:rPr>
+        <w:t xml:space="preserve">Prof. </w:t>
+      </w:r>
+      <w:r>
+        <w:rPr>
+          <w:rFonts w:ascii="Bell MT" w:hAnsi="Bell MT"/>
+          <w:sz w:val="24"/>
+          <w:szCs w:val="24"/>
+        </w:rPr>
         <w:t xml:space="preserve">Dr. </w:t>
       </w:r>
       <w:r>
@@ -147,15 +237,13 @@
           <w:rFonts w:ascii="Bell MT" w:hAnsi="Bell MT"/>
           <w:sz w:val="24"/>
           <w:szCs w:val="24"/>
-          <w:lang w:val="de-DE"/>
-        </w:rPr>
-      </w:pPr>
-      <w:r>
-        <w:rPr>
-          <w:rFonts w:ascii="Bell MT" w:hAnsi="Bell MT"/>
-          <w:sz w:val="24"/>
-          <w:szCs w:val="24"/>
-          <w:lang w:val="de-DE"/>
+        </w:rPr>
+      </w:pPr>
+      <w:r>
+        <w:rPr>
+          <w:rFonts w:ascii="Bell MT" w:hAnsi="Bell MT"/>
+          <w:sz w:val="24"/>
+          <w:szCs w:val="24"/>
         </w:rPr>
         <w:t>Schiffbauergasse 14</w:t>
       </w:r>
@@ -164,7 +252,6 @@
           <w:rFonts w:ascii="Bell MT" w:hAnsi="Bell MT"/>
           <w:sz w:val="24"/>
           <w:szCs w:val="24"/>
-          <w:lang w:val="de-DE"/>
         </w:rPr>
         <w:t xml:space="preserve">, </w:t>
       </w:r>
@@ -173,7 +260,6 @@
           <w:rFonts w:ascii="Bell MT" w:hAnsi="Bell MT"/>
           <w:sz w:val="24"/>
           <w:szCs w:val="24"/>
-          <w:lang w:val="de-DE"/>
         </w:rPr>
         <w:t>14667 Potsdam</w:t>
       </w:r>
@@ -182,9 +268,6 @@
       <w:pPr>
         <w:spacing w:after="0"/>
         <w:jc w:val="both"/>
-        <w:rPr>
-          <w:lang w:val="de-DE"/>
-        </w:rPr>
       </w:pPr>
       <w:r>
         <w:rPr>
@@ -194,7 +277,6 @@
           <w:sz w:val="24"/>
           <w:szCs w:val="24"/>
           <w:u w:val="none"/>
-          <w:lang w:val="de-DE"/>
         </w:rPr>
         <w:t xml:space="preserve">Mail: </w:t>
       </w:r>
@@ -203,7 +285,6 @@
           <w:rFonts w:ascii="Bell MT" w:hAnsi="Bell MT"/>
           <w:sz w:val="24"/>
           <w:szCs w:val="24"/>
-          <w:lang w:val="de-DE"/>
         </w:rPr>
         <w:t>richard.rau@</w:t>
       </w:r>
@@ -212,7 +293,6 @@
           <w:rFonts w:ascii="Bell MT" w:hAnsi="Bell MT"/>
           <w:sz w:val="24"/>
           <w:szCs w:val="24"/>
-          <w:lang w:val="de-DE"/>
         </w:rPr>
         <w:t>h</w:t>
       </w:r>
@@ -221,7 +301,6 @@
           <w:rFonts w:ascii="Bell MT" w:hAnsi="Bell MT"/>
           <w:sz w:val="24"/>
           <w:szCs w:val="24"/>
-          <w:lang w:val="de-DE"/>
         </w:rPr>
         <w:t>mu-potsdam</w:t>
       </w:r>
@@ -230,7 +309,6 @@
           <w:rFonts w:ascii="Bell MT" w:hAnsi="Bell MT"/>
           <w:sz w:val="24"/>
           <w:szCs w:val="24"/>
-          <w:lang w:val="de-DE"/>
         </w:rPr>
         <w:t>.de</w:t>
       </w:r>
@@ -1248,27 +1326,6 @@
           <w:szCs w:val="24"/>
         </w:rPr>
         <w:t>, University of Freiburg</w:t>
-      </w:r>
-    </w:p>
-    <w:p>
-      <w:pPr>
-        <w:rPr>
-          <w:rFonts w:ascii="Bell MT" w:hAnsi="Bell MT"/>
-          <w:b/>
-          <w:color w:val="808080" w:themeColor="background1" w:themeShade="80"/>
-          <w:sz w:val="24"/>
-          <w:szCs w:val="24"/>
-        </w:rPr>
-      </w:pPr>
-      <w:r>
-        <w:rPr>
-          <w:rFonts w:ascii="Bell MT" w:hAnsi="Bell MT"/>
-          <w:b/>
-          <w:color w:val="808080" w:themeColor="background1" w:themeShade="80"/>
-          <w:sz w:val="24"/>
-          <w:szCs w:val="24"/>
-        </w:rPr>
-        <w:br w:type="page"/>
       </w:r>
     </w:p>
     <w:p>
@@ -4635,13 +4692,15 @@
           <w:rFonts w:ascii="Bell MT" w:hAnsi="Bell MT"/>
           <w:sz w:val="24"/>
           <w:szCs w:val="24"/>
-        </w:rPr>
-      </w:pPr>
-      <w:r>
-        <w:rPr>
-          <w:rFonts w:ascii="Bell MT" w:hAnsi="Bell MT"/>
-          <w:sz w:val="24"/>
-          <w:szCs w:val="24"/>
+          <w:lang w:val="de-DE"/>
+        </w:rPr>
+      </w:pPr>
+      <w:r>
+        <w:rPr>
+          <w:rFonts w:ascii="Bell MT" w:hAnsi="Bell MT"/>
+          <w:sz w:val="24"/>
+          <w:szCs w:val="24"/>
+          <w:lang w:val="de-DE"/>
         </w:rPr>
         <w:lastRenderedPageBreak/>
         <w:t>Deutschlandfunk Nova</w:t>
@@ -4655,13 +4714,15 @@
           <w:rFonts w:ascii="Bell MT" w:hAnsi="Bell MT"/>
           <w:sz w:val="24"/>
           <w:szCs w:val="24"/>
-        </w:rPr>
-      </w:pPr>
-      <w:r>
-        <w:rPr>
-          <w:rFonts w:ascii="Bell MT" w:hAnsi="Bell MT"/>
-          <w:sz w:val="24"/>
-          <w:szCs w:val="24"/>
+          <w:lang w:val="de-DE"/>
+        </w:rPr>
+      </w:pPr>
+      <w:r>
+        <w:rPr>
+          <w:rFonts w:ascii="Bell MT" w:hAnsi="Bell MT"/>
+          <w:sz w:val="24"/>
+          <w:szCs w:val="24"/>
+          <w:lang w:val="de-DE"/>
         </w:rPr>
         <w:t>Detuschlandradio Kultur</w:t>
       </w:r>
@@ -4674,13 +4735,15 @@
           <w:rFonts w:ascii="Bell MT" w:hAnsi="Bell MT"/>
           <w:sz w:val="24"/>
           <w:szCs w:val="24"/>
-        </w:rPr>
-      </w:pPr>
-      <w:r>
-        <w:rPr>
-          <w:rFonts w:ascii="Bell MT" w:hAnsi="Bell MT"/>
-          <w:sz w:val="24"/>
-          <w:szCs w:val="24"/>
+          <w:lang w:val="de-DE"/>
+        </w:rPr>
+      </w:pPr>
+      <w:r>
+        <w:rPr>
+          <w:rFonts w:ascii="Bell MT" w:hAnsi="Bell MT"/>
+          <w:sz w:val="24"/>
+          <w:szCs w:val="24"/>
+          <w:lang w:val="de-DE"/>
         </w:rPr>
         <w:t>Wirtschaftswoche</w:t>
       </w:r>
@@ -4693,13 +4756,15 @@
           <w:rFonts w:ascii="Bell MT" w:hAnsi="Bell MT"/>
           <w:sz w:val="24"/>
           <w:szCs w:val="24"/>
-        </w:rPr>
-      </w:pPr>
-      <w:r>
-        <w:rPr>
-          <w:rFonts w:ascii="Bell MT" w:hAnsi="Bell MT"/>
-          <w:sz w:val="24"/>
-          <w:szCs w:val="24"/>
+          <w:lang w:val="de-DE"/>
+        </w:rPr>
+      </w:pPr>
+      <w:r>
+        <w:rPr>
+          <w:rFonts w:ascii="Bell MT" w:hAnsi="Bell MT"/>
+          <w:sz w:val="24"/>
+          <w:szCs w:val="24"/>
+          <w:lang w:val="de-DE"/>
         </w:rPr>
         <w:t>Maxi</w:t>
       </w:r>
@@ -4998,7 +5063,6 @@
           <w:b/>
           <w:bCs/>
           <w:color w:val="auto"/>
-          <w:lang w:val="de-DE"/>
         </w:rPr>
         <w:t>Rau, R.*,</w:t>
       </w:r>
@@ -5006,7 +5070,6 @@
         <w:rPr>
           <w:rFonts w:ascii="Bell MT" w:eastAsia="Bell MT" w:hAnsi="Bell MT" w:cs="Bell MT"/>
           <w:color w:val="auto"/>
-          <w:lang w:val="de-DE"/>
         </w:rPr>
         <w:t xml:space="preserve"> Schömann, L. M.*, &amp; Grosz, M. P. (2025). </w:t>
       </w:r>
@@ -5047,7 +5110,21 @@
         <w:rPr>
           <w:rFonts w:ascii="Bell MT" w:hAnsi="Bell MT"/>
         </w:rPr>
-        <w:t>*shared first authorship</w:t>
+        <w:t>*</w:t>
+      </w:r>
+      <w:proofErr w:type="gramStart"/>
+      <w:r>
+        <w:rPr>
+          <w:rFonts w:ascii="Bell MT" w:hAnsi="Bell MT"/>
+        </w:rPr>
+        <w:t>shared</w:t>
+      </w:r>
+      <w:proofErr w:type="gramEnd"/>
+      <w:r>
+        <w:rPr>
+          <w:rFonts w:ascii="Bell MT" w:hAnsi="Bell MT"/>
+        </w:rPr>
+        <w:t xml:space="preserve"> first authorship</w:t>
       </w:r>
     </w:p>
     <w:p>
@@ -5107,6 +5184,20 @@
           <w:color w:val="auto"/>
         </w:rPr>
         <w:t>(3), 83.</w:t>
+      </w:r>
+      <w:r>
+        <w:rPr>
+          <w:rFonts w:ascii="Bell MT" w:eastAsia="Bell MT" w:hAnsi="Bell MT" w:cs="Bell MT"/>
+          <w:color w:val="auto"/>
+        </w:rPr>
+        <w:t xml:space="preserve"> </w:t>
+      </w:r>
+      <w:r>
+        <w:rPr>
+          <w:rFonts w:ascii="Bell MT" w:eastAsia="Bell MT" w:hAnsi="Bell MT" w:cs="Bell MT"/>
+          <w:color w:val="auto"/>
+        </w:rPr>
+        <w:t>https://doi.org/10.3758/s13428-025-02601-w</w:t>
       </w:r>
     </w:p>
     <w:p>
@@ -5946,7 +6037,21 @@
         <w:rPr>
           <w:rFonts w:ascii="Bell MT" w:hAnsi="Bell MT"/>
         </w:rPr>
-        <w:t>* shared first authorship</w:t>
+        <w:t xml:space="preserve">* </w:t>
+      </w:r>
+      <w:proofErr w:type="gramStart"/>
+      <w:r>
+        <w:rPr>
+          <w:rFonts w:ascii="Bell MT" w:hAnsi="Bell MT"/>
+        </w:rPr>
+        <w:t>shared</w:t>
+      </w:r>
+      <w:proofErr w:type="gramEnd"/>
+      <w:r>
+        <w:rPr>
+          <w:rFonts w:ascii="Bell MT" w:hAnsi="Bell MT"/>
+        </w:rPr>
+        <w:t xml:space="preserve"> first authorship</w:t>
       </w:r>
     </w:p>
     <w:p>
@@ -6564,7 +6669,21 @@
         <w:rPr>
           <w:rFonts w:ascii="Bell MT" w:hAnsi="Bell MT"/>
         </w:rPr>
-        <w:t xml:space="preserve"> shared first authorship</w:t>
+        <w:t xml:space="preserve"> </w:t>
+      </w:r>
+      <w:proofErr w:type="gramStart"/>
+      <w:r>
+        <w:rPr>
+          <w:rFonts w:ascii="Bell MT" w:hAnsi="Bell MT"/>
+        </w:rPr>
+        <w:t>shared</w:t>
+      </w:r>
+      <w:proofErr w:type="gramEnd"/>
+      <w:r>
+        <w:rPr>
+          <w:rFonts w:ascii="Bell MT" w:hAnsi="Bell MT"/>
+        </w:rPr>
+        <w:t xml:space="preserve"> first authorship</w:t>
       </w:r>
     </w:p>
     <w:p>
@@ -6711,17 +6830,7 @@
           <w:sz w:val="24"/>
           <w:szCs w:val="24"/>
         </w:rPr>
-        <w:t>Why observability and evaluativeness explain self-other agreement (and why not always so)</w:t>
-      </w:r>
-      <w:r>
-        <w:rPr>
-          <w:rFonts w:ascii="Bell MT" w:hAnsi="Bell MT"/>
-          <w:i/>
-          <w:iCs/>
-          <w:sz w:val="24"/>
-          <w:szCs w:val="24"/>
-        </w:rPr>
-        <w:t>.</w:t>
+        <w:t>Why observability and evaluativeness explain self-other agreement (and why not always so).</w:t>
       </w:r>
       <w:r>
         <w:rPr>
@@ -6745,39 +6854,7 @@
           <w:sz w:val="24"/>
           <w:szCs w:val="24"/>
         </w:rPr>
-        <w:t xml:space="preserve"> </w:t>
-      </w:r>
-      <w:r>
-        <w:rPr>
-          <w:rFonts w:ascii="Bell MT" w:hAnsi="Bell MT"/>
-          <w:sz w:val="24"/>
-          <w:szCs w:val="24"/>
-        </w:rPr>
-        <w:t>Kassel</w:t>
-      </w:r>
-      <w:r>
-        <w:rPr>
-          <w:rFonts w:ascii="Bell MT" w:hAnsi="Bell MT"/>
-          <w:sz w:val="24"/>
-          <w:szCs w:val="24"/>
-        </w:rPr>
-        <w:t xml:space="preserve">, </w:t>
-      </w:r>
-      <w:r>
-        <w:rPr>
-          <w:rFonts w:ascii="Bell MT" w:hAnsi="Bell MT"/>
-          <w:sz w:val="24"/>
-          <w:szCs w:val="24"/>
-        </w:rPr>
-        <w:t>Germany</w:t>
-      </w:r>
-      <w:r>
-        <w:rPr>
-          <w:rFonts w:ascii="Bell MT" w:hAnsi="Bell MT"/>
-          <w:sz w:val="24"/>
-          <w:szCs w:val="24"/>
-        </w:rPr>
-        <w:t>.</w:t>
+        <w:t xml:space="preserve"> Kassel, Germany.</w:t>
       </w:r>
     </w:p>
     <w:p>
@@ -6807,35 +6884,17 @@
           <w:sz w:val="24"/>
           <w:szCs w:val="24"/>
         </w:rPr>
-        <w:t>.</w:t>
-      </w:r>
-      <w:r>
-        <w:rPr>
-          <w:rFonts w:ascii="Bell MT" w:hAnsi="Bell MT"/>
-          <w:sz w:val="24"/>
-          <w:szCs w:val="24"/>
-        </w:rPr>
-        <w:t xml:space="preserve"> (2025). </w:t>
-      </w:r>
-      <w:r>
-        <w:rPr>
-          <w:rFonts w:ascii="Bell MT" w:hAnsi="Bell MT"/>
-          <w:i/>
-          <w:iCs/>
-          <w:sz w:val="24"/>
-          <w:szCs w:val="24"/>
-        </w:rPr>
-        <w:t>A Novel Approach to Tackle Both Bias and Accuracy in First Impressions</w:t>
-      </w:r>
-      <w:r>
-        <w:rPr>
-          <w:rFonts w:ascii="Bell MT" w:hAnsi="Bell MT"/>
-          <w:i/>
-          <w:iCs/>
-          <w:sz w:val="24"/>
-          <w:szCs w:val="24"/>
-        </w:rPr>
-        <w:t>.</w:t>
+        <w:t xml:space="preserve">. (2025). </w:t>
+      </w:r>
+      <w:r>
+        <w:rPr>
+          <w:rFonts w:ascii="Bell MT" w:hAnsi="Bell MT"/>
+          <w:i/>
+          <w:iCs/>
+          <w:sz w:val="24"/>
+          <w:szCs w:val="24"/>
+        </w:rPr>
+        <w:t>A Novel Approach to Tackle Both Bias and Accuracy in First Impressions.</w:t>
       </w:r>
       <w:r>
         <w:rPr>
@@ -6896,7 +6955,6 @@
           <w:rFonts w:ascii="Bell MT" w:hAnsi="Bell MT"/>
           <w:sz w:val="24"/>
           <w:szCs w:val="24"/>
-          <w:lang w:val="de-DE"/>
         </w:rPr>
         <w:t>Rau., R. (202</w:t>
       </w:r>
@@ -6905,7 +6963,6 @@
           <w:rFonts w:ascii="Bell MT" w:hAnsi="Bell MT"/>
           <w:sz w:val="24"/>
           <w:szCs w:val="24"/>
-          <w:lang w:val="de-DE"/>
         </w:rPr>
         <w:t>4</w:t>
       </w:r>
@@ -6914,7 +6971,6 @@
           <w:rFonts w:ascii="Bell MT" w:hAnsi="Bell MT"/>
           <w:sz w:val="24"/>
           <w:szCs w:val="24"/>
-          <w:lang w:val="de-DE"/>
         </w:rPr>
         <w:t xml:space="preserve">). </w:t>
       </w:r>
@@ -7099,6 +7155,7 @@
           <w:rFonts w:ascii="Bell MT" w:hAnsi="Bell MT"/>
           <w:sz w:val="24"/>
           <w:szCs w:val="24"/>
+          <w:lang w:val="de-DE"/>
         </w:rPr>
         <w:t xml:space="preserve">Back, M. D. (2022). </w:t>
       </w:r>
@@ -8443,7 +8500,7 @@
           <w:szCs w:val="24"/>
           <w:lang w:val="de-DE"/>
         </w:rPr>
-        <w:t xml:space="preserve">Rau, R., Nestler, W., Dufner, M., &amp; Nestler, S., (2018). </w:t>
+        <w:t xml:space="preserve">Rau, R., Nestler, W., Dufner, M., &amp; Nestler, S. (2018). </w:t>
       </w:r>
       <w:r>
         <w:rPr>
@@ -9811,6 +9868,7 @@
   <w:style w:type="character" w:default="1" w:styleId="Absatz-Standardschriftart">
     <w:name w:val="Default Paragraph Font"/>
     <w:uiPriority w:val="1"/>
+    <w:semiHidden/>
     <w:unhideWhenUsed/>
   </w:style>
   <w:style w:type="table" w:default="1" w:styleId="NormaleTabelle">

</xml_diff>

<commit_message>
recog task and consensus paper
</commit_message>
<xml_diff>
--- a/files/cv_rrau.docx
+++ b/files/cv_rrau.docx
@@ -89,7 +89,7 @@
           <w:sz w:val="24"/>
           <w:szCs w:val="20"/>
         </w:rPr>
-        <w:t>October 25</w:t>
+        <w:t>January 26</w:t>
       </w:r>
       <w:r>
         <w:rPr>
@@ -237,13 +237,15 @@
           <w:rFonts w:ascii="Bell MT" w:hAnsi="Bell MT"/>
           <w:sz w:val="24"/>
           <w:szCs w:val="24"/>
-        </w:rPr>
-      </w:pPr>
-      <w:r>
-        <w:rPr>
-          <w:rFonts w:ascii="Bell MT" w:hAnsi="Bell MT"/>
-          <w:sz w:val="24"/>
-          <w:szCs w:val="24"/>
+          <w:lang w:val="de-DE"/>
+        </w:rPr>
+      </w:pPr>
+      <w:r>
+        <w:rPr>
+          <w:rFonts w:ascii="Bell MT" w:hAnsi="Bell MT"/>
+          <w:sz w:val="24"/>
+          <w:szCs w:val="24"/>
+          <w:lang w:val="de-DE"/>
         </w:rPr>
         <w:t>Schiffbauergasse 14</w:t>
       </w:r>
@@ -252,6 +254,7 @@
           <w:rFonts w:ascii="Bell MT" w:hAnsi="Bell MT"/>
           <w:sz w:val="24"/>
           <w:szCs w:val="24"/>
+          <w:lang w:val="de-DE"/>
         </w:rPr>
         <w:t xml:space="preserve">, </w:t>
       </w:r>
@@ -260,6 +263,7 @@
           <w:rFonts w:ascii="Bell MT" w:hAnsi="Bell MT"/>
           <w:sz w:val="24"/>
           <w:szCs w:val="24"/>
+          <w:lang w:val="de-DE"/>
         </w:rPr>
         <w:t>14667 Potsdam</w:t>
       </w:r>
@@ -268,6 +272,9 @@
       <w:pPr>
         <w:spacing w:after="0"/>
         <w:jc w:val="both"/>
+        <w:rPr>
+          <w:lang w:val="de-DE"/>
+        </w:rPr>
       </w:pPr>
       <w:r>
         <w:rPr>
@@ -277,6 +284,7 @@
           <w:sz w:val="24"/>
           <w:szCs w:val="24"/>
           <w:u w:val="none"/>
+          <w:lang w:val="de-DE"/>
         </w:rPr>
         <w:t xml:space="preserve">Mail: </w:t>
       </w:r>
@@ -285,6 +293,7 @@
           <w:rFonts w:ascii="Bell MT" w:hAnsi="Bell MT"/>
           <w:sz w:val="24"/>
           <w:szCs w:val="24"/>
+          <w:lang w:val="de-DE"/>
         </w:rPr>
         <w:t>richard.rau@</w:t>
       </w:r>
@@ -293,6 +302,7 @@
           <w:rFonts w:ascii="Bell MT" w:hAnsi="Bell MT"/>
           <w:sz w:val="24"/>
           <w:szCs w:val="24"/>
+          <w:lang w:val="de-DE"/>
         </w:rPr>
         <w:t>h</w:t>
       </w:r>
@@ -301,6 +311,7 @@
           <w:rFonts w:ascii="Bell MT" w:hAnsi="Bell MT"/>
           <w:sz w:val="24"/>
           <w:szCs w:val="24"/>
+          <w:lang w:val="de-DE"/>
         </w:rPr>
         <w:t>mu-potsdam</w:t>
       </w:r>
@@ -309,6 +320,7 @@
           <w:rFonts w:ascii="Bell MT" w:hAnsi="Bell MT"/>
           <w:sz w:val="24"/>
           <w:szCs w:val="24"/>
+          <w:lang w:val="de-DE"/>
         </w:rPr>
         <w:t>.de</w:t>
       </w:r>
@@ -430,7 +442,27 @@
           <w:sz w:val="24"/>
           <w:szCs w:val="24"/>
         </w:rPr>
-        <w:t>(Dr. rer. nat.)</w:t>
+        <w:t xml:space="preserve">(Dr. </w:t>
+      </w:r>
+      <w:proofErr w:type="spellStart"/>
+      <w:r>
+        <w:rPr>
+          <w:rFonts w:ascii="Bell MT" w:hAnsi="Bell MT"/>
+          <w:b/>
+          <w:sz w:val="24"/>
+          <w:szCs w:val="24"/>
+        </w:rPr>
+        <w:t>rer</w:t>
+      </w:r>
+      <w:proofErr w:type="spellEnd"/>
+      <w:r>
+        <w:rPr>
+          <w:rFonts w:ascii="Bell MT" w:hAnsi="Bell MT"/>
+          <w:b/>
+          <w:sz w:val="24"/>
+          <w:szCs w:val="24"/>
+        </w:rPr>
+        <w:t>. nat.)</w:t>
       </w:r>
       <w:r>
         <w:rPr>
@@ -1265,7 +1297,27 @@
           <w:sz w:val="24"/>
           <w:szCs w:val="24"/>
         </w:rPr>
-        <w:t>Project employee at MTO Testsysteme GmbH</w:t>
+        <w:t xml:space="preserve">Project employee at MTO </w:t>
+      </w:r>
+      <w:proofErr w:type="spellStart"/>
+      <w:r>
+        <w:rPr>
+          <w:rFonts w:ascii="Bell MT" w:hAnsi="Bell MT"/>
+          <w:b/>
+          <w:sz w:val="24"/>
+          <w:szCs w:val="24"/>
+        </w:rPr>
+        <w:t>Testsysteme</w:t>
+      </w:r>
+      <w:proofErr w:type="spellEnd"/>
+      <w:r>
+        <w:rPr>
+          <w:rFonts w:ascii="Bell MT" w:hAnsi="Bell MT"/>
+          <w:b/>
+          <w:sz w:val="24"/>
+          <w:szCs w:val="24"/>
+        </w:rPr>
+        <w:t xml:space="preserve"> GmbH</w:t>
       </w:r>
       <w:r>
         <w:rPr>
@@ -1682,7 +1734,25 @@
           <w:sz w:val="24"/>
           <w:szCs w:val="24"/>
         </w:rPr>
-        <w:t xml:space="preserve"> by Schuhfried GmbH</w:t>
+        <w:t xml:space="preserve"> by </w:t>
+      </w:r>
+      <w:proofErr w:type="spellStart"/>
+      <w:r>
+        <w:rPr>
+          <w:rFonts w:ascii="Bell MT" w:hAnsi="Bell MT"/>
+          <w:sz w:val="24"/>
+          <w:szCs w:val="24"/>
+        </w:rPr>
+        <w:t>Schuhfried</w:t>
+      </w:r>
+      <w:proofErr w:type="spellEnd"/>
+      <w:r>
+        <w:rPr>
+          <w:rFonts w:ascii="Bell MT" w:hAnsi="Bell MT"/>
+          <w:sz w:val="24"/>
+          <w:szCs w:val="24"/>
+        </w:rPr>
+        <w:t xml:space="preserve"> GmbH</w:t>
       </w:r>
       <w:r>
         <w:rPr>
@@ -1950,6 +2020,7 @@
         </w:rPr>
         <w:tab/>
       </w:r>
+      <w:proofErr w:type="spellStart"/>
       <w:r>
         <w:rPr>
           <w:rFonts w:ascii="Bell MT" w:hAnsi="Bell MT"/>
@@ -1959,6 +2030,7 @@
         </w:rPr>
         <w:t>Deutschlandstipendium</w:t>
       </w:r>
+      <w:proofErr w:type="spellEnd"/>
       <w:r>
         <w:rPr>
           <w:rFonts w:ascii="Bell MT" w:hAnsi="Bell MT"/>
@@ -2033,6 +2105,7 @@
         </w:rPr>
         <w:t xml:space="preserve">Scholarship by </w:t>
       </w:r>
+      <w:proofErr w:type="spellStart"/>
       <w:r>
         <w:rPr>
           <w:rFonts w:ascii="Bell MT" w:hAnsi="Bell MT"/>
@@ -2058,8 +2131,69 @@
           <w:sz w:val="24"/>
           <w:szCs w:val="24"/>
         </w:rPr>
-        <w:t>ung Deutscher Psychologen e.V.</w:t>
-      </w:r>
+        <w:t>ung</w:t>
+      </w:r>
+      <w:proofErr w:type="spellEnd"/>
+      <w:r>
+        <w:rPr>
+          <w:rFonts w:ascii="Bell MT" w:hAnsi="Bell MT"/>
+          <w:b/>
+          <w:sz w:val="24"/>
+          <w:szCs w:val="24"/>
+        </w:rPr>
+        <w:t xml:space="preserve"> </w:t>
+      </w:r>
+      <w:proofErr w:type="spellStart"/>
+      <w:r>
+        <w:rPr>
+          <w:rFonts w:ascii="Bell MT" w:hAnsi="Bell MT"/>
+          <w:b/>
+          <w:sz w:val="24"/>
+          <w:szCs w:val="24"/>
+        </w:rPr>
+        <w:t>Deutscher</w:t>
+      </w:r>
+      <w:proofErr w:type="spellEnd"/>
+      <w:r>
+        <w:rPr>
+          <w:rFonts w:ascii="Bell MT" w:hAnsi="Bell MT"/>
+          <w:b/>
+          <w:sz w:val="24"/>
+          <w:szCs w:val="24"/>
+        </w:rPr>
+        <w:t xml:space="preserve"> </w:t>
+      </w:r>
+      <w:proofErr w:type="spellStart"/>
+      <w:r>
+        <w:rPr>
+          <w:rFonts w:ascii="Bell MT" w:hAnsi="Bell MT"/>
+          <w:b/>
+          <w:sz w:val="24"/>
+          <w:szCs w:val="24"/>
+        </w:rPr>
+        <w:t>Psychologen</w:t>
+      </w:r>
+      <w:proofErr w:type="spellEnd"/>
+      <w:r>
+        <w:rPr>
+          <w:rFonts w:ascii="Bell MT" w:hAnsi="Bell MT"/>
+          <w:b/>
+          <w:sz w:val="24"/>
+          <w:szCs w:val="24"/>
+        </w:rPr>
+        <w:t xml:space="preserve"> </w:t>
+      </w:r>
+      <w:proofErr w:type="spellStart"/>
+      <w:r>
+        <w:rPr>
+          <w:rFonts w:ascii="Bell MT" w:hAnsi="Bell MT"/>
+          <w:b/>
+          <w:sz w:val="24"/>
+          <w:szCs w:val="24"/>
+        </w:rPr>
+        <w:t>e.V.</w:t>
+      </w:r>
+      <w:proofErr w:type="spellEnd"/>
       <w:r>
         <w:rPr>
           <w:rFonts w:ascii="Bell MT" w:hAnsi="Bell MT"/>
@@ -2123,7 +2257,15 @@
           <w:sz w:val="24"/>
           <w:szCs w:val="24"/>
         </w:rPr>
-        <w:t>Since 2025</w:t>
+        <w:t>Since 202</w:t>
+      </w:r>
+      <w:r>
+        <w:rPr>
+          <w:rFonts w:ascii="Bell MT" w:hAnsi="Bell MT"/>
+          <w:sz w:val="24"/>
+          <w:szCs w:val="24"/>
+        </w:rPr>
+        <w:t>6</w:t>
       </w:r>
       <w:r>
         <w:rPr>
@@ -2141,7 +2283,7 @@
           <w:sz w:val="24"/>
           <w:szCs w:val="24"/>
         </w:rPr>
-        <w:t xml:space="preserve">Seminar: </w:t>
+        <w:t xml:space="preserve">Lecture: Introduction to </w:t>
       </w:r>
       <w:r>
         <w:rPr>
@@ -2151,7 +2293,7 @@
           <w:sz w:val="24"/>
           <w:szCs w:val="24"/>
         </w:rPr>
-        <w:t>Quantitative research methods</w:t>
+        <w:t>Personality Psychology</w:t>
       </w:r>
       <w:r>
         <w:rPr>
@@ -2207,7 +2349,37 @@
           <w:sz w:val="24"/>
           <w:szCs w:val="24"/>
         </w:rPr>
-        <w:t>Seminar: Personality Psychology,</w:t>
+        <w:t xml:space="preserve">Seminar: </w:t>
+      </w:r>
+      <w:r>
+        <w:rPr>
+          <w:rFonts w:ascii="Bell MT" w:hAnsi="Bell MT"/>
+          <w:b/>
+          <w:bCs/>
+          <w:sz w:val="24"/>
+          <w:szCs w:val="24"/>
+        </w:rPr>
+        <w:t>Key Phenomena in</w:t>
+      </w:r>
+      <w:r>
+        <w:rPr>
+          <w:rFonts w:ascii="Bell MT" w:hAnsi="Bell MT"/>
+          <w:b/>
+          <w:bCs/>
+          <w:sz w:val="24"/>
+          <w:szCs w:val="24"/>
+        </w:rPr>
+        <w:t xml:space="preserve"> </w:t>
+      </w:r>
+      <w:r>
+        <w:rPr>
+          <w:rFonts w:ascii="Bell MT" w:hAnsi="Bell MT"/>
+          <w:b/>
+          <w:bCs/>
+          <w:sz w:val="24"/>
+          <w:szCs w:val="24"/>
+        </w:rPr>
+        <w:t>Personality Psychology,</w:t>
       </w:r>
       <w:r>
         <w:rPr>
@@ -2340,6 +2512,19 @@
         <w:t>2025</w:t>
       </w:r>
       <w:r>
+        <w:rPr>
+          <w:rFonts w:ascii="Bell MT" w:hAnsi="Bell MT"/>
+          <w:sz w:val="24"/>
+          <w:szCs w:val="24"/>
+        </w:rPr>
+        <w:t>-2026</w:t>
+      </w:r>
+      <w:r>
+        <w:rPr>
+          <w:rFonts w:ascii="Bell MT" w:hAnsi="Bell MT"/>
+          <w:sz w:val="24"/>
+          <w:szCs w:val="24"/>
+        </w:rPr>
         <w:tab/>
       </w:r>
       <w:r>
@@ -2350,7 +2535,27 @@
           <w:sz w:val="24"/>
           <w:szCs w:val="24"/>
         </w:rPr>
-        <w:t>Seminar: Psychological assessment,</w:t>
+        <w:t xml:space="preserve">Seminar: </w:t>
+      </w:r>
+      <w:r>
+        <w:rPr>
+          <w:rFonts w:ascii="Bell MT" w:hAnsi="Bell MT"/>
+          <w:b/>
+          <w:bCs/>
+          <w:sz w:val="24"/>
+          <w:szCs w:val="24"/>
+        </w:rPr>
+        <w:t>Quantitative research methods</w:t>
+      </w:r>
+      <w:r>
+        <w:rPr>
+          <w:rFonts w:ascii="Bell MT" w:hAnsi="Bell MT"/>
+          <w:b/>
+          <w:bCs/>
+          <w:sz w:val="24"/>
+          <w:szCs w:val="24"/>
+        </w:rPr>
+        <w:t>,</w:t>
       </w:r>
       <w:r>
         <w:rPr>
@@ -2391,17 +2596,7 @@
           <w:sz w:val="24"/>
           <w:szCs w:val="24"/>
         </w:rPr>
-        <w:t>Lecture</w:t>
-      </w:r>
-      <w:r>
-        <w:rPr>
-          <w:rFonts w:ascii="Bell MT" w:hAnsi="Bell MT"/>
-          <w:b/>
-          <w:bCs/>
-          <w:sz w:val="24"/>
-          <w:szCs w:val="24"/>
-        </w:rPr>
-        <w:t>: Psychological assessment,</w:t>
+        <w:t>Seminar: Psychological assessment,</w:t>
       </w:r>
       <w:r>
         <w:rPr>
@@ -2429,7 +2624,7 @@
           <w:sz w:val="24"/>
           <w:szCs w:val="24"/>
         </w:rPr>
-        <w:t>2024</w:t>
+        <w:t>2025</w:t>
       </w:r>
       <w:r>
         <w:tab/>
@@ -2442,7 +2637,7 @@
           <w:sz w:val="24"/>
           <w:szCs w:val="24"/>
         </w:rPr>
-        <w:t xml:space="preserve">Invited expert for </w:t>
+        <w:t>Lecture</w:t>
       </w:r>
       <w:r>
         <w:rPr>
@@ -2452,81 +2647,15 @@
           <w:sz w:val="24"/>
           <w:szCs w:val="24"/>
         </w:rPr>
-        <w:t xml:space="preserve">the annual </w:t>
-      </w:r>
-      <w:r>
-        <w:rPr>
-          <w:rFonts w:ascii="Bell MT" w:hAnsi="Bell MT"/>
-          <w:b/>
-          <w:bCs/>
-          <w:sz w:val="24"/>
-          <w:szCs w:val="24"/>
-        </w:rPr>
-        <w:t>PhD Workshop</w:t>
-      </w:r>
-      <w:r>
-        <w:rPr>
-          <w:rFonts w:ascii="Bell MT" w:hAnsi="Bell MT"/>
-          <w:sz w:val="24"/>
-          <w:szCs w:val="24"/>
-        </w:rPr>
-        <w:t xml:space="preserve"> </w:t>
-      </w:r>
-      <w:r>
-        <w:rPr>
-          <w:rFonts w:ascii="Bell MT" w:hAnsi="Bell MT"/>
-          <w:sz w:val="24"/>
-          <w:szCs w:val="24"/>
-        </w:rPr>
-        <w:t>organized</w:t>
-      </w:r>
-      <w:r>
-        <w:rPr>
-          <w:rFonts w:ascii="Bell MT" w:hAnsi="Bell MT"/>
-          <w:sz w:val="24"/>
-          <w:szCs w:val="24"/>
-        </w:rPr>
-        <w:t xml:space="preserve"> </w:t>
-      </w:r>
-      <w:r>
-        <w:rPr>
-          <w:rFonts w:ascii="Bell MT" w:hAnsi="Bell MT"/>
-          <w:sz w:val="24"/>
-          <w:szCs w:val="24"/>
-        </w:rPr>
-        <w:t xml:space="preserve">by the </w:t>
-      </w:r>
-      <w:r>
-        <w:rPr>
-          <w:rFonts w:ascii="Bell MT" w:hAnsi="Bell MT"/>
-          <w:sz w:val="24"/>
-          <w:szCs w:val="24"/>
-        </w:rPr>
-        <w:t>Personality Psychology and Psychological Diagnostics Section (DPPD) of the German Psychological Society</w:t>
-      </w:r>
-      <w:r>
-        <w:rPr>
-          <w:rFonts w:ascii="Bell MT" w:hAnsi="Bell MT"/>
-          <w:sz w:val="24"/>
-          <w:szCs w:val="24"/>
-        </w:rPr>
-        <w:t>; held together with Prof. Dr. F</w:t>
-      </w:r>
-      <w:r>
-        <w:rPr>
-          <w:rFonts w:ascii="Bell MT" w:hAnsi="Bell MT"/>
-          <w:sz w:val="24"/>
-          <w:szCs w:val="24"/>
-        </w:rPr>
-        <w:t>r</w:t>
-      </w:r>
-      <w:r>
-        <w:rPr>
-          <w:rFonts w:ascii="Bell MT" w:hAnsi="Bell MT"/>
-          <w:sz w:val="24"/>
-          <w:szCs w:val="24"/>
-        </w:rPr>
-        <w:t>anz Neyer and Prof. Dr. Janina Bühler</w:t>
+        <w:t>: Psychological assessment,</w:t>
+      </w:r>
+      <w:r>
+        <w:rPr>
+          <w:rFonts w:ascii="Bell MT" w:hAnsi="Bell MT"/>
+          <w:sz w:val="24"/>
+          <w:szCs w:val="24"/>
+        </w:rPr>
+        <w:t xml:space="preserve"> undergraduate course</w:t>
       </w:r>
     </w:p>
     <w:p>
@@ -2546,15 +2675,7 @@
           <w:sz w:val="24"/>
           <w:szCs w:val="24"/>
         </w:rPr>
-        <w:t>2023</w:t>
-      </w:r>
-      <w:r>
-        <w:rPr>
-          <w:rFonts w:ascii="Bell MT" w:hAnsi="Bell MT"/>
-          <w:sz w:val="24"/>
-          <w:szCs w:val="24"/>
-        </w:rPr>
-        <w:t>-2024</w:t>
+        <w:t>2024</w:t>
       </w:r>
       <w:r>
         <w:tab/>
@@ -2567,15 +2688,91 @@
           <w:sz w:val="24"/>
           <w:szCs w:val="24"/>
         </w:rPr>
-        <w:t>Seminar: Quantitative research methods,</w:t>
-      </w:r>
-      <w:r>
-        <w:rPr>
-          <w:rFonts w:ascii="Bell MT" w:hAnsi="Bell MT"/>
-          <w:sz w:val="24"/>
-          <w:szCs w:val="24"/>
-        </w:rPr>
-        <w:t xml:space="preserve"> undergraduate course</w:t>
+        <w:t xml:space="preserve">Invited expert for </w:t>
+      </w:r>
+      <w:r>
+        <w:rPr>
+          <w:rFonts w:ascii="Bell MT" w:hAnsi="Bell MT"/>
+          <w:b/>
+          <w:bCs/>
+          <w:sz w:val="24"/>
+          <w:szCs w:val="24"/>
+        </w:rPr>
+        <w:t xml:space="preserve">the annual </w:t>
+      </w:r>
+      <w:r>
+        <w:rPr>
+          <w:rFonts w:ascii="Bell MT" w:hAnsi="Bell MT"/>
+          <w:b/>
+          <w:bCs/>
+          <w:sz w:val="24"/>
+          <w:szCs w:val="24"/>
+        </w:rPr>
+        <w:t>PhD Workshop</w:t>
+      </w:r>
+      <w:r>
+        <w:rPr>
+          <w:rFonts w:ascii="Bell MT" w:hAnsi="Bell MT"/>
+          <w:sz w:val="24"/>
+          <w:szCs w:val="24"/>
+        </w:rPr>
+        <w:t xml:space="preserve"> </w:t>
+      </w:r>
+      <w:r>
+        <w:rPr>
+          <w:rFonts w:ascii="Bell MT" w:hAnsi="Bell MT"/>
+          <w:sz w:val="24"/>
+          <w:szCs w:val="24"/>
+        </w:rPr>
+        <w:t>organized</w:t>
+      </w:r>
+      <w:r>
+        <w:rPr>
+          <w:rFonts w:ascii="Bell MT" w:hAnsi="Bell MT"/>
+          <w:sz w:val="24"/>
+          <w:szCs w:val="24"/>
+        </w:rPr>
+        <w:t xml:space="preserve"> </w:t>
+      </w:r>
+      <w:r>
+        <w:rPr>
+          <w:rFonts w:ascii="Bell MT" w:hAnsi="Bell MT"/>
+          <w:sz w:val="24"/>
+          <w:szCs w:val="24"/>
+        </w:rPr>
+        <w:t xml:space="preserve">by the </w:t>
+      </w:r>
+      <w:r>
+        <w:rPr>
+          <w:rFonts w:ascii="Bell MT" w:hAnsi="Bell MT"/>
+          <w:sz w:val="24"/>
+          <w:szCs w:val="24"/>
+        </w:rPr>
+        <w:t>Personality Psychology and Psychological Diagnostics Section (DPPD) of the German Psychological Society</w:t>
+      </w:r>
+      <w:r>
+        <w:rPr>
+          <w:rFonts w:ascii="Bell MT" w:hAnsi="Bell MT"/>
+          <w:sz w:val="24"/>
+          <w:szCs w:val="24"/>
+        </w:rPr>
+        <w:t>; held together with Prof. Dr. F</w:t>
+      </w:r>
+      <w:r>
+        <w:rPr>
+          <w:rFonts w:ascii="Bell MT" w:hAnsi="Bell MT"/>
+          <w:sz w:val="24"/>
+          <w:szCs w:val="24"/>
+        </w:rPr>
+        <w:t>r</w:t>
+      </w:r>
+      <w:r>
+        <w:rPr>
+          <w:rFonts w:ascii="Bell MT" w:hAnsi="Bell MT"/>
+          <w:sz w:val="24"/>
+          <w:szCs w:val="24"/>
+        </w:rPr>
+        <w:t>anz Neyer and Prof. Dr. Janina Bühler</w:t>
       </w:r>
     </w:p>
     <w:p>
@@ -2617,7 +2814,7 @@
           <w:sz w:val="24"/>
           <w:szCs w:val="24"/>
         </w:rPr>
-        <w:t>Seminar: Psychological assessment,</w:t>
+        <w:t>Seminar: Quantitative research methods,</w:t>
       </w:r>
       <w:r>
         <w:rPr>
@@ -2645,50 +2842,36 @@
           <w:sz w:val="24"/>
           <w:szCs w:val="24"/>
         </w:rPr>
-        <w:t>2021-2022</w:t>
-      </w:r>
-      <w:r>
-        <w:rPr>
-          <w:rFonts w:ascii="Bell MT" w:hAnsi="Bell MT"/>
-          <w:sz w:val="24"/>
-          <w:szCs w:val="24"/>
-        </w:rPr>
+        <w:t>2023</w:t>
+      </w:r>
+      <w:r>
+        <w:rPr>
+          <w:rFonts w:ascii="Bell MT" w:hAnsi="Bell MT"/>
+          <w:sz w:val="24"/>
+          <w:szCs w:val="24"/>
+        </w:rPr>
+        <w:t>-2024</w:t>
+      </w:r>
+      <w:r>
         <w:tab/>
       </w:r>
       <w:r>
         <w:rPr>
           <w:rFonts w:ascii="Bell MT" w:hAnsi="Bell MT"/>
           <w:b/>
-          <w:sz w:val="24"/>
-          <w:szCs w:val="24"/>
-        </w:rPr>
-        <w:t>Lecture</w:t>
-      </w:r>
-      <w:r>
-        <w:rPr>
-          <w:rFonts w:ascii="Bell MT" w:hAnsi="Bell MT"/>
-          <w:b/>
-          <w:sz w:val="24"/>
-          <w:szCs w:val="24"/>
-        </w:rPr>
-        <w:t xml:space="preserve">: </w:t>
-      </w:r>
-      <w:r>
-        <w:rPr>
-          <w:rFonts w:ascii="Bell MT" w:hAnsi="Bell MT"/>
-          <w:b/>
-          <w:sz w:val="24"/>
-          <w:szCs w:val="24"/>
-        </w:rPr>
-        <w:t>Psychological assessment</w:t>
-      </w:r>
-      <w:r>
-        <w:rPr>
-          <w:rFonts w:ascii="Bell MT" w:hAnsi="Bell MT"/>
-          <w:sz w:val="24"/>
-          <w:szCs w:val="24"/>
-        </w:rPr>
-        <w:t>, graduate course</w:t>
+          <w:bCs/>
+          <w:sz w:val="24"/>
+          <w:szCs w:val="24"/>
+        </w:rPr>
+        <w:t>Seminar: Psychological assessment,</w:t>
+      </w:r>
+      <w:r>
+        <w:rPr>
+          <w:rFonts w:ascii="Bell MT" w:hAnsi="Bell MT"/>
+          <w:sz w:val="24"/>
+          <w:szCs w:val="24"/>
+        </w:rPr>
+        <w:t xml:space="preserve"> undergraduate course</w:t>
       </w:r>
     </w:p>
     <w:p>
@@ -2708,15 +2891,7 @@
           <w:sz w:val="24"/>
           <w:szCs w:val="24"/>
         </w:rPr>
-        <w:t>2021</w:t>
-      </w:r>
-      <w:r>
-        <w:rPr>
-          <w:rFonts w:ascii="Bell MT" w:hAnsi="Bell MT"/>
-          <w:sz w:val="24"/>
-          <w:szCs w:val="24"/>
-        </w:rPr>
-        <w:t>-2022</w:t>
+        <w:t>2021-2022</w:t>
       </w:r>
       <w:r>
         <w:rPr>
@@ -2733,23 +2908,33 @@
           <w:sz w:val="24"/>
           <w:szCs w:val="24"/>
         </w:rPr>
-        <w:t>Seminar: Personality assessment and ability testing,</w:t>
-      </w:r>
-      <w:r>
-        <w:rPr>
-          <w:rFonts w:ascii="Bell MT" w:hAnsi="Bell MT"/>
-          <w:sz w:val="24"/>
-          <w:szCs w:val="24"/>
-        </w:rPr>
-        <w:t xml:space="preserve"> undergraduate</w:t>
-      </w:r>
-      <w:r>
-        <w:rPr>
-          <w:rFonts w:ascii="Bell MT" w:hAnsi="Bell MT"/>
-          <w:sz w:val="24"/>
-          <w:szCs w:val="24"/>
-        </w:rPr>
-        <w:t xml:space="preserve"> course</w:t>
+        <w:t>Lecture</w:t>
+      </w:r>
+      <w:r>
+        <w:rPr>
+          <w:rFonts w:ascii="Bell MT" w:hAnsi="Bell MT"/>
+          <w:b/>
+          <w:sz w:val="24"/>
+          <w:szCs w:val="24"/>
+        </w:rPr>
+        <w:t xml:space="preserve">: </w:t>
+      </w:r>
+      <w:r>
+        <w:rPr>
+          <w:rFonts w:ascii="Bell MT" w:hAnsi="Bell MT"/>
+          <w:b/>
+          <w:sz w:val="24"/>
+          <w:szCs w:val="24"/>
+        </w:rPr>
+        <w:t>Psychological assessment</w:t>
+      </w:r>
+      <w:r>
+        <w:rPr>
+          <w:rFonts w:ascii="Bell MT" w:hAnsi="Bell MT"/>
+          <w:sz w:val="24"/>
+          <w:szCs w:val="24"/>
+        </w:rPr>
+        <w:t>, graduate course</w:t>
       </w:r>
     </w:p>
     <w:p>
@@ -2769,7 +2954,7 @@
           <w:sz w:val="24"/>
           <w:szCs w:val="24"/>
         </w:rPr>
-        <w:t>2019</w:t>
+        <w:t>2021</w:t>
       </w:r>
       <w:r>
         <w:rPr>
@@ -2794,41 +2979,15 @@
           <w:sz w:val="24"/>
           <w:szCs w:val="24"/>
         </w:rPr>
-        <w:t xml:space="preserve">Seminar: </w:t>
-      </w:r>
-      <w:r>
-        <w:rPr>
-          <w:rFonts w:ascii="Bell MT" w:hAnsi="Bell MT"/>
-          <w:b/>
-          <w:sz w:val="24"/>
-          <w:szCs w:val="24"/>
-        </w:rPr>
-        <w:t>Advanced computer-</w:t>
-      </w:r>
-      <w:r>
-        <w:rPr>
-          <w:rFonts w:ascii="Bell MT" w:hAnsi="Bell MT"/>
-          <w:b/>
-          <w:sz w:val="24"/>
-          <w:szCs w:val="24"/>
-        </w:rPr>
-        <w:t>based data analysis in R</w:t>
-      </w:r>
-      <w:r>
-        <w:rPr>
-          <w:rFonts w:ascii="Bell MT" w:hAnsi="Bell MT"/>
-          <w:sz w:val="24"/>
-          <w:szCs w:val="24"/>
-        </w:rPr>
-        <w:t xml:space="preserve">, </w:t>
-      </w:r>
-      <w:r>
-        <w:rPr>
-          <w:rFonts w:ascii="Bell MT" w:hAnsi="Bell MT"/>
-          <w:sz w:val="24"/>
-          <w:szCs w:val="24"/>
-        </w:rPr>
-        <w:t>graduate</w:t>
+        <w:t>Seminar: Personality assessment and ability testing,</w:t>
+      </w:r>
+      <w:r>
+        <w:rPr>
+          <w:rFonts w:ascii="Bell MT" w:hAnsi="Bell MT"/>
+          <w:sz w:val="24"/>
+          <w:szCs w:val="24"/>
+        </w:rPr>
+        <w:t xml:space="preserve"> undergraduate</w:t>
       </w:r>
       <w:r>
         <w:rPr>
@@ -2837,14 +2996,6 @@
           <w:szCs w:val="24"/>
         </w:rPr>
         <w:t xml:space="preserve"> course</w:t>
-      </w:r>
-      <w:r>
-        <w:rPr>
-          <w:rFonts w:ascii="Bell MT" w:hAnsi="Bell MT"/>
-          <w:sz w:val="24"/>
-          <w:szCs w:val="24"/>
-        </w:rPr>
-        <w:t xml:space="preserve"> </w:t>
       </w:r>
     </w:p>
     <w:p>
@@ -2864,7 +3015,15 @@
           <w:sz w:val="24"/>
           <w:szCs w:val="24"/>
         </w:rPr>
-        <w:t>2020-2021</w:t>
+        <w:t>2019</w:t>
+      </w:r>
+      <w:r>
+        <w:rPr>
+          <w:rFonts w:ascii="Bell MT" w:hAnsi="Bell MT"/>
+          <w:sz w:val="24"/>
+          <w:szCs w:val="24"/>
+        </w:rPr>
+        <w:t>-2022</w:t>
       </w:r>
       <w:r>
         <w:rPr>
@@ -2881,15 +3040,57 @@
           <w:sz w:val="24"/>
           <w:szCs w:val="24"/>
         </w:rPr>
-        <w:t>Seminar: Personality and interpersonal perception at zero-acquaintance,</w:t>
-      </w:r>
-      <w:r>
-        <w:rPr>
-          <w:rFonts w:ascii="Bell MT" w:hAnsi="Bell MT"/>
-          <w:sz w:val="24"/>
-          <w:szCs w:val="24"/>
-        </w:rPr>
-        <w:t xml:space="preserve"> undergraduate course </w:t>
+        <w:t xml:space="preserve">Seminar: </w:t>
+      </w:r>
+      <w:r>
+        <w:rPr>
+          <w:rFonts w:ascii="Bell MT" w:hAnsi="Bell MT"/>
+          <w:b/>
+          <w:sz w:val="24"/>
+          <w:szCs w:val="24"/>
+        </w:rPr>
+        <w:t>Advanced computer-</w:t>
+      </w:r>
+      <w:r>
+        <w:rPr>
+          <w:rFonts w:ascii="Bell MT" w:hAnsi="Bell MT"/>
+          <w:b/>
+          <w:sz w:val="24"/>
+          <w:szCs w:val="24"/>
+        </w:rPr>
+        <w:t>based data analysis in R</w:t>
+      </w:r>
+      <w:r>
+        <w:rPr>
+          <w:rFonts w:ascii="Bell MT" w:hAnsi="Bell MT"/>
+          <w:sz w:val="24"/>
+          <w:szCs w:val="24"/>
+        </w:rPr>
+        <w:t xml:space="preserve">, </w:t>
+      </w:r>
+      <w:r>
+        <w:rPr>
+          <w:rFonts w:ascii="Bell MT" w:hAnsi="Bell MT"/>
+          <w:sz w:val="24"/>
+          <w:szCs w:val="24"/>
+        </w:rPr>
+        <w:t>graduate</w:t>
+      </w:r>
+      <w:r>
+        <w:rPr>
+          <w:rFonts w:ascii="Bell MT" w:hAnsi="Bell MT"/>
+          <w:sz w:val="24"/>
+          <w:szCs w:val="24"/>
+        </w:rPr>
+        <w:t xml:space="preserve"> course</w:t>
+      </w:r>
+      <w:r>
+        <w:rPr>
+          <w:rFonts w:ascii="Bell MT" w:hAnsi="Bell MT"/>
+          <w:sz w:val="24"/>
+          <w:szCs w:val="24"/>
+        </w:rPr>
+        <w:t xml:space="preserve"> </w:t>
       </w:r>
     </w:p>
     <w:p>
@@ -2909,7 +3110,7 @@
           <w:sz w:val="24"/>
           <w:szCs w:val="24"/>
         </w:rPr>
-        <w:t>2019-2020</w:t>
+        <w:t>2020-2021</w:t>
       </w:r>
       <w:r>
         <w:rPr>
@@ -2926,33 +3127,15 @@
           <w:sz w:val="24"/>
           <w:szCs w:val="24"/>
         </w:rPr>
-        <w:t>Lecture</w:t>
-      </w:r>
-      <w:r>
-        <w:rPr>
-          <w:rFonts w:ascii="Bell MT" w:hAnsi="Bell MT"/>
-          <w:b/>
-          <w:sz w:val="24"/>
-          <w:szCs w:val="24"/>
-        </w:rPr>
-        <w:t xml:space="preserve">: </w:t>
-      </w:r>
-      <w:r>
-        <w:rPr>
-          <w:rFonts w:ascii="Bell MT" w:hAnsi="Bell MT"/>
-          <w:b/>
-          <w:sz w:val="24"/>
-          <w:szCs w:val="24"/>
-        </w:rPr>
-        <w:t>Psychological assessment</w:t>
-      </w:r>
-      <w:r>
-        <w:rPr>
-          <w:rFonts w:ascii="Bell MT" w:hAnsi="Bell MT"/>
-          <w:sz w:val="24"/>
-          <w:szCs w:val="24"/>
-        </w:rPr>
-        <w:t xml:space="preserve">, graduate course </w:t>
+        <w:t>Seminar: Personality and interpersonal perception at zero-acquaintance,</w:t>
+      </w:r>
+      <w:r>
+        <w:rPr>
+          <w:rFonts w:ascii="Bell MT" w:hAnsi="Bell MT"/>
+          <w:sz w:val="24"/>
+          <w:szCs w:val="24"/>
+        </w:rPr>
+        <w:t xml:space="preserve"> undergraduate course </w:t>
       </w:r>
     </w:p>
     <w:p>
@@ -2989,15 +3172,33 @@
           <w:sz w:val="24"/>
           <w:szCs w:val="24"/>
         </w:rPr>
-        <w:t>Seminar: Goal-oriented diagnostic interviewing</w:t>
-      </w:r>
-      <w:r>
-        <w:rPr>
-          <w:rFonts w:ascii="Bell MT" w:hAnsi="Bell MT"/>
-          <w:sz w:val="24"/>
-          <w:szCs w:val="24"/>
-        </w:rPr>
-        <w:t xml:space="preserve">, undergraduate course </w:t>
+        <w:t>Lecture</w:t>
+      </w:r>
+      <w:r>
+        <w:rPr>
+          <w:rFonts w:ascii="Bell MT" w:hAnsi="Bell MT"/>
+          <w:b/>
+          <w:sz w:val="24"/>
+          <w:szCs w:val="24"/>
+        </w:rPr>
+        <w:t xml:space="preserve">: </w:t>
+      </w:r>
+      <w:r>
+        <w:rPr>
+          <w:rFonts w:ascii="Bell MT" w:hAnsi="Bell MT"/>
+          <w:b/>
+          <w:sz w:val="24"/>
+          <w:szCs w:val="24"/>
+        </w:rPr>
+        <w:t>Psychological assessment</w:t>
+      </w:r>
+      <w:r>
+        <w:rPr>
+          <w:rFonts w:ascii="Bell MT" w:hAnsi="Bell MT"/>
+          <w:sz w:val="24"/>
+          <w:szCs w:val="24"/>
+        </w:rPr>
+        <w:t xml:space="preserve">, graduate course </w:t>
       </w:r>
     </w:p>
     <w:p>
@@ -3017,13 +3218,11 @@
           <w:sz w:val="24"/>
           <w:szCs w:val="24"/>
         </w:rPr>
-        <w:t>2019</w:t>
-      </w:r>
-      <w:r>
-        <w:rPr>
-          <w:rFonts w:ascii="Bell MT" w:hAnsi="Bell MT"/>
-          <w:b/>
-          <w:color w:val="808080" w:themeColor="background1" w:themeShade="80"/>
+        <w:t>2019-2020</w:t>
+      </w:r>
+      <w:r>
+        <w:rPr>
+          <w:rFonts w:ascii="Bell MT" w:hAnsi="Bell MT"/>
           <w:sz w:val="24"/>
           <w:szCs w:val="24"/>
         </w:rPr>
@@ -3036,61 +3235,15 @@
           <w:sz w:val="24"/>
           <w:szCs w:val="24"/>
         </w:rPr>
-        <w:t xml:space="preserve">Workshop: Multilevel </w:t>
-      </w:r>
-      <w:r>
-        <w:rPr>
-          <w:rFonts w:ascii="Bell MT" w:hAnsi="Bell MT"/>
-          <w:b/>
-          <w:sz w:val="24"/>
-          <w:szCs w:val="24"/>
-        </w:rPr>
-        <w:t>m</w:t>
-      </w:r>
-      <w:r>
-        <w:rPr>
-          <w:rFonts w:ascii="Bell MT" w:hAnsi="Bell MT"/>
-          <w:b/>
-          <w:sz w:val="24"/>
-          <w:szCs w:val="24"/>
-        </w:rPr>
-        <w:t>odelling of complex psychological data,</w:t>
-      </w:r>
-      <w:r>
-        <w:rPr>
-          <w:rFonts w:ascii="Bell MT" w:hAnsi="Bell MT"/>
-          <w:b/>
-          <w:color w:val="808080" w:themeColor="background1" w:themeShade="80"/>
-          <w:sz w:val="24"/>
-          <w:szCs w:val="24"/>
-        </w:rPr>
-        <w:t xml:space="preserve"> </w:t>
-      </w:r>
-      <w:r>
-        <w:rPr>
-          <w:rFonts w:ascii="Bell MT" w:hAnsi="Bell MT"/>
-          <w:sz w:val="24"/>
-          <w:szCs w:val="24"/>
-        </w:rPr>
-        <w:t>invited workshop</w:t>
-      </w:r>
-      <w:r>
-        <w:rPr>
-          <w:rFonts w:ascii="Bell MT" w:hAnsi="Bell MT"/>
-          <w:b/>
-          <w:color w:val="808080" w:themeColor="background1" w:themeShade="80"/>
-          <w:sz w:val="24"/>
-          <w:szCs w:val="24"/>
-        </w:rPr>
-        <w:t xml:space="preserve"> </w:t>
-      </w:r>
-      <w:r>
-        <w:rPr>
-          <w:rFonts w:ascii="Bell MT" w:hAnsi="Bell MT"/>
-          <w:sz w:val="24"/>
-          <w:szCs w:val="24"/>
-        </w:rPr>
-        <w:t>held together with Dr. Florian Scharf for the Chair of Clinical Child Psychology at University of Leipzig</w:t>
+        <w:t>Seminar: Goal-oriented diagnostic interviewing</w:t>
+      </w:r>
+      <w:r>
+        <w:rPr>
+          <w:rFonts w:ascii="Bell MT" w:hAnsi="Bell MT"/>
+          <w:sz w:val="24"/>
+          <w:szCs w:val="24"/>
+        </w:rPr>
+        <w:t xml:space="preserve">, undergraduate course </w:t>
       </w:r>
     </w:p>
     <w:p>
@@ -3110,19 +3263,13 @@
           <w:sz w:val="24"/>
           <w:szCs w:val="24"/>
         </w:rPr>
-        <w:t>2016</w:t>
-      </w:r>
-      <w:r>
-        <w:rPr>
-          <w:rFonts w:ascii="Bell MT" w:hAnsi="Bell MT"/>
-          <w:sz w:val="24"/>
-          <w:szCs w:val="24"/>
-        </w:rPr>
-        <w:t>-2019</w:t>
-      </w:r>
-      <w:r>
-        <w:rPr>
-          <w:rFonts w:ascii="Bell MT" w:hAnsi="Bell MT"/>
+        <w:t>2019</w:t>
+      </w:r>
+      <w:r>
+        <w:rPr>
+          <w:rFonts w:ascii="Bell MT" w:hAnsi="Bell MT"/>
+          <w:b/>
+          <w:color w:val="808080" w:themeColor="background1" w:themeShade="80"/>
           <w:sz w:val="24"/>
           <w:szCs w:val="24"/>
         </w:rPr>
@@ -3135,27 +3282,66 @@
           <w:sz w:val="24"/>
           <w:szCs w:val="24"/>
         </w:rPr>
-        <w:t>Seminar: Computer based data analysis in R</w:t>
-      </w:r>
-      <w:r>
-        <w:rPr>
-          <w:rFonts w:ascii="Bell MT" w:hAnsi="Bell MT"/>
-          <w:sz w:val="24"/>
-          <w:szCs w:val="24"/>
-        </w:rPr>
-        <w:t xml:space="preserve">, undergraduate </w:t>
-      </w:r>
-      <w:r>
-        <w:rPr>
-          <w:rFonts w:ascii="Bell MT" w:hAnsi="Bell MT"/>
-          <w:sz w:val="24"/>
-          <w:szCs w:val="24"/>
-        </w:rPr>
-        <w:t>course</w:t>
-      </w:r>
-    </w:p>
-    <w:p>
-      <w:pPr>
+        <w:t xml:space="preserve">Workshop: Multilevel </w:t>
+      </w:r>
+      <w:r>
+        <w:rPr>
+          <w:rFonts w:ascii="Bell MT" w:hAnsi="Bell MT"/>
+          <w:b/>
+          <w:sz w:val="24"/>
+          <w:szCs w:val="24"/>
+        </w:rPr>
+        <w:t>m</w:t>
+      </w:r>
+      <w:r>
+        <w:rPr>
+          <w:rFonts w:ascii="Bell MT" w:hAnsi="Bell MT"/>
+          <w:b/>
+          <w:sz w:val="24"/>
+          <w:szCs w:val="24"/>
+        </w:rPr>
+        <w:t>odelling of complex psychological data,</w:t>
+      </w:r>
+      <w:r>
+        <w:rPr>
+          <w:rFonts w:ascii="Bell MT" w:hAnsi="Bell MT"/>
+          <w:b/>
+          <w:color w:val="808080" w:themeColor="background1" w:themeShade="80"/>
+          <w:sz w:val="24"/>
+          <w:szCs w:val="24"/>
+        </w:rPr>
+        <w:t xml:space="preserve"> </w:t>
+      </w:r>
+      <w:r>
+        <w:rPr>
+          <w:rFonts w:ascii="Bell MT" w:hAnsi="Bell MT"/>
+          <w:sz w:val="24"/>
+          <w:szCs w:val="24"/>
+        </w:rPr>
+        <w:t>invited workshop</w:t>
+      </w:r>
+      <w:r>
+        <w:rPr>
+          <w:rFonts w:ascii="Bell MT" w:hAnsi="Bell MT"/>
+          <w:b/>
+          <w:color w:val="808080" w:themeColor="background1" w:themeShade="80"/>
+          <w:sz w:val="24"/>
+          <w:szCs w:val="24"/>
+        </w:rPr>
+        <w:t xml:space="preserve"> </w:t>
+      </w:r>
+      <w:r>
+        <w:rPr>
+          <w:rFonts w:ascii="Bell MT" w:hAnsi="Bell MT"/>
+          <w:sz w:val="24"/>
+          <w:szCs w:val="24"/>
+        </w:rPr>
+        <w:t>held together with Dr. Florian Scharf for the Chair of Clinical Child Psychology at University of Leipzig</w:t>
+      </w:r>
+    </w:p>
+    <w:p>
+      <w:pPr>
+        <w:spacing w:after="240"/>
         <w:ind w:left="1410" w:hanging="1410"/>
         <w:jc w:val="both"/>
         <w:rPr>
@@ -3173,17 +3359,29 @@
         <w:t>2016</w:t>
       </w:r>
       <w:r>
+        <w:rPr>
+          <w:rFonts w:ascii="Bell MT" w:hAnsi="Bell MT"/>
+          <w:sz w:val="24"/>
+          <w:szCs w:val="24"/>
+        </w:rPr>
+        <w:t>-2019</w:t>
+      </w:r>
+      <w:r>
+        <w:rPr>
+          <w:rFonts w:ascii="Bell MT" w:hAnsi="Bell MT"/>
+          <w:sz w:val="24"/>
+          <w:szCs w:val="24"/>
+        </w:rPr>
         <w:tab/>
       </w:r>
       <w:r>
         <w:rPr>
           <w:rFonts w:ascii="Bell MT" w:hAnsi="Bell MT"/>
           <w:b/>
-          <w:bCs/>
-          <w:sz w:val="24"/>
-          <w:szCs w:val="24"/>
-        </w:rPr>
-        <w:t>Seminar: Computer based data analysis in SPSS</w:t>
+          <w:sz w:val="24"/>
+          <w:szCs w:val="24"/>
+        </w:rPr>
+        <w:t>Seminar: Computer based data analysis in R</w:t>
       </w:r>
       <w:r>
         <w:rPr>
@@ -3218,7 +3416,7 @@
           <w:sz w:val="24"/>
           <w:szCs w:val="24"/>
         </w:rPr>
-        <w:t>2014-2015</w:t>
+        <w:t>2016</w:t>
       </w:r>
       <w:r>
         <w:tab/>
@@ -3231,7 +3429,7 @@
           <w:sz w:val="24"/>
           <w:szCs w:val="24"/>
         </w:rPr>
-        <w:t>TA: Scientific writing</w:t>
+        <w:t>Seminar: Computer based data analysis in SPSS</w:t>
       </w:r>
       <w:r>
         <w:rPr>
@@ -3266,6 +3464,54 @@
           <w:sz w:val="24"/>
           <w:szCs w:val="24"/>
         </w:rPr>
+        <w:t>2014-2015</w:t>
+      </w:r>
+      <w:r>
+        <w:tab/>
+      </w:r>
+      <w:r>
+        <w:rPr>
+          <w:rFonts w:ascii="Bell MT" w:hAnsi="Bell MT"/>
+          <w:b/>
+          <w:bCs/>
+          <w:sz w:val="24"/>
+          <w:szCs w:val="24"/>
+        </w:rPr>
+        <w:t>TA: Scientific writing</w:t>
+      </w:r>
+      <w:r>
+        <w:rPr>
+          <w:rFonts w:ascii="Bell MT" w:hAnsi="Bell MT"/>
+          <w:sz w:val="24"/>
+          <w:szCs w:val="24"/>
+        </w:rPr>
+        <w:t xml:space="preserve">, undergraduate </w:t>
+      </w:r>
+      <w:r>
+        <w:rPr>
+          <w:rFonts w:ascii="Bell MT" w:hAnsi="Bell MT"/>
+          <w:sz w:val="24"/>
+          <w:szCs w:val="24"/>
+        </w:rPr>
+        <w:t>course</w:t>
+      </w:r>
+    </w:p>
+    <w:p>
+      <w:pPr>
+        <w:ind w:left="1410" w:hanging="1410"/>
+        <w:jc w:val="both"/>
+        <w:rPr>
+          <w:rFonts w:ascii="Bell MT" w:hAnsi="Bell MT"/>
+          <w:sz w:val="24"/>
+          <w:szCs w:val="24"/>
+        </w:rPr>
+      </w:pPr>
+      <w:r>
+        <w:rPr>
+          <w:rFonts w:ascii="Bell MT" w:hAnsi="Bell MT"/>
+          <w:sz w:val="24"/>
+          <w:szCs w:val="24"/>
+        </w:rPr>
         <w:t>2010-2012</w:t>
       </w:r>
       <w:r>
@@ -3300,12 +3546,23 @@
     </w:p>
     <w:p>
       <w:pPr>
+        <w:jc w:val="both"/>
         <w:rPr>
           <w:rFonts w:ascii="Bell MT" w:hAnsi="Bell MT"/>
           <w:b/>
           <w:color w:val="808080" w:themeColor="background1" w:themeShade="80"/>
           <w:sz w:val="24"/>
           <w:szCs w:val="24"/>
+        </w:rPr>
+      </w:pPr>
+    </w:p>
+    <w:p>
+      <w:pPr>
+        <w:jc w:val="both"/>
+        <w:rPr>
+          <w:rFonts w:ascii="Bell MT" w:hAnsi="Bell MT"/>
+          <w:sz w:val="10"/>
+          <w:szCs w:val="10"/>
         </w:rPr>
       </w:pPr>
     </w:p>
@@ -3325,156 +3582,12 @@
         <w:rPr>
           <w:rFonts w:ascii="Bell MT" w:hAnsi="Bell MT"/>
           <w:b/>
+          <w:bCs/>
           <w:color w:val="808080" w:themeColor="background1" w:themeShade="80"/>
           <w:sz w:val="24"/>
           <w:szCs w:val="24"/>
         </w:rPr>
-        <w:t>TRAINING</w:t>
-      </w:r>
-    </w:p>
-    <w:p>
-      <w:pPr>
-        <w:jc w:val="both"/>
-        <w:rPr>
-          <w:rFonts w:ascii="Bell MT" w:hAnsi="Bell MT"/>
-          <w:sz w:val="24"/>
-          <w:szCs w:val="24"/>
-        </w:rPr>
-      </w:pPr>
-      <w:r>
-        <w:rPr>
-          <w:rFonts w:ascii="Bell MT" w:hAnsi="Bell MT"/>
-          <w:sz w:val="24"/>
-          <w:szCs w:val="24"/>
-        </w:rPr>
-        <w:t>2018</w:t>
-      </w:r>
-      <w:r>
-        <w:rPr>
-          <w:rFonts w:ascii="Bell MT" w:hAnsi="Bell MT"/>
-          <w:sz w:val="24"/>
-          <w:szCs w:val="24"/>
-        </w:rPr>
-        <w:tab/>
-      </w:r>
-      <w:r>
-        <w:rPr>
-          <w:rFonts w:ascii="Bell MT" w:hAnsi="Bell MT"/>
-          <w:sz w:val="24"/>
-          <w:szCs w:val="24"/>
-        </w:rPr>
-        <w:tab/>
-        <w:t>Workshop: Missing Data (by Simon Grund)</w:t>
-      </w:r>
-    </w:p>
-    <w:p>
-      <w:pPr>
-        <w:jc w:val="both"/>
-        <w:rPr>
-          <w:rFonts w:ascii="Bell MT" w:hAnsi="Bell MT"/>
-          <w:sz w:val="24"/>
-          <w:szCs w:val="24"/>
-        </w:rPr>
-      </w:pPr>
-      <w:r>
-        <w:rPr>
-          <w:rFonts w:ascii="Bell MT" w:hAnsi="Bell MT"/>
-          <w:sz w:val="24"/>
-          <w:szCs w:val="24"/>
-        </w:rPr>
-        <w:t>201</w:t>
-      </w:r>
-      <w:r>
-        <w:rPr>
-          <w:rFonts w:ascii="Bell MT" w:hAnsi="Bell MT"/>
-          <w:sz w:val="24"/>
-          <w:szCs w:val="24"/>
-        </w:rPr>
-        <w:t>8</w:t>
-      </w:r>
-      <w:r>
-        <w:rPr>
-          <w:rFonts w:ascii="Bell MT" w:hAnsi="Bell MT"/>
-          <w:sz w:val="24"/>
-          <w:szCs w:val="24"/>
-        </w:rPr>
-        <w:tab/>
-      </w:r>
-      <w:r>
-        <w:rPr>
-          <w:rFonts w:ascii="Bell MT" w:hAnsi="Bell MT"/>
-          <w:sz w:val="24"/>
-          <w:szCs w:val="24"/>
-        </w:rPr>
-        <w:tab/>
-        <w:t xml:space="preserve">Workshop: </w:t>
-      </w:r>
-      <w:r>
-        <w:rPr>
-          <w:rFonts w:ascii="Bell MT" w:hAnsi="Bell MT"/>
-          <w:sz w:val="24"/>
-          <w:szCs w:val="24"/>
-        </w:rPr>
-        <w:t>How to Publish in Top-tier Journals</w:t>
-      </w:r>
-      <w:r>
-        <w:rPr>
-          <w:rFonts w:ascii="Bell MT" w:hAnsi="Bell MT"/>
-          <w:sz w:val="24"/>
-          <w:szCs w:val="24"/>
-        </w:rPr>
-        <w:t xml:space="preserve"> (by Mo Wang)</w:t>
-      </w:r>
-    </w:p>
-    <w:p>
-      <w:pPr>
-        <w:jc w:val="both"/>
-        <w:rPr>
-          <w:rFonts w:ascii="Bell MT" w:hAnsi="Bell MT"/>
-          <w:sz w:val="24"/>
-          <w:szCs w:val="24"/>
-        </w:rPr>
-      </w:pPr>
-      <w:r>
-        <w:rPr>
-          <w:rFonts w:ascii="Bell MT" w:hAnsi="Bell MT"/>
-          <w:sz w:val="24"/>
-          <w:szCs w:val="24"/>
-        </w:rPr>
-        <w:t>2017</w:t>
-      </w:r>
-      <w:r>
-        <w:rPr>
-          <w:rFonts w:ascii="Bell MT" w:hAnsi="Bell MT"/>
-          <w:sz w:val="24"/>
-          <w:szCs w:val="24"/>
-        </w:rPr>
-        <w:tab/>
-      </w:r>
-      <w:r>
-        <w:rPr>
-          <w:rFonts w:ascii="Bell MT" w:hAnsi="Bell MT"/>
-          <w:sz w:val="24"/>
-          <w:szCs w:val="24"/>
-        </w:rPr>
-        <w:tab/>
-        <w:t>Workshop: Big Data (by Steffen Nestler and</w:t>
-      </w:r>
-      <w:r>
-        <w:rPr>
-          <w:rFonts w:ascii="Bell MT" w:hAnsi="Bell MT"/>
-          <w:sz w:val="24"/>
-          <w:szCs w:val="24"/>
-        </w:rPr>
-        <w:t xml:space="preserve"> </w:t>
-      </w:r>
-      <w:r>
-        <w:rPr>
-          <w:rFonts w:ascii="Bell MT" w:hAnsi="Bell MT"/>
-          <w:sz w:val="24"/>
-          <w:szCs w:val="24"/>
-        </w:rPr>
-        <w:t>Florian Scharf)</w:t>
+        <w:t>COMMUNITY INVOLVEMENT</w:t>
       </w:r>
     </w:p>
     <w:p>
@@ -3493,18 +3606,33 @@
           <w:sz w:val="24"/>
           <w:szCs w:val="24"/>
         </w:rPr>
-        <w:t>2017</w:t>
-      </w:r>
-      <w:r>
+        <w:t>Present</w:t>
+      </w:r>
+      <w:r>
+        <w:rPr>
+          <w:rFonts w:ascii="Bell MT" w:hAnsi="Bell MT"/>
+          <w:sz w:val="24"/>
+          <w:szCs w:val="24"/>
+        </w:rPr>
         <w:tab/>
       </w:r>
       <w:r>
         <w:rPr>
           <w:rFonts w:ascii="Bell MT" w:hAnsi="Bell MT"/>
-          <w:sz w:val="24"/>
-          <w:szCs w:val="24"/>
-        </w:rPr>
-        <w:t>Workshop: Designing Complex Online Surveys Using formr.org (by</w:t>
+          <w:b/>
+          <w:sz w:val="24"/>
+          <w:szCs w:val="24"/>
+        </w:rPr>
+        <w:t xml:space="preserve">Member of the </w:t>
+      </w:r>
+      <w:r>
+        <w:rPr>
+          <w:rFonts w:ascii="Bell MT" w:hAnsi="Bell MT"/>
+          <w:b/>
+          <w:sz w:val="24"/>
+          <w:szCs w:val="24"/>
+        </w:rPr>
+        <w:t>European Association of Personality Psychology</w:t>
       </w:r>
       <w:r>
         <w:rPr>
@@ -3517,10 +3645,40 @@
       <w:r>
         <w:rPr>
           <w:rFonts w:ascii="Bell MT" w:hAnsi="Bell MT"/>
-          <w:sz w:val="24"/>
-          <w:szCs w:val="24"/>
-        </w:rPr>
-        <w:t>Ruben Arslan)</w:t>
+          <w:b/>
+          <w:bCs/>
+          <w:sz w:val="24"/>
+          <w:szCs w:val="24"/>
+        </w:rPr>
+        <w:t>(EAPP)</w:t>
+      </w:r>
+      <w:r>
+        <w:rPr>
+          <w:rFonts w:ascii="Bell MT" w:hAnsi="Bell MT"/>
+          <w:sz w:val="24"/>
+          <w:szCs w:val="24"/>
+        </w:rPr>
+        <w:t xml:space="preserve"> </w:t>
+      </w:r>
+      <w:r>
+        <w:rPr>
+          <w:rFonts w:ascii="Bell MT" w:hAnsi="Bell MT"/>
+          <w:b/>
+          <w:bCs/>
+          <w:sz w:val="24"/>
+          <w:szCs w:val="24"/>
+        </w:rPr>
+        <w:t>and of EAPP’s sustainability</w:t>
+      </w:r>
+      <w:r>
+        <w:rPr>
+          <w:rFonts w:ascii="Bell MT" w:hAnsi="Bell MT"/>
+          <w:b/>
+          <w:bCs/>
+          <w:sz w:val="24"/>
+          <w:szCs w:val="24"/>
+        </w:rPr>
+        <w:t xml:space="preserve"> committee</w:t>
       </w:r>
     </w:p>
     <w:p>
@@ -3529,17 +3687,19 @@
         <w:jc w:val="both"/>
         <w:rPr>
           <w:rFonts w:ascii="Bell MT" w:hAnsi="Bell MT"/>
-          <w:sz w:val="24"/>
-          <w:szCs w:val="24"/>
-        </w:rPr>
-      </w:pPr>
-      <w:r>
-        <w:rPr>
-          <w:rFonts w:ascii="Bell MT" w:hAnsi="Bell MT"/>
-          <w:sz w:val="24"/>
-          <w:szCs w:val="24"/>
-        </w:rPr>
-        <w:t>2017</w:t>
+          <w:b/>
+          <w:bCs/>
+          <w:sz w:val="24"/>
+          <w:szCs w:val="24"/>
+        </w:rPr>
+      </w:pPr>
+      <w:r>
+        <w:rPr>
+          <w:rFonts w:ascii="Bell MT" w:hAnsi="Bell MT"/>
+          <w:sz w:val="24"/>
+          <w:szCs w:val="24"/>
+        </w:rPr>
+        <w:t>Present</w:t>
       </w:r>
       <w:r>
         <w:rPr>
@@ -3552,10 +3712,38 @@
       <w:r>
         <w:rPr>
           <w:rFonts w:ascii="Bell MT" w:hAnsi="Bell MT"/>
-          <w:sz w:val="24"/>
-          <w:szCs w:val="24"/>
-        </w:rPr>
-        <w:t>Workshop: Multilevel Structural Equation Modelling with lavaan (by Yves Rosseel and Axel Mayer)</w:t>
+          <w:b/>
+          <w:sz w:val="24"/>
+          <w:szCs w:val="24"/>
+        </w:rPr>
+        <w:t xml:space="preserve">Member of </w:t>
+      </w:r>
+      <w:r>
+        <w:rPr>
+          <w:rFonts w:ascii="Bell MT" w:hAnsi="Bell MT"/>
+          <w:b/>
+          <w:sz w:val="24"/>
+          <w:szCs w:val="24"/>
+        </w:rPr>
+        <w:t>the German Psychological Society</w:t>
+      </w:r>
+      <w:r>
+        <w:rPr>
+          <w:rFonts w:ascii="Bell MT" w:hAnsi="Bell MT"/>
+          <w:sz w:val="24"/>
+          <w:szCs w:val="24"/>
+        </w:rPr>
+        <w:t xml:space="preserve"> </w:t>
+      </w:r>
+      <w:r>
+        <w:rPr>
+          <w:rFonts w:ascii="Bell MT" w:hAnsi="Bell MT"/>
+          <w:b/>
+          <w:bCs/>
+          <w:sz w:val="24"/>
+          <w:szCs w:val="24"/>
+        </w:rPr>
+        <w:t>(DGPs)</w:t>
       </w:r>
     </w:p>
     <w:p>
@@ -3574,7 +3762,7 @@
           <w:sz w:val="24"/>
           <w:szCs w:val="24"/>
         </w:rPr>
-        <w:t>2017</w:t>
+        <w:t>Present</w:t>
       </w:r>
       <w:r>
         <w:rPr>
@@ -3583,7 +3771,15 @@
           <w:szCs w:val="24"/>
         </w:rPr>
         <w:tab/>
-        <w:t>Workshop: Predictive Modelling and Machine Learning (by</w:t>
+      </w:r>
+      <w:r>
+        <w:rPr>
+          <w:rFonts w:ascii="Bell MT" w:hAnsi="Bell MT"/>
+          <w:b/>
+          <w:sz w:val="24"/>
+          <w:szCs w:val="24"/>
+        </w:rPr>
+        <w:t>Member of the Society for Interpersonal Theory and Research</w:t>
       </w:r>
       <w:r>
         <w:rPr>
@@ -3596,26 +3792,12 @@
       <w:r>
         <w:rPr>
           <w:rFonts w:ascii="Bell MT" w:hAnsi="Bell MT"/>
-          <w:sz w:val="24"/>
-          <w:szCs w:val="24"/>
-        </w:rPr>
-        <w:t>Florian Pargent and</w:t>
-      </w:r>
-      <w:r>
-        <w:rPr>
-          <w:rFonts w:ascii="Bell MT" w:hAnsi="Bell MT"/>
-          <w:sz w:val="24"/>
-          <w:szCs w:val="24"/>
-        </w:rPr>
-        <w:t xml:space="preserve"> </w:t>
-      </w:r>
-      <w:r>
-        <w:rPr>
-          <w:rFonts w:ascii="Bell MT" w:hAnsi="Bell MT"/>
-          <w:sz w:val="24"/>
-          <w:szCs w:val="24"/>
-        </w:rPr>
-        <w:t>Clemens Stachl)</w:t>
+          <w:b/>
+          <w:bCs/>
+          <w:sz w:val="24"/>
+          <w:szCs w:val="24"/>
+        </w:rPr>
+        <w:t>(SITAR)</w:t>
       </w:r>
     </w:p>
     <w:p>
@@ -3634,7 +3816,7 @@
           <w:sz w:val="24"/>
           <w:szCs w:val="24"/>
         </w:rPr>
-        <w:t>2016</w:t>
+        <w:t>Present</w:t>
       </w:r>
       <w:r>
         <w:rPr>
@@ -3643,74 +3825,33 @@
           <w:szCs w:val="24"/>
         </w:rPr>
         <w:tab/>
-        <w:t xml:space="preserve">Online Course: </w:t>
-      </w:r>
-      <w:r>
-        <w:rPr>
-          <w:rFonts w:ascii="Bell MT" w:hAnsi="Bell MT"/>
-          <w:sz w:val="24"/>
-          <w:szCs w:val="24"/>
-        </w:rPr>
-        <w:t>Improv</w:t>
-      </w:r>
-      <w:r>
-        <w:rPr>
-          <w:rFonts w:ascii="Bell MT" w:hAnsi="Bell MT"/>
-          <w:sz w:val="24"/>
-          <w:szCs w:val="24"/>
-        </w:rPr>
-        <w:t>ing Your Statistical Inferences</w:t>
-      </w:r>
-      <w:r>
-        <w:rPr>
-          <w:rFonts w:ascii="Bell MT" w:hAnsi="Bell MT"/>
-          <w:sz w:val="24"/>
-          <w:szCs w:val="24"/>
-        </w:rPr>
-        <w:t xml:space="preserve"> (by Daniel Lakens)</w:t>
-      </w:r>
-      <w:r>
-        <w:rPr>
-          <w:rFonts w:ascii="Bell MT" w:hAnsi="Bell MT"/>
-          <w:sz w:val="24"/>
-          <w:szCs w:val="24"/>
-        </w:rPr>
-        <w:tab/>
-      </w:r>
-    </w:p>
-    <w:p>
-      <w:pPr>
-        <w:jc w:val="both"/>
-        <w:rPr>
-          <w:rFonts w:ascii="Bell MT" w:hAnsi="Bell MT"/>
-          <w:sz w:val="24"/>
-          <w:szCs w:val="24"/>
-        </w:rPr>
-      </w:pPr>
-      <w:r>
-        <w:rPr>
-          <w:rFonts w:ascii="Bell MT" w:hAnsi="Bell MT"/>
-          <w:sz w:val="24"/>
-          <w:szCs w:val="24"/>
-        </w:rPr>
-        <w:t>2016</w:t>
-      </w:r>
-      <w:r>
-        <w:rPr>
-          <w:rFonts w:ascii="Bell MT" w:hAnsi="Bell MT"/>
-          <w:sz w:val="24"/>
-          <w:szCs w:val="24"/>
-        </w:rPr>
-        <w:tab/>
-      </w:r>
-      <w:r>
-        <w:rPr>
-          <w:rFonts w:ascii="Bell MT" w:hAnsi="Bell MT"/>
-          <w:sz w:val="24"/>
-          <w:szCs w:val="24"/>
-        </w:rPr>
-        <w:tab/>
-        <w:t>Workshop: Multilevel Analyses in R (by Jenny Wagner)</w:t>
+      </w:r>
+      <w:r>
+        <w:rPr>
+          <w:rFonts w:ascii="Bell MT" w:hAnsi="Bell MT"/>
+          <w:b/>
+          <w:sz w:val="24"/>
+          <w:szCs w:val="24"/>
+        </w:rPr>
+        <w:t>Member of the Association for Research in Personality</w:t>
+      </w:r>
+      <w:r>
+        <w:rPr>
+          <w:rFonts w:ascii="Bell MT" w:hAnsi="Bell MT"/>
+          <w:sz w:val="24"/>
+          <w:szCs w:val="24"/>
+        </w:rPr>
+        <w:t xml:space="preserve"> </w:t>
+      </w:r>
+      <w:r>
+        <w:rPr>
+          <w:rFonts w:ascii="Bell MT" w:hAnsi="Bell MT"/>
+          <w:b/>
+          <w:bCs/>
+          <w:sz w:val="24"/>
+          <w:szCs w:val="24"/>
+        </w:rPr>
+        <w:t>(ARP)</w:t>
       </w:r>
     </w:p>
     <w:p>
@@ -3719,33 +3860,42 @@
         <w:jc w:val="both"/>
         <w:rPr>
           <w:rFonts w:ascii="Bell MT" w:hAnsi="Bell MT"/>
-          <w:sz w:val="10"/>
-          <w:szCs w:val="10"/>
-        </w:rPr>
-      </w:pPr>
-    </w:p>
-    <w:p>
-      <w:pPr>
-        <w:spacing w:after="240"/>
-        <w:jc w:val="both"/>
-        <w:rPr>
-          <w:rFonts w:ascii="Bell MT" w:hAnsi="Bell MT"/>
-          <w:b/>
-          <w:color w:val="808080" w:themeColor="background1" w:themeShade="80"/>
-          <w:sz w:val="24"/>
-          <w:szCs w:val="24"/>
-        </w:rPr>
-      </w:pPr>
-      <w:r>
-        <w:rPr>
-          <w:rFonts w:ascii="Bell MT" w:hAnsi="Bell MT"/>
-          <w:b/>
-          <w:bCs/>
-          <w:color w:val="808080" w:themeColor="background1" w:themeShade="80"/>
-          <w:sz w:val="24"/>
-          <w:szCs w:val="24"/>
-        </w:rPr>
-        <w:t>COMMUNITY INVOLVEMENT</w:t>
+          <w:sz w:val="24"/>
+          <w:szCs w:val="24"/>
+        </w:rPr>
+      </w:pPr>
+      <w:r>
+        <w:rPr>
+          <w:rFonts w:ascii="Bell MT" w:hAnsi="Bell MT"/>
+          <w:sz w:val="24"/>
+          <w:szCs w:val="24"/>
+        </w:rPr>
+        <w:t>2013-2015</w:t>
+      </w:r>
+      <w:r>
+        <w:rPr>
+          <w:rFonts w:ascii="Bell MT" w:hAnsi="Bell MT"/>
+          <w:sz w:val="24"/>
+          <w:szCs w:val="24"/>
+        </w:rPr>
+        <w:tab/>
+      </w:r>
+      <w:r>
+        <w:rPr>
+          <w:rFonts w:ascii="Bell MT" w:hAnsi="Bell MT"/>
+          <w:b/>
+          <w:sz w:val="24"/>
+          <w:szCs w:val="24"/>
+        </w:rPr>
+        <w:t>Elected member of the Council of Student Representatives</w:t>
+      </w:r>
+      <w:r>
+        <w:rPr>
+          <w:rFonts w:ascii="Bell MT" w:hAnsi="Bell MT"/>
+          <w:sz w:val="24"/>
+          <w:szCs w:val="24"/>
+        </w:rPr>
+        <w:t>, University of Leipzig</w:t>
       </w:r>
     </w:p>
     <w:p>
@@ -3764,7 +3914,7 @@
           <w:sz w:val="24"/>
           <w:szCs w:val="24"/>
         </w:rPr>
-        <w:t>Present</w:t>
+        <w:t>2013-2015</w:t>
       </w:r>
       <w:r>
         <w:rPr>
@@ -3781,62 +3931,15 @@
           <w:sz w:val="24"/>
           <w:szCs w:val="24"/>
         </w:rPr>
-        <w:t xml:space="preserve">Member of the </w:t>
-      </w:r>
-      <w:r>
-        <w:rPr>
-          <w:rFonts w:ascii="Bell MT" w:hAnsi="Bell MT"/>
-          <w:b/>
-          <w:sz w:val="24"/>
-          <w:szCs w:val="24"/>
-        </w:rPr>
-        <w:t>European Association of Personality Psychology</w:t>
-      </w:r>
-      <w:r>
-        <w:rPr>
-          <w:rFonts w:ascii="Bell MT" w:hAnsi="Bell MT"/>
-          <w:sz w:val="24"/>
-          <w:szCs w:val="24"/>
-        </w:rPr>
-        <w:t xml:space="preserve"> </w:t>
-      </w:r>
-      <w:r>
-        <w:rPr>
-          <w:rFonts w:ascii="Bell MT" w:hAnsi="Bell MT"/>
-          <w:b/>
-          <w:bCs/>
-          <w:sz w:val="24"/>
-          <w:szCs w:val="24"/>
-        </w:rPr>
-        <w:t>(EAPP)</w:t>
-      </w:r>
-      <w:r>
-        <w:rPr>
-          <w:rFonts w:ascii="Bell MT" w:hAnsi="Bell MT"/>
-          <w:sz w:val="24"/>
-          <w:szCs w:val="24"/>
-        </w:rPr>
-        <w:t xml:space="preserve"> </w:t>
-      </w:r>
-      <w:r>
-        <w:rPr>
-          <w:rFonts w:ascii="Bell MT" w:hAnsi="Bell MT"/>
-          <w:b/>
-          <w:bCs/>
-          <w:sz w:val="24"/>
-          <w:szCs w:val="24"/>
-        </w:rPr>
-        <w:t>and of EAPP’s sustainability</w:t>
-      </w:r>
-      <w:r>
-        <w:rPr>
-          <w:rFonts w:ascii="Bell MT" w:hAnsi="Bell MT"/>
-          <w:b/>
-          <w:bCs/>
-          <w:sz w:val="24"/>
-          <w:szCs w:val="24"/>
-        </w:rPr>
-        <w:t xml:space="preserve"> committee</w:t>
+        <w:t>Member of the Study Commission</w:t>
+      </w:r>
+      <w:r>
+        <w:rPr>
+          <w:rFonts w:ascii="Bell MT" w:hAnsi="Bell MT"/>
+          <w:sz w:val="24"/>
+          <w:szCs w:val="24"/>
+        </w:rPr>
+        <w:t>, University of Leipzig</w:t>
       </w:r>
     </w:p>
     <w:p>
@@ -3845,20 +3948,17 @@
         <w:jc w:val="both"/>
         <w:rPr>
           <w:rFonts w:ascii="Bell MT" w:hAnsi="Bell MT"/>
-          <w:b/>
-          <w:bCs/>
-          <w:sz w:val="24"/>
-          <w:szCs w:val="24"/>
-        </w:rPr>
-      </w:pPr>
-      <w:r>
-        <w:rPr>
-          <w:rFonts w:ascii="Bell MT" w:hAnsi="Bell MT"/>
-          <w:sz w:val="24"/>
-          <w:szCs w:val="24"/>
-        </w:rPr>
-        <w:lastRenderedPageBreak/>
-        <w:t>Present</w:t>
+          <w:sz w:val="24"/>
+          <w:szCs w:val="24"/>
+        </w:rPr>
+      </w:pPr>
+      <w:r>
+        <w:rPr>
+          <w:rFonts w:ascii="Bell MT" w:hAnsi="Bell MT"/>
+          <w:sz w:val="24"/>
+          <w:szCs w:val="24"/>
+        </w:rPr>
+        <w:t>2013-2015</w:t>
       </w:r>
       <w:r>
         <w:rPr>
@@ -3875,267 +3975,79 @@
           <w:sz w:val="24"/>
           <w:szCs w:val="24"/>
         </w:rPr>
-        <w:t xml:space="preserve">Member of </w:t>
-      </w:r>
-      <w:r>
-        <w:rPr>
-          <w:rFonts w:ascii="Bell MT" w:hAnsi="Bell MT"/>
-          <w:b/>
-          <w:sz w:val="24"/>
-          <w:szCs w:val="24"/>
-        </w:rPr>
-        <w:t>the German Psychological Society</w:t>
-      </w:r>
-      <w:r>
-        <w:rPr>
-          <w:rFonts w:ascii="Bell MT" w:hAnsi="Bell MT"/>
+        <w:t xml:space="preserve">Head of local initiative of </w:t>
+      </w:r>
+      <w:proofErr w:type="spellStart"/>
+      <w:r>
+        <w:rPr>
+          <w:rFonts w:ascii="Bell MT" w:hAnsi="Bell MT"/>
+          <w:b/>
+          <w:sz w:val="24"/>
+          <w:szCs w:val="24"/>
+        </w:rPr>
+        <w:t>Studenten</w:t>
+      </w:r>
+      <w:proofErr w:type="spellEnd"/>
+      <w:r>
+        <w:rPr>
+          <w:rFonts w:ascii="Bell MT" w:hAnsi="Bell MT"/>
+          <w:b/>
           <w:sz w:val="24"/>
           <w:szCs w:val="24"/>
         </w:rPr>
         <w:t xml:space="preserve"> </w:t>
       </w:r>
-      <w:r>
-        <w:rPr>
-          <w:rFonts w:ascii="Bell MT" w:hAnsi="Bell MT"/>
-          <w:b/>
-          <w:bCs/>
-          <w:sz w:val="24"/>
-          <w:szCs w:val="24"/>
-        </w:rPr>
-        <w:t>(DGPs)</w:t>
-      </w:r>
-    </w:p>
-    <w:p>
-      <w:pPr>
-        <w:ind w:left="1410" w:hanging="1410"/>
-        <w:jc w:val="both"/>
-        <w:rPr>
-          <w:rFonts w:ascii="Bell MT" w:hAnsi="Bell MT"/>
-          <w:sz w:val="24"/>
-          <w:szCs w:val="24"/>
-        </w:rPr>
-      </w:pPr>
-      <w:r>
-        <w:rPr>
-          <w:rFonts w:ascii="Bell MT" w:hAnsi="Bell MT"/>
-          <w:sz w:val="24"/>
-          <w:szCs w:val="24"/>
-        </w:rPr>
-        <w:t>Present</w:t>
-      </w:r>
-      <w:r>
-        <w:rPr>
-          <w:rFonts w:ascii="Bell MT" w:hAnsi="Bell MT"/>
-          <w:sz w:val="24"/>
-          <w:szCs w:val="24"/>
-        </w:rPr>
-        <w:tab/>
-      </w:r>
-      <w:r>
-        <w:rPr>
-          <w:rFonts w:ascii="Bell MT" w:hAnsi="Bell MT"/>
-          <w:b/>
-          <w:sz w:val="24"/>
-          <w:szCs w:val="24"/>
-        </w:rPr>
-        <w:t>Member of the Society for Interpersonal Theory and Research</w:t>
-      </w:r>
-      <w:r>
-        <w:rPr>
-          <w:rFonts w:ascii="Bell MT" w:hAnsi="Bell MT"/>
+      <w:proofErr w:type="spellStart"/>
+      <w:r>
+        <w:rPr>
+          <w:rFonts w:ascii="Bell MT" w:hAnsi="Bell MT"/>
+          <w:b/>
+          <w:sz w:val="24"/>
+          <w:szCs w:val="24"/>
+        </w:rPr>
+        <w:t>Bilden</w:t>
+      </w:r>
+      <w:proofErr w:type="spellEnd"/>
+      <w:r>
+        <w:rPr>
+          <w:rFonts w:ascii="Bell MT" w:hAnsi="Bell MT"/>
+          <w:b/>
           <w:sz w:val="24"/>
           <w:szCs w:val="24"/>
         </w:rPr>
         <w:t xml:space="preserve"> </w:t>
       </w:r>
-      <w:r>
-        <w:rPr>
-          <w:rFonts w:ascii="Bell MT" w:hAnsi="Bell MT"/>
-          <w:b/>
-          <w:bCs/>
-          <w:sz w:val="24"/>
-          <w:szCs w:val="24"/>
-        </w:rPr>
-        <w:t>(SITAR)</w:t>
-      </w:r>
-    </w:p>
-    <w:p>
-      <w:pPr>
-        <w:ind w:left="1410" w:hanging="1410"/>
-        <w:jc w:val="both"/>
-        <w:rPr>
-          <w:rFonts w:ascii="Bell MT" w:hAnsi="Bell MT"/>
-          <w:sz w:val="24"/>
-          <w:szCs w:val="24"/>
-        </w:rPr>
-      </w:pPr>
-      <w:r>
-        <w:rPr>
-          <w:rFonts w:ascii="Bell MT" w:hAnsi="Bell MT"/>
-          <w:sz w:val="24"/>
-          <w:szCs w:val="24"/>
-        </w:rPr>
-        <w:t>Present</w:t>
-      </w:r>
-      <w:r>
-        <w:rPr>
-          <w:rFonts w:ascii="Bell MT" w:hAnsi="Bell MT"/>
-          <w:sz w:val="24"/>
-          <w:szCs w:val="24"/>
-        </w:rPr>
-        <w:tab/>
-      </w:r>
-      <w:r>
-        <w:rPr>
-          <w:rFonts w:ascii="Bell MT" w:hAnsi="Bell MT"/>
-          <w:b/>
-          <w:sz w:val="24"/>
-          <w:szCs w:val="24"/>
-        </w:rPr>
-        <w:t>Member of the Association for Research in Personality</w:t>
-      </w:r>
-      <w:r>
-        <w:rPr>
-          <w:rFonts w:ascii="Bell MT" w:hAnsi="Bell MT"/>
+      <w:proofErr w:type="spellStart"/>
+      <w:r>
+        <w:rPr>
+          <w:rFonts w:ascii="Bell MT" w:hAnsi="Bell MT"/>
+          <w:b/>
+          <w:sz w:val="24"/>
+          <w:szCs w:val="24"/>
+        </w:rPr>
+        <w:t>Schüler</w:t>
+      </w:r>
+      <w:proofErr w:type="spellEnd"/>
+      <w:r>
+        <w:rPr>
+          <w:rFonts w:ascii="Bell MT" w:hAnsi="Bell MT"/>
+          <w:b/>
           <w:sz w:val="24"/>
           <w:szCs w:val="24"/>
         </w:rPr>
         <w:t xml:space="preserve"> </w:t>
       </w:r>
-      <w:r>
-        <w:rPr>
-          <w:rFonts w:ascii="Bell MT" w:hAnsi="Bell MT"/>
-          <w:b/>
-          <w:bCs/>
-          <w:sz w:val="24"/>
-          <w:szCs w:val="24"/>
-        </w:rPr>
-        <w:t>(ARP)</w:t>
-      </w:r>
-    </w:p>
-    <w:p>
-      <w:pPr>
-        <w:ind w:left="1410" w:hanging="1410"/>
-        <w:jc w:val="both"/>
-        <w:rPr>
-          <w:rFonts w:ascii="Bell MT" w:hAnsi="Bell MT"/>
-          <w:sz w:val="24"/>
-          <w:szCs w:val="24"/>
-        </w:rPr>
-      </w:pPr>
-      <w:r>
-        <w:rPr>
-          <w:rFonts w:ascii="Bell MT" w:hAnsi="Bell MT"/>
-          <w:sz w:val="24"/>
-          <w:szCs w:val="24"/>
-        </w:rPr>
-        <w:t>2013-2015</w:t>
-      </w:r>
-      <w:r>
-        <w:rPr>
-          <w:rFonts w:ascii="Bell MT" w:hAnsi="Bell MT"/>
-          <w:sz w:val="24"/>
-          <w:szCs w:val="24"/>
-        </w:rPr>
-        <w:tab/>
-      </w:r>
-      <w:r>
-        <w:rPr>
-          <w:rFonts w:ascii="Bell MT" w:hAnsi="Bell MT"/>
-          <w:b/>
-          <w:sz w:val="24"/>
-          <w:szCs w:val="24"/>
-        </w:rPr>
-        <w:t>Elected member of the Council of Student Representatives</w:t>
-      </w:r>
-      <w:r>
-        <w:rPr>
-          <w:rFonts w:ascii="Bell MT" w:hAnsi="Bell MT"/>
-          <w:sz w:val="24"/>
-          <w:szCs w:val="24"/>
-        </w:rPr>
-        <w:t>, University of Leipzig</w:t>
-      </w:r>
-    </w:p>
-    <w:p>
-      <w:pPr>
-        <w:ind w:left="1410" w:hanging="1410"/>
-        <w:jc w:val="both"/>
-        <w:rPr>
-          <w:rFonts w:ascii="Bell MT" w:hAnsi="Bell MT"/>
-          <w:sz w:val="24"/>
-          <w:szCs w:val="24"/>
-        </w:rPr>
-      </w:pPr>
-      <w:r>
-        <w:rPr>
-          <w:rFonts w:ascii="Bell MT" w:hAnsi="Bell MT"/>
-          <w:sz w:val="24"/>
-          <w:szCs w:val="24"/>
-        </w:rPr>
-        <w:t>2013-2015</w:t>
-      </w:r>
-      <w:r>
-        <w:rPr>
-          <w:rFonts w:ascii="Bell MT" w:hAnsi="Bell MT"/>
-          <w:sz w:val="24"/>
-          <w:szCs w:val="24"/>
-        </w:rPr>
-        <w:tab/>
-      </w:r>
-      <w:r>
-        <w:rPr>
-          <w:rFonts w:ascii="Bell MT" w:hAnsi="Bell MT"/>
-          <w:b/>
-          <w:sz w:val="24"/>
-          <w:szCs w:val="24"/>
-        </w:rPr>
-        <w:t>Member of the Study Commission</w:t>
-      </w:r>
-      <w:r>
-        <w:rPr>
-          <w:rFonts w:ascii="Bell MT" w:hAnsi="Bell MT"/>
-          <w:sz w:val="24"/>
-          <w:szCs w:val="24"/>
-        </w:rPr>
-        <w:t>, University of Leipzig</w:t>
-      </w:r>
-    </w:p>
-    <w:p>
-      <w:pPr>
-        <w:ind w:left="1410" w:hanging="1410"/>
-        <w:jc w:val="both"/>
-        <w:rPr>
-          <w:rFonts w:ascii="Bell MT" w:hAnsi="Bell MT"/>
-          <w:sz w:val="24"/>
-          <w:szCs w:val="24"/>
-        </w:rPr>
-      </w:pPr>
-      <w:r>
-        <w:rPr>
-          <w:rFonts w:ascii="Bell MT" w:hAnsi="Bell MT"/>
-          <w:sz w:val="24"/>
-          <w:szCs w:val="24"/>
-        </w:rPr>
-        <w:t>2013-2015</w:t>
-      </w:r>
-      <w:r>
-        <w:rPr>
-          <w:rFonts w:ascii="Bell MT" w:hAnsi="Bell MT"/>
-          <w:sz w:val="24"/>
-          <w:szCs w:val="24"/>
-        </w:rPr>
-        <w:tab/>
-      </w:r>
-      <w:r>
-        <w:rPr>
-          <w:rFonts w:ascii="Bell MT" w:hAnsi="Bell MT"/>
-          <w:b/>
-          <w:sz w:val="24"/>
-          <w:szCs w:val="24"/>
-        </w:rPr>
-        <w:t>Head of local initiative of Studenten Bilden Schüler e.V.</w:t>
-      </w:r>
+      <w:proofErr w:type="spellStart"/>
+      <w:r>
+        <w:rPr>
+          <w:rFonts w:ascii="Bell MT" w:hAnsi="Bell MT"/>
+          <w:b/>
+          <w:sz w:val="24"/>
+          <w:szCs w:val="24"/>
+        </w:rPr>
+        <w:t>e.V.</w:t>
+      </w:r>
+      <w:proofErr w:type="spellEnd"/>
       <w:r>
         <w:rPr>
           <w:rFonts w:ascii="Bell MT" w:hAnsi="Bell MT"/>
@@ -4224,6 +4136,7 @@
           <w:sz w:val="24"/>
           <w:szCs w:val="24"/>
         </w:rPr>
+        <w:lastRenderedPageBreak/>
         <w:t>European Journal of Personality</w:t>
       </w:r>
       <w:r>
@@ -4448,6 +4361,7 @@
           <w:szCs w:val="24"/>
         </w:rPr>
       </w:pPr>
+      <w:proofErr w:type="spellStart"/>
       <w:r>
         <w:rPr>
           <w:rFonts w:ascii="Bell MT" w:hAnsi="Bell MT"/>
@@ -4470,7 +4384,16 @@
           <w:sz w:val="24"/>
           <w:szCs w:val="24"/>
         </w:rPr>
-        <w:t>S ONE</w:t>
+        <w:t>S</w:t>
+      </w:r>
+      <w:proofErr w:type="spellEnd"/>
+      <w:r>
+        <w:rPr>
+          <w:rFonts w:ascii="Bell MT" w:hAnsi="Bell MT"/>
+          <w:sz w:val="24"/>
+          <w:szCs w:val="24"/>
+        </w:rPr>
+        <w:t xml:space="preserve"> ONE</w:t>
       </w:r>
       <w:r>
         <w:rPr>
@@ -4702,7 +4625,6 @@
           <w:szCs w:val="24"/>
           <w:lang w:val="de-DE"/>
         </w:rPr>
-        <w:lastRenderedPageBreak/>
         <w:t>Deutschlandfunk Nova</w:t>
       </w:r>
     </w:p>
@@ -4717,14 +4639,25 @@
           <w:lang w:val="de-DE"/>
         </w:rPr>
       </w:pPr>
-      <w:r>
-        <w:rPr>
-          <w:rFonts w:ascii="Bell MT" w:hAnsi="Bell MT"/>
-          <w:sz w:val="24"/>
-          <w:szCs w:val="24"/>
-          <w:lang w:val="de-DE"/>
-        </w:rPr>
-        <w:t>Detuschlandradio Kultur</w:t>
+      <w:proofErr w:type="spellStart"/>
+      <w:r>
+        <w:rPr>
+          <w:rFonts w:ascii="Bell MT" w:hAnsi="Bell MT"/>
+          <w:sz w:val="24"/>
+          <w:szCs w:val="24"/>
+          <w:lang w:val="de-DE"/>
+        </w:rPr>
+        <w:t>Detuschlandradio</w:t>
+      </w:r>
+      <w:proofErr w:type="spellEnd"/>
+      <w:r>
+        <w:rPr>
+          <w:rFonts w:ascii="Bell MT" w:hAnsi="Bell MT"/>
+          <w:sz w:val="24"/>
+          <w:szCs w:val="24"/>
+          <w:lang w:val="de-DE"/>
+        </w:rPr>
+        <w:t xml:space="preserve"> Kultur</w:t>
       </w:r>
     </w:p>
     <w:p>
@@ -4738,6 +4671,7 @@
           <w:lang w:val="de-DE"/>
         </w:rPr>
       </w:pPr>
+      <w:proofErr w:type="spellStart"/>
       <w:r>
         <w:rPr>
           <w:rFonts w:ascii="Bell MT" w:hAnsi="Bell MT"/>
@@ -4747,6 +4681,7 @@
         </w:rPr>
         <w:t>Wirtschaftswoche</w:t>
       </w:r>
+      <w:proofErr w:type="spellEnd"/>
     </w:p>
     <w:p>
       <w:pPr>
@@ -4867,20 +4802,10 @@
       <w:r>
         <w:rPr>
           <w:rFonts w:ascii="Bell MT" w:hAnsi="Bell MT"/>
-          <w:sz w:val="24"/>
-          <w:szCs w:val="24"/>
-          <w:lang w:val="de-DE"/>
-        </w:rPr>
-        <w:t xml:space="preserve">Bleckmann, E., </w:t>
-      </w:r>
-      <w:r>
-        <w:rPr>
-          <w:rFonts w:ascii="Bell MT" w:hAnsi="Bell MT"/>
           <w:b/>
           <w:bCs/>
           <w:sz w:val="24"/>
           <w:szCs w:val="24"/>
-          <w:lang w:val="de-DE"/>
         </w:rPr>
         <w:t>Rau, R.,</w:t>
       </w:r>
@@ -4889,17 +4814,16 @@
           <w:rFonts w:ascii="Bell MT" w:hAnsi="Bell MT"/>
           <w:sz w:val="24"/>
           <w:szCs w:val="24"/>
-          <w:lang w:val="de-DE"/>
-        </w:rPr>
-        <w:t xml:space="preserve"> Lüdtke, O., &amp; Wagner, J. (in press). </w:t>
-      </w:r>
-      <w:r>
-        <w:rPr>
-          <w:rFonts w:ascii="Bell MT" w:hAnsi="Bell MT"/>
-          <w:sz w:val="24"/>
-          <w:szCs w:val="24"/>
-        </w:rPr>
-        <w:t>How Group Personality Composition Affects Person and Group Outcomes: An Integrative Analysis Using the Group-Actor-Partner-Interdependence Model</w:t>
+        </w:rPr>
+        <w:t xml:space="preserve"> Weiner, L., &amp; Vogel, L. (in press). </w:t>
+      </w:r>
+      <w:r>
+        <w:rPr>
+          <w:rFonts w:ascii="Bell MT" w:hAnsi="Bell MT"/>
+          <w:sz w:val="24"/>
+          <w:szCs w:val="24"/>
+        </w:rPr>
+        <w:t>Perceiver Positivity Differences Originate in Early-Stage Impression Formation: Evidence from a Recognition Task</w:t>
       </w:r>
       <w:r>
         <w:rPr>
@@ -4917,23 +4841,23 @@
           <w:sz w:val="24"/>
           <w:szCs w:val="24"/>
         </w:rPr>
-        <w:t>Journal of Personality and Social Psychology.</w:t>
-      </w:r>
-      <w:r>
-        <w:rPr>
-          <w:rFonts w:ascii="Bell MT" w:hAnsi="Bell MT"/>
-          <w:sz w:val="24"/>
-          <w:szCs w:val="24"/>
-        </w:rPr>
-        <w:t xml:space="preserve"> Retrieved from </w:t>
-      </w:r>
-      <w:r>
-        <w:rPr>
-          <w:rFonts w:ascii="Bell MT" w:hAnsi="Bell MT"/>
-          <w:sz w:val="24"/>
-          <w:szCs w:val="24"/>
-        </w:rPr>
-        <w:t>https://osf.io/fhcp4</w:t>
+        <w:t xml:space="preserve">Personality and Social Psychology Bulletin. </w:t>
+      </w:r>
+      <w:r>
+        <w:rPr>
+          <w:rFonts w:ascii="Bell MT" w:hAnsi="Bell MT"/>
+          <w:sz w:val="24"/>
+          <w:szCs w:val="24"/>
+        </w:rPr>
+        <w:t xml:space="preserve">Retrieved from </w:t>
+      </w:r>
+      <w:r>
+        <w:rPr>
+          <w:rFonts w:ascii="Bell MT" w:hAnsi="Bell MT"/>
+          <w:sz w:val="24"/>
+          <w:szCs w:val="24"/>
+        </w:rPr>
+        <w:t>https://osf.io/64389/files/4r7ts</w:t>
       </w:r>
     </w:p>
     <w:p>
@@ -4942,6 +4866,194 @@
         <w:ind w:left="397" w:hanging="397"/>
         <w:rPr>
           <w:rFonts w:ascii="Bell MT" w:hAnsi="Bell MT"/>
+          <w:i/>
+          <w:iCs/>
+          <w:sz w:val="24"/>
+          <w:szCs w:val="24"/>
+        </w:rPr>
+      </w:pPr>
+      <w:r>
+        <w:rPr>
+          <w:rFonts w:ascii="Bell MT" w:hAnsi="Bell MT"/>
+          <w:sz w:val="24"/>
+          <w:szCs w:val="24"/>
+        </w:rPr>
+        <w:lastRenderedPageBreak/>
+        <w:t>Thielmann, I., Back, M. D., Bleidorn, W., Bukowski, H., Carlson, E. N., Dufner, M., Hofer, G., Hofmann, W., Hopwood, C. J., Human, L. J., Jordan, C. H., Langdon, J., K</w:t>
+      </w:r>
+      <w:r>
+        <w:rPr>
+          <w:rFonts w:ascii="Bell MT" w:hAnsi="Bell MT"/>
+          <w:sz w:val="24"/>
+          <w:szCs w:val="24"/>
+        </w:rPr>
+        <w:t>ru</w:t>
+      </w:r>
+      <w:r>
+        <w:rPr>
+          <w:rFonts w:ascii="Bell MT" w:hAnsi="Bell MT"/>
+          <w:sz w:val="24"/>
+          <w:szCs w:val="24"/>
+        </w:rPr>
+        <w:t xml:space="preserve">eger, J. I., </w:t>
+      </w:r>
+      <w:r>
+        <w:rPr>
+          <w:rFonts w:ascii="Bell MT" w:hAnsi="Bell MT"/>
+          <w:b/>
+          <w:bCs/>
+          <w:sz w:val="24"/>
+          <w:szCs w:val="24"/>
+        </w:rPr>
+        <w:t>Rau, R.,</w:t>
+      </w:r>
+      <w:r>
+        <w:rPr>
+          <w:rFonts w:ascii="Bell MT" w:hAnsi="Bell MT"/>
+          <w:sz w:val="24"/>
+          <w:szCs w:val="24"/>
+        </w:rPr>
+        <w:t xml:space="preserve"> Smillie, L. D., Strohminger, N., Sun, J.</w:t>
+      </w:r>
+      <w:r>
+        <w:rPr>
+          <w:rFonts w:ascii="Bell MT" w:hAnsi="Bell MT"/>
+          <w:sz w:val="24"/>
+          <w:szCs w:val="24"/>
+        </w:rPr>
+        <w:t>, Vazire, S., Burghardt, M.,</w:t>
+      </w:r>
+      <w:r>
+        <w:rPr>
+          <w:rFonts w:ascii="Bell MT" w:hAnsi="Bell MT"/>
+          <w:sz w:val="24"/>
+          <w:szCs w:val="24"/>
+        </w:rPr>
+        <w:t xml:space="preserve"> …Seidl, A.</w:t>
+      </w:r>
+      <w:r>
+        <w:rPr>
+          <w:rFonts w:ascii="Bell MT" w:hAnsi="Bell MT"/>
+          <w:sz w:val="24"/>
+          <w:szCs w:val="24"/>
+        </w:rPr>
+        <w:t xml:space="preserve"> (in press). </w:t>
+      </w:r>
+      <w:r>
+        <w:rPr>
+          <w:rFonts w:ascii="Bell MT" w:hAnsi="Bell MT"/>
+          <w:sz w:val="24"/>
+          <w:szCs w:val="24"/>
+        </w:rPr>
+        <w:t>Unveiling Self-Knowledge: A Consensus Approach</w:t>
+      </w:r>
+      <w:r>
+        <w:rPr>
+          <w:rFonts w:ascii="Bell MT" w:hAnsi="Bell MT"/>
+          <w:sz w:val="24"/>
+          <w:szCs w:val="24"/>
+        </w:rPr>
+        <w:t xml:space="preserve">. </w:t>
+      </w:r>
+      <w:r>
+        <w:rPr>
+          <w:rFonts w:ascii="Bell MT" w:hAnsi="Bell MT"/>
+          <w:i/>
+          <w:iCs/>
+          <w:sz w:val="24"/>
+          <w:szCs w:val="24"/>
+        </w:rPr>
+        <w:t>Nature Reviews Psychology.</w:t>
+      </w:r>
+    </w:p>
+    <w:p>
+      <w:pPr>
+        <w:spacing w:after="240" w:line="240" w:lineRule="auto"/>
+        <w:ind w:left="397" w:hanging="397"/>
+        <w:rPr>
+          <w:rFonts w:ascii="Bell MT" w:hAnsi="Bell MT"/>
+          <w:sz w:val="24"/>
+          <w:szCs w:val="24"/>
+        </w:rPr>
+      </w:pPr>
+      <w:r>
+        <w:rPr>
+          <w:rFonts w:ascii="Bell MT" w:hAnsi="Bell MT"/>
+          <w:sz w:val="24"/>
+          <w:szCs w:val="24"/>
+          <w:lang w:val="de-DE"/>
+        </w:rPr>
+        <w:t xml:space="preserve">Bleckmann, E., </w:t>
+      </w:r>
+      <w:r>
+        <w:rPr>
+          <w:rFonts w:ascii="Bell MT" w:hAnsi="Bell MT"/>
+          <w:b/>
+          <w:bCs/>
+          <w:sz w:val="24"/>
+          <w:szCs w:val="24"/>
+          <w:lang w:val="de-DE"/>
+        </w:rPr>
+        <w:t>Rau, R.,</w:t>
+      </w:r>
+      <w:r>
+        <w:rPr>
+          <w:rFonts w:ascii="Bell MT" w:hAnsi="Bell MT"/>
+          <w:sz w:val="24"/>
+          <w:szCs w:val="24"/>
+          <w:lang w:val="de-DE"/>
+        </w:rPr>
+        <w:t xml:space="preserve"> Lüdtke, O., &amp; Wagner, J. (in press). </w:t>
+      </w:r>
+      <w:r>
+        <w:rPr>
+          <w:rFonts w:ascii="Bell MT" w:hAnsi="Bell MT"/>
+          <w:sz w:val="24"/>
+          <w:szCs w:val="24"/>
+        </w:rPr>
+        <w:t>How Group Personality Composition Affects Person and Group Outcomes: An Integrative Analysis Using the Group-Actor-Partner-Interdependence Model</w:t>
+      </w:r>
+      <w:r>
+        <w:rPr>
+          <w:rFonts w:ascii="Bell MT" w:hAnsi="Bell MT"/>
+          <w:sz w:val="24"/>
+          <w:szCs w:val="24"/>
+        </w:rPr>
+        <w:t xml:space="preserve">. </w:t>
+      </w:r>
+      <w:r>
+        <w:rPr>
+          <w:rFonts w:ascii="Bell MT" w:hAnsi="Bell MT"/>
+          <w:i/>
+          <w:iCs/>
+          <w:sz w:val="24"/>
+          <w:szCs w:val="24"/>
+        </w:rPr>
+        <w:t>Journal of Personality and Social Psychology.</w:t>
+      </w:r>
+      <w:r>
+        <w:rPr>
+          <w:rFonts w:ascii="Bell MT" w:hAnsi="Bell MT"/>
+          <w:sz w:val="24"/>
+          <w:szCs w:val="24"/>
+        </w:rPr>
+        <w:t xml:space="preserve"> Retrieved from </w:t>
+      </w:r>
+      <w:r>
+        <w:rPr>
+          <w:rFonts w:ascii="Bell MT" w:hAnsi="Bell MT"/>
+          <w:sz w:val="24"/>
+          <w:szCs w:val="24"/>
+        </w:rPr>
+        <w:t>https://osf.io/fhcp4</w:t>
+      </w:r>
+    </w:p>
+    <w:p>
+      <w:pPr>
+        <w:spacing w:after="240" w:line="240" w:lineRule="auto"/>
+        <w:ind w:left="397" w:hanging="397"/>
+        <w:rPr>
+          <w:rFonts w:ascii="Bell MT" w:hAnsi="Bell MT"/>
           <w:sz w:val="24"/>
           <w:szCs w:val="24"/>
         </w:rPr>
@@ -5063,6 +5175,7 @@
           <w:b/>
           <w:bCs/>
           <w:color w:val="auto"/>
+          <w:lang w:val="de-DE"/>
         </w:rPr>
         <w:t>Rau, R.*,</w:t>
       </w:r>
@@ -5070,6 +5183,7 @@
         <w:rPr>
           <w:rFonts w:ascii="Bell MT" w:eastAsia="Bell MT" w:hAnsi="Bell MT" w:cs="Bell MT"/>
           <w:color w:val="auto"/>
+          <w:lang w:val="de-DE"/>
         </w:rPr>
         <w:t xml:space="preserve"> Schömann, L. M.*, &amp; Grosz, M. P. (2025). </w:t>
       </w:r>
@@ -5143,6 +5257,7 @@
           <w:b/>
           <w:bCs/>
           <w:color w:val="auto"/>
+          <w:lang w:val="de-DE"/>
         </w:rPr>
         <w:t>Rau, R.,</w:t>
       </w:r>
@@ -5150,6 +5265,7 @@
         <w:rPr>
           <w:rFonts w:ascii="Bell MT" w:eastAsia="Bell MT" w:hAnsi="Bell MT" w:cs="Bell MT"/>
           <w:color w:val="auto"/>
+          <w:lang w:val="de-DE"/>
         </w:rPr>
         <w:t xml:space="preserve"> Grosz, M., &amp; Back, M. D. (2025). </w:t>
       </w:r>
@@ -5216,7 +5332,25 @@
           <w:sz w:val="24"/>
           <w:szCs w:val="24"/>
         </w:rPr>
-        <w:t xml:space="preserve">Scharbert, J., Utesch, K., Reiter, T., ter Horst, J., van Zalk, M., Back, M. D., &amp; </w:t>
+        <w:t xml:space="preserve">Scharbert, J., </w:t>
+      </w:r>
+      <w:proofErr w:type="spellStart"/>
+      <w:r>
+        <w:rPr>
+          <w:rFonts w:ascii="Bell MT" w:hAnsi="Bell MT"/>
+          <w:sz w:val="24"/>
+          <w:szCs w:val="24"/>
+        </w:rPr>
+        <w:t>Utesch</w:t>
+      </w:r>
+      <w:proofErr w:type="spellEnd"/>
+      <w:r>
+        <w:rPr>
+          <w:rFonts w:ascii="Bell MT" w:hAnsi="Bell MT"/>
+          <w:sz w:val="24"/>
+          <w:szCs w:val="24"/>
+        </w:rPr>
+        <w:t xml:space="preserve">, K., Reiter, T., ter Horst, J., van Zalk, M., Back, M. D., &amp; </w:t>
       </w:r>
       <w:r>
         <w:rPr>
@@ -5452,6 +5586,7 @@
         </w:rPr>
         <w:t xml:space="preserve">Which Measures of Beliefs About Others’ Prosociality Predict Prosocial Behavior in Economic Games? </w:t>
       </w:r>
+      <w:proofErr w:type="spellStart"/>
       <w:r>
         <w:rPr>
           <w:rFonts w:ascii="Bell MT" w:eastAsia="Bell MT" w:hAnsi="Bell MT" w:cs="Bell MT"/>
@@ -5460,7 +5595,18 @@
           <w:color w:val="auto"/>
           <w:lang w:val="de-DE"/>
         </w:rPr>
-        <w:t>Collabra: Psychology, 10</w:t>
+        <w:t>Collabra</w:t>
+      </w:r>
+      <w:proofErr w:type="spellEnd"/>
+      <w:r>
+        <w:rPr>
+          <w:rFonts w:ascii="Bell MT" w:eastAsia="Bell MT" w:hAnsi="Bell MT" w:cs="Bell MT"/>
+          <w:i/>
+          <w:iCs/>
+          <w:color w:val="auto"/>
+          <w:lang w:val="de-DE"/>
+        </w:rPr>
+        <w:t>: Psychology, 10</w:t>
       </w:r>
       <w:r>
         <w:rPr>
@@ -5468,7 +5614,25 @@
           <w:color w:val="auto"/>
           <w:lang w:val="de-DE"/>
         </w:rPr>
-        <w:t>(1), Article 121385. https://doi.org/10.1525/collabra.121385</w:t>
+        <w:t xml:space="preserve">(1), </w:t>
+      </w:r>
+      <w:proofErr w:type="spellStart"/>
+      <w:r>
+        <w:rPr>
+          <w:rFonts w:ascii="Bell MT" w:eastAsia="Bell MT" w:hAnsi="Bell MT" w:cs="Bell MT"/>
+          <w:color w:val="auto"/>
+          <w:lang w:val="de-DE"/>
+        </w:rPr>
+        <w:t>Article</w:t>
+      </w:r>
+      <w:proofErr w:type="spellEnd"/>
+      <w:r>
+        <w:rPr>
+          <w:rFonts w:ascii="Bell MT" w:eastAsia="Bell MT" w:hAnsi="Bell MT" w:cs="Bell MT"/>
+          <w:color w:val="auto"/>
+          <w:lang w:val="de-DE"/>
+        </w:rPr>
+        <w:t xml:space="preserve"> 121385. https://doi.org/10.1525/collabra.121385</w:t>
       </w:r>
     </w:p>
     <w:p>
@@ -5481,13 +5645,23 @@
           <w:color w:val="auto"/>
         </w:rPr>
       </w:pPr>
+      <w:proofErr w:type="spellStart"/>
       <w:r>
         <w:rPr>
           <w:rFonts w:ascii="Bell MT" w:eastAsia="Bell MT" w:hAnsi="Bell MT" w:cs="Bell MT"/>
           <w:color w:val="auto"/>
           <w:lang w:val="de-DE"/>
         </w:rPr>
-        <w:t xml:space="preserve">Kueppers, S., </w:t>
+        <w:t>Kueppers</w:t>
+      </w:r>
+      <w:proofErr w:type="spellEnd"/>
+      <w:r>
+        <w:rPr>
+          <w:rFonts w:ascii="Bell MT" w:eastAsia="Bell MT" w:hAnsi="Bell MT" w:cs="Bell MT"/>
+          <w:color w:val="auto"/>
+          <w:lang w:val="de-DE"/>
+        </w:rPr>
+        <w:t xml:space="preserve">, S., </w:t>
       </w:r>
       <w:r>
         <w:rPr>
@@ -5528,7 +5702,25 @@
           <w:iCs/>
           <w:color w:val="auto"/>
         </w:rPr>
-        <w:t>Multivariate Behavior Research</w:t>
+        <w:t>Multivariate Behavior</w:t>
+      </w:r>
+      <w:r>
+        <w:rPr>
+          <w:rFonts w:ascii="Bell MT" w:eastAsia="Bell MT" w:hAnsi="Bell MT" w:cs="Bell MT"/>
+          <w:i/>
+          <w:iCs/>
+          <w:color w:val="auto"/>
+        </w:rPr>
+        <w:t>al</w:t>
+      </w:r>
+      <w:r>
+        <w:rPr>
+          <w:rFonts w:ascii="Bell MT" w:eastAsia="Bell MT" w:hAnsi="Bell MT" w:cs="Bell MT"/>
+          <w:i/>
+          <w:iCs/>
+          <w:color w:val="auto"/>
+        </w:rPr>
+        <w:t xml:space="preserve"> Research</w:t>
       </w:r>
       <w:r>
         <w:rPr>
@@ -5707,7 +5899,6 @@
           <w:sz w:val="24"/>
           <w:szCs w:val="24"/>
         </w:rPr>
-        <w:lastRenderedPageBreak/>
         <w:t xml:space="preserve">Pringle, V., Carlson, E., &amp; </w:t>
       </w:r>
       <w:r>
@@ -5939,6 +6130,7 @@
           <w:szCs w:val="23"/>
           <w:lang w:val="de-DE"/>
         </w:rPr>
+        <w:lastRenderedPageBreak/>
         <w:t xml:space="preserve">Thielmann, I.*, </w:t>
       </w:r>
       <w:r>
@@ -6168,7 +6360,43 @@
           <w:sz w:val="24"/>
           <w:szCs w:val="24"/>
         </w:rPr>
-        <w:t xml:space="preserve"> Carlson, E. N., Dufner, M., Geukes, K., Kraft, L., Krause, S., Nikoleizig, L., Nestler, S., &amp; Back, M. D. (2022). Positivity in peer perceptions over time: Personality explains variation at zero-acquaintance, popularity explains differential change. </w:t>
+        <w:t xml:space="preserve"> Carlson, E. N., Dufner, M., </w:t>
+      </w:r>
+      <w:proofErr w:type="spellStart"/>
+      <w:r>
+        <w:rPr>
+          <w:rFonts w:ascii="Bell MT" w:hAnsi="Bell MT" w:cs="Segoe UI"/>
+          <w:sz w:val="24"/>
+          <w:szCs w:val="24"/>
+        </w:rPr>
+        <w:t>Geukes</w:t>
+      </w:r>
+      <w:proofErr w:type="spellEnd"/>
+      <w:r>
+        <w:rPr>
+          <w:rFonts w:ascii="Bell MT" w:hAnsi="Bell MT" w:cs="Segoe UI"/>
+          <w:sz w:val="24"/>
+          <w:szCs w:val="24"/>
+        </w:rPr>
+        <w:t xml:space="preserve">, K., Kraft, L., Krause, S., </w:t>
+      </w:r>
+      <w:proofErr w:type="spellStart"/>
+      <w:r>
+        <w:rPr>
+          <w:rFonts w:ascii="Bell MT" w:hAnsi="Bell MT" w:cs="Segoe UI"/>
+          <w:sz w:val="24"/>
+          <w:szCs w:val="24"/>
+        </w:rPr>
+        <w:t>Nikoleizig</w:t>
+      </w:r>
+      <w:proofErr w:type="spellEnd"/>
+      <w:r>
+        <w:rPr>
+          <w:rFonts w:ascii="Bell MT" w:hAnsi="Bell MT" w:cs="Segoe UI"/>
+          <w:sz w:val="24"/>
+          <w:szCs w:val="24"/>
+        </w:rPr>
+        <w:t xml:space="preserve">, L., Nestler, S., &amp; Back, M. D. (2022). Positivity in peer perceptions over time: Personality explains variation at zero-acquaintance, popularity explains differential change. </w:t>
       </w:r>
       <w:r>
         <w:rPr>
@@ -6233,7 +6461,25 @@
           <w:sz w:val="24"/>
           <w:szCs w:val="24"/>
         </w:rPr>
-        <w:t xml:space="preserve"> Lawless DesJardins, N. M., Niemeyer, L. M., Back, M. D., Srivastava, S., &amp; Nestler, S. (2022). Perceiver effects in first impressions reflect generalized stereotypes: Evidence of consistency across time, groups, and contexts. </w:t>
+        <w:t xml:space="preserve"> Lawless </w:t>
+      </w:r>
+      <w:proofErr w:type="spellStart"/>
+      <w:r>
+        <w:rPr>
+          <w:rFonts w:ascii="Bell MT" w:hAnsi="Bell MT" w:cs="Segoe UI"/>
+          <w:sz w:val="24"/>
+          <w:szCs w:val="24"/>
+        </w:rPr>
+        <w:t>DesJardins</w:t>
+      </w:r>
+      <w:proofErr w:type="spellEnd"/>
+      <w:r>
+        <w:rPr>
+          <w:rFonts w:ascii="Bell MT" w:hAnsi="Bell MT" w:cs="Segoe UI"/>
+          <w:sz w:val="24"/>
+          <w:szCs w:val="24"/>
+        </w:rPr>
+        <w:t xml:space="preserve">, N. M., Niemeyer, L. M., Back, M. D., Srivastava, S., &amp; Nestler, S. (2022). Perceiver effects in first impressions reflect generalized stereotypes: Evidence of consistency across time, groups, and contexts. </w:t>
       </w:r>
       <w:r>
         <w:rPr>
@@ -6282,13 +6528,23 @@
           <w:szCs w:val="24"/>
         </w:rPr>
       </w:pPr>
+      <w:proofErr w:type="spellStart"/>
       <w:r>
         <w:rPr>
           <w:rFonts w:ascii="Garamond" w:hAnsi="Garamond" w:cs="Segoe UI"/>
           <w:sz w:val="24"/>
           <w:szCs w:val="24"/>
         </w:rPr>
-        <w:t xml:space="preserve">Heynicke, M., </w:t>
+        <w:t>Heynicke</w:t>
+      </w:r>
+      <w:proofErr w:type="spellEnd"/>
+      <w:r>
+        <w:rPr>
+          <w:rFonts w:ascii="Garamond" w:hAnsi="Garamond" w:cs="Segoe UI"/>
+          <w:sz w:val="24"/>
+          <w:szCs w:val="24"/>
+        </w:rPr>
+        <w:t xml:space="preserve">, M., </w:t>
       </w:r>
       <w:r>
         <w:rPr>
@@ -6366,7 +6622,21 @@
         <w:rPr>
           <w:rFonts w:ascii="Bell MT" w:hAnsi="Bell MT" w:cs="Segoe UI"/>
         </w:rPr>
-        <w:t xml:space="preserve"> Carlson, E. N., Back, M. D., Barranti, M., Gebauer, J. E., Human, L. J., Leising, D., &amp; Nestler, S. (2021). What is the structure of perceiver effects? On the importance of global positivity and trait-specificity across personality domains and judgment contexts. </w:t>
+        <w:t xml:space="preserve"> Carlson, E. N., Back, M. D., </w:t>
+      </w:r>
+      <w:proofErr w:type="spellStart"/>
+      <w:r>
+        <w:rPr>
+          <w:rFonts w:ascii="Bell MT" w:hAnsi="Bell MT" w:cs="Segoe UI"/>
+        </w:rPr>
+        <w:t>Barranti</w:t>
+      </w:r>
+      <w:proofErr w:type="spellEnd"/>
+      <w:r>
+        <w:rPr>
+          <w:rFonts w:ascii="Bell MT" w:hAnsi="Bell MT" w:cs="Segoe UI"/>
+        </w:rPr>
+        <w:t xml:space="preserve">, M., Gebauer, J. E., Human, L. J., Leising, D., &amp; Nestler, S. (2021). What is the structure of perceiver effects? On the importance of global positivity and trait-specificity across personality domains and judgment contexts. </w:t>
       </w:r>
       <w:r>
         <w:rPr>
@@ -6468,11 +6738,43 @@
           <w:rFonts w:ascii="Bell MT" w:hAnsi="Bell MT" w:cs="Segoe UI"/>
           <w:lang w:val="de-DE"/>
         </w:rPr>
-        <w:t xml:space="preserve">Maaßen, E., Büttner, M., Bröcker, A.-L., Stuke, F., Bayer, S., Hadzibegovic, J., Just, S. A., Bertram, G., </w:t>
-      </w:r>
+        <w:t xml:space="preserve">Maaßen, E., Büttner, M., Bröcker, A.-L., </w:t>
+      </w:r>
+      <w:proofErr w:type="spellStart"/>
       <w:r>
         <w:rPr>
           <w:rFonts w:ascii="Bell MT" w:hAnsi="Bell MT" w:cs="Segoe UI"/>
+          <w:lang w:val="de-DE"/>
+        </w:rPr>
+        <w:t>Stuke</w:t>
+      </w:r>
+      <w:proofErr w:type="spellEnd"/>
+      <w:r>
+        <w:rPr>
+          <w:rFonts w:ascii="Bell MT" w:hAnsi="Bell MT" w:cs="Segoe UI"/>
+          <w:lang w:val="de-DE"/>
+        </w:rPr>
+        <w:t xml:space="preserve">, F., Bayer, S., </w:t>
+      </w:r>
+      <w:proofErr w:type="spellStart"/>
+      <w:r>
+        <w:rPr>
+          <w:rFonts w:ascii="Bell MT" w:hAnsi="Bell MT" w:cs="Segoe UI"/>
+          <w:lang w:val="de-DE"/>
+        </w:rPr>
+        <w:t>Hadzibegovic</w:t>
+      </w:r>
+      <w:proofErr w:type="spellEnd"/>
+      <w:r>
+        <w:rPr>
+          <w:rFonts w:ascii="Bell MT" w:hAnsi="Bell MT" w:cs="Segoe UI"/>
+          <w:lang w:val="de-DE"/>
+        </w:rPr>
+        <w:t xml:space="preserve">, J., Just, S. A., Bertram, G., </w:t>
+      </w:r>
+      <w:r>
+        <w:rPr>
+          <w:rFonts w:ascii="Bell MT" w:hAnsi="Bell MT" w:cs="Segoe UI"/>
           <w:b/>
           <w:bCs/>
           <w:lang w:val="de-DE"/>
@@ -6484,7 +6786,39 @@
           <w:rFonts w:ascii="Bell MT" w:hAnsi="Bell MT" w:cs="Segoe UI"/>
           <w:lang w:val="de-DE"/>
         </w:rPr>
-        <w:t xml:space="preserve"> Haebler, D. von, Lempa, G., &amp; Montag, C. (2021). </w:t>
+        <w:t xml:space="preserve"> </w:t>
+      </w:r>
+      <w:proofErr w:type="spellStart"/>
+      <w:r>
+        <w:rPr>
+          <w:rFonts w:ascii="Bell MT" w:hAnsi="Bell MT" w:cs="Segoe UI"/>
+          <w:lang w:val="de-DE"/>
+        </w:rPr>
+        <w:t>Haebler</w:t>
+      </w:r>
+      <w:proofErr w:type="spellEnd"/>
+      <w:r>
+        <w:rPr>
+          <w:rFonts w:ascii="Bell MT" w:hAnsi="Bell MT" w:cs="Segoe UI"/>
+          <w:lang w:val="de-DE"/>
+        </w:rPr>
+        <w:t xml:space="preserve">, D. von, </w:t>
+      </w:r>
+      <w:proofErr w:type="spellStart"/>
+      <w:r>
+        <w:rPr>
+          <w:rFonts w:ascii="Bell MT" w:hAnsi="Bell MT" w:cs="Segoe UI"/>
+          <w:lang w:val="de-DE"/>
+        </w:rPr>
+        <w:t>Lempa</w:t>
+      </w:r>
+      <w:proofErr w:type="spellEnd"/>
+      <w:r>
+        <w:rPr>
+          <w:rFonts w:ascii="Bell MT" w:hAnsi="Bell MT" w:cs="Segoe UI"/>
+          <w:lang w:val="de-DE"/>
+        </w:rPr>
+        <w:t xml:space="preserve">, G., &amp; Montag, C. (2021). </w:t>
       </w:r>
       <w:r>
         <w:rPr>
@@ -6549,14 +6883,47 @@
           <w:rFonts w:ascii="Bell MT" w:hAnsi="Bell MT" w:cs="Segoe UI"/>
           <w:lang w:val="de-DE"/>
         </w:rPr>
-        <w:t xml:space="preserve"> Thielmann, I., Breil, S. M., Geukes, K., Krause, S., Nikoleizig, L., Back, M. D., &amp; Nestler, S. (2020). </w:t>
-      </w:r>
+        <w:t xml:space="preserve"> Thielmann, I., Breil, S. M., </w:t>
+      </w:r>
+      <w:proofErr w:type="spellStart"/>
       <w:r>
         <w:rPr>
           <w:rFonts w:ascii="Bell MT" w:hAnsi="Bell MT" w:cs="Segoe UI"/>
+          <w:lang w:val="de-DE"/>
+        </w:rPr>
+        <w:t>Geukes</w:t>
+      </w:r>
+      <w:proofErr w:type="spellEnd"/>
+      <w:r>
+        <w:rPr>
+          <w:rFonts w:ascii="Bell MT" w:hAnsi="Bell MT" w:cs="Segoe UI"/>
+          <w:lang w:val="de-DE"/>
+        </w:rPr>
+        <w:t xml:space="preserve">, K., Krause, S., </w:t>
+      </w:r>
+      <w:proofErr w:type="spellStart"/>
+      <w:r>
+        <w:rPr>
+          <w:rFonts w:ascii="Bell MT" w:hAnsi="Bell MT" w:cs="Segoe UI"/>
+          <w:lang w:val="de-DE"/>
+        </w:rPr>
+        <w:t>Nikoleizig</w:t>
+      </w:r>
+      <w:proofErr w:type="spellEnd"/>
+      <w:r>
+        <w:rPr>
+          <w:rFonts w:ascii="Bell MT" w:hAnsi="Bell MT" w:cs="Segoe UI"/>
+          <w:lang w:val="de-DE"/>
+        </w:rPr>
+        <w:t xml:space="preserve">, L., Back, M. D., &amp; Nestler, S. (2020). </w:t>
+      </w:r>
+      <w:r>
+        <w:rPr>
+          <w:rFonts w:ascii="Bell MT" w:hAnsi="Bell MT" w:cs="Segoe UI"/>
         </w:rPr>
         <w:t xml:space="preserve">Do perceiver effects in interpersonal perception predict cooperation in social dilemmas? </w:t>
       </w:r>
+      <w:proofErr w:type="spellStart"/>
       <w:r>
         <w:rPr>
           <w:rFonts w:ascii="Bell MT" w:hAnsi="Bell MT" w:cs="Segoe UI"/>
@@ -6564,7 +6931,17 @@
           <w:iCs/>
           <w:lang w:val="de-DE"/>
         </w:rPr>
-        <w:t>Collabra: Psychology</w:t>
+        <w:t>Collabra</w:t>
+      </w:r>
+      <w:proofErr w:type="spellEnd"/>
+      <w:r>
+        <w:rPr>
+          <w:rFonts w:ascii="Bell MT" w:hAnsi="Bell MT" w:cs="Segoe UI"/>
+          <w:i/>
+          <w:iCs/>
+          <w:lang w:val="de-DE"/>
+        </w:rPr>
+        <w:t>: Psychology</w:t>
       </w:r>
       <w:r>
         <w:rPr>
@@ -6632,6 +7009,7 @@
         </w:rPr>
         <w:t xml:space="preserve">(2020). Influence of perceived threat of Covid-19 and HEXACO personality traits on toilet paper stockpiling. </w:t>
       </w:r>
+      <w:proofErr w:type="spellStart"/>
       <w:r>
         <w:rPr>
           <w:rFonts w:ascii="Bell MT" w:hAnsi="Bell MT" w:cstheme="minorBidi"/>
@@ -6639,7 +7017,17 @@
           <w:iCs/>
           <w:color w:val="auto"/>
         </w:rPr>
-        <w:t>PloS ONE, 15</w:t>
+        <w:t>PloS</w:t>
+      </w:r>
+      <w:proofErr w:type="spellEnd"/>
+      <w:r>
+        <w:rPr>
+          <w:rFonts w:ascii="Bell MT" w:hAnsi="Bell MT" w:cstheme="minorBidi"/>
+          <w:i/>
+          <w:iCs/>
+          <w:color w:val="auto"/>
+        </w:rPr>
+        <w:t xml:space="preserve"> ONE, 15</w:t>
       </w:r>
       <w:r>
         <w:rPr>
@@ -6662,7 +7050,6 @@
         <w:rPr>
           <w:rFonts w:ascii="Bell MT" w:hAnsi="Bell MT"/>
         </w:rPr>
-        <w:lastRenderedPageBreak/>
         <w:t>*</w:t>
       </w:r>
       <w:r>
@@ -6710,7 +7097,23 @@
           <w:rFonts w:ascii="Bell MT" w:hAnsi="Bell MT" w:cstheme="minorBidi"/>
           <w:color w:val="auto"/>
         </w:rPr>
-        <w:t xml:space="preserve">., Nestler, S, Geukes, K., Back, M. D., &amp; Dufner, M. (2019). Can other-derogation be beneficial? Seeing others as low in agency can lead to an agentic reputation in newly formed face-to-face groups. </w:t>
+        <w:t xml:space="preserve">., Nestler, S, </w:t>
+      </w:r>
+      <w:proofErr w:type="spellStart"/>
+      <w:r>
+        <w:rPr>
+          <w:rFonts w:ascii="Bell MT" w:hAnsi="Bell MT" w:cstheme="minorBidi"/>
+          <w:color w:val="auto"/>
+        </w:rPr>
+        <w:t>Geukes</w:t>
+      </w:r>
+      <w:proofErr w:type="spellEnd"/>
+      <w:r>
+        <w:rPr>
+          <w:rFonts w:ascii="Bell MT" w:hAnsi="Bell MT" w:cstheme="minorBidi"/>
+          <w:color w:val="auto"/>
+        </w:rPr>
+        <w:t xml:space="preserve">, K., Back, M. D., &amp; Dufner, M. (2019). Can other-derogation be beneficial? Seeing others as low in agency can lead to an agentic reputation in newly formed face-to-face groups. </w:t>
       </w:r>
       <w:r>
         <w:rPr>
@@ -6770,6 +7173,7 @@
           <w:sz w:val="24"/>
           <w:szCs w:val="24"/>
         </w:rPr>
+        <w:lastRenderedPageBreak/>
         <w:t>Conference Talks</w:t>
       </w:r>
       <w:r>
@@ -6812,7 +7216,25 @@
           <w:sz w:val="24"/>
           <w:szCs w:val="24"/>
         </w:rPr>
-        <w:t>Rau, R., Kueppers, S., Back</w:t>
+        <w:t xml:space="preserve">Rau, R., </w:t>
+      </w:r>
+      <w:proofErr w:type="spellStart"/>
+      <w:r>
+        <w:rPr>
+          <w:rFonts w:ascii="Bell MT" w:hAnsi="Bell MT"/>
+          <w:sz w:val="24"/>
+          <w:szCs w:val="24"/>
+        </w:rPr>
+        <w:t>Kueppers</w:t>
+      </w:r>
+      <w:proofErr w:type="spellEnd"/>
+      <w:r>
+        <w:rPr>
+          <w:rFonts w:ascii="Bell MT" w:hAnsi="Bell MT"/>
+          <w:sz w:val="24"/>
+          <w:szCs w:val="24"/>
+        </w:rPr>
+        <w:t>, S., Back</w:t>
       </w:r>
       <w:r>
         <w:rPr>
@@ -7103,13 +7525,23 @@
         </w:rPr>
         <w:t xml:space="preserve"> </w:t>
       </w:r>
-      <w:r>
-        <w:rPr>
-          <w:rFonts w:ascii="Bell MT" w:hAnsi="Bell MT"/>
-          <w:sz w:val="24"/>
-          <w:szCs w:val="24"/>
-        </w:rPr>
-        <w:t xml:space="preserve">Positionsreferat presented at the Biannual Meeting of the German Society for Psychology, </w:t>
+      <w:proofErr w:type="spellStart"/>
+      <w:r>
+        <w:rPr>
+          <w:rFonts w:ascii="Bell MT" w:hAnsi="Bell MT"/>
+          <w:sz w:val="24"/>
+          <w:szCs w:val="24"/>
+        </w:rPr>
+        <w:t>Positionsreferat</w:t>
+      </w:r>
+      <w:proofErr w:type="spellEnd"/>
+      <w:r>
+        <w:rPr>
+          <w:rFonts w:ascii="Bell MT" w:hAnsi="Bell MT"/>
+          <w:sz w:val="24"/>
+          <w:szCs w:val="24"/>
+        </w:rPr>
+        <w:t xml:space="preserve"> presented at the Biannual Meeting of the German Society for Psychology, </w:t>
       </w:r>
       <w:r>
         <w:rPr>
@@ -7148,14 +7580,33 @@
           <w:szCs w:val="24"/>
           <w:lang w:val="de-DE"/>
         </w:rPr>
-        <w:t xml:space="preserve">Rau, R., Carlson, E. N., Dufner, M., Geukes, K., Kraft, L., Krause, S., . . . </w:t>
-      </w:r>
-      <w:r>
-        <w:rPr>
-          <w:rFonts w:ascii="Bell MT" w:hAnsi="Bell MT"/>
-          <w:sz w:val="24"/>
-          <w:szCs w:val="24"/>
-          <w:lang w:val="de-DE"/>
+        <w:t xml:space="preserve">Rau, R., Carlson, E. N., Dufner, M., </w:t>
+      </w:r>
+      <w:proofErr w:type="spellStart"/>
+      <w:r>
+        <w:rPr>
+          <w:rFonts w:ascii="Bell MT" w:hAnsi="Bell MT"/>
+          <w:sz w:val="24"/>
+          <w:szCs w:val="24"/>
+          <w:lang w:val="de-DE"/>
+        </w:rPr>
+        <w:t>Geukes</w:t>
+      </w:r>
+      <w:proofErr w:type="spellEnd"/>
+      <w:r>
+        <w:rPr>
+          <w:rFonts w:ascii="Bell MT" w:hAnsi="Bell MT"/>
+          <w:sz w:val="24"/>
+          <w:szCs w:val="24"/>
+          <w:lang w:val="de-DE"/>
+        </w:rPr>
+        <w:t xml:space="preserve">, K., Kraft, L., Krause, S., . . . </w:t>
+      </w:r>
+      <w:r>
+        <w:rPr>
+          <w:rFonts w:ascii="Bell MT" w:hAnsi="Bell MT"/>
+          <w:sz w:val="24"/>
+          <w:szCs w:val="24"/>
         </w:rPr>
         <w:t xml:space="preserve">Back, M. D. (2022). </w:t>
       </w:r>
@@ -7213,7 +7664,25 @@
           <w:sz w:val="24"/>
           <w:szCs w:val="24"/>
         </w:rPr>
-        <w:t xml:space="preserve">Rau, R., Lawless DesJardins, N. M., Niemeyer, L. M., Back, M. D., Srivastava, S., &amp; Nestler, S. (2021). </w:t>
+        <w:t xml:space="preserve">Rau, R., Lawless </w:t>
+      </w:r>
+      <w:proofErr w:type="spellStart"/>
+      <w:r>
+        <w:rPr>
+          <w:rFonts w:ascii="Bell MT" w:hAnsi="Bell MT"/>
+          <w:sz w:val="24"/>
+          <w:szCs w:val="24"/>
+        </w:rPr>
+        <w:t>DesJardins</w:t>
+      </w:r>
+      <w:proofErr w:type="spellEnd"/>
+      <w:r>
+        <w:rPr>
+          <w:rFonts w:ascii="Bell MT" w:hAnsi="Bell MT"/>
+          <w:sz w:val="24"/>
+          <w:szCs w:val="24"/>
+        </w:rPr>
+        <w:t xml:space="preserve">, N. M., Niemeyer, L. M., Back, M. D., Srivastava, S., &amp; Nestler, S. (2021). </w:t>
       </w:r>
       <w:r>
         <w:rPr>
@@ -7254,7 +7723,27 @@
           <w:szCs w:val="24"/>
           <w:lang w:val="de-DE"/>
         </w:rPr>
-        <w:t xml:space="preserve">Rau, R., Carlson, E. N., Dufner, M., Geukes, K., Kraft, L., Krause, S., . . . </w:t>
+        <w:t xml:space="preserve">Rau, R., Carlson, E. N., Dufner, M., </w:t>
+      </w:r>
+      <w:proofErr w:type="spellStart"/>
+      <w:r>
+        <w:rPr>
+          <w:rFonts w:ascii="Bell MT" w:hAnsi="Bell MT"/>
+          <w:sz w:val="24"/>
+          <w:szCs w:val="24"/>
+          <w:lang w:val="de-DE"/>
+        </w:rPr>
+        <w:t>Geukes</w:t>
+      </w:r>
+      <w:proofErr w:type="spellEnd"/>
+      <w:r>
+        <w:rPr>
+          <w:rFonts w:ascii="Bell MT" w:hAnsi="Bell MT"/>
+          <w:sz w:val="24"/>
+          <w:szCs w:val="24"/>
+          <w:lang w:val="de-DE"/>
+        </w:rPr>
+        <w:t xml:space="preserve">, K., Kraft, L., Krause, S., . . . </w:t>
       </w:r>
       <w:r>
         <w:rPr>
@@ -7503,7 +7992,27 @@
           <w:szCs w:val="24"/>
           <w:lang w:val="de-DE"/>
         </w:rPr>
-        <w:t xml:space="preserve">Rau, R., Nestler, S, Geukes, K., Back, M. D., &amp; Dufner, M. (2019). </w:t>
+        <w:t xml:space="preserve">Rau, R., Nestler, S, </w:t>
+      </w:r>
+      <w:proofErr w:type="spellStart"/>
+      <w:r>
+        <w:rPr>
+          <w:rFonts w:ascii="Bell MT" w:hAnsi="Bell MT"/>
+          <w:sz w:val="24"/>
+          <w:szCs w:val="24"/>
+          <w:lang w:val="de-DE"/>
+        </w:rPr>
+        <w:t>Geukes</w:t>
+      </w:r>
+      <w:proofErr w:type="spellEnd"/>
+      <w:r>
+        <w:rPr>
+          <w:rFonts w:ascii="Bell MT" w:hAnsi="Bell MT"/>
+          <w:sz w:val="24"/>
+          <w:szCs w:val="24"/>
+          <w:lang w:val="de-DE"/>
+        </w:rPr>
+        <w:t xml:space="preserve">, K., Back, M. D., &amp; Dufner, M. (2019). </w:t>
       </w:r>
       <w:r>
         <w:rPr>
@@ -7764,7 +8273,6 @@
           <w:szCs w:val="24"/>
           <w:lang w:val="de-DE"/>
         </w:rPr>
-        <w:lastRenderedPageBreak/>
         <w:t xml:space="preserve">Rau, R., Nestler, S, Back, M. D., Gebauer, J., &amp;. </w:t>
       </w:r>
       <w:r>
@@ -8022,7 +8530,67 @@
           <w:szCs w:val="24"/>
           <w:lang w:val="de-DE"/>
         </w:rPr>
-        <w:t>Rau, R., Drewke, P., Niemeyer, L. M., Lawless DesJardins, N. M., Back, M. D., &amp; Nestler, S.</w:t>
+        <w:t xml:space="preserve">Rau, R., </w:t>
+      </w:r>
+      <w:proofErr w:type="spellStart"/>
+      <w:r>
+        <w:rPr>
+          <w:rFonts w:ascii="Bell MT" w:hAnsi="Bell MT"/>
+          <w:sz w:val="24"/>
+          <w:szCs w:val="24"/>
+          <w:lang w:val="de-DE"/>
+        </w:rPr>
+        <w:t>Drewke</w:t>
+      </w:r>
+      <w:proofErr w:type="spellEnd"/>
+      <w:r>
+        <w:rPr>
+          <w:rFonts w:ascii="Bell MT" w:hAnsi="Bell MT"/>
+          <w:sz w:val="24"/>
+          <w:szCs w:val="24"/>
+          <w:lang w:val="de-DE"/>
+        </w:rPr>
+        <w:t xml:space="preserve">, P., Niemeyer, L. M., </w:t>
+      </w:r>
+      <w:proofErr w:type="spellStart"/>
+      <w:r>
+        <w:rPr>
+          <w:rFonts w:ascii="Bell MT" w:hAnsi="Bell MT"/>
+          <w:sz w:val="24"/>
+          <w:szCs w:val="24"/>
+          <w:lang w:val="de-DE"/>
+        </w:rPr>
+        <w:t>Lawless</w:t>
+      </w:r>
+      <w:proofErr w:type="spellEnd"/>
+      <w:r>
+        <w:rPr>
+          <w:rFonts w:ascii="Bell MT" w:hAnsi="Bell MT"/>
+          <w:sz w:val="24"/>
+          <w:szCs w:val="24"/>
+          <w:lang w:val="de-DE"/>
+        </w:rPr>
+        <w:t xml:space="preserve"> </w:t>
+      </w:r>
+      <w:proofErr w:type="spellStart"/>
+      <w:r>
+        <w:rPr>
+          <w:rFonts w:ascii="Bell MT" w:hAnsi="Bell MT"/>
+          <w:sz w:val="24"/>
+          <w:szCs w:val="24"/>
+          <w:lang w:val="de-DE"/>
+        </w:rPr>
+        <w:t>DesJardins</w:t>
+      </w:r>
+      <w:proofErr w:type="spellEnd"/>
+      <w:r>
+        <w:rPr>
+          <w:rFonts w:ascii="Bell MT" w:hAnsi="Bell MT"/>
+          <w:sz w:val="24"/>
+          <w:szCs w:val="24"/>
+          <w:lang w:val="de-DE"/>
+        </w:rPr>
+        <w:t>, N. M., Back, M. D., &amp; Nestler, S.</w:t>
       </w:r>
       <w:r>
         <w:rPr>
@@ -8091,7 +8659,28 @@
           <w:szCs w:val="24"/>
           <w:lang w:val="de-DE"/>
         </w:rPr>
-        <w:t xml:space="preserve">Rau R., Dufner, M., Geukes, K., Back, M. D., &amp; Nestler, S. (2018). </w:t>
+        <w:lastRenderedPageBreak/>
+        <w:t xml:space="preserve">Rau R., Dufner, M., </w:t>
+      </w:r>
+      <w:proofErr w:type="spellStart"/>
+      <w:r>
+        <w:rPr>
+          <w:rFonts w:ascii="Bell MT" w:hAnsi="Bell MT"/>
+          <w:sz w:val="24"/>
+          <w:szCs w:val="24"/>
+          <w:lang w:val="de-DE"/>
+        </w:rPr>
+        <w:t>Geukes</w:t>
+      </w:r>
+      <w:proofErr w:type="spellEnd"/>
+      <w:r>
+        <w:rPr>
+          <w:rFonts w:ascii="Bell MT" w:hAnsi="Bell MT"/>
+          <w:sz w:val="24"/>
+          <w:szCs w:val="24"/>
+          <w:lang w:val="de-DE"/>
+        </w:rPr>
+        <w:t xml:space="preserve">, K., Back, M. D., &amp; Nestler, S. (2018). </w:t>
       </w:r>
       <w:r>
         <w:rPr>
@@ -8421,18 +9010,62 @@
           <w:szCs w:val="24"/>
           <w:lang w:val="de-DE"/>
         </w:rPr>
-        <w:t xml:space="preserve"> R., Dufner, M., Geukes, K., Back, M. D., &amp; Nestler, S. (2017). </w:t>
-      </w:r>
-      <w:r>
-        <w:rPr>
-          <w:rFonts w:ascii="Bell MT" w:hAnsi="Bell MT"/>
-          <w:i/>
-          <w:iCs/>
-          <w:sz w:val="24"/>
-          <w:szCs w:val="24"/>
-          <w:lang w:val="de-DE"/>
-        </w:rPr>
-        <w:t xml:space="preserve">Wie Du mich, so ich Dich? Reziprozitäten in der interpersonellen Wahrnehmung agentischer und kommunaler Eigenschaften. </w:t>
+        <w:t xml:space="preserve"> R., Dufner, M., </w:t>
+      </w:r>
+      <w:proofErr w:type="spellStart"/>
+      <w:r>
+        <w:rPr>
+          <w:rFonts w:ascii="Bell MT" w:hAnsi="Bell MT"/>
+          <w:sz w:val="24"/>
+          <w:szCs w:val="24"/>
+          <w:lang w:val="de-DE"/>
+        </w:rPr>
+        <w:t>Geukes</w:t>
+      </w:r>
+      <w:proofErr w:type="spellEnd"/>
+      <w:r>
+        <w:rPr>
+          <w:rFonts w:ascii="Bell MT" w:hAnsi="Bell MT"/>
+          <w:sz w:val="24"/>
+          <w:szCs w:val="24"/>
+          <w:lang w:val="de-DE"/>
+        </w:rPr>
+        <w:t xml:space="preserve">, K., Back, M. D., &amp; Nestler, S. (2017). </w:t>
+      </w:r>
+      <w:r>
+        <w:rPr>
+          <w:rFonts w:ascii="Bell MT" w:hAnsi="Bell MT"/>
+          <w:i/>
+          <w:iCs/>
+          <w:sz w:val="24"/>
+          <w:szCs w:val="24"/>
+          <w:lang w:val="de-DE"/>
+        </w:rPr>
+        <w:t xml:space="preserve">Wie Du mich, so ich Dich? Reziprozitäten in der interpersonellen Wahrnehmung </w:t>
+      </w:r>
+      <w:proofErr w:type="spellStart"/>
+      <w:r>
+        <w:rPr>
+          <w:rFonts w:ascii="Bell MT" w:hAnsi="Bell MT"/>
+          <w:i/>
+          <w:iCs/>
+          <w:sz w:val="24"/>
+          <w:szCs w:val="24"/>
+          <w:lang w:val="de-DE"/>
+        </w:rPr>
+        <w:t>agentischer</w:t>
+      </w:r>
+      <w:proofErr w:type="spellEnd"/>
+      <w:r>
+        <w:rPr>
+          <w:rFonts w:ascii="Bell MT" w:hAnsi="Bell MT"/>
+          <w:i/>
+          <w:iCs/>
+          <w:sz w:val="24"/>
+          <w:szCs w:val="24"/>
+          <w:lang w:val="de-DE"/>
+        </w:rPr>
+        <w:t xml:space="preserve"> und kommunaler Eigenschaften. </w:t>
       </w:r>
       <w:r>
         <w:rPr>
@@ -8710,7 +9343,25 @@
           <w:sz w:val="24"/>
           <w:szCs w:val="24"/>
         </w:rPr>
-        <w:t xml:space="preserve"> R., Barranti, M., Costello, C. K.</w:t>
+        <w:t xml:space="preserve"> R., </w:t>
+      </w:r>
+      <w:proofErr w:type="spellStart"/>
+      <w:r>
+        <w:rPr>
+          <w:rFonts w:ascii="Bell MT" w:hAnsi="Bell MT"/>
+          <w:sz w:val="24"/>
+          <w:szCs w:val="24"/>
+        </w:rPr>
+        <w:t>Barranti</w:t>
+      </w:r>
+      <w:proofErr w:type="spellEnd"/>
+      <w:r>
+        <w:rPr>
+          <w:rFonts w:ascii="Bell MT" w:hAnsi="Bell MT"/>
+          <w:sz w:val="24"/>
+          <w:szCs w:val="24"/>
+        </w:rPr>
+        <w:t>, M., Costello, C. K.</w:t>
       </w:r>
       <w:r>
         <w:rPr>

</xml_diff>